<commit_message>
Documento de Especificação - versão 0.3
Adição dos apêndices
</commit_message>
<xml_diff>
--- a/Documento de Especificação - IMC.docx
+++ b/Documento de Especificação - IMC.docx
@@ -262,6 +262,189 @@
           </w:p>
         </w:tc>
       </w:tr>
+      <w:tr>
+        <w:tc>
+          <w:tcPr>
+            <w:tcW w:w="2123" w:type="dxa"/>
+          </w:tcPr>
+          <w:p>
+            <w:pPr>
+              <w:rPr>
+                <w:rFonts w:ascii="Times New Roman" w:hAnsi="Times New Roman" w:cs="Times New Roman"/>
+                <w:sz w:val="24"/>
+                <w:szCs w:val="24"/>
+              </w:rPr>
+            </w:pPr>
+            <w:r>
+              <w:rPr>
+                <w:rFonts w:ascii="Times New Roman" w:hAnsi="Times New Roman" w:cs="Times New Roman"/>
+                <w:sz w:val="24"/>
+                <w:szCs w:val="24"/>
+              </w:rPr>
+              <w:t>30/04/2016</w:t>
+            </w:r>
+          </w:p>
+        </w:tc>
+        <w:tc>
+          <w:tcPr>
+            <w:tcW w:w="2123" w:type="dxa"/>
+          </w:tcPr>
+          <w:p>
+            <w:pPr>
+              <w:rPr>
+                <w:rFonts w:ascii="Times New Roman" w:hAnsi="Times New Roman" w:cs="Times New Roman"/>
+                <w:sz w:val="24"/>
+                <w:szCs w:val="24"/>
+              </w:rPr>
+            </w:pPr>
+            <w:r>
+              <w:rPr>
+                <w:rFonts w:ascii="Times New Roman" w:hAnsi="Times New Roman" w:cs="Times New Roman"/>
+                <w:sz w:val="24"/>
+                <w:szCs w:val="24"/>
+              </w:rPr>
+              <w:t>0.2</w:t>
+            </w:r>
+          </w:p>
+        </w:tc>
+        <w:tc>
+          <w:tcPr>
+            <w:tcW w:w="2124" w:type="dxa"/>
+          </w:tcPr>
+          <w:p>
+            <w:pPr>
+              <w:rPr>
+                <w:rFonts w:ascii="Times New Roman" w:hAnsi="Times New Roman" w:cs="Times New Roman"/>
+                <w:sz w:val="24"/>
+                <w:szCs w:val="24"/>
+              </w:rPr>
+            </w:pPr>
+            <w:r>
+              <w:rPr>
+                <w:rFonts w:ascii="Times New Roman" w:hAnsi="Times New Roman" w:cs="Times New Roman"/>
+                <w:sz w:val="24"/>
+                <w:szCs w:val="24"/>
+              </w:rPr>
+              <w:t>Adição de requisitos</w:t>
+            </w:r>
+          </w:p>
+        </w:tc>
+        <w:tc>
+          <w:tcPr>
+            <w:tcW w:w="2124" w:type="dxa"/>
+          </w:tcPr>
+          <w:p>
+            <w:pPr>
+              <w:rPr>
+                <w:rFonts w:ascii="Times New Roman" w:hAnsi="Times New Roman" w:cs="Times New Roman"/>
+                <w:sz w:val="24"/>
+                <w:szCs w:val="28"/>
+              </w:rPr>
+            </w:pPr>
+            <w:r>
+              <w:rPr>
+                <w:rFonts w:ascii="Times New Roman" w:hAnsi="Times New Roman" w:cs="Times New Roman"/>
+                <w:sz w:val="24"/>
+                <w:szCs w:val="28"/>
+              </w:rPr>
+              <w:t>Juliana Moniz</w:t>
+            </w:r>
+          </w:p>
+        </w:tc>
+      </w:tr>
+      <w:tr>
+        <w:tc>
+          <w:tcPr>
+            <w:tcW w:w="2123" w:type="dxa"/>
+          </w:tcPr>
+          <w:p>
+            <w:pPr>
+              <w:rPr>
+                <w:rFonts w:ascii="Times New Roman" w:hAnsi="Times New Roman" w:cs="Times New Roman"/>
+                <w:sz w:val="24"/>
+                <w:szCs w:val="24"/>
+              </w:rPr>
+            </w:pPr>
+            <w:r>
+              <w:rPr>
+                <w:rFonts w:ascii="Times New Roman" w:hAnsi="Times New Roman" w:cs="Times New Roman"/>
+                <w:sz w:val="24"/>
+                <w:szCs w:val="24"/>
+              </w:rPr>
+              <w:t>04/05/2016</w:t>
+            </w:r>
+          </w:p>
+        </w:tc>
+        <w:tc>
+          <w:tcPr>
+            <w:tcW w:w="2123" w:type="dxa"/>
+          </w:tcPr>
+          <w:p>
+            <w:pPr>
+              <w:rPr>
+                <w:rFonts w:ascii="Times New Roman" w:hAnsi="Times New Roman" w:cs="Times New Roman"/>
+                <w:sz w:val="24"/>
+                <w:szCs w:val="24"/>
+              </w:rPr>
+            </w:pPr>
+            <w:r>
+              <w:rPr>
+                <w:rFonts w:ascii="Times New Roman" w:hAnsi="Times New Roman" w:cs="Times New Roman"/>
+                <w:sz w:val="24"/>
+                <w:szCs w:val="24"/>
+              </w:rPr>
+              <w:t xml:space="preserve">0.3 </w:t>
+            </w:r>
+          </w:p>
+        </w:tc>
+        <w:tc>
+          <w:tcPr>
+            <w:tcW w:w="2124" w:type="dxa"/>
+          </w:tcPr>
+          <w:p>
+            <w:pPr>
+              <w:rPr>
+                <w:rFonts w:ascii="Times New Roman" w:hAnsi="Times New Roman" w:cs="Times New Roman"/>
+                <w:sz w:val="24"/>
+                <w:szCs w:val="24"/>
+              </w:rPr>
+            </w:pPr>
+            <w:bookmarkStart w:id="0" w:name="_GoBack"/>
+            <w:r>
+              <w:rPr>
+                <w:rFonts w:ascii="Times New Roman" w:hAnsi="Times New Roman" w:cs="Times New Roman"/>
+                <w:sz w:val="24"/>
+                <w:szCs w:val="24"/>
+              </w:rPr>
+              <w:t xml:space="preserve">Adição dos apêndices </w:t>
+            </w:r>
+            <w:bookmarkEnd w:id="0"/>
+          </w:p>
+        </w:tc>
+        <w:tc>
+          <w:tcPr>
+            <w:tcW w:w="2124" w:type="dxa"/>
+          </w:tcPr>
+          <w:p>
+            <w:pPr>
+              <w:rPr>
+                <w:rFonts w:ascii="Times New Roman" w:hAnsi="Times New Roman" w:cs="Times New Roman"/>
+                <w:sz w:val="24"/>
+                <w:szCs w:val="28"/>
+                <w:u w:val="single"/>
+              </w:rPr>
+            </w:pPr>
+            <w:r>
+              <w:rPr>
+                <w:rFonts w:ascii="Times New Roman" w:hAnsi="Times New Roman" w:cs="Times New Roman"/>
+                <w:sz w:val="24"/>
+                <w:szCs w:val="28"/>
+              </w:rPr>
+              <w:t>Juliana Moniz</w:t>
+            </w:r>
+          </w:p>
+        </w:tc>
+      </w:tr>
     </w:tbl>
     <w:p>
       <w:pPr>
@@ -328,8 +511,6 @@
         </w:rPr>
         <w:t>Escopo</w:t>
       </w:r>
-      <w:bookmarkStart w:id="0" w:name="_GoBack"/>
-      <w:bookmarkEnd w:id="0"/>
     </w:p>
     <w:p>
       <w:pPr>
@@ -762,6 +943,7 @@
           <w:sz w:val="24"/>
           <w:szCs w:val="24"/>
         </w:rPr>
+        <w:lastRenderedPageBreak/>
         <w:t>O sistema de cálculo do IMC tem como público-alvo pessoas acimas dos 2 anos que desejam receber informações sobre sua saúde de forma simples e rápida ou professores de educação física, médicos e nutricionistas que desejam fornecer essa informação aos seus</w:t>
       </w:r>
       <w:r>
@@ -1319,6 +1501,7 @@
           <w:sz w:val="28"/>
           <w:szCs w:val="28"/>
         </w:rPr>
+        <w:lastRenderedPageBreak/>
         <w:t>Apêndices</w:t>
       </w:r>
     </w:p>
@@ -2944,7 +3127,7 @@
   <a:extraClrSchemeLst/>
   <a:extLst>
     <a:ext uri="{05A4C25C-085E-4340-85A3-A5531E510DB2}">
-      <thm15:themeFamily xmlns:thm15="http://schemas.microsoft.com/office/thememl/2012/main" xmlns="" name="Office Theme" id="{62F939B6-93AF-4DB8-9C6B-D6C7DFDC589F}" vid="{4A3C46E8-61CC-4603-A589-7422A47A8E4A}"/>
+      <thm15:themeFamily xmlns="" xmlns:thm15="http://schemas.microsoft.com/office/thememl/2012/main" name="Office Theme" id="{62F939B6-93AF-4DB8-9C6B-D6C7DFDC589F}" vid="{4A3C46E8-61CC-4603-A589-7422A47A8E4A}"/>
     </a:ext>
   </a:extLst>
 </a:theme>

</xml_diff>

<commit_message>
Documento de Especificação IMC - Versão 0.4
Organização dos requisitos de qualidade.
</commit_message>
<xml_diff>
--- a/Documento de Especificação - IMC.docx
+++ b/Documento de Especificação - IMC.docx
@@ -4,61 +4,658 @@
   <w:body>
     <w:p>
       <w:pPr>
+        <w:ind w:left="1416"/>
+        <w:rPr>
+          <w:rFonts w:ascii="Times New Roman" w:hAnsi="Times New Roman" w:cs="Times New Roman"/>
+          <w:b/>
+          <w:bCs/>
+          <w:sz w:val="24"/>
+          <w:szCs w:val="24"/>
+        </w:rPr>
+      </w:pPr>
+      <w:r>
+        <w:rPr>
+          <w:rFonts w:ascii="Times New Roman" w:hAnsi="Times New Roman" w:cs="Times New Roman"/>
+          <w:b/>
+          <w:noProof/>
+          <w:sz w:val="24"/>
+          <w:szCs w:val="24"/>
+          <w:lang w:eastAsia="pt-BR"/>
+        </w:rPr>
+        <w:drawing>
+          <wp:anchor distT="0" distB="0" distL="0" distR="0" simplePos="0" relativeHeight="251659264" behindDoc="0" locked="0" layoutInCell="0" allowOverlap="1" wp14:anchorId="7841E384" wp14:editId="12C23A97">
+            <wp:simplePos x="0" y="0"/>
+            <wp:positionH relativeFrom="page">
+              <wp:posOffset>728345</wp:posOffset>
+            </wp:positionH>
+            <wp:positionV relativeFrom="page">
+              <wp:posOffset>624840</wp:posOffset>
+            </wp:positionV>
+            <wp:extent cx="1019175" cy="1141730"/>
+            <wp:effectExtent l="0" t="0" r="9525" b="1270"/>
+            <wp:wrapNone/>
+            <wp:docPr id="7" name="Imagem 7" descr=".\..\..\Desktop\PRE_VERM.JPG"/>
+            <wp:cNvGraphicFramePr>
+              <a:graphicFrameLocks xmlns:a="http://schemas.openxmlformats.org/drawingml/2006/main" noChangeAspect="1"/>
+            </wp:cNvGraphicFramePr>
+            <a:graphic xmlns:a="http://schemas.openxmlformats.org/drawingml/2006/main">
+              <a:graphicData uri="http://schemas.openxmlformats.org/drawingml/2006/picture">
+                <pic:pic xmlns:pic="http://schemas.openxmlformats.org/drawingml/2006/picture">
+                  <pic:nvPicPr>
+                    <pic:cNvPr id="0" name="Imagem1" descr=".\..\..\Desktop\PRE_VERM.JPG"/>
+                    <pic:cNvPicPr>
+                      <a:picLocks noRot="1" noChangeAspect="1" noChangeArrowheads="1"/>
+                    </pic:cNvPicPr>
+                  </pic:nvPicPr>
+                  <pic:blipFill>
+                    <a:blip r:embed="rId8">
+                      <a:extLst>
+                        <a:ext uri="{28A0092B-C50C-407E-A947-70E740481C1C}">
+                          <a14:useLocalDpi xmlns:a14="http://schemas.microsoft.com/office/drawing/2010/main" val="0"/>
+                        </a:ext>
+                      </a:extLst>
+                    </a:blip>
+                    <a:srcRect/>
+                    <a:stretch>
+                      <a:fillRect/>
+                    </a:stretch>
+                  </pic:blipFill>
+                  <pic:spPr bwMode="auto">
+                    <a:xfrm>
+                      <a:off x="0" y="0"/>
+                      <a:ext cx="1019175" cy="1141730"/>
+                    </a:xfrm>
+                    <a:prstGeom prst="rect">
+                      <a:avLst/>
+                    </a:prstGeom>
+                    <a:noFill/>
+                    <a:ln>
+                      <a:noFill/>
+                    </a:ln>
+                    <a:effectLst/>
+                  </pic:spPr>
+                </pic:pic>
+              </a:graphicData>
+            </a:graphic>
+            <wp14:sizeRelH relativeFrom="page">
+              <wp14:pctWidth>0</wp14:pctWidth>
+            </wp14:sizeRelH>
+            <wp14:sizeRelV relativeFrom="page">
+              <wp14:pctHeight>0</wp14:pctHeight>
+            </wp14:sizeRelV>
+          </wp:anchor>
+        </w:drawing>
+      </w:r>
+      <w:r>
+        <w:rPr>
+          <w:rFonts w:ascii="Times New Roman" w:hAnsi="Times New Roman" w:cs="Times New Roman"/>
+          <w:b/>
+          <w:noProof/>
+          <w:sz w:val="24"/>
+          <w:szCs w:val="24"/>
+          <w:lang w:eastAsia="pt-BR"/>
+        </w:rPr>
+        <w:drawing>
+          <wp:anchor distT="0" distB="0" distL="0" distR="0" simplePos="0" relativeHeight="251660288" behindDoc="0" locked="0" layoutInCell="0" allowOverlap="1" wp14:anchorId="1AC41C09" wp14:editId="70744E2C">
+            <wp:simplePos x="0" y="0"/>
+            <wp:positionH relativeFrom="page">
+              <wp:posOffset>5730240</wp:posOffset>
+            </wp:positionH>
+            <wp:positionV relativeFrom="page">
+              <wp:posOffset>607695</wp:posOffset>
+            </wp:positionV>
+            <wp:extent cx="1110615" cy="1007110"/>
+            <wp:effectExtent l="0" t="0" r="0" b="2540"/>
+            <wp:wrapNone/>
+            <wp:docPr id="8" name="Imagem 8" descr=".\..\..\Desktop\logotipo_cor.jpg"/>
+            <wp:cNvGraphicFramePr>
+              <a:graphicFrameLocks xmlns:a="http://schemas.openxmlformats.org/drawingml/2006/main" noChangeAspect="1"/>
+            </wp:cNvGraphicFramePr>
+            <a:graphic xmlns:a="http://schemas.openxmlformats.org/drawingml/2006/main">
+              <a:graphicData uri="http://schemas.openxmlformats.org/drawingml/2006/picture">
+                <pic:pic xmlns:pic="http://schemas.openxmlformats.org/drawingml/2006/picture">
+                  <pic:nvPicPr>
+                    <pic:cNvPr id="0" name="Imagem2" descr=".\..\..\Desktop\logotipo_cor.jpg"/>
+                    <pic:cNvPicPr>
+                      <a:picLocks noRot="1" noChangeAspect="1" noChangeArrowheads="1"/>
+                    </pic:cNvPicPr>
+                  </pic:nvPicPr>
+                  <pic:blipFill>
+                    <a:blip r:embed="rId9" cstate="print">
+                      <a:extLst>
+                        <a:ext uri="{28A0092B-C50C-407E-A947-70E740481C1C}">
+                          <a14:useLocalDpi xmlns:a14="http://schemas.microsoft.com/office/drawing/2010/main" val="0"/>
+                        </a:ext>
+                      </a:extLst>
+                    </a:blip>
+                    <a:srcRect/>
+                    <a:stretch>
+                      <a:fillRect/>
+                    </a:stretch>
+                  </pic:blipFill>
+                  <pic:spPr bwMode="auto">
+                    <a:xfrm>
+                      <a:off x="0" y="0"/>
+                      <a:ext cx="1110615" cy="1007110"/>
+                    </a:xfrm>
+                    <a:prstGeom prst="rect">
+                      <a:avLst/>
+                    </a:prstGeom>
+                    <a:noFill/>
+                    <a:ln>
+                      <a:noFill/>
+                    </a:ln>
+                    <a:effectLst/>
+                  </pic:spPr>
+                </pic:pic>
+              </a:graphicData>
+            </a:graphic>
+            <wp14:sizeRelH relativeFrom="page">
+              <wp14:pctWidth>0</wp14:pctWidth>
+            </wp14:sizeRelH>
+            <wp14:sizeRelV relativeFrom="page">
+              <wp14:pctHeight>0</wp14:pctHeight>
+            </wp14:sizeRelV>
+          </wp:anchor>
+        </w:drawing>
+      </w:r>
+      <w:r>
+        <w:rPr>
+          <w:rFonts w:ascii="Times New Roman" w:hAnsi="Times New Roman" w:cs="Times New Roman"/>
+          <w:b/>
+          <w:bCs/>
+          <w:sz w:val="24"/>
+          <w:szCs w:val="24"/>
+        </w:rPr>
+        <w:t xml:space="preserve">    </w:t>
+      </w:r>
+      <w:r>
+        <w:rPr>
+          <w:rFonts w:ascii="Times New Roman" w:hAnsi="Times New Roman" w:cs="Times New Roman"/>
+          <w:b/>
+          <w:bCs/>
+          <w:sz w:val="24"/>
+          <w:szCs w:val="24"/>
+        </w:rPr>
+        <w:t>Unicamp - Universidade Estadual de Campinas</w:t>
+      </w:r>
+    </w:p>
+    <w:p>
+      <w:pPr>
+        <w:ind w:left="2124" w:firstLine="708"/>
+        <w:rPr>
+          <w:rFonts w:ascii="Times New Roman" w:hAnsi="Times New Roman" w:cs="Times New Roman"/>
+          <w:sz w:val="24"/>
+          <w:szCs w:val="24"/>
+        </w:rPr>
+      </w:pPr>
+      <w:r>
+        <w:rPr>
+          <w:rFonts w:ascii="Times New Roman" w:hAnsi="Times New Roman" w:cs="Times New Roman"/>
+          <w:sz w:val="24"/>
+          <w:szCs w:val="24"/>
+        </w:rPr>
+        <w:t>FT – Faculdade de Tecnologia</w:t>
+      </w:r>
+    </w:p>
+    <w:p>
+      <w:pPr>
+        <w:spacing w:line="360" w:lineRule="auto"/>
         <w:jc w:val="center"/>
         <w:rPr>
-          <w:rFonts w:ascii="Times New Roman" w:hAnsi="Times New Roman" w:cs="Times New Roman"/>
-          <w:sz w:val="28"/>
-          <w:szCs w:val="28"/>
-        </w:rPr>
-      </w:pPr>
-      <w:r>
-        <w:rPr>
-          <w:rFonts w:ascii="Times New Roman" w:hAnsi="Times New Roman" w:cs="Times New Roman"/>
-          <w:sz w:val="28"/>
-          <w:szCs w:val="28"/>
-        </w:rPr>
-        <w:t>Documento de E</w:t>
-      </w:r>
-      <w:r>
-        <w:rPr>
-          <w:rFonts w:ascii="Times New Roman" w:hAnsi="Times New Roman" w:cs="Times New Roman"/>
-          <w:sz w:val="28"/>
-          <w:szCs w:val="28"/>
-        </w:rPr>
-        <w:t>specificação</w:t>
-      </w:r>
-      <w:r>
-        <w:rPr>
-          <w:rFonts w:ascii="Times New Roman" w:hAnsi="Times New Roman" w:cs="Times New Roman"/>
-          <w:sz w:val="28"/>
-          <w:szCs w:val="28"/>
-        </w:rPr>
-        <w:t xml:space="preserve"> – IMC </w:t>
-      </w:r>
-    </w:p>
-    <w:p>
-      <w:pPr>
-        <w:rPr>
-          <w:rFonts w:ascii="Times New Roman" w:hAnsi="Times New Roman" w:cs="Times New Roman"/>
-          <w:sz w:val="28"/>
-          <w:szCs w:val="28"/>
-        </w:rPr>
-      </w:pPr>
-    </w:p>
-    <w:p>
-      <w:pPr>
-        <w:rPr>
-          <w:rFonts w:ascii="Times New Roman" w:hAnsi="Times New Roman" w:cs="Times New Roman"/>
-          <w:sz w:val="28"/>
-          <w:szCs w:val="28"/>
-        </w:rPr>
-      </w:pPr>
-      <w:r>
-        <w:rPr>
-          <w:rFonts w:ascii="Times New Roman" w:hAnsi="Times New Roman" w:cs="Times New Roman"/>
-          <w:sz w:val="28"/>
-          <w:szCs w:val="28"/>
-        </w:rPr>
+          <w:szCs w:val="24"/>
+        </w:rPr>
+      </w:pPr>
+    </w:p>
+    <w:p>
+      <w:pPr>
+        <w:spacing w:line="360" w:lineRule="auto"/>
+        <w:rPr>
+          <w:szCs w:val="24"/>
+        </w:rPr>
+      </w:pPr>
+    </w:p>
+    <w:p>
+      <w:pPr>
+        <w:spacing w:line="360" w:lineRule="auto"/>
+        <w:rPr>
+          <w:b/>
+          <w:sz w:val="28"/>
+          <w:szCs w:val="28"/>
+        </w:rPr>
+      </w:pPr>
+      <w:r>
+        <w:rPr>
+          <w:szCs w:val="24"/>
+        </w:rPr>
+        <w:tab/>
+      </w:r>
+      <w:r>
+        <w:rPr>
+          <w:szCs w:val="24"/>
+        </w:rPr>
+        <w:tab/>
+      </w:r>
+      <w:r>
+        <w:rPr>
+          <w:szCs w:val="24"/>
+        </w:rPr>
+        <w:tab/>
+      </w:r>
+      <w:r>
+        <w:rPr>
+          <w:b/>
+          <w:sz w:val="28"/>
+          <w:szCs w:val="28"/>
+        </w:rPr>
+        <w:tab/>
+      </w:r>
+    </w:p>
+    <w:p>
+      <w:pPr>
+        <w:spacing w:line="360" w:lineRule="auto"/>
+        <w:rPr>
+          <w:b/>
+          <w:sz w:val="28"/>
+          <w:szCs w:val="28"/>
+        </w:rPr>
+      </w:pPr>
+    </w:p>
+    <w:p>
+      <w:pPr>
+        <w:spacing w:line="360" w:lineRule="auto"/>
+        <w:rPr>
+          <w:b/>
+          <w:sz w:val="28"/>
+          <w:szCs w:val="28"/>
+        </w:rPr>
+      </w:pPr>
+    </w:p>
+    <w:p>
+      <w:pPr>
+        <w:spacing w:line="360" w:lineRule="auto"/>
+        <w:rPr>
+          <w:b/>
+          <w:sz w:val="28"/>
+          <w:szCs w:val="28"/>
+        </w:rPr>
+      </w:pPr>
+    </w:p>
+    <w:p>
+      <w:pPr>
+        <w:spacing w:line="360" w:lineRule="auto"/>
+        <w:rPr>
+          <w:b/>
+          <w:sz w:val="28"/>
+          <w:szCs w:val="28"/>
+        </w:rPr>
+      </w:pPr>
+    </w:p>
+    <w:p>
+      <w:pPr>
+        <w:spacing w:line="360" w:lineRule="auto"/>
+        <w:jc w:val="center"/>
+        <w:rPr>
+          <w:rFonts w:ascii="Times New Roman" w:hAnsi="Times New Roman" w:cs="Times New Roman"/>
+          <w:b/>
+          <w:sz w:val="28"/>
+          <w:szCs w:val="28"/>
+        </w:rPr>
+      </w:pPr>
+      <w:r>
+        <w:rPr>
+          <w:rFonts w:ascii="Times New Roman" w:hAnsi="Times New Roman" w:cs="Times New Roman"/>
+          <w:b/>
+          <w:sz w:val="28"/>
+          <w:szCs w:val="28"/>
+        </w:rPr>
+        <w:t xml:space="preserve">Engenharia de Software </w:t>
+      </w:r>
+      <w:r>
+        <w:rPr>
+          <w:rFonts w:ascii="Times New Roman" w:hAnsi="Times New Roman" w:cs="Times New Roman"/>
+          <w:b/>
+          <w:sz w:val="28"/>
+          <w:szCs w:val="28"/>
+        </w:rPr>
+        <w:t>II</w:t>
+      </w:r>
+    </w:p>
+    <w:p>
+      <w:pPr>
+        <w:spacing w:line="360" w:lineRule="auto"/>
+        <w:jc w:val="center"/>
+        <w:rPr>
+          <w:rFonts w:ascii="Times New Roman" w:hAnsi="Times New Roman" w:cs="Times New Roman"/>
+          <w:b/>
+          <w:sz w:val="28"/>
+          <w:szCs w:val="28"/>
+        </w:rPr>
+      </w:pPr>
+      <w:r>
+        <w:rPr>
+          <w:rFonts w:ascii="Times New Roman" w:hAnsi="Times New Roman" w:cs="Times New Roman"/>
+          <w:b/>
+          <w:sz w:val="28"/>
+          <w:szCs w:val="28"/>
+        </w:rPr>
+        <w:t xml:space="preserve">Documento de Especificação </w:t>
+      </w:r>
+    </w:p>
+    <w:p>
+      <w:pPr>
+        <w:spacing w:line="360" w:lineRule="auto"/>
+        <w:jc w:val="center"/>
+        <w:rPr>
+          <w:rFonts w:ascii="Times New Roman" w:hAnsi="Times New Roman" w:cs="Times New Roman"/>
+          <w:b/>
+          <w:sz w:val="28"/>
+          <w:szCs w:val="28"/>
+        </w:rPr>
+      </w:pPr>
+      <w:r>
+        <w:rPr>
+          <w:rFonts w:ascii="Times New Roman" w:hAnsi="Times New Roman" w:cs="Times New Roman"/>
+          <w:b/>
+          <w:sz w:val="28"/>
+          <w:szCs w:val="28"/>
+        </w:rPr>
+        <w:t xml:space="preserve">Sistema de Cálculo do IMC – </w:t>
+      </w:r>
+      <w:proofErr w:type="gramStart"/>
+      <w:r>
+        <w:rPr>
+          <w:rFonts w:ascii="Times New Roman" w:hAnsi="Times New Roman" w:cs="Times New Roman"/>
+          <w:b/>
+          <w:sz w:val="28"/>
+          <w:szCs w:val="28"/>
+        </w:rPr>
+        <w:t>S.C.</w:t>
+      </w:r>
+      <w:proofErr w:type="gramEnd"/>
+      <w:r>
+        <w:rPr>
+          <w:rFonts w:ascii="Times New Roman" w:hAnsi="Times New Roman" w:cs="Times New Roman"/>
+          <w:b/>
+          <w:sz w:val="28"/>
+          <w:szCs w:val="28"/>
+        </w:rPr>
+        <w:t>I</w:t>
+      </w:r>
+    </w:p>
+    <w:p>
+      <w:pPr>
+        <w:spacing w:line="360" w:lineRule="auto"/>
+        <w:rPr>
+          <w:rFonts w:ascii="Times New Roman" w:hAnsi="Times New Roman" w:cs="Times New Roman"/>
+          <w:b/>
+          <w:sz w:val="28"/>
+          <w:szCs w:val="28"/>
+        </w:rPr>
+      </w:pPr>
+    </w:p>
+    <w:p>
+      <w:pPr>
+        <w:spacing w:line="360" w:lineRule="auto"/>
+        <w:rPr>
+          <w:b/>
+          <w:sz w:val="28"/>
+          <w:szCs w:val="28"/>
+        </w:rPr>
+      </w:pPr>
+    </w:p>
+    <w:p>
+      <w:pPr>
+        <w:spacing w:line="360" w:lineRule="auto"/>
+        <w:rPr>
+          <w:b/>
+          <w:sz w:val="28"/>
+          <w:szCs w:val="28"/>
+        </w:rPr>
+      </w:pPr>
+    </w:p>
+    <w:p>
+      <w:pPr>
+        <w:spacing w:line="360" w:lineRule="auto"/>
+        <w:rPr>
+          <w:sz w:val="28"/>
+          <w:szCs w:val="28"/>
+        </w:rPr>
+      </w:pPr>
+      <w:r>
+        <w:rPr>
+          <w:b/>
+          <w:sz w:val="28"/>
+          <w:szCs w:val="28"/>
+        </w:rPr>
+        <w:tab/>
+      </w:r>
+      <w:r>
+        <w:rPr>
+          <w:b/>
+          <w:sz w:val="28"/>
+          <w:szCs w:val="28"/>
+        </w:rPr>
+        <w:tab/>
+      </w:r>
+      <w:r>
+        <w:rPr>
+          <w:b/>
+          <w:sz w:val="28"/>
+          <w:szCs w:val="28"/>
+        </w:rPr>
+        <w:tab/>
+      </w:r>
+      <w:r>
+        <w:rPr>
+          <w:b/>
+          <w:sz w:val="28"/>
+          <w:szCs w:val="28"/>
+        </w:rPr>
+        <w:tab/>
+      </w:r>
+      <w:r>
+        <w:rPr>
+          <w:b/>
+          <w:sz w:val="28"/>
+          <w:szCs w:val="28"/>
+        </w:rPr>
+        <w:tab/>
+      </w:r>
+      <w:r>
+        <w:rPr>
+          <w:b/>
+          <w:sz w:val="28"/>
+          <w:szCs w:val="28"/>
+        </w:rPr>
+        <w:tab/>
+      </w:r>
+      <w:r>
+        <w:rPr>
+          <w:b/>
+          <w:sz w:val="28"/>
+          <w:szCs w:val="28"/>
+        </w:rPr>
+        <w:tab/>
+      </w:r>
+      <w:r>
+        <w:rPr>
+          <w:b/>
+          <w:sz w:val="28"/>
+          <w:szCs w:val="28"/>
+        </w:rPr>
+        <w:tab/>
+      </w:r>
+      <w:r>
+        <w:rPr>
+          <w:sz w:val="28"/>
+          <w:szCs w:val="28"/>
+        </w:rPr>
+        <w:t xml:space="preserve"> </w:t>
+      </w:r>
+    </w:p>
+    <w:p>
+      <w:pPr>
+        <w:spacing w:line="360" w:lineRule="auto"/>
+        <w:rPr>
+          <w:rFonts w:ascii="Times New Roman" w:hAnsi="Times New Roman" w:cs="Times New Roman"/>
+          <w:sz w:val="28"/>
+          <w:szCs w:val="28"/>
+        </w:rPr>
+      </w:pPr>
+      <w:r>
+        <w:rPr>
+          <w:sz w:val="28"/>
+          <w:szCs w:val="28"/>
+        </w:rPr>
+        <w:tab/>
+      </w:r>
+      <w:r>
+        <w:rPr>
+          <w:sz w:val="28"/>
+          <w:szCs w:val="28"/>
+        </w:rPr>
+        <w:tab/>
+      </w:r>
+      <w:r>
+        <w:rPr>
+          <w:sz w:val="28"/>
+          <w:szCs w:val="28"/>
+        </w:rPr>
+        <w:tab/>
+      </w:r>
+      <w:r>
+        <w:rPr>
+          <w:sz w:val="28"/>
+          <w:szCs w:val="28"/>
+        </w:rPr>
+        <w:tab/>
+      </w:r>
+      <w:r>
+        <w:rPr>
+          <w:sz w:val="28"/>
+          <w:szCs w:val="28"/>
+        </w:rPr>
+        <w:tab/>
+      </w:r>
+      <w:r>
+        <w:rPr>
+          <w:sz w:val="28"/>
+          <w:szCs w:val="28"/>
+        </w:rPr>
+        <w:tab/>
+      </w:r>
+      <w:r>
+        <w:rPr>
+          <w:sz w:val="28"/>
+          <w:szCs w:val="28"/>
+        </w:rPr>
+        <w:tab/>
+      </w:r>
+      <w:r>
+        <w:rPr>
+          <w:sz w:val="28"/>
+          <w:szCs w:val="28"/>
+        </w:rPr>
+        <w:tab/>
+      </w:r>
+      <w:r>
+        <w:rPr>
+          <w:rFonts w:ascii="Times New Roman" w:hAnsi="Times New Roman" w:cs="Times New Roman"/>
+          <w:sz w:val="28"/>
+          <w:szCs w:val="28"/>
+        </w:rPr>
+        <w:t xml:space="preserve">Juliana Galhardo Moniz </w:t>
+      </w:r>
+    </w:p>
+    <w:p>
+      <w:pPr>
+        <w:spacing w:line="360" w:lineRule="auto"/>
+        <w:rPr>
+          <w:sz w:val="28"/>
+          <w:szCs w:val="28"/>
+        </w:rPr>
+      </w:pPr>
+    </w:p>
+    <w:p>
+      <w:pPr>
+        <w:spacing w:line="360" w:lineRule="auto"/>
+        <w:rPr>
+          <w:sz w:val="28"/>
+          <w:szCs w:val="28"/>
+        </w:rPr>
+      </w:pPr>
+    </w:p>
+    <w:p>
+      <w:pPr>
+        <w:spacing w:line="360" w:lineRule="auto"/>
+        <w:rPr>
+          <w:sz w:val="28"/>
+          <w:szCs w:val="28"/>
+        </w:rPr>
+      </w:pPr>
+    </w:p>
+    <w:p>
+      <w:pPr>
+        <w:spacing w:line="360" w:lineRule="auto"/>
+        <w:rPr>
+          <w:sz w:val="28"/>
+          <w:szCs w:val="28"/>
+        </w:rPr>
+      </w:pPr>
+    </w:p>
+    <w:p>
+      <w:pPr>
+        <w:spacing w:line="360" w:lineRule="auto"/>
+        <w:ind w:left="2124" w:firstLine="708"/>
+        <w:rPr>
+          <w:rFonts w:ascii="Times New Roman" w:hAnsi="Times New Roman" w:cs="Times New Roman"/>
+          <w:sz w:val="24"/>
+          <w:szCs w:val="24"/>
+        </w:rPr>
+      </w:pPr>
+      <w:r>
+        <w:rPr>
+          <w:rFonts w:ascii="Times New Roman" w:hAnsi="Times New Roman" w:cs="Times New Roman"/>
+          <w:sz w:val="24"/>
+          <w:szCs w:val="24"/>
+        </w:rPr>
+        <w:t xml:space="preserve">Limeira, </w:t>
+      </w:r>
+      <w:r>
+        <w:rPr>
+          <w:rFonts w:ascii="Times New Roman" w:hAnsi="Times New Roman" w:cs="Times New Roman"/>
+          <w:sz w:val="24"/>
+          <w:szCs w:val="24"/>
+        </w:rPr>
+        <w:t xml:space="preserve">maio de </w:t>
+      </w:r>
+      <w:proofErr w:type="gramStart"/>
+      <w:r>
+        <w:rPr>
+          <w:rFonts w:ascii="Times New Roman" w:hAnsi="Times New Roman" w:cs="Times New Roman"/>
+          <w:sz w:val="24"/>
+          <w:szCs w:val="24"/>
+        </w:rPr>
+        <w:t>2016</w:t>
+      </w:r>
+      <w:proofErr w:type="gramEnd"/>
+    </w:p>
+    <w:p>
+      <w:pPr>
+        <w:rPr>
+          <w:rFonts w:ascii="Times New Roman" w:hAnsi="Times New Roman" w:cs="Times New Roman"/>
+          <w:sz w:val="28"/>
+          <w:szCs w:val="28"/>
+        </w:rPr>
+      </w:pPr>
+      <w:r>
+        <w:rPr>
+          <w:rFonts w:ascii="Times New Roman" w:hAnsi="Times New Roman" w:cs="Times New Roman"/>
+          <w:sz w:val="28"/>
+          <w:szCs w:val="28"/>
+        </w:rPr>
+        <w:lastRenderedPageBreak/>
         <w:t>Histórico</w:t>
       </w:r>
       <w:r>
@@ -409,6 +1006,97 @@
                 <w:szCs w:val="24"/>
               </w:rPr>
             </w:pPr>
+            <w:r>
+              <w:rPr>
+                <w:rFonts w:ascii="Times New Roman" w:hAnsi="Times New Roman" w:cs="Times New Roman"/>
+                <w:sz w:val="24"/>
+                <w:szCs w:val="24"/>
+              </w:rPr>
+              <w:t xml:space="preserve">Adição dos apêndices </w:t>
+            </w:r>
+          </w:p>
+        </w:tc>
+        <w:tc>
+          <w:tcPr>
+            <w:tcW w:w="2124" w:type="dxa"/>
+          </w:tcPr>
+          <w:p>
+            <w:pPr>
+              <w:rPr>
+                <w:rFonts w:ascii="Times New Roman" w:hAnsi="Times New Roman" w:cs="Times New Roman"/>
+                <w:sz w:val="24"/>
+                <w:szCs w:val="28"/>
+                <w:u w:val="single"/>
+              </w:rPr>
+            </w:pPr>
+            <w:r>
+              <w:rPr>
+                <w:rFonts w:ascii="Times New Roman" w:hAnsi="Times New Roman" w:cs="Times New Roman"/>
+                <w:sz w:val="24"/>
+                <w:szCs w:val="28"/>
+              </w:rPr>
+              <w:t>Juliana Moniz</w:t>
+            </w:r>
+          </w:p>
+        </w:tc>
+      </w:tr>
+      <w:tr>
+        <w:tc>
+          <w:tcPr>
+            <w:tcW w:w="2123" w:type="dxa"/>
+          </w:tcPr>
+          <w:p>
+            <w:pPr>
+              <w:rPr>
+                <w:rFonts w:ascii="Times New Roman" w:hAnsi="Times New Roman" w:cs="Times New Roman"/>
+                <w:sz w:val="24"/>
+                <w:szCs w:val="24"/>
+              </w:rPr>
+            </w:pPr>
+            <w:r>
+              <w:rPr>
+                <w:rFonts w:ascii="Times New Roman" w:hAnsi="Times New Roman" w:cs="Times New Roman"/>
+                <w:sz w:val="24"/>
+                <w:szCs w:val="24"/>
+              </w:rPr>
+              <w:t>12/05/2016</w:t>
+            </w:r>
+          </w:p>
+        </w:tc>
+        <w:tc>
+          <w:tcPr>
+            <w:tcW w:w="2123" w:type="dxa"/>
+          </w:tcPr>
+          <w:p>
+            <w:pPr>
+              <w:rPr>
+                <w:rFonts w:ascii="Times New Roman" w:hAnsi="Times New Roman" w:cs="Times New Roman"/>
+                <w:sz w:val="24"/>
+                <w:szCs w:val="24"/>
+              </w:rPr>
+            </w:pPr>
+            <w:r>
+              <w:rPr>
+                <w:rFonts w:ascii="Times New Roman" w:hAnsi="Times New Roman" w:cs="Times New Roman"/>
+                <w:sz w:val="24"/>
+                <w:szCs w:val="24"/>
+              </w:rPr>
+              <w:t>0.4</w:t>
+            </w:r>
+          </w:p>
+        </w:tc>
+        <w:tc>
+          <w:tcPr>
+            <w:tcW w:w="2124" w:type="dxa"/>
+          </w:tcPr>
+          <w:p>
+            <w:pPr>
+              <w:rPr>
+                <w:rFonts w:ascii="Times New Roman" w:hAnsi="Times New Roman" w:cs="Times New Roman"/>
+                <w:sz w:val="24"/>
+                <w:szCs w:val="24"/>
+              </w:rPr>
+            </w:pPr>
             <w:bookmarkStart w:id="0" w:name="_GoBack"/>
             <w:r>
               <w:rPr>
@@ -416,7 +1104,7 @@
                 <w:sz w:val="24"/>
                 <w:szCs w:val="24"/>
               </w:rPr>
-              <w:t xml:space="preserve">Adição dos apêndices </w:t>
+              <w:t>Organização dos requisitos de qualidade</w:t>
             </w:r>
             <w:bookmarkEnd w:id="0"/>
           </w:p>
@@ -431,7 +1119,88 @@
                 <w:rFonts w:ascii="Times New Roman" w:hAnsi="Times New Roman" w:cs="Times New Roman"/>
                 <w:sz w:val="24"/>
                 <w:szCs w:val="28"/>
-                <w:u w:val="single"/>
+              </w:rPr>
+            </w:pPr>
+            <w:r>
+              <w:rPr>
+                <w:rFonts w:ascii="Times New Roman" w:hAnsi="Times New Roman" w:cs="Times New Roman"/>
+                <w:sz w:val="24"/>
+                <w:szCs w:val="28"/>
+              </w:rPr>
+              <w:t>Juliana Moniz</w:t>
+            </w:r>
+          </w:p>
+        </w:tc>
+      </w:tr>
+      <w:tr>
+        <w:tc>
+          <w:tcPr>
+            <w:tcW w:w="2123" w:type="dxa"/>
+          </w:tcPr>
+          <w:p>
+            <w:pPr>
+              <w:rPr>
+                <w:rFonts w:ascii="Times New Roman" w:hAnsi="Times New Roman" w:cs="Times New Roman"/>
+                <w:sz w:val="24"/>
+                <w:szCs w:val="24"/>
+              </w:rPr>
+            </w:pPr>
+          </w:p>
+        </w:tc>
+        <w:tc>
+          <w:tcPr>
+            <w:tcW w:w="2123" w:type="dxa"/>
+          </w:tcPr>
+          <w:p>
+            <w:pPr>
+              <w:rPr>
+                <w:rFonts w:ascii="Times New Roman" w:hAnsi="Times New Roman" w:cs="Times New Roman"/>
+                <w:sz w:val="24"/>
+                <w:szCs w:val="24"/>
+              </w:rPr>
+            </w:pPr>
+            <w:r>
+              <w:rPr>
+                <w:rFonts w:ascii="Times New Roman" w:hAnsi="Times New Roman" w:cs="Times New Roman"/>
+                <w:sz w:val="24"/>
+                <w:szCs w:val="24"/>
+              </w:rPr>
+              <w:t>0.5</w:t>
+            </w:r>
+          </w:p>
+        </w:tc>
+        <w:tc>
+          <w:tcPr>
+            <w:tcW w:w="2124" w:type="dxa"/>
+          </w:tcPr>
+          <w:p>
+            <w:pPr>
+              <w:rPr>
+                <w:rFonts w:ascii="Times New Roman" w:hAnsi="Times New Roman" w:cs="Times New Roman"/>
+                <w:sz w:val="24"/>
+                <w:szCs w:val="24"/>
+              </w:rPr>
+            </w:pPr>
+            <w:r>
+              <w:rPr>
+                <w:rFonts w:ascii="Times New Roman" w:hAnsi="Times New Roman" w:cs="Times New Roman"/>
+                <w:sz w:val="24"/>
+                <w:szCs w:val="24"/>
+              </w:rPr>
+              <w:t>Edição do sumário e índice</w:t>
+            </w:r>
+          </w:p>
+        </w:tc>
+        <w:tc>
+          <w:tcPr>
+            <w:tcW w:w="2124" w:type="dxa"/>
+          </w:tcPr>
+          <w:p>
+            <w:pPr>
+              <w:rPr>
+                <w:rFonts w:ascii="Times New Roman" w:hAnsi="Times New Roman" w:cs="Times New Roman"/>
+                <w:sz w:val="24"/>
+                <w:szCs w:val="28"/>
               </w:rPr>
             </w:pPr>
             <w:r>
@@ -463,14 +1232,411 @@
           <w:szCs w:val="28"/>
         </w:rPr>
       </w:pPr>
-      <w:r>
-        <w:rPr>
-          <w:rFonts w:ascii="Times New Roman" w:hAnsi="Times New Roman" w:cs="Times New Roman"/>
-          <w:sz w:val="28"/>
-          <w:szCs w:val="28"/>
-        </w:rPr>
+    </w:p>
+    <w:p>
+      <w:pPr>
+        <w:rPr>
+          <w:rFonts w:ascii="Times New Roman" w:hAnsi="Times New Roman" w:cs="Times New Roman"/>
+          <w:sz w:val="28"/>
+          <w:szCs w:val="28"/>
+        </w:rPr>
+      </w:pPr>
+    </w:p>
+    <w:p>
+      <w:pPr>
+        <w:rPr>
+          <w:rFonts w:ascii="Times New Roman" w:hAnsi="Times New Roman" w:cs="Times New Roman"/>
+          <w:sz w:val="28"/>
+          <w:szCs w:val="28"/>
+        </w:rPr>
+      </w:pPr>
+    </w:p>
+    <w:p>
+      <w:pPr>
+        <w:rPr>
+          <w:rFonts w:ascii="Times New Roman" w:hAnsi="Times New Roman" w:cs="Times New Roman"/>
+          <w:sz w:val="28"/>
+          <w:szCs w:val="28"/>
+        </w:rPr>
+      </w:pPr>
+    </w:p>
+    <w:p>
+      <w:pPr>
+        <w:rPr>
+          <w:rFonts w:ascii="Times New Roman" w:hAnsi="Times New Roman" w:cs="Times New Roman"/>
+          <w:sz w:val="28"/>
+          <w:szCs w:val="28"/>
+        </w:rPr>
+      </w:pPr>
+    </w:p>
+    <w:p>
+      <w:pPr>
+        <w:rPr>
+          <w:rFonts w:ascii="Times New Roman" w:hAnsi="Times New Roman" w:cs="Times New Roman"/>
+          <w:sz w:val="28"/>
+          <w:szCs w:val="28"/>
+        </w:rPr>
+      </w:pPr>
+    </w:p>
+    <w:p>
+      <w:pPr>
+        <w:rPr>
+          <w:rFonts w:ascii="Times New Roman" w:hAnsi="Times New Roman" w:cs="Times New Roman"/>
+          <w:sz w:val="28"/>
+          <w:szCs w:val="28"/>
+        </w:rPr>
+      </w:pPr>
+    </w:p>
+    <w:p>
+      <w:pPr>
+        <w:rPr>
+          <w:rFonts w:ascii="Times New Roman" w:hAnsi="Times New Roman" w:cs="Times New Roman"/>
+          <w:sz w:val="28"/>
+          <w:szCs w:val="28"/>
+        </w:rPr>
+      </w:pPr>
+    </w:p>
+    <w:p>
+      <w:pPr>
+        <w:rPr>
+          <w:rFonts w:ascii="Times New Roman" w:hAnsi="Times New Roman" w:cs="Times New Roman"/>
+          <w:sz w:val="28"/>
+          <w:szCs w:val="28"/>
+        </w:rPr>
+      </w:pPr>
+    </w:p>
+    <w:p>
+      <w:pPr>
+        <w:rPr>
+          <w:rFonts w:ascii="Times New Roman" w:hAnsi="Times New Roman" w:cs="Times New Roman"/>
+          <w:sz w:val="28"/>
+          <w:szCs w:val="28"/>
+        </w:rPr>
+      </w:pPr>
+    </w:p>
+    <w:p>
+      <w:pPr>
+        <w:rPr>
+          <w:rFonts w:ascii="Times New Roman" w:hAnsi="Times New Roman" w:cs="Times New Roman"/>
+          <w:sz w:val="28"/>
+          <w:szCs w:val="28"/>
+        </w:rPr>
+      </w:pPr>
+    </w:p>
+    <w:p>
+      <w:pPr>
+        <w:rPr>
+          <w:rFonts w:ascii="Times New Roman" w:hAnsi="Times New Roman" w:cs="Times New Roman"/>
+          <w:sz w:val="28"/>
+          <w:szCs w:val="28"/>
+        </w:rPr>
+      </w:pPr>
+    </w:p>
+    <w:p>
+      <w:pPr>
+        <w:rPr>
+          <w:rFonts w:ascii="Times New Roman" w:hAnsi="Times New Roman" w:cs="Times New Roman"/>
+          <w:sz w:val="28"/>
+          <w:szCs w:val="28"/>
+        </w:rPr>
+      </w:pPr>
+    </w:p>
+    <w:p>
+      <w:pPr>
+        <w:rPr>
+          <w:rFonts w:ascii="Times New Roman" w:hAnsi="Times New Roman" w:cs="Times New Roman"/>
+          <w:sz w:val="28"/>
+          <w:szCs w:val="28"/>
+        </w:rPr>
+      </w:pPr>
+    </w:p>
+    <w:p>
+      <w:pPr>
+        <w:rPr>
+          <w:rFonts w:ascii="Times New Roman" w:hAnsi="Times New Roman" w:cs="Times New Roman"/>
+          <w:sz w:val="28"/>
+          <w:szCs w:val="28"/>
+        </w:rPr>
+      </w:pPr>
+    </w:p>
+    <w:p>
+      <w:pPr>
+        <w:rPr>
+          <w:rFonts w:ascii="Times New Roman" w:hAnsi="Times New Roman" w:cs="Times New Roman"/>
+          <w:sz w:val="28"/>
+          <w:szCs w:val="28"/>
+        </w:rPr>
+      </w:pPr>
+    </w:p>
+    <w:p>
+      <w:pPr>
+        <w:rPr>
+          <w:rFonts w:ascii="Times New Roman" w:hAnsi="Times New Roman" w:cs="Times New Roman"/>
+          <w:sz w:val="28"/>
+          <w:szCs w:val="28"/>
+        </w:rPr>
+      </w:pPr>
+    </w:p>
+    <w:p>
+      <w:pPr>
+        <w:rPr>
+          <w:rFonts w:ascii="Times New Roman" w:hAnsi="Times New Roman" w:cs="Times New Roman"/>
+          <w:sz w:val="28"/>
+          <w:szCs w:val="28"/>
+        </w:rPr>
+      </w:pPr>
+    </w:p>
+    <w:p>
+      <w:pPr>
+        <w:rPr>
+          <w:rFonts w:ascii="Times New Roman" w:hAnsi="Times New Roman" w:cs="Times New Roman"/>
+          <w:sz w:val="28"/>
+          <w:szCs w:val="28"/>
+        </w:rPr>
+      </w:pPr>
+      <w:r>
+        <w:rPr>
+          <w:rFonts w:ascii="Times New Roman" w:hAnsi="Times New Roman" w:cs="Times New Roman"/>
+          <w:sz w:val="28"/>
+          <w:szCs w:val="28"/>
+        </w:rPr>
+        <w:lastRenderedPageBreak/>
         <w:t xml:space="preserve">Sumário </w:t>
       </w:r>
+    </w:p>
+    <w:p>
+      <w:pPr>
+        <w:rPr>
+          <w:rFonts w:ascii="Times New Roman" w:hAnsi="Times New Roman" w:cs="Times New Roman"/>
+          <w:sz w:val="28"/>
+          <w:szCs w:val="28"/>
+        </w:rPr>
+      </w:pPr>
+    </w:p>
+    <w:p>
+      <w:pPr>
+        <w:rPr>
+          <w:rFonts w:ascii="Times New Roman" w:hAnsi="Times New Roman" w:cs="Times New Roman"/>
+          <w:sz w:val="28"/>
+          <w:szCs w:val="28"/>
+        </w:rPr>
+      </w:pPr>
+    </w:p>
+    <w:p>
+      <w:pPr>
+        <w:rPr>
+          <w:rFonts w:ascii="Times New Roman" w:hAnsi="Times New Roman" w:cs="Times New Roman"/>
+          <w:sz w:val="28"/>
+          <w:szCs w:val="28"/>
+        </w:rPr>
+      </w:pPr>
+    </w:p>
+    <w:p>
+      <w:pPr>
+        <w:rPr>
+          <w:rFonts w:ascii="Times New Roman" w:hAnsi="Times New Roman" w:cs="Times New Roman"/>
+          <w:sz w:val="28"/>
+          <w:szCs w:val="28"/>
+        </w:rPr>
+      </w:pPr>
+    </w:p>
+    <w:p>
+      <w:pPr>
+        <w:rPr>
+          <w:rFonts w:ascii="Times New Roman" w:hAnsi="Times New Roman" w:cs="Times New Roman"/>
+          <w:sz w:val="28"/>
+          <w:szCs w:val="28"/>
+        </w:rPr>
+      </w:pPr>
+    </w:p>
+    <w:p>
+      <w:pPr>
+        <w:rPr>
+          <w:rFonts w:ascii="Times New Roman" w:hAnsi="Times New Roman" w:cs="Times New Roman"/>
+          <w:sz w:val="28"/>
+          <w:szCs w:val="28"/>
+        </w:rPr>
+      </w:pPr>
+    </w:p>
+    <w:p>
+      <w:pPr>
+        <w:rPr>
+          <w:rFonts w:ascii="Times New Roman" w:hAnsi="Times New Roman" w:cs="Times New Roman"/>
+          <w:sz w:val="28"/>
+          <w:szCs w:val="28"/>
+        </w:rPr>
+      </w:pPr>
+    </w:p>
+    <w:p>
+      <w:pPr>
+        <w:rPr>
+          <w:rFonts w:ascii="Times New Roman" w:hAnsi="Times New Roman" w:cs="Times New Roman"/>
+          <w:sz w:val="28"/>
+          <w:szCs w:val="28"/>
+        </w:rPr>
+      </w:pPr>
+    </w:p>
+    <w:p>
+      <w:pPr>
+        <w:rPr>
+          <w:rFonts w:ascii="Times New Roman" w:hAnsi="Times New Roman" w:cs="Times New Roman"/>
+          <w:sz w:val="28"/>
+          <w:szCs w:val="28"/>
+        </w:rPr>
+      </w:pPr>
+    </w:p>
+    <w:p>
+      <w:pPr>
+        <w:rPr>
+          <w:rFonts w:ascii="Times New Roman" w:hAnsi="Times New Roman" w:cs="Times New Roman"/>
+          <w:sz w:val="28"/>
+          <w:szCs w:val="28"/>
+        </w:rPr>
+      </w:pPr>
+    </w:p>
+    <w:p>
+      <w:pPr>
+        <w:rPr>
+          <w:rFonts w:ascii="Times New Roman" w:hAnsi="Times New Roman" w:cs="Times New Roman"/>
+          <w:sz w:val="28"/>
+          <w:szCs w:val="28"/>
+        </w:rPr>
+      </w:pPr>
+    </w:p>
+    <w:p>
+      <w:pPr>
+        <w:rPr>
+          <w:rFonts w:ascii="Times New Roman" w:hAnsi="Times New Roman" w:cs="Times New Roman"/>
+          <w:sz w:val="28"/>
+          <w:szCs w:val="28"/>
+        </w:rPr>
+      </w:pPr>
+    </w:p>
+    <w:p>
+      <w:pPr>
+        <w:rPr>
+          <w:rFonts w:ascii="Times New Roman" w:hAnsi="Times New Roman" w:cs="Times New Roman"/>
+          <w:sz w:val="28"/>
+          <w:szCs w:val="28"/>
+        </w:rPr>
+      </w:pPr>
+    </w:p>
+    <w:p>
+      <w:pPr>
+        <w:rPr>
+          <w:rFonts w:ascii="Times New Roman" w:hAnsi="Times New Roman" w:cs="Times New Roman"/>
+          <w:sz w:val="28"/>
+          <w:szCs w:val="28"/>
+        </w:rPr>
+      </w:pPr>
+    </w:p>
+    <w:p>
+      <w:pPr>
+        <w:rPr>
+          <w:rFonts w:ascii="Times New Roman" w:hAnsi="Times New Roman" w:cs="Times New Roman"/>
+          <w:sz w:val="28"/>
+          <w:szCs w:val="28"/>
+        </w:rPr>
+      </w:pPr>
+    </w:p>
+    <w:p>
+      <w:pPr>
+        <w:rPr>
+          <w:rFonts w:ascii="Times New Roman" w:hAnsi="Times New Roman" w:cs="Times New Roman"/>
+          <w:sz w:val="28"/>
+          <w:szCs w:val="28"/>
+        </w:rPr>
+      </w:pPr>
+    </w:p>
+    <w:p>
+      <w:pPr>
+        <w:rPr>
+          <w:rFonts w:ascii="Times New Roman" w:hAnsi="Times New Roman" w:cs="Times New Roman"/>
+          <w:sz w:val="28"/>
+          <w:szCs w:val="28"/>
+        </w:rPr>
+      </w:pPr>
+    </w:p>
+    <w:p>
+      <w:pPr>
+        <w:rPr>
+          <w:rFonts w:ascii="Times New Roman" w:hAnsi="Times New Roman" w:cs="Times New Roman"/>
+          <w:sz w:val="28"/>
+          <w:szCs w:val="28"/>
+        </w:rPr>
+      </w:pPr>
+    </w:p>
+    <w:p>
+      <w:pPr>
+        <w:rPr>
+          <w:rFonts w:ascii="Times New Roman" w:hAnsi="Times New Roman" w:cs="Times New Roman"/>
+          <w:sz w:val="28"/>
+          <w:szCs w:val="28"/>
+        </w:rPr>
+      </w:pPr>
+    </w:p>
+    <w:p>
+      <w:pPr>
+        <w:rPr>
+          <w:rFonts w:ascii="Times New Roman" w:hAnsi="Times New Roman" w:cs="Times New Roman"/>
+          <w:sz w:val="28"/>
+          <w:szCs w:val="28"/>
+        </w:rPr>
+      </w:pPr>
+    </w:p>
+    <w:p>
+      <w:pPr>
+        <w:rPr>
+          <w:rFonts w:ascii="Times New Roman" w:hAnsi="Times New Roman" w:cs="Times New Roman"/>
+          <w:sz w:val="28"/>
+          <w:szCs w:val="28"/>
+        </w:rPr>
+      </w:pPr>
+    </w:p>
+    <w:p>
+      <w:pPr>
+        <w:rPr>
+          <w:rFonts w:ascii="Times New Roman" w:hAnsi="Times New Roman" w:cs="Times New Roman"/>
+          <w:sz w:val="28"/>
+          <w:szCs w:val="28"/>
+        </w:rPr>
+      </w:pPr>
+    </w:p>
+    <w:p>
+      <w:pPr>
+        <w:rPr>
+          <w:rFonts w:ascii="Times New Roman" w:hAnsi="Times New Roman" w:cs="Times New Roman"/>
+          <w:sz w:val="28"/>
+          <w:szCs w:val="28"/>
+        </w:rPr>
+      </w:pPr>
+    </w:p>
+    <w:p>
+      <w:pPr>
+        <w:rPr>
+          <w:rFonts w:ascii="Times New Roman" w:hAnsi="Times New Roman" w:cs="Times New Roman"/>
+          <w:sz w:val="28"/>
+          <w:szCs w:val="28"/>
+        </w:rPr>
+      </w:pPr>
+    </w:p>
+    <w:p>
+      <w:pPr>
+        <w:rPr>
+          <w:rFonts w:ascii="Times New Roman" w:hAnsi="Times New Roman" w:cs="Times New Roman"/>
+          <w:sz w:val="28"/>
+          <w:szCs w:val="28"/>
+        </w:rPr>
+      </w:pPr>
+    </w:p>
+    <w:p>
+      <w:pPr>
+        <w:rPr>
+          <w:rFonts w:ascii="Times New Roman" w:hAnsi="Times New Roman" w:cs="Times New Roman"/>
+          <w:sz w:val="28"/>
+          <w:szCs w:val="28"/>
+        </w:rPr>
+      </w:pPr>
     </w:p>
     <w:p>
       <w:pPr>
@@ -491,6 +1657,7 @@
           <w:sz w:val="28"/>
           <w:szCs w:val="28"/>
         </w:rPr>
+        <w:lastRenderedPageBreak/>
         <w:t>Introdução</w:t>
       </w:r>
     </w:p>
@@ -514,7 +1681,7 @@
     </w:p>
     <w:p>
       <w:pPr>
-        <w:ind w:firstLine="708"/>
+        <w:ind w:firstLine="420"/>
         <w:jc w:val="both"/>
         <w:rPr>
           <w:rFonts w:ascii="Times New Roman" w:hAnsi="Times New Roman" w:cs="Times New Roman"/>
@@ -528,7 +1695,39 @@
           <w:sz w:val="24"/>
           <w:szCs w:val="24"/>
         </w:rPr>
-        <w:t>Este documento se aplica ao Sistema de Cálculo do IMC, que tem como por objetivo calcular o Índice de Massa Muscular. Esse índice é adotado pela OMS* e é usado para o diagnóstico de obesidade e sobrepeso. Ele é um indicador de saúde que possui um cálculo simples através do peso e da altura de uma pessoa(</w:t>
+        <w:t xml:space="preserve">Este documento se aplica ao Sistema de Cálculo do IMC, que tem como objetivo calcular o Índice de Massa </w:t>
+      </w:r>
+      <w:r>
+        <w:rPr>
+          <w:rFonts w:ascii="Times New Roman" w:hAnsi="Times New Roman" w:cs="Times New Roman"/>
+          <w:sz w:val="24"/>
+          <w:szCs w:val="24"/>
+        </w:rPr>
+        <w:t>Corporal</w:t>
+      </w:r>
+      <w:r>
+        <w:rPr>
+          <w:rFonts w:ascii="Times New Roman" w:hAnsi="Times New Roman" w:cs="Times New Roman"/>
+          <w:sz w:val="24"/>
+          <w:szCs w:val="24"/>
+        </w:rPr>
+        <w:t>. Esse índice é adotado pela OMS* e é usado para o diagnóstico de obesidade e sobrepeso. Ele é um indicador de saúde que possui um cálculo simples através do peso e da altura de uma pessoa</w:t>
+      </w:r>
+      <w:r>
+        <w:rPr>
+          <w:rFonts w:ascii="Times New Roman" w:hAnsi="Times New Roman" w:cs="Times New Roman"/>
+          <w:sz w:val="24"/>
+          <w:szCs w:val="24"/>
+        </w:rPr>
+        <w:t xml:space="preserve"> </w:t>
+      </w:r>
+      <w:r>
+        <w:rPr>
+          <w:rFonts w:ascii="Times New Roman" w:hAnsi="Times New Roman" w:cs="Times New Roman"/>
+          <w:sz w:val="24"/>
+          <w:szCs w:val="24"/>
+        </w:rPr>
+        <w:t>(</w:t>
       </w:r>
       <w:r>
         <w:rPr>
@@ -546,11 +1745,139 @@
           <w:sz w:val="24"/>
           <w:szCs w:val="24"/>
         </w:rPr>
-        <w:t>). O S.C.I, além de apresentar qual é seu IMC, ele classifica os resultados em abaixo do peso, peso normal, peso acima e obesidade, constada o resultado de obesidade ele ainda apresenta uma classificação especifica, obesidade nível 1, nível e nível 3.</w:t>
-      </w:r>
-    </w:p>
-    <w:p>
-      <w:pPr>
+        <w:t xml:space="preserve">). O </w:t>
+      </w:r>
+      <w:proofErr w:type="gramStart"/>
+      <w:r>
+        <w:rPr>
+          <w:rFonts w:ascii="Times New Roman" w:hAnsi="Times New Roman" w:cs="Times New Roman"/>
+          <w:sz w:val="24"/>
+          <w:szCs w:val="24"/>
+        </w:rPr>
+        <w:t>S.C.</w:t>
+      </w:r>
+      <w:proofErr w:type="gramEnd"/>
+      <w:r>
+        <w:rPr>
+          <w:rFonts w:ascii="Times New Roman" w:hAnsi="Times New Roman" w:cs="Times New Roman"/>
+          <w:sz w:val="24"/>
+          <w:szCs w:val="24"/>
+        </w:rPr>
+        <w:t>I, além de</w:t>
+      </w:r>
+      <w:r>
+        <w:rPr>
+          <w:rFonts w:ascii="Times New Roman" w:hAnsi="Times New Roman" w:cs="Times New Roman"/>
+          <w:sz w:val="24"/>
+          <w:szCs w:val="24"/>
+        </w:rPr>
+        <w:t xml:space="preserve"> apresentar qual é o IMC, também </w:t>
+      </w:r>
+      <w:r>
+        <w:rPr>
+          <w:rFonts w:ascii="Times New Roman" w:hAnsi="Times New Roman" w:cs="Times New Roman"/>
+          <w:sz w:val="24"/>
+          <w:szCs w:val="24"/>
+        </w:rPr>
+        <w:t>classifica os resultados em</w:t>
+      </w:r>
+      <w:r>
+        <w:rPr>
+          <w:rFonts w:ascii="Times New Roman" w:hAnsi="Times New Roman" w:cs="Times New Roman"/>
+          <w:sz w:val="24"/>
+          <w:szCs w:val="24"/>
+        </w:rPr>
+        <w:t>:</w:t>
+      </w:r>
+      <w:r>
+        <w:rPr>
+          <w:rFonts w:ascii="Times New Roman" w:hAnsi="Times New Roman" w:cs="Times New Roman"/>
+          <w:sz w:val="24"/>
+          <w:szCs w:val="24"/>
+        </w:rPr>
+        <w:t xml:space="preserve"> abaixo do peso, peso</w:t>
+      </w:r>
+      <w:r>
+        <w:rPr>
+          <w:rFonts w:ascii="Times New Roman" w:hAnsi="Times New Roman" w:cs="Times New Roman"/>
+          <w:sz w:val="24"/>
+          <w:szCs w:val="24"/>
+        </w:rPr>
+        <w:t xml:space="preserve"> normal, peso acima e obesidade. Constatado</w:t>
+      </w:r>
+      <w:r>
+        <w:rPr>
+          <w:rFonts w:ascii="Times New Roman" w:hAnsi="Times New Roman" w:cs="Times New Roman"/>
+          <w:sz w:val="24"/>
+          <w:szCs w:val="24"/>
+        </w:rPr>
+        <w:t xml:space="preserve"> o resultado de obesidade</w:t>
+      </w:r>
+      <w:r>
+        <w:rPr>
+          <w:rFonts w:ascii="Times New Roman" w:hAnsi="Times New Roman" w:cs="Times New Roman"/>
+          <w:sz w:val="24"/>
+          <w:szCs w:val="24"/>
+        </w:rPr>
+        <w:t>, é apresentada uma classificação especifica:</w:t>
+      </w:r>
+      <w:r>
+        <w:rPr>
+          <w:rFonts w:ascii="Times New Roman" w:hAnsi="Times New Roman" w:cs="Times New Roman"/>
+          <w:sz w:val="24"/>
+          <w:szCs w:val="24"/>
+        </w:rPr>
+        <w:t xml:space="preserve"> obesidade nível </w:t>
+      </w:r>
+      <w:proofErr w:type="gramStart"/>
+      <w:r>
+        <w:rPr>
+          <w:rFonts w:ascii="Times New Roman" w:hAnsi="Times New Roman" w:cs="Times New Roman"/>
+          <w:sz w:val="24"/>
+          <w:szCs w:val="24"/>
+        </w:rPr>
+        <w:t>1</w:t>
+      </w:r>
+      <w:proofErr w:type="gramEnd"/>
+      <w:r>
+        <w:rPr>
+          <w:rFonts w:ascii="Times New Roman" w:hAnsi="Times New Roman" w:cs="Times New Roman"/>
+          <w:sz w:val="24"/>
+          <w:szCs w:val="24"/>
+        </w:rPr>
+        <w:t>, nível</w:t>
+      </w:r>
+      <w:r>
+        <w:rPr>
+          <w:rFonts w:ascii="Times New Roman" w:hAnsi="Times New Roman" w:cs="Times New Roman"/>
+          <w:sz w:val="24"/>
+          <w:szCs w:val="24"/>
+        </w:rPr>
+        <w:t xml:space="preserve"> 2</w:t>
+      </w:r>
+      <w:r>
+        <w:rPr>
+          <w:rFonts w:ascii="Times New Roman" w:hAnsi="Times New Roman" w:cs="Times New Roman"/>
+          <w:sz w:val="24"/>
+          <w:szCs w:val="24"/>
+        </w:rPr>
+        <w:t xml:space="preserve"> e nível 3.</w:t>
+      </w:r>
+    </w:p>
+    <w:p>
+      <w:pPr>
+        <w:ind w:firstLine="420"/>
+        <w:jc w:val="both"/>
+        <w:rPr>
+          <w:rFonts w:ascii="Times New Roman" w:hAnsi="Times New Roman" w:cs="Times New Roman"/>
+          <w:sz w:val="24"/>
+          <w:szCs w:val="24"/>
+        </w:rPr>
+      </w:pPr>
+    </w:p>
+    <w:p>
+      <w:pPr>
+        <w:ind w:firstLine="420"/>
         <w:rPr>
           <w:rFonts w:ascii="Times New Roman" w:hAnsi="Times New Roman" w:cs="Times New Roman"/>
           <w:sz w:val="28"/>
@@ -578,6 +1905,7 @@
     </w:p>
     <w:p>
       <w:pPr>
+        <w:ind w:firstLine="420"/>
         <w:jc w:val="both"/>
         <w:rPr>
           <w:rFonts w:ascii="Times New Roman" w:hAnsi="Times New Roman" w:cs="Times New Roman"/>
@@ -609,7 +1937,47 @@
           <w:sz w:val="24"/>
           <w:szCs w:val="24"/>
         </w:rPr>
-        <w:t xml:space="preserve"> do projeto são divididos em três grupos: os desenvolvedores, responsáveis pelo projeto e desenvolvimento de artefatos do sistema, o cliente que é parte interessada no desenvolvimento do sistema que será usado em seus negócios e os usuários finais, que utilizarão o sistema já desenvolvido. Todos os nomes citados na tabela 1 são usuários finais do sistema. </w:t>
+        <w:t xml:space="preserve"> do projeto são divididos em </w:t>
+      </w:r>
+      <w:r>
+        <w:rPr>
+          <w:rFonts w:ascii="Times New Roman" w:hAnsi="Times New Roman" w:cs="Times New Roman"/>
+          <w:sz w:val="24"/>
+          <w:szCs w:val="24"/>
+        </w:rPr>
+        <w:t>três grupos: os desenvolvedores que são</w:t>
+      </w:r>
+      <w:r>
+        <w:rPr>
+          <w:rFonts w:ascii="Times New Roman" w:hAnsi="Times New Roman" w:cs="Times New Roman"/>
+          <w:sz w:val="24"/>
+          <w:szCs w:val="24"/>
+        </w:rPr>
+        <w:t xml:space="preserve"> responsáveis pelo projeto e desenvolvimento de artefatos do sistema, o cliente que é parte interessada no desenvolvimento do sistema que será usado em seus negócios e os usuários finais, que utilizarão o sistema já desenvolvido. Todos os nomes citados na </w:t>
+      </w:r>
+      <w:r>
+        <w:rPr>
+          <w:rFonts w:ascii="Times New Roman" w:hAnsi="Times New Roman" w:cs="Times New Roman"/>
+          <w:sz w:val="24"/>
+          <w:szCs w:val="24"/>
+        </w:rPr>
+        <w:t>a seguir</w:t>
+      </w:r>
+      <w:r>
+        <w:rPr>
+          <w:rFonts w:ascii="Times New Roman" w:hAnsi="Times New Roman" w:cs="Times New Roman"/>
+          <w:sz w:val="24"/>
+          <w:szCs w:val="24"/>
+        </w:rPr>
+        <w:t xml:space="preserve"> </w:t>
+      </w:r>
+      <w:r>
+        <w:rPr>
+          <w:rFonts w:ascii="Times New Roman" w:hAnsi="Times New Roman" w:cs="Times New Roman"/>
+          <w:sz w:val="24"/>
+          <w:szCs w:val="24"/>
+        </w:rPr>
+        <w:t>são usuários finais do sistema:</w:t>
       </w:r>
     </w:p>
     <w:tbl>
@@ -911,25 +2279,87 @@
           <w:sz w:val="28"/>
           <w:szCs w:val="28"/>
         </w:rPr>
-        <w:t>Descrição de público Alvo</w:t>
-      </w:r>
-    </w:p>
-    <w:p>
-      <w:pPr>
-        <w:pStyle w:val="PargrafodaLista"/>
-        <w:ind w:left="780"/>
+        <w:t>Descrição de P</w:t>
+      </w:r>
+      <w:r>
+        <w:rPr>
+          <w:rFonts w:ascii="Times New Roman" w:hAnsi="Times New Roman" w:cs="Times New Roman"/>
+          <w:sz w:val="28"/>
+          <w:szCs w:val="28"/>
+        </w:rPr>
+        <w:t>úblico Alvo</w:t>
+      </w:r>
+    </w:p>
+    <w:p>
+      <w:pPr>
+        <w:ind w:firstLine="708"/>
         <w:jc w:val="both"/>
         <w:rPr>
           <w:rFonts w:ascii="Times New Roman" w:hAnsi="Times New Roman" w:cs="Times New Roman"/>
-          <w:sz w:val="28"/>
-          <w:szCs w:val="28"/>
-        </w:rPr>
-      </w:pPr>
-    </w:p>
-    <w:p>
-      <w:pPr>
-        <w:pStyle w:val="PargrafodaLista"/>
-        <w:ind w:left="780" w:firstLine="636"/>
+          <w:sz w:val="24"/>
+          <w:szCs w:val="24"/>
+        </w:rPr>
+      </w:pPr>
+      <w:r>
+        <w:rPr>
+          <w:rFonts w:ascii="Times New Roman" w:hAnsi="Times New Roman" w:cs="Times New Roman"/>
+          <w:sz w:val="24"/>
+          <w:szCs w:val="24"/>
+        </w:rPr>
+        <w:t xml:space="preserve">O sistema de cálculo do IMC tem </w:t>
+      </w:r>
+      <w:r>
+        <w:rPr>
+          <w:rFonts w:ascii="Times New Roman" w:hAnsi="Times New Roman" w:cs="Times New Roman"/>
+          <w:sz w:val="24"/>
+          <w:szCs w:val="24"/>
+        </w:rPr>
+        <w:t>como público-alvo pessoas acima dos dois</w:t>
+      </w:r>
+      <w:r>
+        <w:rPr>
+          <w:rFonts w:ascii="Times New Roman" w:hAnsi="Times New Roman" w:cs="Times New Roman"/>
+          <w:sz w:val="24"/>
+          <w:szCs w:val="24"/>
+        </w:rPr>
+        <w:t xml:space="preserve"> anos</w:t>
+      </w:r>
+      <w:r>
+        <w:rPr>
+          <w:rFonts w:ascii="Times New Roman" w:hAnsi="Times New Roman" w:cs="Times New Roman"/>
+          <w:sz w:val="24"/>
+          <w:szCs w:val="24"/>
+        </w:rPr>
+        <w:t xml:space="preserve"> de idade</w:t>
+      </w:r>
+      <w:r>
+        <w:rPr>
+          <w:rFonts w:ascii="Times New Roman" w:hAnsi="Times New Roman" w:cs="Times New Roman"/>
+          <w:sz w:val="24"/>
+          <w:szCs w:val="24"/>
+        </w:rPr>
+        <w:t xml:space="preserve"> que desejam receber informações sobre sua saúde de forma simples e rápida ou professores de educação física, médicos e nutricionistas que desejam fornecer essa informação aos seus alunos</w:t>
+      </w:r>
+      <w:r>
+        <w:rPr>
+          <w:rFonts w:ascii="Times New Roman" w:hAnsi="Times New Roman" w:cs="Times New Roman"/>
+          <w:sz w:val="24"/>
+          <w:szCs w:val="24"/>
+        </w:rPr>
+        <w:t xml:space="preserve"> e pacientes</w:t>
+      </w:r>
+      <w:r>
+        <w:rPr>
+          <w:rFonts w:ascii="Times New Roman" w:hAnsi="Times New Roman" w:cs="Times New Roman"/>
+          <w:sz w:val="24"/>
+          <w:szCs w:val="24"/>
+        </w:rPr>
+        <w:t xml:space="preserve">. </w:t>
+      </w:r>
+    </w:p>
+    <w:p>
+      <w:pPr>
+        <w:ind w:firstLine="708"/>
         <w:jc w:val="both"/>
         <w:rPr>
           <w:rFonts w:ascii="Times New Roman" w:hAnsi="Times New Roman" w:cs="Times New Roman"/>
@@ -937,49 +2367,6 @@
           <w:szCs w:val="24"/>
         </w:rPr>
       </w:pPr>
-      <w:r>
-        <w:rPr>
-          <w:rFonts w:ascii="Times New Roman" w:hAnsi="Times New Roman" w:cs="Times New Roman"/>
-          <w:sz w:val="24"/>
-          <w:szCs w:val="24"/>
-        </w:rPr>
-        <w:lastRenderedPageBreak/>
-        <w:t>O sistema de cálculo do IMC tem como público-alvo pessoas acimas dos 2 anos que desejam receber informações sobre sua saúde de forma simples e rápida ou professores de educação física, médicos e nutricionistas que desejam fornecer essa informação aos seus</w:t>
-      </w:r>
-      <w:r>
-        <w:rPr>
-          <w:rFonts w:ascii="Times New Roman" w:hAnsi="Times New Roman" w:cs="Times New Roman"/>
-          <w:sz w:val="24"/>
-          <w:szCs w:val="24"/>
-        </w:rPr>
-        <w:t xml:space="preserve"> pacientes e alunos. </w:t>
-      </w:r>
-    </w:p>
-    <w:p>
-      <w:pPr>
-        <w:rPr>
-          <w:rFonts w:ascii="Times New Roman" w:hAnsi="Times New Roman" w:cs="Times New Roman"/>
-          <w:sz w:val="28"/>
-          <w:szCs w:val="28"/>
-        </w:rPr>
-      </w:pPr>
-    </w:p>
-    <w:p>
-      <w:pPr>
-        <w:rPr>
-          <w:rFonts w:ascii="Times New Roman" w:hAnsi="Times New Roman" w:cs="Times New Roman"/>
-          <w:sz w:val="28"/>
-          <w:szCs w:val="28"/>
-        </w:rPr>
-      </w:pPr>
-      <w:r>
-        <w:rPr>
-          <w:rFonts w:ascii="Times New Roman" w:hAnsi="Times New Roman" w:cs="Times New Roman"/>
-          <w:sz w:val="28"/>
-          <w:szCs w:val="28"/>
-        </w:rPr>
-        <w:tab/>
-      </w:r>
     </w:p>
     <w:p>
       <w:pPr>
@@ -1004,7 +2391,7 @@
         <w:pStyle w:val="PargrafodaLista"/>
         <w:numPr>
           <w:ilvl w:val="0"/>
-          <w:numId w:val="3"/>
+          <w:numId w:val="5"/>
         </w:numPr>
         <w:rPr>
           <w:rFonts w:ascii="Times New Roman" w:hAnsi="Times New Roman" w:cs="Times New Roman"/>
@@ -1018,7 +2405,23 @@
           <w:sz w:val="24"/>
           <w:szCs w:val="24"/>
         </w:rPr>
-        <w:t>O sistema deve ser feito dentro do prazo pré-estabelecido do cliente, com data de entrega em 18 de maio de 2016.</w:t>
+        <w:t>O sistema deve ser feito dentro do prazo pré-estabelecido do cl</w:t>
+      </w:r>
+      <w:r>
+        <w:rPr>
+          <w:rFonts w:ascii="Times New Roman" w:hAnsi="Times New Roman" w:cs="Times New Roman"/>
+          <w:sz w:val="24"/>
+          <w:szCs w:val="24"/>
+        </w:rPr>
+        <w:t>iente, com data de entrega em 25</w:t>
+      </w:r>
+      <w:r>
+        <w:rPr>
+          <w:rFonts w:ascii="Times New Roman" w:hAnsi="Times New Roman" w:cs="Times New Roman"/>
+          <w:sz w:val="24"/>
+          <w:szCs w:val="24"/>
+        </w:rPr>
+        <w:t xml:space="preserve"> de maio de 2016.</w:t>
       </w:r>
     </w:p>
     <w:p>
@@ -1026,7 +2429,7 @@
         <w:pStyle w:val="PargrafodaLista"/>
         <w:numPr>
           <w:ilvl w:val="0"/>
-          <w:numId w:val="3"/>
+          <w:numId w:val="5"/>
         </w:numPr>
         <w:rPr>
           <w:rFonts w:ascii="Times New Roman" w:hAnsi="Times New Roman" w:cs="Times New Roman"/>
@@ -1040,15 +2443,41 @@
           <w:sz w:val="24"/>
           <w:szCs w:val="24"/>
         </w:rPr>
-        <w:t xml:space="preserve">O cálculo do IMC deve ser feito em pessoas maiores de 2 anos para que seja valido. </w:t>
-      </w:r>
-      <w:r>
-        <w:rPr>
-          <w:rFonts w:ascii="Times New Roman" w:hAnsi="Times New Roman" w:cs="Times New Roman"/>
-          <w:sz w:val="24"/>
-          <w:szCs w:val="24"/>
-        </w:rPr>
-        <w:t>**</w:t>
+        <w:t xml:space="preserve">O cálculo do IMC deve ser feito em pessoas maiores de </w:t>
+      </w:r>
+      <w:proofErr w:type="gramStart"/>
+      <w:r>
+        <w:rPr>
+          <w:rFonts w:ascii="Times New Roman" w:hAnsi="Times New Roman" w:cs="Times New Roman"/>
+          <w:sz w:val="24"/>
+          <w:szCs w:val="24"/>
+        </w:rPr>
+        <w:t>2</w:t>
+      </w:r>
+      <w:proofErr w:type="gramEnd"/>
+      <w:r>
+        <w:rPr>
+          <w:rFonts w:ascii="Times New Roman" w:hAnsi="Times New Roman" w:cs="Times New Roman"/>
+          <w:sz w:val="24"/>
+          <w:szCs w:val="24"/>
+        </w:rPr>
+        <w:t xml:space="preserve"> anos para que seja</w:t>
+      </w:r>
+      <w:r>
+        <w:rPr>
+          <w:rFonts w:ascii="Times New Roman" w:hAnsi="Times New Roman" w:cs="Times New Roman"/>
+          <w:sz w:val="24"/>
+          <w:szCs w:val="24"/>
+        </w:rPr>
+        <w:t xml:space="preserve"> vá</w:t>
+      </w:r>
+      <w:r>
+        <w:rPr>
+          <w:rFonts w:ascii="Times New Roman" w:hAnsi="Times New Roman" w:cs="Times New Roman"/>
+          <w:sz w:val="24"/>
+          <w:szCs w:val="24"/>
+        </w:rPr>
+        <w:t xml:space="preserve">lido. </w:t>
       </w:r>
       <w:r>
         <w:rPr>
@@ -1058,6 +2487,15 @@
         </w:rPr>
         <w:tab/>
       </w:r>
+    </w:p>
+    <w:p>
+      <w:pPr>
+        <w:rPr>
+          <w:rFonts w:ascii="Times New Roman" w:hAnsi="Times New Roman" w:cs="Times New Roman"/>
+          <w:sz w:val="24"/>
+          <w:szCs w:val="24"/>
+        </w:rPr>
+      </w:pPr>
       <w:r>
         <w:rPr>
           <w:rFonts w:ascii="Times New Roman" w:hAnsi="Times New Roman" w:cs="Times New Roman"/>
@@ -1153,6 +2591,7 @@
           <w:sz w:val="28"/>
           <w:szCs w:val="28"/>
         </w:rPr>
+        <w:lastRenderedPageBreak/>
         <w:t>Requisitos</w:t>
       </w:r>
     </w:p>
@@ -1169,20 +2608,452 @@
     </w:p>
     <w:p>
       <w:pPr>
-        <w:ind w:left="708"/>
-        <w:rPr>
-          <w:rFonts w:ascii="Times New Roman" w:hAnsi="Times New Roman" w:cs="Times New Roman"/>
-          <w:sz w:val="24"/>
-          <w:szCs w:val="24"/>
-        </w:rPr>
-      </w:pPr>
-      <w:r>
-        <w:rPr>
-          <w:rFonts w:ascii="Times New Roman" w:hAnsi="Times New Roman" w:cs="Times New Roman"/>
-          <w:sz w:val="24"/>
-          <w:szCs w:val="24"/>
-        </w:rPr>
-        <w:t>R1- Restrição de idade – O usuário deve inserir sua idade, para que o cálculo seja valido o idade deve ser maior que 2.</w:t>
+        <w:ind w:firstLine="420"/>
+        <w:jc w:val="both"/>
+        <w:rPr>
+          <w:rFonts w:ascii="Times New Roman" w:hAnsi="Times New Roman" w:cs="Times New Roman"/>
+          <w:sz w:val="24"/>
+          <w:szCs w:val="24"/>
+        </w:rPr>
+      </w:pPr>
+      <w:r>
+        <w:rPr>
+          <w:rFonts w:ascii="Times New Roman" w:hAnsi="Times New Roman" w:cs="Times New Roman"/>
+          <w:sz w:val="24"/>
+          <w:szCs w:val="24"/>
+        </w:rPr>
+        <w:t>R1</w:t>
+      </w:r>
+      <w:r>
+        <w:rPr>
+          <w:rFonts w:ascii="Times New Roman" w:hAnsi="Times New Roman" w:cs="Times New Roman"/>
+          <w:sz w:val="24"/>
+          <w:szCs w:val="24"/>
+        </w:rPr>
+        <w:t xml:space="preserve">. </w:t>
+      </w:r>
+      <w:r>
+        <w:rPr>
+          <w:rFonts w:ascii="Times New Roman" w:hAnsi="Times New Roman" w:cs="Times New Roman"/>
+          <w:sz w:val="24"/>
+          <w:szCs w:val="24"/>
+        </w:rPr>
+        <w:t>Restrição de</w:t>
+      </w:r>
+      <w:r>
+        <w:rPr>
+          <w:rFonts w:ascii="Times New Roman" w:hAnsi="Times New Roman" w:cs="Times New Roman"/>
+          <w:sz w:val="24"/>
+          <w:szCs w:val="24"/>
+        </w:rPr>
+        <w:t xml:space="preserve"> </w:t>
+      </w:r>
+      <w:r>
+        <w:rPr>
+          <w:rFonts w:ascii="Times New Roman" w:hAnsi="Times New Roman" w:cs="Times New Roman"/>
+          <w:sz w:val="24"/>
+          <w:szCs w:val="24"/>
+        </w:rPr>
+        <w:t>idade</w:t>
+      </w:r>
+      <w:r>
+        <w:rPr>
+          <w:rFonts w:ascii="Times New Roman" w:hAnsi="Times New Roman" w:cs="Times New Roman"/>
+          <w:sz w:val="24"/>
+          <w:szCs w:val="24"/>
+        </w:rPr>
+        <w:t xml:space="preserve"> - </w:t>
+      </w:r>
+      <w:r>
+        <w:rPr>
+          <w:rFonts w:ascii="Times New Roman" w:hAnsi="Times New Roman" w:cs="Times New Roman"/>
+          <w:sz w:val="24"/>
+          <w:szCs w:val="24"/>
+        </w:rPr>
+        <w:t xml:space="preserve">O usuário deve inserir sua idade, </w:t>
+      </w:r>
+      <w:r>
+        <w:rPr>
+          <w:rFonts w:ascii="Times New Roman" w:hAnsi="Times New Roman" w:cs="Times New Roman"/>
+          <w:sz w:val="24"/>
+          <w:szCs w:val="24"/>
+        </w:rPr>
+        <w:t>para que o cálculo seja válido a</w:t>
+      </w:r>
+      <w:r>
+        <w:rPr>
+          <w:rFonts w:ascii="Times New Roman" w:hAnsi="Times New Roman" w:cs="Times New Roman"/>
+          <w:sz w:val="24"/>
+          <w:szCs w:val="24"/>
+        </w:rPr>
+        <w:t xml:space="preserve"> idade deve ser maior que </w:t>
+      </w:r>
+      <w:r>
+        <w:rPr>
+          <w:rFonts w:ascii="Times New Roman" w:hAnsi="Times New Roman" w:cs="Times New Roman"/>
+          <w:sz w:val="24"/>
+          <w:szCs w:val="24"/>
+        </w:rPr>
+        <w:t>dois anos</w:t>
+      </w:r>
+      <w:r>
+        <w:rPr>
+          <w:rFonts w:ascii="Times New Roman" w:hAnsi="Times New Roman" w:cs="Times New Roman"/>
+          <w:sz w:val="24"/>
+          <w:szCs w:val="24"/>
+        </w:rPr>
+        <w:t>.</w:t>
+      </w:r>
+    </w:p>
+    <w:p>
+      <w:pPr>
+        <w:ind w:firstLine="420"/>
+        <w:jc w:val="both"/>
+        <w:rPr>
+          <w:rFonts w:ascii="Times New Roman" w:hAnsi="Times New Roman" w:cs="Times New Roman"/>
+          <w:sz w:val="24"/>
+          <w:szCs w:val="24"/>
+        </w:rPr>
+      </w:pPr>
+      <w:r>
+        <w:rPr>
+          <w:rFonts w:ascii="Times New Roman" w:hAnsi="Times New Roman" w:cs="Times New Roman"/>
+          <w:sz w:val="24"/>
+          <w:szCs w:val="24"/>
+        </w:rPr>
+        <w:t>R2</w:t>
+      </w:r>
+      <w:r>
+        <w:rPr>
+          <w:rFonts w:ascii="Times New Roman" w:hAnsi="Times New Roman" w:cs="Times New Roman"/>
+          <w:sz w:val="24"/>
+          <w:szCs w:val="24"/>
+        </w:rPr>
+        <w:t>.</w:t>
+      </w:r>
+      <w:r>
+        <w:rPr>
+          <w:rFonts w:ascii="Times New Roman" w:hAnsi="Times New Roman" w:cs="Times New Roman"/>
+          <w:sz w:val="24"/>
+          <w:szCs w:val="24"/>
+        </w:rPr>
+        <w:t xml:space="preserve"> </w:t>
+      </w:r>
+      <w:r>
+        <w:rPr>
+          <w:rFonts w:ascii="Times New Roman" w:hAnsi="Times New Roman" w:cs="Times New Roman"/>
+          <w:sz w:val="24"/>
+          <w:szCs w:val="24"/>
+        </w:rPr>
+        <w:t>Calcular o IMC -</w:t>
+      </w:r>
+      <w:r>
+        <w:rPr>
+          <w:rFonts w:ascii="Times New Roman" w:hAnsi="Times New Roman" w:cs="Times New Roman"/>
+          <w:sz w:val="24"/>
+          <w:szCs w:val="24"/>
+        </w:rPr>
+        <w:t xml:space="preserve"> A</w:t>
+      </w:r>
+      <w:r>
+        <w:rPr>
+          <w:rFonts w:ascii="Times New Roman" w:hAnsi="Times New Roman" w:cs="Times New Roman"/>
+          <w:sz w:val="24"/>
+          <w:szCs w:val="24"/>
+        </w:rPr>
+        <w:t xml:space="preserve">través de uma formula pré-definida, o usuário deve informar </w:t>
+      </w:r>
+      <w:r>
+        <w:rPr>
+          <w:rFonts w:ascii="Times New Roman" w:hAnsi="Times New Roman" w:cs="Times New Roman"/>
+          <w:sz w:val="24"/>
+          <w:szCs w:val="24"/>
+        </w:rPr>
+        <w:t>sua</w:t>
+      </w:r>
+      <w:r>
+        <w:rPr>
+          <w:rFonts w:ascii="Times New Roman" w:hAnsi="Times New Roman" w:cs="Times New Roman"/>
+          <w:sz w:val="24"/>
+          <w:szCs w:val="24"/>
+        </w:rPr>
+        <w:t xml:space="preserve"> altura e seu peso </w:t>
+      </w:r>
+      <w:r>
+        <w:rPr>
+          <w:rFonts w:ascii="Times New Roman" w:hAnsi="Times New Roman" w:cs="Times New Roman"/>
+          <w:sz w:val="24"/>
+          <w:szCs w:val="24"/>
+        </w:rPr>
+        <w:t>para que o sistema realize</w:t>
+      </w:r>
+      <w:r>
+        <w:rPr>
+          <w:rFonts w:ascii="Times New Roman" w:hAnsi="Times New Roman" w:cs="Times New Roman"/>
+          <w:sz w:val="24"/>
+          <w:szCs w:val="24"/>
+        </w:rPr>
+        <w:t xml:space="preserve"> o cálculo do índice de massa corporal.</w:t>
+      </w:r>
+    </w:p>
+    <w:p>
+      <w:pPr>
+        <w:ind w:firstLine="420"/>
+        <w:jc w:val="both"/>
+        <w:rPr>
+          <w:rFonts w:ascii="Times New Roman" w:hAnsi="Times New Roman" w:cs="Times New Roman"/>
+          <w:sz w:val="24"/>
+          <w:szCs w:val="24"/>
+        </w:rPr>
+      </w:pPr>
+      <w:r>
+        <w:rPr>
+          <w:rFonts w:ascii="Times New Roman" w:hAnsi="Times New Roman" w:cs="Times New Roman"/>
+          <w:sz w:val="24"/>
+          <w:szCs w:val="24"/>
+        </w:rPr>
+        <w:t>R3. Mostrar resultado -</w:t>
+      </w:r>
+      <w:r>
+        <w:rPr>
+          <w:rFonts w:ascii="Times New Roman" w:hAnsi="Times New Roman" w:cs="Times New Roman"/>
+          <w:sz w:val="24"/>
+          <w:szCs w:val="24"/>
+        </w:rPr>
+        <w:t xml:space="preserve"> O sistema deve calcular o IMC e exibir na tela o resultado.</w:t>
+      </w:r>
+    </w:p>
+    <w:p>
+      <w:pPr>
+        <w:ind w:firstLine="420"/>
+        <w:jc w:val="both"/>
+        <w:rPr>
+          <w:rFonts w:ascii="Times New Roman" w:hAnsi="Times New Roman" w:cs="Times New Roman"/>
+          <w:sz w:val="24"/>
+          <w:szCs w:val="24"/>
+        </w:rPr>
+      </w:pPr>
+      <w:r>
+        <w:rPr>
+          <w:rFonts w:ascii="Times New Roman" w:hAnsi="Times New Roman" w:cs="Times New Roman"/>
+          <w:sz w:val="24"/>
+          <w:szCs w:val="24"/>
+        </w:rPr>
+        <w:t>R4</w:t>
+      </w:r>
+      <w:r>
+        <w:rPr>
+          <w:rFonts w:ascii="Times New Roman" w:hAnsi="Times New Roman" w:cs="Times New Roman"/>
+          <w:sz w:val="24"/>
+          <w:szCs w:val="24"/>
+        </w:rPr>
+        <w:t>.</w:t>
+      </w:r>
+      <w:r>
+        <w:rPr>
+          <w:rFonts w:ascii="Times New Roman" w:hAnsi="Times New Roman" w:cs="Times New Roman"/>
+          <w:sz w:val="24"/>
+          <w:szCs w:val="24"/>
+        </w:rPr>
+        <w:t xml:space="preserve"> </w:t>
+      </w:r>
+      <w:r>
+        <w:rPr>
+          <w:rFonts w:ascii="Times New Roman" w:hAnsi="Times New Roman" w:cs="Times New Roman"/>
+          <w:sz w:val="24"/>
+          <w:szCs w:val="24"/>
+        </w:rPr>
+        <w:t>Classificação do IMC - O sistema deverá</w:t>
+      </w:r>
+      <w:r>
+        <w:rPr>
+          <w:rFonts w:ascii="Times New Roman" w:hAnsi="Times New Roman" w:cs="Times New Roman"/>
+          <w:sz w:val="24"/>
+          <w:szCs w:val="24"/>
+        </w:rPr>
+        <w:t xml:space="preserve"> interpretar o resultado obtido do cálculo do IMC e classifica-lo em</w:t>
+      </w:r>
+      <w:r>
+        <w:rPr>
+          <w:rFonts w:ascii="Times New Roman" w:hAnsi="Times New Roman" w:cs="Times New Roman"/>
+          <w:sz w:val="24"/>
+          <w:szCs w:val="24"/>
+        </w:rPr>
+        <w:t>:</w:t>
+      </w:r>
+      <w:r>
+        <w:rPr>
+          <w:rFonts w:ascii="Times New Roman" w:hAnsi="Times New Roman" w:cs="Times New Roman"/>
+          <w:sz w:val="24"/>
+          <w:szCs w:val="24"/>
+        </w:rPr>
+        <w:t xml:space="preserve"> a abaixo do peso, peso normal, peso acima e obesidade.</w:t>
+      </w:r>
+    </w:p>
+    <w:p>
+      <w:pPr>
+        <w:ind w:firstLine="420"/>
+        <w:jc w:val="both"/>
+        <w:rPr>
+          <w:rFonts w:ascii="Times New Roman" w:hAnsi="Times New Roman" w:cs="Times New Roman"/>
+          <w:sz w:val="24"/>
+          <w:szCs w:val="24"/>
+        </w:rPr>
+      </w:pPr>
+      <w:r>
+        <w:rPr>
+          <w:rFonts w:ascii="Times New Roman" w:hAnsi="Times New Roman" w:cs="Times New Roman"/>
+          <w:sz w:val="24"/>
+          <w:szCs w:val="24"/>
+        </w:rPr>
+        <w:t>R5</w:t>
+      </w:r>
+      <w:r>
+        <w:rPr>
+          <w:rFonts w:ascii="Times New Roman" w:hAnsi="Times New Roman" w:cs="Times New Roman"/>
+          <w:sz w:val="24"/>
+          <w:szCs w:val="24"/>
+        </w:rPr>
+        <w:t>.</w:t>
+      </w:r>
+      <w:r>
+        <w:rPr>
+          <w:rFonts w:ascii="Times New Roman" w:hAnsi="Times New Roman" w:cs="Times New Roman"/>
+          <w:sz w:val="24"/>
+          <w:szCs w:val="24"/>
+        </w:rPr>
+        <w:t xml:space="preserve"> </w:t>
+      </w:r>
+      <w:r>
+        <w:rPr>
+          <w:rFonts w:ascii="Times New Roman" w:hAnsi="Times New Roman" w:cs="Times New Roman"/>
+          <w:sz w:val="24"/>
+          <w:szCs w:val="24"/>
+        </w:rPr>
+        <w:t xml:space="preserve">Informação sobre o IMC atual - </w:t>
+      </w:r>
+      <w:r>
+        <w:rPr>
+          <w:rFonts w:ascii="Times New Roman" w:hAnsi="Times New Roman" w:cs="Times New Roman"/>
+          <w:sz w:val="24"/>
+          <w:szCs w:val="24"/>
+        </w:rPr>
+        <w:t>Diante da classificação o sistema deve fornecer recomendações para o usuário.</w:t>
+      </w:r>
+    </w:p>
+    <w:p>
+      <w:pPr>
+        <w:ind w:firstLine="420"/>
+        <w:jc w:val="both"/>
+        <w:rPr>
+          <w:rFonts w:ascii="Times New Roman" w:hAnsi="Times New Roman" w:cs="Times New Roman"/>
+          <w:sz w:val="24"/>
+          <w:szCs w:val="24"/>
+        </w:rPr>
+      </w:pPr>
+      <w:r>
+        <w:rPr>
+          <w:rFonts w:ascii="Times New Roman" w:hAnsi="Times New Roman" w:cs="Times New Roman"/>
+          <w:sz w:val="24"/>
+          <w:szCs w:val="24"/>
+        </w:rPr>
+        <w:t>R6</w:t>
+      </w:r>
+      <w:r>
+        <w:rPr>
+          <w:rFonts w:ascii="Times New Roman" w:hAnsi="Times New Roman" w:cs="Times New Roman"/>
+          <w:sz w:val="24"/>
+          <w:szCs w:val="24"/>
+        </w:rPr>
+        <w:t>.</w:t>
+      </w:r>
+      <w:r>
+        <w:rPr>
+          <w:rFonts w:ascii="Times New Roman" w:hAnsi="Times New Roman" w:cs="Times New Roman"/>
+          <w:sz w:val="24"/>
+          <w:szCs w:val="24"/>
+        </w:rPr>
+        <w:t xml:space="preserve"> </w:t>
+      </w:r>
+      <w:r>
+        <w:rPr>
+          <w:rFonts w:ascii="Times New Roman" w:hAnsi="Times New Roman" w:cs="Times New Roman"/>
+          <w:sz w:val="24"/>
+          <w:szCs w:val="24"/>
+        </w:rPr>
+        <w:t>Classificação de Obesidade -</w:t>
+      </w:r>
+      <w:r>
+        <w:rPr>
+          <w:rFonts w:ascii="Times New Roman" w:hAnsi="Times New Roman" w:cs="Times New Roman"/>
+          <w:sz w:val="24"/>
+          <w:szCs w:val="24"/>
+        </w:rPr>
+        <w:t xml:space="preserve"> Quando o resultado do cálculo do IMC </w:t>
+      </w:r>
+      <w:r>
+        <w:rPr>
+          <w:rFonts w:ascii="Times New Roman" w:hAnsi="Times New Roman" w:cs="Times New Roman"/>
+          <w:sz w:val="24"/>
+          <w:szCs w:val="24"/>
+        </w:rPr>
+        <w:t>for</w:t>
+      </w:r>
+      <w:r>
+        <w:rPr>
+          <w:rFonts w:ascii="Times New Roman" w:hAnsi="Times New Roman" w:cs="Times New Roman"/>
+          <w:sz w:val="24"/>
+          <w:szCs w:val="24"/>
+        </w:rPr>
+        <w:t xml:space="preserve"> obesid</w:t>
+      </w:r>
+      <w:r>
+        <w:rPr>
+          <w:rFonts w:ascii="Times New Roman" w:hAnsi="Times New Roman" w:cs="Times New Roman"/>
+          <w:sz w:val="24"/>
+          <w:szCs w:val="24"/>
+        </w:rPr>
+        <w:t xml:space="preserve">ade, o sistema deve classifica-la </w:t>
+      </w:r>
+      <w:r>
+        <w:rPr>
+          <w:rFonts w:ascii="Times New Roman" w:hAnsi="Times New Roman" w:cs="Times New Roman"/>
+          <w:sz w:val="24"/>
+          <w:szCs w:val="24"/>
+        </w:rPr>
+        <w:t>em</w:t>
+      </w:r>
+      <w:r>
+        <w:rPr>
+          <w:rFonts w:ascii="Times New Roman" w:hAnsi="Times New Roman" w:cs="Times New Roman"/>
+          <w:sz w:val="24"/>
+          <w:szCs w:val="24"/>
+        </w:rPr>
+        <w:t xml:space="preserve"> três</w:t>
+      </w:r>
+      <w:r>
+        <w:rPr>
+          <w:rFonts w:ascii="Times New Roman" w:hAnsi="Times New Roman" w:cs="Times New Roman"/>
+          <w:sz w:val="24"/>
+          <w:szCs w:val="24"/>
+        </w:rPr>
+        <w:t xml:space="preserve"> </w:t>
+      </w:r>
+      <w:r>
+        <w:rPr>
+          <w:rFonts w:ascii="Times New Roman" w:hAnsi="Times New Roman" w:cs="Times New Roman"/>
+          <w:sz w:val="24"/>
+          <w:szCs w:val="24"/>
+        </w:rPr>
+        <w:t>níveis de</w:t>
+      </w:r>
+      <w:r>
+        <w:rPr>
+          <w:rFonts w:ascii="Times New Roman" w:hAnsi="Times New Roman" w:cs="Times New Roman"/>
+          <w:sz w:val="24"/>
+          <w:szCs w:val="24"/>
+        </w:rPr>
+        <w:t xml:space="preserve"> obesidade e emitir um alerta dos riscos decorrentes de cada nível. </w:t>
       </w:r>
     </w:p>
     <w:p>
@@ -1195,46 +3066,6 @@
           <w:szCs w:val="24"/>
         </w:rPr>
       </w:pPr>
-      <w:r>
-        <w:rPr>
-          <w:rFonts w:ascii="Times New Roman" w:hAnsi="Times New Roman" w:cs="Times New Roman"/>
-          <w:sz w:val="24"/>
-          <w:szCs w:val="24"/>
-        </w:rPr>
-        <w:t xml:space="preserve">R2- </w:t>
-      </w:r>
-      <w:r>
-        <w:rPr>
-          <w:rFonts w:ascii="Times New Roman" w:hAnsi="Times New Roman" w:cs="Times New Roman"/>
-          <w:sz w:val="24"/>
-          <w:szCs w:val="24"/>
-        </w:rPr>
-        <w:t>Calcular o IMC – A</w:t>
-      </w:r>
-      <w:r>
-        <w:rPr>
-          <w:rFonts w:ascii="Times New Roman" w:hAnsi="Times New Roman" w:cs="Times New Roman"/>
-          <w:sz w:val="24"/>
-          <w:szCs w:val="24"/>
-        </w:rPr>
-        <w:t xml:space="preserve">través de uma formula pré-definida, o usuário deve informar </w:t>
-      </w:r>
-      <w:r>
-        <w:rPr>
-          <w:rFonts w:ascii="Times New Roman" w:hAnsi="Times New Roman" w:cs="Times New Roman"/>
-          <w:sz w:val="24"/>
-          <w:szCs w:val="24"/>
-        </w:rPr>
-        <w:t>sua</w:t>
-      </w:r>
-      <w:r>
-        <w:rPr>
-          <w:rFonts w:ascii="Times New Roman" w:hAnsi="Times New Roman" w:cs="Times New Roman"/>
-          <w:sz w:val="24"/>
-          <w:szCs w:val="24"/>
-        </w:rPr>
-        <w:t xml:space="preserve"> altura e seu peso e o sistema realizará o cálculo do índice de massa corporal.</w:t>
-      </w:r>
     </w:p>
     <w:p>
       <w:pPr>
@@ -1242,22 +3073,22 @@
         <w:jc w:val="both"/>
         <w:rPr>
           <w:rFonts w:ascii="Times New Roman" w:hAnsi="Times New Roman" w:cs="Times New Roman"/>
-          <w:sz w:val="24"/>
-          <w:szCs w:val="24"/>
-        </w:rPr>
-      </w:pPr>
-      <w:r>
-        <w:rPr>
-          <w:rFonts w:ascii="Times New Roman" w:hAnsi="Times New Roman" w:cs="Times New Roman"/>
-          <w:sz w:val="24"/>
-          <w:szCs w:val="24"/>
-        </w:rPr>
-        <w:t>R3- Mostrar resultado – O sistema deve calcular o IMC e exibir na tela o resultado.</w:t>
-      </w:r>
-    </w:p>
-    <w:p>
-      <w:pPr>
-        <w:ind w:left="708"/>
+          <w:sz w:val="28"/>
+          <w:szCs w:val="28"/>
+        </w:rPr>
+      </w:pPr>
+      <w:r>
+        <w:rPr>
+          <w:rFonts w:ascii="Times New Roman" w:hAnsi="Times New Roman" w:cs="Times New Roman"/>
+          <w:sz w:val="28"/>
+          <w:szCs w:val="28"/>
+        </w:rPr>
+        <w:t>Requisitos de Qualidade</w:t>
+      </w:r>
+    </w:p>
+    <w:p>
+      <w:pPr>
+        <w:ind w:firstLine="420"/>
         <w:jc w:val="both"/>
         <w:rPr>
           <w:rFonts w:ascii="Times New Roman" w:hAnsi="Times New Roman" w:cs="Times New Roman"/>
@@ -1271,28 +3102,12 @@
           <w:sz w:val="24"/>
           <w:szCs w:val="24"/>
         </w:rPr>
-        <w:t>R4</w:t>
-      </w:r>
-      <w:r>
-        <w:rPr>
-          <w:rFonts w:ascii="Times New Roman" w:hAnsi="Times New Roman" w:cs="Times New Roman"/>
-          <w:sz w:val="24"/>
-          <w:szCs w:val="24"/>
-        </w:rPr>
-        <w:t xml:space="preserve">- </w:t>
-      </w:r>
-      <w:r>
-        <w:rPr>
-          <w:rFonts w:ascii="Times New Roman" w:hAnsi="Times New Roman" w:cs="Times New Roman"/>
-          <w:sz w:val="24"/>
-          <w:szCs w:val="24"/>
-        </w:rPr>
-        <w:t>Classificação do IMC – O sistema devera interpretar o resultado obtido do cálculo do IMC e classifica-lo em a abaixo do peso, peso normal, peso acima e obesidade.</w:t>
-      </w:r>
-    </w:p>
-    <w:p>
-      <w:pPr>
-        <w:ind w:left="708"/>
+        <w:t xml:space="preserve">R7. Linguagem de programação C - O sistema deve ser desenvolvido na linguagem de programação C. </w:t>
+      </w:r>
+    </w:p>
+    <w:p>
+      <w:pPr>
+        <w:ind w:firstLine="420"/>
         <w:jc w:val="both"/>
         <w:rPr>
           <w:rFonts w:ascii="Times New Roman" w:hAnsi="Times New Roman" w:cs="Times New Roman"/>
@@ -1306,28 +3121,32 @@
           <w:sz w:val="24"/>
           <w:szCs w:val="24"/>
         </w:rPr>
-        <w:t>R5</w:t>
-      </w:r>
-      <w:r>
-        <w:rPr>
-          <w:rFonts w:ascii="Times New Roman" w:hAnsi="Times New Roman" w:cs="Times New Roman"/>
-          <w:sz w:val="24"/>
-          <w:szCs w:val="24"/>
-        </w:rPr>
-        <w:t xml:space="preserve">- </w:t>
-      </w:r>
-      <w:r>
-        <w:rPr>
-          <w:rFonts w:ascii="Times New Roman" w:hAnsi="Times New Roman" w:cs="Times New Roman"/>
-          <w:sz w:val="24"/>
-          <w:szCs w:val="24"/>
-        </w:rPr>
-        <w:t>Informação sobre o IMC atual – Diante da classificação o sistema deve fornecer recomendações para o usuário.</w:t>
-      </w:r>
-    </w:p>
-    <w:p>
-      <w:pPr>
-        <w:ind w:left="708"/>
+        <w:t xml:space="preserve">R8. Execução no Linux - O sistema deve executar no </w:t>
+      </w:r>
+      <w:proofErr w:type="spellStart"/>
+      <w:proofErr w:type="gramStart"/>
+      <w:r>
+        <w:rPr>
+          <w:rFonts w:ascii="Times New Roman" w:hAnsi="Times New Roman" w:cs="Times New Roman"/>
+          <w:sz w:val="24"/>
+          <w:szCs w:val="24"/>
+        </w:rPr>
+        <w:t>shell</w:t>
+      </w:r>
+      <w:proofErr w:type="spellEnd"/>
+      <w:proofErr w:type="gramEnd"/>
+      <w:r>
+        <w:rPr>
+          <w:rFonts w:ascii="Times New Roman" w:hAnsi="Times New Roman" w:cs="Times New Roman"/>
+          <w:sz w:val="24"/>
+          <w:szCs w:val="24"/>
+        </w:rPr>
+        <w:t xml:space="preserve"> do Linux. </w:t>
+      </w:r>
+    </w:p>
+    <w:p>
+      <w:pPr>
+        <w:ind w:firstLine="420"/>
         <w:jc w:val="both"/>
         <w:rPr>
           <w:rFonts w:ascii="Times New Roman" w:hAnsi="Times New Roman" w:cs="Times New Roman"/>
@@ -1341,39 +3160,21 @@
           <w:sz w:val="24"/>
           <w:szCs w:val="24"/>
         </w:rPr>
-        <w:t>R6</w:t>
-      </w:r>
-      <w:r>
-        <w:rPr>
-          <w:rFonts w:ascii="Times New Roman" w:hAnsi="Times New Roman" w:cs="Times New Roman"/>
-          <w:sz w:val="24"/>
-          <w:szCs w:val="24"/>
-        </w:rPr>
-        <w:t xml:space="preserve">- </w:t>
-      </w:r>
-      <w:r>
-        <w:rPr>
-          <w:rFonts w:ascii="Times New Roman" w:hAnsi="Times New Roman" w:cs="Times New Roman"/>
-          <w:sz w:val="24"/>
-          <w:szCs w:val="24"/>
-        </w:rPr>
-        <w:t xml:space="preserve">Classificação de Obesidade – Quando o resultado do cálculo do IMC tiver a classificação de obesidade, o sistema deve classificar essa obesidade em três níveis, obesidade nível 1, 2 e 3 e emitir um alerta dos riscos decorrentes de cada nível. </w:t>
-      </w:r>
-    </w:p>
-    <w:p>
-      <w:pPr>
-        <w:ind w:left="708"/>
+        <w:t xml:space="preserve">R9. Interface Simples – O sistema deve ter uma interface simples. </w:t>
+      </w:r>
+    </w:p>
+    <w:p>
+      <w:pPr>
         <w:jc w:val="both"/>
         <w:rPr>
           <w:rFonts w:ascii="Times New Roman" w:hAnsi="Times New Roman" w:cs="Times New Roman"/>
-          <w:sz w:val="24"/>
-          <w:szCs w:val="24"/>
-        </w:rPr>
-      </w:pPr>
-    </w:p>
-    <w:p>
-      <w:pPr>
-        <w:ind w:left="708"/>
+          <w:sz w:val="28"/>
+          <w:szCs w:val="28"/>
+        </w:rPr>
+      </w:pPr>
+    </w:p>
+    <w:p>
+      <w:pPr>
         <w:jc w:val="both"/>
         <w:rPr>
           <w:rFonts w:ascii="Times New Roman" w:hAnsi="Times New Roman" w:cs="Times New Roman"/>
@@ -1381,22 +3182,9 @@
           <w:szCs w:val="28"/>
         </w:rPr>
       </w:pPr>
-      <w:r>
-        <w:rPr>
-          <w:rFonts w:ascii="Times New Roman" w:hAnsi="Times New Roman" w:cs="Times New Roman"/>
-          <w:sz w:val="28"/>
-          <w:szCs w:val="28"/>
-        </w:rPr>
-        <w:t>Requisitos de Qualidade</w:t>
-      </w:r>
-    </w:p>
-    <w:p>
-      <w:pPr>
-        <w:pStyle w:val="PargrafodaLista"/>
-        <w:numPr>
-          <w:ilvl w:val="0"/>
-          <w:numId w:val="4"/>
-        </w:numPr>
+    </w:p>
+    <w:p>
+      <w:pPr>
         <w:jc w:val="both"/>
         <w:rPr>
           <w:rFonts w:ascii="Times New Roman" w:hAnsi="Times New Roman" w:cs="Times New Roman"/>
@@ -1404,22 +3192,9 @@
           <w:szCs w:val="28"/>
         </w:rPr>
       </w:pPr>
-      <w:r>
-        <w:rPr>
-          <w:rFonts w:ascii="Times New Roman" w:hAnsi="Times New Roman" w:cs="Times New Roman"/>
-          <w:sz w:val="24"/>
-          <w:szCs w:val="24"/>
-        </w:rPr>
-        <w:t>Linguagem de programação C.</w:t>
-      </w:r>
-    </w:p>
-    <w:p>
-      <w:pPr>
-        <w:pStyle w:val="PargrafodaLista"/>
-        <w:numPr>
-          <w:ilvl w:val="0"/>
-          <w:numId w:val="4"/>
-        </w:numPr>
+    </w:p>
+    <w:p>
+      <w:pPr>
         <w:jc w:val="both"/>
         <w:rPr>
           <w:rFonts w:ascii="Times New Roman" w:hAnsi="Times New Roman" w:cs="Times New Roman"/>
@@ -1427,22 +3202,9 @@
           <w:szCs w:val="28"/>
         </w:rPr>
       </w:pPr>
-      <w:r>
-        <w:rPr>
-          <w:rFonts w:ascii="Times New Roman" w:hAnsi="Times New Roman" w:cs="Times New Roman"/>
-          <w:sz w:val="24"/>
-          <w:szCs w:val="24"/>
-        </w:rPr>
-        <w:t>Executar o programa em Linux.</w:t>
-      </w:r>
-    </w:p>
-    <w:p>
-      <w:pPr>
-        <w:pStyle w:val="PargrafodaLista"/>
-        <w:numPr>
-          <w:ilvl w:val="0"/>
-          <w:numId w:val="4"/>
-        </w:numPr>
+    </w:p>
+    <w:p>
+      <w:pPr>
         <w:jc w:val="both"/>
         <w:rPr>
           <w:rFonts w:ascii="Times New Roman" w:hAnsi="Times New Roman" w:cs="Times New Roman"/>
@@ -1450,18 +3212,39 @@
           <w:szCs w:val="28"/>
         </w:rPr>
       </w:pPr>
-      <w:r>
-        <w:rPr>
-          <w:rFonts w:ascii="Times New Roman" w:hAnsi="Times New Roman" w:cs="Times New Roman"/>
-          <w:sz w:val="24"/>
-          <w:szCs w:val="24"/>
-        </w:rPr>
-        <w:t>Interface simples.</w:t>
-      </w:r>
-    </w:p>
-    <w:p>
-      <w:pPr>
-        <w:ind w:left="708"/>
+    </w:p>
+    <w:p>
+      <w:pPr>
+        <w:jc w:val="both"/>
+        <w:rPr>
+          <w:rFonts w:ascii="Times New Roman" w:hAnsi="Times New Roman" w:cs="Times New Roman"/>
+          <w:sz w:val="28"/>
+          <w:szCs w:val="28"/>
+        </w:rPr>
+      </w:pPr>
+    </w:p>
+    <w:p>
+      <w:pPr>
+        <w:jc w:val="both"/>
+        <w:rPr>
+          <w:rFonts w:ascii="Times New Roman" w:hAnsi="Times New Roman" w:cs="Times New Roman"/>
+          <w:sz w:val="28"/>
+          <w:szCs w:val="28"/>
+        </w:rPr>
+      </w:pPr>
+    </w:p>
+    <w:p>
+      <w:pPr>
+        <w:jc w:val="both"/>
+        <w:rPr>
+          <w:rFonts w:ascii="Times New Roman" w:hAnsi="Times New Roman" w:cs="Times New Roman"/>
+          <w:sz w:val="28"/>
+          <w:szCs w:val="28"/>
+        </w:rPr>
+      </w:pPr>
+    </w:p>
+    <w:p>
+      <w:pPr>
         <w:jc w:val="both"/>
         <w:rPr>
           <w:rFonts w:ascii="Times New Roman" w:hAnsi="Times New Roman" w:cs="Times New Roman"/>
@@ -1516,13 +3299,74 @@
           <w:szCs w:val="28"/>
         </w:rPr>
       </w:pPr>
-      <w:r>
-        <w:rPr>
-          <w:rFonts w:ascii="Times New Roman" w:hAnsi="Times New Roman" w:cs="Times New Roman"/>
-          <w:sz w:val="28"/>
-          <w:szCs w:val="28"/>
-        </w:rPr>
-        <w:t>Modelos</w:t>
+    </w:p>
+    <w:p>
+      <w:pPr>
+        <w:pStyle w:val="PargrafodaLista"/>
+        <w:ind w:left="780"/>
+        <w:jc w:val="center"/>
+        <w:rPr>
+          <w:rFonts w:ascii="Times New Roman" w:hAnsi="Times New Roman" w:cs="Times New Roman"/>
+          <w:sz w:val="28"/>
+          <w:szCs w:val="28"/>
+        </w:rPr>
+      </w:pPr>
+      <w:r>
+        <w:rPr>
+          <w:rFonts w:ascii="Times New Roman" w:hAnsi="Times New Roman" w:cs="Times New Roman"/>
+          <w:noProof/>
+          <w:sz w:val="28"/>
+          <w:szCs w:val="28"/>
+          <w:lang w:eastAsia="pt-BR"/>
+        </w:rPr>
+        <w:drawing>
+          <wp:inline distT="0" distB="0" distL="0" distR="0">
+            <wp:extent cx="7963665" cy="3966780"/>
+            <wp:effectExtent l="0" t="1587" r="0" b="0"/>
+            <wp:docPr id="1" name="Imagem 1" descr="C:\Users\Usuario\Desktop\Unicamp\Engenharia de Software 2\IMC_0.png"/>
+            <wp:cNvGraphicFramePr>
+              <a:graphicFrameLocks xmlns:a="http://schemas.openxmlformats.org/drawingml/2006/main" noChangeAspect="1"/>
+            </wp:cNvGraphicFramePr>
+            <a:graphic xmlns:a="http://schemas.openxmlformats.org/drawingml/2006/main">
+              <a:graphicData uri="http://schemas.openxmlformats.org/drawingml/2006/picture">
+                <pic:pic xmlns:pic="http://schemas.openxmlformats.org/drawingml/2006/picture">
+                  <pic:nvPicPr>
+                    <pic:cNvPr id="0" name="Picture 1" descr="C:\Users\Usuario\Desktop\Unicamp\Engenharia de Software 2\IMC_0.png"/>
+                    <pic:cNvPicPr>
+                      <a:picLocks noChangeAspect="1" noChangeArrowheads="1"/>
+                    </pic:cNvPicPr>
+                  </pic:nvPicPr>
+                  <pic:blipFill>
+                    <a:blip r:embed="rId10">
+                      <a:extLst>
+                        <a:ext uri="{28A0092B-C50C-407E-A947-70E740481C1C}">
+                          <a14:useLocalDpi xmlns:a14="http://schemas.microsoft.com/office/drawing/2010/main" val="0"/>
+                        </a:ext>
+                      </a:extLst>
+                    </a:blip>
+                    <a:srcRect/>
+                    <a:stretch>
+                      <a:fillRect/>
+                    </a:stretch>
+                  </pic:blipFill>
+                  <pic:spPr bwMode="auto">
+                    <a:xfrm rot="5400000">
+                      <a:off x="0" y="0"/>
+                      <a:ext cx="7963665" cy="3966780"/>
+                    </a:xfrm>
+                    <a:prstGeom prst="rect">
+                      <a:avLst/>
+                    </a:prstGeom>
+                    <a:noFill/>
+                    <a:ln>
+                      <a:noFill/>
+                    </a:ln>
+                  </pic:spPr>
+                </pic:pic>
+              </a:graphicData>
+            </a:graphic>
+          </wp:inline>
+        </w:drawing>
       </w:r>
     </w:p>
     <w:p>
@@ -1536,14 +3380,6 @@
           <w:szCs w:val="28"/>
         </w:rPr>
       </w:pPr>
-      <w:r>
-        <w:rPr>
-          <w:rFonts w:ascii="Times New Roman" w:hAnsi="Times New Roman" w:cs="Times New Roman"/>
-          <w:sz w:val="28"/>
-          <w:szCs w:val="28"/>
-        </w:rPr>
-        <w:t>Caso de uso</w:t>
-      </w:r>
     </w:p>
     <w:p>
       <w:pPr>
@@ -1552,6 +3388,154 @@
         <w:jc w:val="both"/>
         <w:rPr>
           <w:rFonts w:ascii="Times New Roman" w:hAnsi="Times New Roman" w:cs="Times New Roman"/>
+          <w:sz w:val="24"/>
+          <w:szCs w:val="28"/>
+        </w:rPr>
+      </w:pPr>
+      <w:r>
+        <w:rPr>
+          <w:rFonts w:ascii="Times New Roman" w:hAnsi="Times New Roman" w:cs="Times New Roman"/>
+          <w:sz w:val="24"/>
+          <w:szCs w:val="28"/>
+        </w:rPr>
+        <w:t xml:space="preserve">Diagrama de Fluxo de Dados – Nível </w:t>
+      </w:r>
+      <w:proofErr w:type="gramStart"/>
+      <w:r>
+        <w:rPr>
+          <w:rFonts w:ascii="Times New Roman" w:hAnsi="Times New Roman" w:cs="Times New Roman"/>
+          <w:sz w:val="24"/>
+          <w:szCs w:val="28"/>
+        </w:rPr>
+        <w:t>0</w:t>
+      </w:r>
+      <w:proofErr w:type="gramEnd"/>
+    </w:p>
+    <w:p>
+      <w:pPr>
+        <w:jc w:val="both"/>
+        <w:rPr>
+          <w:rFonts w:ascii="Times New Roman" w:hAnsi="Times New Roman" w:cs="Times New Roman"/>
+          <w:sz w:val="28"/>
+          <w:szCs w:val="28"/>
+        </w:rPr>
+      </w:pPr>
+      <w:r>
+        <w:rPr>
+          <w:rFonts w:ascii="Times New Roman" w:hAnsi="Times New Roman" w:cs="Times New Roman"/>
+          <w:noProof/>
+          <w:sz w:val="28"/>
+          <w:szCs w:val="28"/>
+          <w:lang w:eastAsia="pt-BR"/>
+        </w:rPr>
+        <w:lastRenderedPageBreak/>
+        <w:drawing>
+          <wp:inline distT="0" distB="0" distL="0" distR="0">
+            <wp:extent cx="6048375" cy="3592305"/>
+            <wp:effectExtent l="0" t="0" r="0" b="8255"/>
+            <wp:docPr id="2" name="Imagem 2" descr="C:\Users\Usuario\Desktop\Unicamp\Engenharia de Software 2\IMC_9.png"/>
+            <wp:cNvGraphicFramePr>
+              <a:graphicFrameLocks xmlns:a="http://schemas.openxmlformats.org/drawingml/2006/main" noChangeAspect="1"/>
+            </wp:cNvGraphicFramePr>
+            <a:graphic xmlns:a="http://schemas.openxmlformats.org/drawingml/2006/main">
+              <a:graphicData uri="http://schemas.openxmlformats.org/drawingml/2006/picture">
+                <pic:pic xmlns:pic="http://schemas.openxmlformats.org/drawingml/2006/picture">
+                  <pic:nvPicPr>
+                    <pic:cNvPr id="0" name="Picture 2" descr="C:\Users\Usuario\Desktop\Unicamp\Engenharia de Software 2\IMC_9.png"/>
+                    <pic:cNvPicPr>
+                      <a:picLocks noChangeAspect="1" noChangeArrowheads="1"/>
+                    </pic:cNvPicPr>
+                  </pic:nvPicPr>
+                  <pic:blipFill>
+                    <a:blip r:embed="rId11">
+                      <a:extLst>
+                        <a:ext uri="{28A0092B-C50C-407E-A947-70E740481C1C}">
+                          <a14:useLocalDpi xmlns:a14="http://schemas.microsoft.com/office/drawing/2010/main" val="0"/>
+                        </a:ext>
+                      </a:extLst>
+                    </a:blip>
+                    <a:srcRect/>
+                    <a:stretch>
+                      <a:fillRect/>
+                    </a:stretch>
+                  </pic:blipFill>
+                  <pic:spPr bwMode="auto">
+                    <a:xfrm>
+                      <a:off x="0" y="0"/>
+                      <a:ext cx="6050454" cy="3593540"/>
+                    </a:xfrm>
+                    <a:prstGeom prst="rect">
+                      <a:avLst/>
+                    </a:prstGeom>
+                    <a:noFill/>
+                    <a:ln>
+                      <a:noFill/>
+                    </a:ln>
+                  </pic:spPr>
+                </pic:pic>
+              </a:graphicData>
+            </a:graphic>
+          </wp:inline>
+        </w:drawing>
+      </w:r>
+    </w:p>
+    <w:p>
+      <w:pPr>
+        <w:jc w:val="both"/>
+        <w:rPr>
+          <w:rFonts w:ascii="Times New Roman" w:hAnsi="Times New Roman" w:cs="Times New Roman"/>
+          <w:sz w:val="24"/>
+          <w:szCs w:val="28"/>
+        </w:rPr>
+      </w:pPr>
+      <w:r>
+        <w:rPr>
+          <w:rFonts w:ascii="Times New Roman" w:hAnsi="Times New Roman" w:cs="Times New Roman"/>
+          <w:sz w:val="24"/>
+          <w:szCs w:val="28"/>
+        </w:rPr>
+        <w:t>Diagrama de Fluxo de Dados –</w:t>
+      </w:r>
+      <w:r>
+        <w:rPr>
+          <w:rFonts w:ascii="Times New Roman" w:hAnsi="Times New Roman" w:cs="Times New Roman"/>
+          <w:sz w:val="24"/>
+          <w:szCs w:val="28"/>
+        </w:rPr>
+        <w:t xml:space="preserve"> </w:t>
+      </w:r>
+      <w:r>
+        <w:rPr>
+          <w:rFonts w:ascii="Times New Roman" w:hAnsi="Times New Roman" w:cs="Times New Roman"/>
+          <w:sz w:val="24"/>
+          <w:szCs w:val="28"/>
+        </w:rPr>
+        <w:t xml:space="preserve">Nivelamento do processo </w:t>
+      </w:r>
+      <w:proofErr w:type="gramStart"/>
+      <w:r>
+        <w:rPr>
+          <w:rFonts w:ascii="Times New Roman" w:hAnsi="Times New Roman" w:cs="Times New Roman"/>
+          <w:sz w:val="24"/>
+          <w:szCs w:val="28"/>
+        </w:rPr>
+        <w:t>9</w:t>
+      </w:r>
+      <w:proofErr w:type="gramEnd"/>
+      <w:r>
+        <w:rPr>
+          <w:rFonts w:ascii="Times New Roman" w:hAnsi="Times New Roman" w:cs="Times New Roman"/>
+          <w:sz w:val="24"/>
+          <w:szCs w:val="28"/>
+        </w:rPr>
+        <w:t xml:space="preserve"> do nível 0</w:t>
+      </w:r>
+    </w:p>
+    <w:p>
+      <w:pPr>
+        <w:jc w:val="both"/>
+        <w:rPr>
+          <w:rFonts w:ascii="Times New Roman" w:hAnsi="Times New Roman" w:cs="Times New Roman"/>
           <w:sz w:val="28"/>
           <w:szCs w:val="28"/>
         </w:rPr>
@@ -1568,12 +3552,120 @@
           <w:szCs w:val="28"/>
         </w:rPr>
       </w:pPr>
-      <w:r>
-        <w:rPr>
-          <w:rFonts w:ascii="Times New Roman" w:hAnsi="Times New Roman" w:cs="Times New Roman"/>
-          <w:sz w:val="28"/>
-          <w:szCs w:val="28"/>
-        </w:rPr>
+    </w:p>
+    <w:p>
+      <w:pPr>
+        <w:pStyle w:val="PargrafodaLista"/>
+        <w:ind w:left="780"/>
+        <w:jc w:val="center"/>
+        <w:rPr>
+          <w:rFonts w:ascii="Times New Roman" w:hAnsi="Times New Roman" w:cs="Times New Roman"/>
+          <w:sz w:val="28"/>
+          <w:szCs w:val="28"/>
+        </w:rPr>
+      </w:pPr>
+      <w:r>
+        <w:rPr>
+          <w:rFonts w:ascii="Times New Roman" w:hAnsi="Times New Roman" w:cs="Times New Roman"/>
+          <w:noProof/>
+          <w:sz w:val="28"/>
+          <w:szCs w:val="28"/>
+          <w:lang w:eastAsia="pt-BR"/>
+        </w:rPr>
+        <w:drawing>
+          <wp:inline distT="0" distB="0" distL="0" distR="0">
+            <wp:extent cx="5114925" cy="3971925"/>
+            <wp:effectExtent l="0" t="0" r="9525" b="9525"/>
+            <wp:docPr id="9" name="Imagem 9" descr="C:\Users\Usuario\Desktop\Unicamp\Engenharia de Software 2\UC_IMC.png"/>
+            <wp:cNvGraphicFramePr>
+              <a:graphicFrameLocks xmlns:a="http://schemas.openxmlformats.org/drawingml/2006/main" noChangeAspect="1"/>
+            </wp:cNvGraphicFramePr>
+            <a:graphic xmlns:a="http://schemas.openxmlformats.org/drawingml/2006/main">
+              <a:graphicData uri="http://schemas.openxmlformats.org/drawingml/2006/picture">
+                <pic:pic xmlns:pic="http://schemas.openxmlformats.org/drawingml/2006/picture">
+                  <pic:nvPicPr>
+                    <pic:cNvPr id="0" name="Picture 3" descr="C:\Users\Usuario\Desktop\Unicamp\Engenharia de Software 2\UC_IMC.png"/>
+                    <pic:cNvPicPr>
+                      <a:picLocks noChangeAspect="1" noChangeArrowheads="1"/>
+                    </pic:cNvPicPr>
+                  </pic:nvPicPr>
+                  <pic:blipFill>
+                    <a:blip r:embed="rId12">
+                      <a:extLst>
+                        <a:ext uri="{28A0092B-C50C-407E-A947-70E740481C1C}">
+                          <a14:useLocalDpi xmlns:a14="http://schemas.microsoft.com/office/drawing/2010/main" val="0"/>
+                        </a:ext>
+                      </a:extLst>
+                    </a:blip>
+                    <a:srcRect/>
+                    <a:stretch>
+                      <a:fillRect/>
+                    </a:stretch>
+                  </pic:blipFill>
+                  <pic:spPr bwMode="auto">
+                    <a:xfrm>
+                      <a:off x="0" y="0"/>
+                      <a:ext cx="5115305" cy="3972220"/>
+                    </a:xfrm>
+                    <a:prstGeom prst="rect">
+                      <a:avLst/>
+                    </a:prstGeom>
+                    <a:noFill/>
+                    <a:ln>
+                      <a:noFill/>
+                    </a:ln>
+                  </pic:spPr>
+                </pic:pic>
+              </a:graphicData>
+            </a:graphic>
+          </wp:inline>
+        </w:drawing>
+      </w:r>
+    </w:p>
+    <w:p>
+      <w:pPr>
+        <w:jc w:val="both"/>
+        <w:rPr>
+          <w:rFonts w:ascii="Times New Roman" w:hAnsi="Times New Roman" w:cs="Times New Roman"/>
+          <w:sz w:val="24"/>
+          <w:szCs w:val="28"/>
+        </w:rPr>
+      </w:pPr>
+      <w:r>
+        <w:rPr>
+          <w:rFonts w:ascii="Times New Roman" w:hAnsi="Times New Roman" w:cs="Times New Roman"/>
+          <w:sz w:val="24"/>
+          <w:szCs w:val="28"/>
+        </w:rPr>
+        <w:t xml:space="preserve">Diagrama de </w:t>
+      </w:r>
+      <w:r>
+        <w:rPr>
+          <w:rFonts w:ascii="Times New Roman" w:hAnsi="Times New Roman" w:cs="Times New Roman"/>
+          <w:sz w:val="24"/>
+          <w:szCs w:val="28"/>
+        </w:rPr>
+        <w:t>Casos de Uso</w:t>
+      </w:r>
+    </w:p>
+    <w:p>
+      <w:pPr>
+        <w:pStyle w:val="PargrafodaLista"/>
+        <w:ind w:left="780"/>
+        <w:jc w:val="both"/>
+        <w:rPr>
+          <w:rFonts w:ascii="Times New Roman" w:hAnsi="Times New Roman" w:cs="Times New Roman"/>
+          <w:sz w:val="28"/>
+          <w:szCs w:val="28"/>
+        </w:rPr>
+      </w:pPr>
+      <w:r>
+        <w:rPr>
+          <w:rFonts w:ascii="Times New Roman" w:hAnsi="Times New Roman" w:cs="Times New Roman"/>
+          <w:sz w:val="28"/>
+          <w:szCs w:val="28"/>
+        </w:rPr>
+        <w:lastRenderedPageBreak/>
         <w:t>Glossário</w:t>
       </w:r>
     </w:p>
@@ -1953,6 +4045,56 @@
 </w:document>
 </file>
 
+<file path=word/endnotes.xml><?xml version="1.0" encoding="utf-8"?>
+<w:endnotes xmlns:wpc="http://schemas.microsoft.com/office/word/2010/wordprocessingCanvas" xmlns:mc="http://schemas.openxmlformats.org/markup-compatibility/2006" xmlns:o="urn:schemas-microsoft-com:office:office" xmlns:r="http://schemas.openxmlformats.org/officeDocument/2006/relationships" xmlns:m="http://schemas.openxmlformats.org/officeDocument/2006/math" xmlns:v="urn:schemas-microsoft-com:vml" xmlns:wp14="http://schemas.microsoft.com/office/word/2010/wordprocessingDrawing" xmlns:wp="http://schemas.openxmlformats.org/drawingml/2006/wordprocessingDrawing" xmlns:w10="urn:schemas-microsoft-com:office:word" xmlns:w="http://schemas.openxmlformats.org/wordprocessingml/2006/main" xmlns:w14="http://schemas.microsoft.com/office/word/2010/wordml" xmlns:wpg="http://schemas.microsoft.com/office/word/2010/wordprocessingGroup" xmlns:wpi="http://schemas.microsoft.com/office/word/2010/wordprocessingInk" xmlns:wne="http://schemas.microsoft.com/office/word/2006/wordml" xmlns:wps="http://schemas.microsoft.com/office/word/2010/wordprocessingShape" mc:Ignorable="w14 wp14">
+  <w:endnote w:type="separator" w:id="-1">
+    <w:p>
+      <w:pPr>
+        <w:spacing w:after="0" w:line="240" w:lineRule="auto"/>
+      </w:pPr>
+      <w:r>
+        <w:separator/>
+      </w:r>
+    </w:p>
+  </w:endnote>
+  <w:endnote w:type="continuationSeparator" w:id="0">
+    <w:p>
+      <w:pPr>
+        <w:spacing w:after="0" w:line="240" w:lineRule="auto"/>
+      </w:pPr>
+      <w:r>
+        <w:continuationSeparator/>
+      </w:r>
+    </w:p>
+  </w:endnote>
+</w:endnotes>
+</file>
+
+<file path=word/footnotes.xml><?xml version="1.0" encoding="utf-8"?>
+<w:footnotes xmlns:wpc="http://schemas.microsoft.com/office/word/2010/wordprocessingCanvas" xmlns:mc="http://schemas.openxmlformats.org/markup-compatibility/2006" xmlns:o="urn:schemas-microsoft-com:office:office" xmlns:r="http://schemas.openxmlformats.org/officeDocument/2006/relationships" xmlns:m="http://schemas.openxmlformats.org/officeDocument/2006/math" xmlns:v="urn:schemas-microsoft-com:vml" xmlns:wp14="http://schemas.microsoft.com/office/word/2010/wordprocessingDrawing" xmlns:wp="http://schemas.openxmlformats.org/drawingml/2006/wordprocessingDrawing" xmlns:w10="urn:schemas-microsoft-com:office:word" xmlns:w="http://schemas.openxmlformats.org/wordprocessingml/2006/main" xmlns:w14="http://schemas.microsoft.com/office/word/2010/wordml" xmlns:wpg="http://schemas.microsoft.com/office/word/2010/wordprocessingGroup" xmlns:wpi="http://schemas.microsoft.com/office/word/2010/wordprocessingInk" xmlns:wne="http://schemas.microsoft.com/office/word/2006/wordml" xmlns:wps="http://schemas.microsoft.com/office/word/2010/wordprocessingShape" mc:Ignorable="w14 wp14">
+  <w:footnote w:type="separator" w:id="-1">
+    <w:p>
+      <w:pPr>
+        <w:spacing w:after="0" w:line="240" w:lineRule="auto"/>
+      </w:pPr>
+      <w:r>
+        <w:separator/>
+      </w:r>
+    </w:p>
+  </w:footnote>
+  <w:footnote w:type="continuationSeparator" w:id="0">
+    <w:p>
+      <w:pPr>
+        <w:spacing w:after="0" w:line="240" w:lineRule="auto"/>
+      </w:pPr>
+      <w:r>
+        <w:continuationSeparator/>
+      </w:r>
+    </w:p>
+  </w:footnote>
+</w:footnotes>
+</file>
+
 <file path=word/numbering.xml><?xml version="1.0" encoding="utf-8"?>
 <w:numbering xmlns:wpc="http://schemas.microsoft.com/office/word/2010/wordprocessingCanvas" xmlns:mc="http://schemas.openxmlformats.org/markup-compatibility/2006" xmlns:o="urn:schemas-microsoft-com:office:office" xmlns:r="http://schemas.openxmlformats.org/officeDocument/2006/relationships" xmlns:m="http://schemas.openxmlformats.org/officeDocument/2006/math" xmlns:v="urn:schemas-microsoft-com:vml" xmlns:wp14="http://schemas.microsoft.com/office/word/2010/wordprocessingDrawing" xmlns:wp="http://schemas.openxmlformats.org/drawingml/2006/wordprocessingDrawing" xmlns:w10="urn:schemas-microsoft-com:office:word" xmlns:w="http://schemas.openxmlformats.org/wordprocessingml/2006/main" xmlns:w14="http://schemas.microsoft.com/office/word/2010/wordml" xmlns:wpg="http://schemas.microsoft.com/office/word/2010/wordprocessingGroup" xmlns:wpi="http://schemas.microsoft.com/office/word/2010/wordprocessingInk" xmlns:wne="http://schemas.microsoft.com/office/word/2006/wordml" xmlns:wps="http://schemas.microsoft.com/office/word/2010/wordprocessingShape" mc:Ignorable="w14 wp14">
   <w:abstractNum w:abstractNumId="0">
@@ -2069,6 +4211,119 @@
     </w:lvl>
   </w:abstractNum>
   <w:abstractNum w:abstractNumId="1">
+    <w:nsid w:val="38DC1871"/>
+    <w:multiLevelType w:val="hybridMultilevel"/>
+    <w:tmpl w:val="AEB85AB0"/>
+    <w:lvl w:ilvl="0" w:tplc="04160001">
+      <w:start w:val="1"/>
+      <w:numFmt w:val="bullet"/>
+      <w:lvlText w:val=""/>
+      <w:lvlJc w:val="left"/>
+      <w:pPr>
+        <w:ind w:left="720" w:hanging="360"/>
+      </w:pPr>
+      <w:rPr>
+        <w:rFonts w:ascii="Symbol" w:hAnsi="Symbol" w:hint="default"/>
+      </w:rPr>
+    </w:lvl>
+    <w:lvl w:ilvl="1" w:tplc="04160003" w:tentative="1">
+      <w:start w:val="1"/>
+      <w:numFmt w:val="bullet"/>
+      <w:lvlText w:val="o"/>
+      <w:lvlJc w:val="left"/>
+      <w:pPr>
+        <w:ind w:left="1440" w:hanging="360"/>
+      </w:pPr>
+      <w:rPr>
+        <w:rFonts w:ascii="Courier New" w:hAnsi="Courier New" w:cs="Courier New" w:hint="default"/>
+      </w:rPr>
+    </w:lvl>
+    <w:lvl w:ilvl="2" w:tplc="04160005" w:tentative="1">
+      <w:start w:val="1"/>
+      <w:numFmt w:val="bullet"/>
+      <w:lvlText w:val=""/>
+      <w:lvlJc w:val="left"/>
+      <w:pPr>
+        <w:ind w:left="2160" w:hanging="360"/>
+      </w:pPr>
+      <w:rPr>
+        <w:rFonts w:ascii="Wingdings" w:hAnsi="Wingdings" w:hint="default"/>
+      </w:rPr>
+    </w:lvl>
+    <w:lvl w:ilvl="3" w:tplc="04160001" w:tentative="1">
+      <w:start w:val="1"/>
+      <w:numFmt w:val="bullet"/>
+      <w:lvlText w:val=""/>
+      <w:lvlJc w:val="left"/>
+      <w:pPr>
+        <w:ind w:left="2880" w:hanging="360"/>
+      </w:pPr>
+      <w:rPr>
+        <w:rFonts w:ascii="Symbol" w:hAnsi="Symbol" w:hint="default"/>
+      </w:rPr>
+    </w:lvl>
+    <w:lvl w:ilvl="4" w:tplc="04160003" w:tentative="1">
+      <w:start w:val="1"/>
+      <w:numFmt w:val="bullet"/>
+      <w:lvlText w:val="o"/>
+      <w:lvlJc w:val="left"/>
+      <w:pPr>
+        <w:ind w:left="3600" w:hanging="360"/>
+      </w:pPr>
+      <w:rPr>
+        <w:rFonts w:ascii="Courier New" w:hAnsi="Courier New" w:cs="Courier New" w:hint="default"/>
+      </w:rPr>
+    </w:lvl>
+    <w:lvl w:ilvl="5" w:tplc="04160005" w:tentative="1">
+      <w:start w:val="1"/>
+      <w:numFmt w:val="bullet"/>
+      <w:lvlText w:val=""/>
+      <w:lvlJc w:val="left"/>
+      <w:pPr>
+        <w:ind w:left="4320" w:hanging="360"/>
+      </w:pPr>
+      <w:rPr>
+        <w:rFonts w:ascii="Wingdings" w:hAnsi="Wingdings" w:hint="default"/>
+      </w:rPr>
+    </w:lvl>
+    <w:lvl w:ilvl="6" w:tplc="04160001" w:tentative="1">
+      <w:start w:val="1"/>
+      <w:numFmt w:val="bullet"/>
+      <w:lvlText w:val=""/>
+      <w:lvlJc w:val="left"/>
+      <w:pPr>
+        <w:ind w:left="5040" w:hanging="360"/>
+      </w:pPr>
+      <w:rPr>
+        <w:rFonts w:ascii="Symbol" w:hAnsi="Symbol" w:hint="default"/>
+      </w:rPr>
+    </w:lvl>
+    <w:lvl w:ilvl="7" w:tplc="04160003" w:tentative="1">
+      <w:start w:val="1"/>
+      <w:numFmt w:val="bullet"/>
+      <w:lvlText w:val="o"/>
+      <w:lvlJc w:val="left"/>
+      <w:pPr>
+        <w:ind w:left="5760" w:hanging="360"/>
+      </w:pPr>
+      <w:rPr>
+        <w:rFonts w:ascii="Courier New" w:hAnsi="Courier New" w:cs="Courier New" w:hint="default"/>
+      </w:rPr>
+    </w:lvl>
+    <w:lvl w:ilvl="8" w:tplc="04160005" w:tentative="1">
+      <w:start w:val="1"/>
+      <w:numFmt w:val="bullet"/>
+      <w:lvlText w:val=""/>
+      <w:lvlJc w:val="left"/>
+      <w:pPr>
+        <w:ind w:left="6480" w:hanging="360"/>
+      </w:pPr>
+      <w:rPr>
+        <w:rFonts w:ascii="Wingdings" w:hAnsi="Wingdings" w:hint="default"/>
+      </w:rPr>
+    </w:lvl>
+  </w:abstractNum>
+  <w:abstractNum w:abstractNumId="2">
     <w:nsid w:val="3A545DE8"/>
     <w:multiLevelType w:val="multilevel"/>
     <w:tmpl w:val="8B9C4FE8"/>
@@ -2181,7 +4436,7 @@
       </w:rPr>
     </w:lvl>
   </w:abstractNum>
-  <w:abstractNum w:abstractNumId="2">
+  <w:abstractNum w:abstractNumId="3">
     <w:nsid w:val="47316CF8"/>
     <w:multiLevelType w:val="hybridMultilevel"/>
     <w:tmpl w:val="3D544E6C"/>
@@ -2270,17 +4525,17 @@
       </w:pPr>
     </w:lvl>
   </w:abstractNum>
-  <w:abstractNum w:abstractNumId="3">
-    <w:nsid w:val="6FDD3951"/>
+  <w:abstractNum w:abstractNumId="4">
+    <w:nsid w:val="6C2051B1"/>
     <w:multiLevelType w:val="hybridMultilevel"/>
-    <w:tmpl w:val="4DF8B5FE"/>
+    <w:tmpl w:val="9418FA34"/>
     <w:lvl w:ilvl="0" w:tplc="04160001">
       <w:start w:val="1"/>
       <w:numFmt w:val="bullet"/>
       <w:lvlText w:val=""/>
       <w:lvlJc w:val="left"/>
       <w:pPr>
-        <w:ind w:left="1428" w:hanging="360"/>
+        <w:ind w:left="720" w:hanging="360"/>
       </w:pPr>
       <w:rPr>
         <w:rFonts w:ascii="Symbol" w:hAnsi="Symbol" w:hint="default"/>
@@ -2292,7 +4547,7 @@
       <w:lvlText w:val="o"/>
       <w:lvlJc w:val="left"/>
       <w:pPr>
-        <w:ind w:left="2148" w:hanging="360"/>
+        <w:ind w:left="1440" w:hanging="360"/>
       </w:pPr>
       <w:rPr>
         <w:rFonts w:ascii="Courier New" w:hAnsi="Courier New" w:cs="Courier New" w:hint="default"/>
@@ -2304,7 +4559,7 @@
       <w:lvlText w:val=""/>
       <w:lvlJc w:val="left"/>
       <w:pPr>
-        <w:ind w:left="2868" w:hanging="360"/>
+        <w:ind w:left="2160" w:hanging="360"/>
       </w:pPr>
       <w:rPr>
         <w:rFonts w:ascii="Wingdings" w:hAnsi="Wingdings" w:hint="default"/>
@@ -2316,7 +4571,7 @@
       <w:lvlText w:val=""/>
       <w:lvlJc w:val="left"/>
       <w:pPr>
-        <w:ind w:left="3588" w:hanging="360"/>
+        <w:ind w:left="2880" w:hanging="360"/>
       </w:pPr>
       <w:rPr>
         <w:rFonts w:ascii="Symbol" w:hAnsi="Symbol" w:hint="default"/>
@@ -2328,7 +4583,7 @@
       <w:lvlText w:val="o"/>
       <w:lvlJc w:val="left"/>
       <w:pPr>
-        <w:ind w:left="4308" w:hanging="360"/>
+        <w:ind w:left="3600" w:hanging="360"/>
       </w:pPr>
       <w:rPr>
         <w:rFonts w:ascii="Courier New" w:hAnsi="Courier New" w:cs="Courier New" w:hint="default"/>
@@ -2340,7 +4595,7 @@
       <w:lvlText w:val=""/>
       <w:lvlJc w:val="left"/>
       <w:pPr>
-        <w:ind w:left="5028" w:hanging="360"/>
+        <w:ind w:left="4320" w:hanging="360"/>
       </w:pPr>
       <w:rPr>
         <w:rFonts w:ascii="Wingdings" w:hAnsi="Wingdings" w:hint="default"/>
@@ -2352,7 +4607,7 @@
       <w:lvlText w:val=""/>
       <w:lvlJc w:val="left"/>
       <w:pPr>
-        <w:ind w:left="5748" w:hanging="360"/>
+        <w:ind w:left="5040" w:hanging="360"/>
       </w:pPr>
       <w:rPr>
         <w:rFonts w:ascii="Symbol" w:hAnsi="Symbol" w:hint="default"/>
@@ -2364,7 +4619,7 @@
       <w:lvlText w:val="o"/>
       <w:lvlJc w:val="left"/>
       <w:pPr>
-        <w:ind w:left="6468" w:hanging="360"/>
+        <w:ind w:left="5760" w:hanging="360"/>
       </w:pPr>
       <w:rPr>
         <w:rFonts w:ascii="Courier New" w:hAnsi="Courier New" w:cs="Courier New" w:hint="default"/>
@@ -2376,6 +4631,119 @@
       <w:lvlText w:val=""/>
       <w:lvlJc w:val="left"/>
       <w:pPr>
+        <w:ind w:left="6480" w:hanging="360"/>
+      </w:pPr>
+      <w:rPr>
+        <w:rFonts w:ascii="Wingdings" w:hAnsi="Wingdings" w:hint="default"/>
+      </w:rPr>
+    </w:lvl>
+  </w:abstractNum>
+  <w:abstractNum w:abstractNumId="5">
+    <w:nsid w:val="6FDD3951"/>
+    <w:multiLevelType w:val="hybridMultilevel"/>
+    <w:tmpl w:val="4DF8B5FE"/>
+    <w:lvl w:ilvl="0" w:tplc="04160001">
+      <w:start w:val="1"/>
+      <w:numFmt w:val="bullet"/>
+      <w:lvlText w:val=""/>
+      <w:lvlJc w:val="left"/>
+      <w:pPr>
+        <w:ind w:left="1428" w:hanging="360"/>
+      </w:pPr>
+      <w:rPr>
+        <w:rFonts w:ascii="Symbol" w:hAnsi="Symbol" w:hint="default"/>
+      </w:rPr>
+    </w:lvl>
+    <w:lvl w:ilvl="1" w:tplc="04160003" w:tentative="1">
+      <w:start w:val="1"/>
+      <w:numFmt w:val="bullet"/>
+      <w:lvlText w:val="o"/>
+      <w:lvlJc w:val="left"/>
+      <w:pPr>
+        <w:ind w:left="2148" w:hanging="360"/>
+      </w:pPr>
+      <w:rPr>
+        <w:rFonts w:ascii="Courier New" w:hAnsi="Courier New" w:cs="Courier New" w:hint="default"/>
+      </w:rPr>
+    </w:lvl>
+    <w:lvl w:ilvl="2" w:tplc="04160005" w:tentative="1">
+      <w:start w:val="1"/>
+      <w:numFmt w:val="bullet"/>
+      <w:lvlText w:val=""/>
+      <w:lvlJc w:val="left"/>
+      <w:pPr>
+        <w:ind w:left="2868" w:hanging="360"/>
+      </w:pPr>
+      <w:rPr>
+        <w:rFonts w:ascii="Wingdings" w:hAnsi="Wingdings" w:hint="default"/>
+      </w:rPr>
+    </w:lvl>
+    <w:lvl w:ilvl="3" w:tplc="04160001" w:tentative="1">
+      <w:start w:val="1"/>
+      <w:numFmt w:val="bullet"/>
+      <w:lvlText w:val=""/>
+      <w:lvlJc w:val="left"/>
+      <w:pPr>
+        <w:ind w:left="3588" w:hanging="360"/>
+      </w:pPr>
+      <w:rPr>
+        <w:rFonts w:ascii="Symbol" w:hAnsi="Symbol" w:hint="default"/>
+      </w:rPr>
+    </w:lvl>
+    <w:lvl w:ilvl="4" w:tplc="04160003" w:tentative="1">
+      <w:start w:val="1"/>
+      <w:numFmt w:val="bullet"/>
+      <w:lvlText w:val="o"/>
+      <w:lvlJc w:val="left"/>
+      <w:pPr>
+        <w:ind w:left="4308" w:hanging="360"/>
+      </w:pPr>
+      <w:rPr>
+        <w:rFonts w:ascii="Courier New" w:hAnsi="Courier New" w:cs="Courier New" w:hint="default"/>
+      </w:rPr>
+    </w:lvl>
+    <w:lvl w:ilvl="5" w:tplc="04160005" w:tentative="1">
+      <w:start w:val="1"/>
+      <w:numFmt w:val="bullet"/>
+      <w:lvlText w:val=""/>
+      <w:lvlJc w:val="left"/>
+      <w:pPr>
+        <w:ind w:left="5028" w:hanging="360"/>
+      </w:pPr>
+      <w:rPr>
+        <w:rFonts w:ascii="Wingdings" w:hAnsi="Wingdings" w:hint="default"/>
+      </w:rPr>
+    </w:lvl>
+    <w:lvl w:ilvl="6" w:tplc="04160001" w:tentative="1">
+      <w:start w:val="1"/>
+      <w:numFmt w:val="bullet"/>
+      <w:lvlText w:val=""/>
+      <w:lvlJc w:val="left"/>
+      <w:pPr>
+        <w:ind w:left="5748" w:hanging="360"/>
+      </w:pPr>
+      <w:rPr>
+        <w:rFonts w:ascii="Symbol" w:hAnsi="Symbol" w:hint="default"/>
+      </w:rPr>
+    </w:lvl>
+    <w:lvl w:ilvl="7" w:tplc="04160003" w:tentative="1">
+      <w:start w:val="1"/>
+      <w:numFmt w:val="bullet"/>
+      <w:lvlText w:val="o"/>
+      <w:lvlJc w:val="left"/>
+      <w:pPr>
+        <w:ind w:left="6468" w:hanging="360"/>
+      </w:pPr>
+      <w:rPr>
+        <w:rFonts w:ascii="Courier New" w:hAnsi="Courier New" w:cs="Courier New" w:hint="default"/>
+      </w:rPr>
+    </w:lvl>
+    <w:lvl w:ilvl="8" w:tplc="04160005" w:tentative="1">
+      <w:start w:val="1"/>
+      <w:numFmt w:val="bullet"/>
+      <w:lvlText w:val=""/>
+      <w:lvlJc w:val="left"/>
+      <w:pPr>
         <w:ind w:left="7188" w:hanging="360"/>
       </w:pPr>
       <w:rPr>
@@ -2384,16 +4752,22 @@
     </w:lvl>
   </w:abstractNum>
   <w:num w:numId="1">
-    <w:abstractNumId w:val="1"/>
+    <w:abstractNumId w:val="2"/>
   </w:num>
   <w:num w:numId="2">
-    <w:abstractNumId w:val="2"/>
+    <w:abstractNumId w:val="3"/>
   </w:num>
   <w:num w:numId="3">
     <w:abstractNumId w:val="0"/>
   </w:num>
   <w:num w:numId="4">
-    <w:abstractNumId w:val="3"/>
+    <w:abstractNumId w:val="5"/>
+  </w:num>
+  <w:num w:numId="5">
+    <w:abstractNumId w:val="4"/>
+  </w:num>
+  <w:num w:numId="6">
+    <w:abstractNumId w:val="1"/>
   </w:num>
 </w:numbering>
 </file>
@@ -2632,6 +5006,80 @@
     <w:link w:val="Corpodetexto"/>
     <w:rsid w:val="00EF72CB"/>
   </w:style>
+  <w:style w:type="paragraph" w:styleId="Textodebalo">
+    <w:name w:val="Balloon Text"/>
+    <w:basedOn w:val="Normal"/>
+    <w:link w:val="TextodebaloChar"/>
+    <w:uiPriority w:val="99"/>
+    <w:semiHidden/>
+    <w:unhideWhenUsed/>
+    <w:rsid w:val="005E087B"/>
+    <w:pPr>
+      <w:spacing w:after="0" w:line="240" w:lineRule="auto"/>
+    </w:pPr>
+    <w:rPr>
+      <w:rFonts w:ascii="Tahoma" w:hAnsi="Tahoma" w:cs="Tahoma"/>
+      <w:sz w:val="16"/>
+      <w:szCs w:val="16"/>
+    </w:rPr>
+  </w:style>
+  <w:style w:type="character" w:customStyle="1" w:styleId="TextodebaloChar">
+    <w:name w:val="Texto de balão Char"/>
+    <w:basedOn w:val="Fontepargpadro"/>
+    <w:link w:val="Textodebalo"/>
+    <w:uiPriority w:val="99"/>
+    <w:semiHidden/>
+    <w:rsid w:val="005E087B"/>
+    <w:rPr>
+      <w:rFonts w:ascii="Tahoma" w:hAnsi="Tahoma" w:cs="Tahoma"/>
+      <w:sz w:val="16"/>
+      <w:szCs w:val="16"/>
+    </w:rPr>
+  </w:style>
+  <w:style w:type="paragraph" w:styleId="Cabealho">
+    <w:name w:val="header"/>
+    <w:basedOn w:val="Normal"/>
+    <w:link w:val="CabealhoChar"/>
+    <w:uiPriority w:val="99"/>
+    <w:unhideWhenUsed/>
+    <w:rsid w:val="00467C6C"/>
+    <w:pPr>
+      <w:tabs>
+        <w:tab w:val="center" w:pos="4252"/>
+        <w:tab w:val="right" w:pos="8504"/>
+      </w:tabs>
+      <w:spacing w:after="0" w:line="240" w:lineRule="auto"/>
+    </w:pPr>
+  </w:style>
+  <w:style w:type="character" w:customStyle="1" w:styleId="CabealhoChar">
+    <w:name w:val="Cabeçalho Char"/>
+    <w:basedOn w:val="Fontepargpadro"/>
+    <w:link w:val="Cabealho"/>
+    <w:uiPriority w:val="99"/>
+    <w:rsid w:val="00467C6C"/>
+  </w:style>
+  <w:style w:type="paragraph" w:styleId="Rodap">
+    <w:name w:val="footer"/>
+    <w:basedOn w:val="Normal"/>
+    <w:link w:val="RodapChar"/>
+    <w:uiPriority w:val="99"/>
+    <w:unhideWhenUsed/>
+    <w:rsid w:val="00467C6C"/>
+    <w:pPr>
+      <w:tabs>
+        <w:tab w:val="center" w:pos="4252"/>
+        <w:tab w:val="right" w:pos="8504"/>
+      </w:tabs>
+      <w:spacing w:after="0" w:line="240" w:lineRule="auto"/>
+    </w:pPr>
+  </w:style>
+  <w:style w:type="character" w:customStyle="1" w:styleId="RodapChar">
+    <w:name w:val="Rodapé Char"/>
+    <w:basedOn w:val="Fontepargpadro"/>
+    <w:link w:val="Rodap"/>
+    <w:uiPriority w:val="99"/>
+    <w:rsid w:val="00467C6C"/>
+  </w:style>
 </w:styles>
 </file>
 
@@ -2868,6 +5316,80 @@
     <w:basedOn w:val="Fontepargpadro"/>
     <w:link w:val="Corpodetexto"/>
     <w:rsid w:val="00EF72CB"/>
+  </w:style>
+  <w:style w:type="paragraph" w:styleId="Textodebalo">
+    <w:name w:val="Balloon Text"/>
+    <w:basedOn w:val="Normal"/>
+    <w:link w:val="TextodebaloChar"/>
+    <w:uiPriority w:val="99"/>
+    <w:semiHidden/>
+    <w:unhideWhenUsed/>
+    <w:rsid w:val="005E087B"/>
+    <w:pPr>
+      <w:spacing w:after="0" w:line="240" w:lineRule="auto"/>
+    </w:pPr>
+    <w:rPr>
+      <w:rFonts w:ascii="Tahoma" w:hAnsi="Tahoma" w:cs="Tahoma"/>
+      <w:sz w:val="16"/>
+      <w:szCs w:val="16"/>
+    </w:rPr>
+  </w:style>
+  <w:style w:type="character" w:customStyle="1" w:styleId="TextodebaloChar">
+    <w:name w:val="Texto de balão Char"/>
+    <w:basedOn w:val="Fontepargpadro"/>
+    <w:link w:val="Textodebalo"/>
+    <w:uiPriority w:val="99"/>
+    <w:semiHidden/>
+    <w:rsid w:val="005E087B"/>
+    <w:rPr>
+      <w:rFonts w:ascii="Tahoma" w:hAnsi="Tahoma" w:cs="Tahoma"/>
+      <w:sz w:val="16"/>
+      <w:szCs w:val="16"/>
+    </w:rPr>
+  </w:style>
+  <w:style w:type="paragraph" w:styleId="Cabealho">
+    <w:name w:val="header"/>
+    <w:basedOn w:val="Normal"/>
+    <w:link w:val="CabealhoChar"/>
+    <w:uiPriority w:val="99"/>
+    <w:unhideWhenUsed/>
+    <w:rsid w:val="00467C6C"/>
+    <w:pPr>
+      <w:tabs>
+        <w:tab w:val="center" w:pos="4252"/>
+        <w:tab w:val="right" w:pos="8504"/>
+      </w:tabs>
+      <w:spacing w:after="0" w:line="240" w:lineRule="auto"/>
+    </w:pPr>
+  </w:style>
+  <w:style w:type="character" w:customStyle="1" w:styleId="CabealhoChar">
+    <w:name w:val="Cabeçalho Char"/>
+    <w:basedOn w:val="Fontepargpadro"/>
+    <w:link w:val="Cabealho"/>
+    <w:uiPriority w:val="99"/>
+    <w:rsid w:val="00467C6C"/>
+  </w:style>
+  <w:style w:type="paragraph" w:styleId="Rodap">
+    <w:name w:val="footer"/>
+    <w:basedOn w:val="Normal"/>
+    <w:link w:val="RodapChar"/>
+    <w:uiPriority w:val="99"/>
+    <w:unhideWhenUsed/>
+    <w:rsid w:val="00467C6C"/>
+    <w:pPr>
+      <w:tabs>
+        <w:tab w:val="center" w:pos="4252"/>
+        <w:tab w:val="right" w:pos="8504"/>
+      </w:tabs>
+      <w:spacing w:after="0" w:line="240" w:lineRule="auto"/>
+    </w:pPr>
+  </w:style>
+  <w:style w:type="character" w:customStyle="1" w:styleId="RodapChar">
+    <w:name w:val="Rodapé Char"/>
+    <w:basedOn w:val="Fontepargpadro"/>
+    <w:link w:val="Rodap"/>
+    <w:uiPriority w:val="99"/>
+    <w:rsid w:val="00467C6C"/>
   </w:style>
 </w:styles>
 </file>
@@ -3127,7 +5649,7 @@
   <a:extraClrSchemeLst/>
   <a:extLst>
     <a:ext uri="{05A4C25C-085E-4340-85A3-A5531E510DB2}">
-      <thm15:themeFamily xmlns="" xmlns:thm15="http://schemas.microsoft.com/office/thememl/2012/main" name="Office Theme" id="{62F939B6-93AF-4DB8-9C6B-D6C7DFDC589F}" vid="{4A3C46E8-61CC-4603-A589-7422A47A8E4A}"/>
+      <thm15:themeFamily xmlns:thm15="http://schemas.microsoft.com/office/thememl/2012/main" xmlns="" name="Office Theme" id="{62F939B6-93AF-4DB8-9C6B-D6C7DFDC589F}" vid="{4A3C46E8-61CC-4603-A589-7422A47A8E4A}"/>
     </a:ext>
   </a:extLst>
 </a:theme>

</xml_diff>

<commit_message>
Documento de especificação IMC - Versão 0.5
Adição dos casos de uso textuais.
</commit_message>
<xml_diff>
--- a/Documento de Especificação - IMC.docx
+++ b/Documento de Especificação - IMC.docx
@@ -309,16 +309,7 @@
           <w:sz w:val="28"/>
           <w:szCs w:val="28"/>
         </w:rPr>
-        <w:t xml:space="preserve">Engenharia de Software </w:t>
-      </w:r>
-      <w:r>
-        <w:rPr>
-          <w:rFonts w:ascii="Times New Roman" w:hAnsi="Times New Roman" w:cs="Times New Roman"/>
-          <w:b/>
-          <w:sz w:val="28"/>
-          <w:szCs w:val="28"/>
-        </w:rPr>
-        <w:t>II</w:t>
+        <w:t xml:space="preserve">Documento de Especificação </w:t>
       </w:r>
     </w:p>
     <w:p>
@@ -339,7 +330,16 @@
           <w:sz w:val="28"/>
           <w:szCs w:val="28"/>
         </w:rPr>
-        <w:t xml:space="preserve">Documento de Especificação </w:t>
+        <w:t>Sistema de Cálculo do IMC – S.C.I</w:t>
+      </w:r>
+      <w:r>
+        <w:rPr>
+          <w:rFonts w:ascii="Times New Roman" w:hAnsi="Times New Roman" w:cs="Times New Roman"/>
+          <w:b/>
+          <w:sz w:val="28"/>
+          <w:szCs w:val="28"/>
+        </w:rPr>
+        <w:t>.</w:t>
       </w:r>
     </w:p>
     <w:p>
@@ -360,27 +360,7 @@
           <w:sz w:val="28"/>
           <w:szCs w:val="28"/>
         </w:rPr>
-        <w:t xml:space="preserve">Sistema de Cálculo do IMC – </w:t>
-      </w:r>
-      <w:proofErr w:type="gramStart"/>
-      <w:r>
-        <w:rPr>
-          <w:rFonts w:ascii="Times New Roman" w:hAnsi="Times New Roman" w:cs="Times New Roman"/>
-          <w:b/>
-          <w:sz w:val="28"/>
-          <w:szCs w:val="28"/>
-        </w:rPr>
-        <w:t>S.C.</w:t>
-      </w:r>
-      <w:proofErr w:type="gramEnd"/>
-      <w:r>
-        <w:rPr>
-          <w:rFonts w:ascii="Times New Roman" w:hAnsi="Times New Roman" w:cs="Times New Roman"/>
-          <w:b/>
-          <w:sz w:val="28"/>
-          <w:szCs w:val="28"/>
-        </w:rPr>
-        <w:t>I</w:t>
+        <w:t>Engenharia de Software II</w:t>
       </w:r>
     </w:p>
     <w:p>
@@ -1097,7 +1077,6 @@
                 <w:szCs w:val="24"/>
               </w:rPr>
             </w:pPr>
-            <w:bookmarkStart w:id="0" w:name="_GoBack"/>
             <w:r>
               <w:rPr>
                 <w:rFonts w:ascii="Times New Roman" w:hAnsi="Times New Roman" w:cs="Times New Roman"/>
@@ -1106,7 +1085,6 @@
               </w:rPr>
               <w:t>Organização dos requisitos de qualidade</w:t>
             </w:r>
-            <w:bookmarkEnd w:id="0"/>
           </w:p>
         </w:tc>
         <w:tc>
@@ -1145,6 +1123,14 @@
                 <w:szCs w:val="24"/>
               </w:rPr>
             </w:pPr>
+            <w:r>
+              <w:rPr>
+                <w:rFonts w:ascii="Times New Roman" w:hAnsi="Times New Roman" w:cs="Times New Roman"/>
+                <w:sz w:val="24"/>
+                <w:szCs w:val="24"/>
+              </w:rPr>
+              <w:t>16/05/2016</w:t>
+            </w:r>
           </w:p>
         </w:tc>
         <w:tc>
@@ -1187,6 +1173,88 @@
                 <w:sz w:val="24"/>
                 <w:szCs w:val="24"/>
               </w:rPr>
+              <w:t>Adição dos casos de uso textuais</w:t>
+            </w:r>
+          </w:p>
+        </w:tc>
+        <w:tc>
+          <w:tcPr>
+            <w:tcW w:w="2124" w:type="dxa"/>
+          </w:tcPr>
+          <w:p>
+            <w:pPr>
+              <w:rPr>
+                <w:rFonts w:ascii="Times New Roman" w:hAnsi="Times New Roman" w:cs="Times New Roman"/>
+                <w:sz w:val="24"/>
+                <w:szCs w:val="28"/>
+              </w:rPr>
+            </w:pPr>
+            <w:r>
+              <w:rPr>
+                <w:rFonts w:ascii="Times New Roman" w:hAnsi="Times New Roman" w:cs="Times New Roman"/>
+                <w:sz w:val="24"/>
+                <w:szCs w:val="28"/>
+              </w:rPr>
+              <w:t>Juliana Moniz</w:t>
+            </w:r>
+          </w:p>
+        </w:tc>
+      </w:tr>
+      <w:tr>
+        <w:tc>
+          <w:tcPr>
+            <w:tcW w:w="2123" w:type="dxa"/>
+          </w:tcPr>
+          <w:p>
+            <w:pPr>
+              <w:rPr>
+                <w:rFonts w:ascii="Times New Roman" w:hAnsi="Times New Roman" w:cs="Times New Roman"/>
+                <w:sz w:val="24"/>
+                <w:szCs w:val="24"/>
+              </w:rPr>
+            </w:pPr>
+          </w:p>
+        </w:tc>
+        <w:tc>
+          <w:tcPr>
+            <w:tcW w:w="2123" w:type="dxa"/>
+          </w:tcPr>
+          <w:p>
+            <w:pPr>
+              <w:rPr>
+                <w:rFonts w:ascii="Times New Roman" w:hAnsi="Times New Roman" w:cs="Times New Roman"/>
+                <w:sz w:val="24"/>
+                <w:szCs w:val="24"/>
+              </w:rPr>
+            </w:pPr>
+            <w:r>
+              <w:rPr>
+                <w:rFonts w:ascii="Times New Roman" w:hAnsi="Times New Roman" w:cs="Times New Roman"/>
+                <w:sz w:val="24"/>
+                <w:szCs w:val="24"/>
+              </w:rPr>
+              <w:t>0.6</w:t>
+            </w:r>
+          </w:p>
+        </w:tc>
+        <w:tc>
+          <w:tcPr>
+            <w:tcW w:w="2124" w:type="dxa"/>
+          </w:tcPr>
+          <w:p>
+            <w:pPr>
+              <w:rPr>
+                <w:rFonts w:ascii="Times New Roman" w:hAnsi="Times New Roman" w:cs="Times New Roman"/>
+                <w:sz w:val="24"/>
+                <w:szCs w:val="24"/>
+              </w:rPr>
+            </w:pPr>
+            <w:r>
+              <w:rPr>
+                <w:rFonts w:ascii="Times New Roman" w:hAnsi="Times New Roman" w:cs="Times New Roman"/>
+                <w:sz w:val="24"/>
+                <w:szCs w:val="24"/>
+              </w:rPr>
               <w:t>Edição do sumário e índice</w:t>
             </w:r>
           </w:p>
@@ -1385,15 +1453,6 @@
           <w:szCs w:val="28"/>
         </w:rPr>
       </w:pPr>
-    </w:p>
-    <w:p>
-      <w:pPr>
-        <w:rPr>
-          <w:rFonts w:ascii="Times New Roman" w:hAnsi="Times New Roman" w:cs="Times New Roman"/>
-          <w:sz w:val="28"/>
-          <w:szCs w:val="28"/>
-        </w:rPr>
-      </w:pPr>
       <w:r>
         <w:rPr>
           <w:rFonts w:ascii="Times New Roman" w:hAnsi="Times New Roman" w:cs="Times New Roman"/>
@@ -1745,25 +1804,23 @@
           <w:sz w:val="24"/>
           <w:szCs w:val="24"/>
         </w:rPr>
-        <w:t xml:space="preserve">). O </w:t>
-      </w:r>
-      <w:proofErr w:type="gramStart"/>
-      <w:r>
-        <w:rPr>
-          <w:rFonts w:ascii="Times New Roman" w:hAnsi="Times New Roman" w:cs="Times New Roman"/>
-          <w:sz w:val="24"/>
-          <w:szCs w:val="24"/>
-        </w:rPr>
-        <w:t>S.C.</w:t>
-      </w:r>
-      <w:proofErr w:type="gramEnd"/>
-      <w:r>
-        <w:rPr>
-          <w:rFonts w:ascii="Times New Roman" w:hAnsi="Times New Roman" w:cs="Times New Roman"/>
-          <w:sz w:val="24"/>
-          <w:szCs w:val="24"/>
-        </w:rPr>
-        <w:t>I, além de</w:t>
+        <w:t>). O S.C.I</w:t>
+      </w:r>
+      <w:r>
+        <w:rPr>
+          <w:rFonts w:ascii="Times New Roman" w:hAnsi="Times New Roman" w:cs="Times New Roman"/>
+          <w:sz w:val="24"/>
+          <w:szCs w:val="24"/>
+        </w:rPr>
+        <w:t>.</w:t>
+      </w:r>
+      <w:r>
+        <w:rPr>
+          <w:rFonts w:ascii="Times New Roman" w:hAnsi="Times New Roman" w:cs="Times New Roman"/>
+          <w:sz w:val="24"/>
+          <w:szCs w:val="24"/>
+        </w:rPr>
+        <w:t>, além de</w:t>
       </w:r>
       <w:r>
         <w:rPr>
@@ -2608,6 +2665,24 @@
     </w:p>
     <w:p>
       <w:pPr>
+        <w:ind w:left="420"/>
+        <w:rPr>
+          <w:rFonts w:ascii="Times New Roman" w:hAnsi="Times New Roman" w:cs="Times New Roman"/>
+          <w:sz w:val="28"/>
+          <w:szCs w:val="28"/>
+        </w:rPr>
+      </w:pPr>
+      <w:r>
+        <w:rPr>
+          <w:rFonts w:ascii="Times New Roman" w:hAnsi="Times New Roman" w:cs="Times New Roman"/>
+          <w:sz w:val="28"/>
+          <w:szCs w:val="28"/>
+        </w:rPr>
+        <w:t>Requisitos Funcionais</w:t>
+      </w:r>
+    </w:p>
+    <w:p>
+      <w:pPr>
         <w:ind w:firstLine="420"/>
         <w:jc w:val="both"/>
         <w:rPr>
@@ -2622,7 +2697,23 @@
           <w:sz w:val="24"/>
           <w:szCs w:val="24"/>
         </w:rPr>
-        <w:t>R1</w:t>
+        <w:t>R</w:t>
+      </w:r>
+      <w:r>
+        <w:rPr>
+          <w:rFonts w:ascii="Times New Roman" w:hAnsi="Times New Roman" w:cs="Times New Roman"/>
+          <w:sz w:val="24"/>
+          <w:szCs w:val="24"/>
+        </w:rPr>
+        <w:t>F</w:t>
+      </w:r>
+      <w:r>
+        <w:rPr>
+          <w:rFonts w:ascii="Times New Roman" w:hAnsi="Times New Roman" w:cs="Times New Roman"/>
+          <w:sz w:val="24"/>
+          <w:szCs w:val="24"/>
+        </w:rPr>
+        <w:t>1</w:t>
       </w:r>
       <w:r>
         <w:rPr>
@@ -2721,7 +2812,23 @@
           <w:sz w:val="24"/>
           <w:szCs w:val="24"/>
         </w:rPr>
-        <w:t>R2</w:t>
+        <w:t>R</w:t>
+      </w:r>
+      <w:r>
+        <w:rPr>
+          <w:rFonts w:ascii="Times New Roman" w:hAnsi="Times New Roman" w:cs="Times New Roman"/>
+          <w:sz w:val="24"/>
+          <w:szCs w:val="24"/>
+        </w:rPr>
+        <w:t>F</w:t>
+      </w:r>
+      <w:r>
+        <w:rPr>
+          <w:rFonts w:ascii="Times New Roman" w:hAnsi="Times New Roman" w:cs="Times New Roman"/>
+          <w:sz w:val="24"/>
+          <w:szCs w:val="24"/>
+        </w:rPr>
+        <w:t>2</w:t>
       </w:r>
       <w:r>
         <w:rPr>
@@ -2812,7 +2919,23 @@
           <w:sz w:val="24"/>
           <w:szCs w:val="24"/>
         </w:rPr>
-        <w:t>R3. Mostrar resultado -</w:t>
+        <w:t>R</w:t>
+      </w:r>
+      <w:r>
+        <w:rPr>
+          <w:rFonts w:ascii="Times New Roman" w:hAnsi="Times New Roman" w:cs="Times New Roman"/>
+          <w:sz w:val="24"/>
+          <w:szCs w:val="24"/>
+        </w:rPr>
+        <w:t>F</w:t>
+      </w:r>
+      <w:r>
+        <w:rPr>
+          <w:rFonts w:ascii="Times New Roman" w:hAnsi="Times New Roman" w:cs="Times New Roman"/>
+          <w:sz w:val="24"/>
+          <w:szCs w:val="24"/>
+        </w:rPr>
+        <w:t>3. Mostrar resultado -</w:t>
       </w:r>
       <w:r>
         <w:rPr>
@@ -2839,7 +2962,23 @@
           <w:sz w:val="24"/>
           <w:szCs w:val="24"/>
         </w:rPr>
-        <w:t>R4</w:t>
+        <w:t>R</w:t>
+      </w:r>
+      <w:r>
+        <w:rPr>
+          <w:rFonts w:ascii="Times New Roman" w:hAnsi="Times New Roman" w:cs="Times New Roman"/>
+          <w:sz w:val="24"/>
+          <w:szCs w:val="24"/>
+        </w:rPr>
+        <w:t>F</w:t>
+      </w:r>
+      <w:r>
+        <w:rPr>
+          <w:rFonts w:ascii="Times New Roman" w:hAnsi="Times New Roman" w:cs="Times New Roman"/>
+          <w:sz w:val="24"/>
+          <w:szCs w:val="24"/>
+        </w:rPr>
+        <w:t>4</w:t>
       </w:r>
       <w:r>
         <w:rPr>
@@ -2906,7 +3045,23 @@
           <w:sz w:val="24"/>
           <w:szCs w:val="24"/>
         </w:rPr>
-        <w:t>R5</w:t>
+        <w:t>R</w:t>
+      </w:r>
+      <w:r>
+        <w:rPr>
+          <w:rFonts w:ascii="Times New Roman" w:hAnsi="Times New Roman" w:cs="Times New Roman"/>
+          <w:sz w:val="24"/>
+          <w:szCs w:val="24"/>
+        </w:rPr>
+        <w:t>F</w:t>
+      </w:r>
+      <w:r>
+        <w:rPr>
+          <w:rFonts w:ascii="Times New Roman" w:hAnsi="Times New Roman" w:cs="Times New Roman"/>
+          <w:sz w:val="24"/>
+          <w:szCs w:val="24"/>
+        </w:rPr>
+        <w:t>5</w:t>
       </w:r>
       <w:r>
         <w:rPr>
@@ -2957,7 +3112,23 @@
           <w:sz w:val="24"/>
           <w:szCs w:val="24"/>
         </w:rPr>
-        <w:t>R6</w:t>
+        <w:t>R</w:t>
+      </w:r>
+      <w:r>
+        <w:rPr>
+          <w:rFonts w:ascii="Times New Roman" w:hAnsi="Times New Roman" w:cs="Times New Roman"/>
+          <w:sz w:val="24"/>
+          <w:szCs w:val="24"/>
+        </w:rPr>
+        <w:t>F</w:t>
+      </w:r>
+      <w:r>
+        <w:rPr>
+          <w:rFonts w:ascii="Times New Roman" w:hAnsi="Times New Roman" w:cs="Times New Roman"/>
+          <w:sz w:val="24"/>
+          <w:szCs w:val="24"/>
+        </w:rPr>
+        <w:t>6</w:t>
       </w:r>
       <w:r>
         <w:rPr>
@@ -3102,7 +3273,23 @@
           <w:sz w:val="24"/>
           <w:szCs w:val="24"/>
         </w:rPr>
-        <w:t xml:space="preserve">R7. Linguagem de programação C - O sistema deve ser desenvolvido na linguagem de programação C. </w:t>
+        <w:t>R</w:t>
+      </w:r>
+      <w:r>
+        <w:rPr>
+          <w:rFonts w:ascii="Times New Roman" w:hAnsi="Times New Roman" w:cs="Times New Roman"/>
+          <w:sz w:val="24"/>
+          <w:szCs w:val="24"/>
+        </w:rPr>
+        <w:t>Q1</w:t>
+      </w:r>
+      <w:r>
+        <w:rPr>
+          <w:rFonts w:ascii="Times New Roman" w:hAnsi="Times New Roman" w:cs="Times New Roman"/>
+          <w:sz w:val="24"/>
+          <w:szCs w:val="24"/>
+        </w:rPr>
+        <w:t xml:space="preserve">. Linguagem de programação C - O sistema deve ser desenvolvido na linguagem de programação C. </w:t>
       </w:r>
     </w:p>
     <w:p>
@@ -3121,7 +3308,23 @@
           <w:sz w:val="24"/>
           <w:szCs w:val="24"/>
         </w:rPr>
-        <w:t xml:space="preserve">R8. Execução no Linux - O sistema deve executar no </w:t>
+        <w:t>R</w:t>
+      </w:r>
+      <w:r>
+        <w:rPr>
+          <w:rFonts w:ascii="Times New Roman" w:hAnsi="Times New Roman" w:cs="Times New Roman"/>
+          <w:sz w:val="24"/>
+          <w:szCs w:val="24"/>
+        </w:rPr>
+        <w:t>Q2</w:t>
+      </w:r>
+      <w:r>
+        <w:rPr>
+          <w:rFonts w:ascii="Times New Roman" w:hAnsi="Times New Roman" w:cs="Times New Roman"/>
+          <w:sz w:val="24"/>
+          <w:szCs w:val="24"/>
+        </w:rPr>
+        <w:t xml:space="preserve">. Execução no Linux - O sistema deve executar no </w:t>
       </w:r>
       <w:proofErr w:type="spellStart"/>
       <w:proofErr w:type="gramStart"/>
@@ -3160,7 +3363,15 @@
           <w:sz w:val="24"/>
           <w:szCs w:val="24"/>
         </w:rPr>
-        <w:t xml:space="preserve">R9. Interface Simples – O sistema deve ter uma interface simples. </w:t>
+        <w:t>RQ3</w:t>
+      </w:r>
+      <w:r>
+        <w:rPr>
+          <w:rFonts w:ascii="Times New Roman" w:hAnsi="Times New Roman" w:cs="Times New Roman"/>
+          <w:sz w:val="24"/>
+          <w:szCs w:val="24"/>
+        </w:rPr>
+        <w:t xml:space="preserve">. Interface Simples – O sistema deve ter uma interface simples. </w:t>
       </w:r>
     </w:p>
     <w:p>
@@ -3245,17 +3456,6 @@
     </w:p>
     <w:p>
       <w:pPr>
-        <w:jc w:val="both"/>
-        <w:rPr>
-          <w:rFonts w:ascii="Times New Roman" w:hAnsi="Times New Roman" w:cs="Times New Roman"/>
-          <w:sz w:val="28"/>
-          <w:szCs w:val="28"/>
-        </w:rPr>
-      </w:pPr>
-    </w:p>
-    <w:p>
-      <w:pPr>
-        <w:ind w:left="708"/>
         <w:jc w:val="both"/>
         <w:rPr>
           <w:rFonts w:ascii="Times New Roman" w:hAnsi="Times New Roman" w:cs="Times New Roman"/>
@@ -3304,6 +3504,38 @@
       <w:pPr>
         <w:pStyle w:val="PargrafodaLista"/>
         <w:ind w:left="780"/>
+        <w:jc w:val="both"/>
+        <w:rPr>
+          <w:rFonts w:ascii="Times New Roman" w:hAnsi="Times New Roman" w:cs="Times New Roman"/>
+          <w:sz w:val="28"/>
+          <w:szCs w:val="28"/>
+        </w:rPr>
+      </w:pPr>
+      <w:r>
+        <w:rPr>
+          <w:rFonts w:ascii="Times New Roman" w:hAnsi="Times New Roman" w:cs="Times New Roman"/>
+          <w:sz w:val="28"/>
+          <w:szCs w:val="28"/>
+        </w:rPr>
+        <w:t>Diagrama de Fluxo de Dados</w:t>
+      </w:r>
+    </w:p>
+    <w:p>
+      <w:pPr>
+        <w:pStyle w:val="PargrafodaLista"/>
+        <w:ind w:left="780"/>
+        <w:jc w:val="both"/>
+        <w:rPr>
+          <w:rFonts w:ascii="Times New Roman" w:hAnsi="Times New Roman" w:cs="Times New Roman"/>
+          <w:sz w:val="28"/>
+          <w:szCs w:val="28"/>
+        </w:rPr>
+      </w:pPr>
+    </w:p>
+    <w:p>
+      <w:pPr>
+        <w:pStyle w:val="PargrafodaLista"/>
+        <w:ind w:left="780"/>
         <w:jc w:val="center"/>
         <w:rPr>
           <w:rFonts w:ascii="Times New Roman" w:hAnsi="Times New Roman" w:cs="Times New Roman"/>
@@ -3321,8 +3553,8 @@
         </w:rPr>
         <w:drawing>
           <wp:inline distT="0" distB="0" distL="0" distR="0">
-            <wp:extent cx="7963665" cy="3966780"/>
-            <wp:effectExtent l="0" t="1587" r="0" b="0"/>
+            <wp:extent cx="7524750" cy="3826701"/>
+            <wp:effectExtent l="1270" t="0" r="1270" b="1270"/>
             <wp:docPr id="1" name="Imagem 1" descr="C:\Users\Usuario\Desktop\Unicamp\Engenharia de Software 2\IMC_0.png"/>
             <wp:cNvGraphicFramePr>
               <a:graphicFrameLocks xmlns:a="http://schemas.openxmlformats.org/drawingml/2006/main" noChangeAspect="1"/>
@@ -3352,7 +3584,7 @@
                   <pic:spPr bwMode="auto">
                     <a:xfrm rot="5400000">
                       <a:off x="0" y="0"/>
-                      <a:ext cx="7963665" cy="3966780"/>
+                      <a:ext cx="7541033" cy="3834982"/>
                     </a:xfrm>
                     <a:prstGeom prst="rect">
                       <a:avLst/>
@@ -3388,22 +3620,34 @@
         <w:jc w:val="both"/>
         <w:rPr>
           <w:rFonts w:ascii="Times New Roman" w:hAnsi="Times New Roman" w:cs="Times New Roman"/>
-          <w:sz w:val="24"/>
-          <w:szCs w:val="28"/>
-        </w:rPr>
-      </w:pPr>
-      <w:r>
-        <w:rPr>
-          <w:rFonts w:ascii="Times New Roman" w:hAnsi="Times New Roman" w:cs="Times New Roman"/>
-          <w:sz w:val="24"/>
-          <w:szCs w:val="28"/>
-        </w:rPr>
-        <w:t xml:space="preserve">Diagrama de Fluxo de Dados – Nível </w:t>
+          <w:i/>
+          <w:sz w:val="24"/>
+          <w:szCs w:val="28"/>
+        </w:rPr>
+      </w:pPr>
+      <w:r>
+        <w:rPr>
+          <w:rFonts w:ascii="Times New Roman" w:hAnsi="Times New Roman" w:cs="Times New Roman"/>
+          <w:i/>
+          <w:sz w:val="24"/>
+          <w:szCs w:val="28"/>
+        </w:rPr>
+        <w:t>Figura 1 - Diagrama de Fluxo de Dados /</w:t>
+      </w:r>
+      <w:r>
+        <w:rPr>
+          <w:rFonts w:ascii="Times New Roman" w:hAnsi="Times New Roman" w:cs="Times New Roman"/>
+          <w:i/>
+          <w:sz w:val="24"/>
+          <w:szCs w:val="28"/>
+        </w:rPr>
+        <w:t xml:space="preserve"> Nível </w:t>
       </w:r>
       <w:proofErr w:type="gramStart"/>
       <w:r>
         <w:rPr>
           <w:rFonts w:ascii="Times New Roman" w:hAnsi="Times New Roman" w:cs="Times New Roman"/>
+          <w:i/>
           <w:sz w:val="24"/>
           <w:szCs w:val="28"/>
         </w:rPr>
@@ -3484,62 +3728,86 @@
         <w:jc w:val="both"/>
         <w:rPr>
           <w:rFonts w:ascii="Times New Roman" w:hAnsi="Times New Roman" w:cs="Times New Roman"/>
-          <w:sz w:val="24"/>
-          <w:szCs w:val="28"/>
-        </w:rPr>
-      </w:pPr>
-      <w:r>
-        <w:rPr>
-          <w:rFonts w:ascii="Times New Roman" w:hAnsi="Times New Roman" w:cs="Times New Roman"/>
-          <w:sz w:val="24"/>
-          <w:szCs w:val="28"/>
-        </w:rPr>
-        <w:t>Diagrama de Fluxo de Dados –</w:t>
-      </w:r>
-      <w:r>
-        <w:rPr>
-          <w:rFonts w:ascii="Times New Roman" w:hAnsi="Times New Roman" w:cs="Times New Roman"/>
+          <w:i/>
+          <w:sz w:val="24"/>
+          <w:szCs w:val="28"/>
+        </w:rPr>
+      </w:pPr>
+      <w:r>
+        <w:rPr>
+          <w:rFonts w:ascii="Times New Roman" w:hAnsi="Times New Roman" w:cs="Times New Roman"/>
+          <w:i/>
+          <w:sz w:val="24"/>
+          <w:szCs w:val="28"/>
+        </w:rPr>
+        <w:t xml:space="preserve">Figura 2 - Diagrama de Fluxo de Dados / </w:t>
+      </w:r>
+      <w:r>
+        <w:rPr>
+          <w:rFonts w:ascii="Times New Roman" w:hAnsi="Times New Roman" w:cs="Times New Roman"/>
+          <w:i/>
+          <w:sz w:val="24"/>
+          <w:szCs w:val="28"/>
+        </w:rPr>
+        <w:t xml:space="preserve">Nivelamento do processo </w:t>
+      </w:r>
+      <w:proofErr w:type="gramStart"/>
+      <w:r>
+        <w:rPr>
+          <w:rFonts w:ascii="Times New Roman" w:hAnsi="Times New Roman" w:cs="Times New Roman"/>
+          <w:i/>
+          <w:sz w:val="24"/>
+          <w:szCs w:val="28"/>
+        </w:rPr>
+        <w:t>9</w:t>
+      </w:r>
+      <w:proofErr w:type="gramEnd"/>
+      <w:r>
+        <w:rPr>
+          <w:rFonts w:ascii="Times New Roman" w:hAnsi="Times New Roman" w:cs="Times New Roman"/>
+          <w:i/>
           <w:sz w:val="24"/>
           <w:szCs w:val="28"/>
         </w:rPr>
         <w:t xml:space="preserve"> </w:t>
       </w:r>
-      <w:r>
-        <w:rPr>
-          <w:rFonts w:ascii="Times New Roman" w:hAnsi="Times New Roman" w:cs="Times New Roman"/>
-          <w:sz w:val="24"/>
-          <w:szCs w:val="28"/>
-        </w:rPr>
-        <w:t xml:space="preserve">Nivelamento do processo </w:t>
-      </w:r>
-      <w:proofErr w:type="gramStart"/>
-      <w:r>
-        <w:rPr>
-          <w:rFonts w:ascii="Times New Roman" w:hAnsi="Times New Roman" w:cs="Times New Roman"/>
-          <w:sz w:val="24"/>
-          <w:szCs w:val="28"/>
-        </w:rPr>
-        <w:t>9</w:t>
-      </w:r>
-      <w:proofErr w:type="gramEnd"/>
-      <w:r>
-        <w:rPr>
-          <w:rFonts w:ascii="Times New Roman" w:hAnsi="Times New Roman" w:cs="Times New Roman"/>
-          <w:sz w:val="24"/>
-          <w:szCs w:val="28"/>
-        </w:rPr>
-        <w:t xml:space="preserve"> do nível 0</w:t>
-      </w:r>
     </w:p>
     <w:p>
       <w:pPr>
         <w:jc w:val="both"/>
         <w:rPr>
           <w:rFonts w:ascii="Times New Roman" w:hAnsi="Times New Roman" w:cs="Times New Roman"/>
-          <w:sz w:val="28"/>
-          <w:szCs w:val="28"/>
-        </w:rPr>
-      </w:pPr>
+          <w:sz w:val="24"/>
+          <w:szCs w:val="28"/>
+        </w:rPr>
+      </w:pPr>
+    </w:p>
+    <w:p>
+      <w:pPr>
+        <w:ind w:firstLine="420"/>
+        <w:jc w:val="both"/>
+        <w:rPr>
+          <w:rFonts w:ascii="Times New Roman" w:hAnsi="Times New Roman" w:cs="Times New Roman"/>
+          <w:sz w:val="28"/>
+          <w:szCs w:val="28"/>
+        </w:rPr>
+      </w:pPr>
+      <w:r>
+        <w:rPr>
+          <w:rFonts w:ascii="Times New Roman" w:hAnsi="Times New Roman" w:cs="Times New Roman"/>
+          <w:sz w:val="28"/>
+          <w:szCs w:val="28"/>
+        </w:rPr>
+        <w:t xml:space="preserve">Diagrama de </w:t>
+      </w:r>
+      <w:r>
+        <w:rPr>
+          <w:rFonts w:ascii="Times New Roman" w:hAnsi="Times New Roman" w:cs="Times New Roman"/>
+          <w:sz w:val="28"/>
+          <w:szCs w:val="28"/>
+        </w:rPr>
+        <w:t xml:space="preserve">Casos de Uso </w:t>
+      </w:r>
     </w:p>
     <w:p>
       <w:pPr>
@@ -3573,9 +3841,9 @@
           <w:lang w:eastAsia="pt-BR"/>
         </w:rPr>
         <w:drawing>
-          <wp:inline distT="0" distB="0" distL="0" distR="0">
-            <wp:extent cx="5114925" cy="3971925"/>
-            <wp:effectExtent l="0" t="0" r="9525" b="9525"/>
+          <wp:inline distT="0" distB="0" distL="0" distR="0" wp14:anchorId="4BB7B52F" wp14:editId="61AEA550">
+            <wp:extent cx="4638675" cy="3602100"/>
+            <wp:effectExtent l="0" t="0" r="0" b="0"/>
             <wp:docPr id="9" name="Imagem 9" descr="C:\Users\Usuario\Desktop\Unicamp\Engenharia de Software 2\UC_IMC.png"/>
             <wp:cNvGraphicFramePr>
               <a:graphicFrameLocks xmlns:a="http://schemas.openxmlformats.org/drawingml/2006/main" noChangeAspect="1"/>
@@ -3605,7 +3873,7 @@
                   <pic:spPr bwMode="auto">
                     <a:xfrm>
                       <a:off x="0" y="0"/>
-                      <a:ext cx="5115305" cy="3972220"/>
+                      <a:ext cx="4641241" cy="3604092"/>
                     </a:xfrm>
                     <a:prstGeom prst="rect">
                       <a:avLst/>
@@ -3627,26 +3895,2758 @@
         <w:jc w:val="both"/>
         <w:rPr>
           <w:rFonts w:ascii="Times New Roman" w:hAnsi="Times New Roman" w:cs="Times New Roman"/>
-          <w:sz w:val="24"/>
-          <w:szCs w:val="28"/>
-        </w:rPr>
-      </w:pPr>
-      <w:r>
-        <w:rPr>
-          <w:rFonts w:ascii="Times New Roman" w:hAnsi="Times New Roman" w:cs="Times New Roman"/>
-          <w:sz w:val="24"/>
-          <w:szCs w:val="28"/>
-        </w:rPr>
-        <w:t xml:space="preserve">Diagrama de </w:t>
-      </w:r>
-      <w:r>
-        <w:rPr>
-          <w:rFonts w:ascii="Times New Roman" w:hAnsi="Times New Roman" w:cs="Times New Roman"/>
-          <w:sz w:val="24"/>
-          <w:szCs w:val="28"/>
-        </w:rPr>
-        <w:t>Casos de Uso</w:t>
-      </w:r>
+          <w:i/>
+          <w:sz w:val="24"/>
+          <w:szCs w:val="28"/>
+        </w:rPr>
+      </w:pPr>
+      <w:r>
+        <w:rPr>
+          <w:rFonts w:ascii="Times New Roman" w:hAnsi="Times New Roman" w:cs="Times New Roman"/>
+          <w:i/>
+          <w:sz w:val="24"/>
+          <w:szCs w:val="28"/>
+        </w:rPr>
+        <w:t>Figura 3 - Diagrama de Casos de Uso</w:t>
+      </w:r>
+    </w:p>
+    <w:p>
+      <w:pPr>
+        <w:jc w:val="both"/>
+        <w:rPr>
+          <w:rFonts w:ascii="Times New Roman" w:hAnsi="Times New Roman" w:cs="Times New Roman"/>
+          <w:sz w:val="24"/>
+          <w:szCs w:val="28"/>
+        </w:rPr>
+      </w:pPr>
+      <w:r>
+        <w:rPr>
+          <w:rFonts w:ascii="Times New Roman" w:hAnsi="Times New Roman" w:cs="Times New Roman"/>
+          <w:sz w:val="28"/>
+          <w:szCs w:val="28"/>
+        </w:rPr>
+        <w:lastRenderedPageBreak/>
+        <w:t>Casos de Uso Textuais</w:t>
+      </w:r>
+    </w:p>
+    <w:p>
+      <w:pPr>
+        <w:pStyle w:val="PargrafodaLista"/>
+        <w:numPr>
+          <w:ilvl w:val="0"/>
+          <w:numId w:val="8"/>
+        </w:numPr>
+        <w:jc w:val="both"/>
+        <w:rPr>
+          <w:rFonts w:ascii="Times New Roman" w:hAnsi="Times New Roman" w:cs="Times New Roman"/>
+          <w:sz w:val="26"/>
+          <w:szCs w:val="26"/>
+        </w:rPr>
+      </w:pPr>
+      <w:r>
+        <w:rPr>
+          <w:rFonts w:ascii="Times New Roman" w:hAnsi="Times New Roman" w:cs="Times New Roman"/>
+          <w:sz w:val="26"/>
+          <w:szCs w:val="26"/>
+        </w:rPr>
+        <w:t>UC1 - Fornecimento da Idade</w:t>
+      </w:r>
+    </w:p>
+    <w:p>
+      <w:pPr>
+        <w:ind w:left="720"/>
+        <w:jc w:val="both"/>
+        <w:rPr>
+          <w:rFonts w:ascii="Times New Roman" w:hAnsi="Times New Roman" w:cs="Times New Roman"/>
+          <w:sz w:val="24"/>
+          <w:szCs w:val="24"/>
+        </w:rPr>
+      </w:pPr>
+      <w:r>
+        <w:rPr>
+          <w:rFonts w:ascii="Times New Roman" w:hAnsi="Times New Roman" w:cs="Times New Roman"/>
+          <w:b/>
+          <w:sz w:val="24"/>
+          <w:szCs w:val="24"/>
+        </w:rPr>
+        <w:t>Autores:</w:t>
+      </w:r>
+      <w:r>
+        <w:rPr>
+          <w:rFonts w:ascii="Times New Roman" w:hAnsi="Times New Roman" w:cs="Times New Roman"/>
+          <w:sz w:val="24"/>
+          <w:szCs w:val="24"/>
+        </w:rPr>
+        <w:t xml:space="preserve"> Juliana Moniz</w:t>
+      </w:r>
+    </w:p>
+    <w:p>
+      <w:pPr>
+        <w:ind w:left="720"/>
+        <w:jc w:val="both"/>
+        <w:rPr>
+          <w:rFonts w:ascii="Times New Roman" w:hAnsi="Times New Roman" w:cs="Times New Roman"/>
+          <w:sz w:val="24"/>
+          <w:szCs w:val="24"/>
+        </w:rPr>
+      </w:pPr>
+      <w:r>
+        <w:rPr>
+          <w:rFonts w:ascii="Times New Roman" w:hAnsi="Times New Roman" w:cs="Times New Roman"/>
+          <w:b/>
+          <w:sz w:val="24"/>
+          <w:szCs w:val="24"/>
+        </w:rPr>
+        <w:t>Fonte:</w:t>
+      </w:r>
+      <w:r>
+        <w:rPr>
+          <w:rFonts w:ascii="Times New Roman" w:hAnsi="Times New Roman" w:cs="Times New Roman"/>
+          <w:sz w:val="24"/>
+          <w:szCs w:val="24"/>
+        </w:rPr>
+        <w:t xml:space="preserve"> Lorena </w:t>
+      </w:r>
+      <w:proofErr w:type="spellStart"/>
+      <w:r>
+        <w:rPr>
+          <w:rFonts w:ascii="Times New Roman" w:hAnsi="Times New Roman" w:cs="Times New Roman"/>
+          <w:sz w:val="24"/>
+          <w:szCs w:val="24"/>
+        </w:rPr>
+        <w:t>Zambaldi</w:t>
+      </w:r>
+      <w:proofErr w:type="spellEnd"/>
+    </w:p>
+    <w:p>
+      <w:pPr>
+        <w:ind w:left="720"/>
+        <w:jc w:val="both"/>
+        <w:rPr>
+          <w:rFonts w:ascii="Times New Roman" w:hAnsi="Times New Roman" w:cs="Times New Roman"/>
+          <w:sz w:val="24"/>
+          <w:szCs w:val="24"/>
+        </w:rPr>
+      </w:pPr>
+      <w:r>
+        <w:rPr>
+          <w:rFonts w:ascii="Times New Roman" w:hAnsi="Times New Roman" w:cs="Times New Roman"/>
+          <w:b/>
+          <w:sz w:val="24"/>
+          <w:szCs w:val="24"/>
+        </w:rPr>
+        <w:t>Lista de atores:</w:t>
+      </w:r>
+      <w:r>
+        <w:rPr>
+          <w:rFonts w:ascii="Times New Roman" w:hAnsi="Times New Roman" w:cs="Times New Roman"/>
+          <w:sz w:val="24"/>
+          <w:szCs w:val="24"/>
+        </w:rPr>
+        <w:t xml:space="preserve"> Usuário</w:t>
+      </w:r>
+    </w:p>
+    <w:p>
+      <w:pPr>
+        <w:ind w:left="720"/>
+        <w:jc w:val="both"/>
+        <w:rPr>
+          <w:rFonts w:ascii="Times New Roman" w:hAnsi="Times New Roman" w:cs="Times New Roman"/>
+          <w:sz w:val="24"/>
+          <w:szCs w:val="24"/>
+        </w:rPr>
+      </w:pPr>
+      <w:r>
+        <w:rPr>
+          <w:rFonts w:ascii="Times New Roman" w:hAnsi="Times New Roman" w:cs="Times New Roman"/>
+          <w:b/>
+          <w:sz w:val="24"/>
+          <w:szCs w:val="24"/>
+        </w:rPr>
+        <w:t>Descrição:</w:t>
+      </w:r>
+      <w:r>
+        <w:rPr>
+          <w:rFonts w:ascii="Times New Roman" w:hAnsi="Times New Roman" w:cs="Times New Roman"/>
+          <w:b/>
+          <w:sz w:val="24"/>
+          <w:szCs w:val="24"/>
+        </w:rPr>
+        <w:t xml:space="preserve"> </w:t>
+      </w:r>
+      <w:r>
+        <w:rPr>
+          <w:rFonts w:ascii="Times New Roman" w:hAnsi="Times New Roman" w:cs="Times New Roman"/>
+          <w:sz w:val="24"/>
+          <w:szCs w:val="24"/>
+        </w:rPr>
+        <w:t>O usuário digita a idade e confirma a operação.</w:t>
+      </w:r>
+    </w:p>
+    <w:p>
+      <w:pPr>
+        <w:ind w:left="720"/>
+        <w:jc w:val="both"/>
+        <w:rPr>
+          <w:rFonts w:ascii="Times New Roman" w:hAnsi="Times New Roman" w:cs="Times New Roman"/>
+          <w:sz w:val="24"/>
+          <w:szCs w:val="24"/>
+        </w:rPr>
+      </w:pPr>
+      <w:r>
+        <w:rPr>
+          <w:rFonts w:ascii="Times New Roman" w:hAnsi="Times New Roman" w:cs="Times New Roman"/>
+          <w:b/>
+          <w:sz w:val="24"/>
+          <w:szCs w:val="24"/>
+        </w:rPr>
+        <w:t>Referências cruzadas:</w:t>
+      </w:r>
+      <w:r>
+        <w:rPr>
+          <w:rFonts w:ascii="Times New Roman" w:hAnsi="Times New Roman" w:cs="Times New Roman"/>
+          <w:sz w:val="24"/>
+          <w:szCs w:val="24"/>
+        </w:rPr>
+        <w:t xml:space="preserve"> </w:t>
+      </w:r>
+      <w:r>
+        <w:rPr>
+          <w:rFonts w:ascii="Times New Roman" w:hAnsi="Times New Roman" w:cs="Times New Roman"/>
+          <w:sz w:val="24"/>
+          <w:szCs w:val="24"/>
+        </w:rPr>
+        <w:t>-</w:t>
+      </w:r>
+    </w:p>
+    <w:p>
+      <w:pPr>
+        <w:ind w:left="720"/>
+        <w:jc w:val="both"/>
+        <w:rPr>
+          <w:rFonts w:ascii="Times New Roman" w:hAnsi="Times New Roman" w:cs="Times New Roman"/>
+          <w:sz w:val="24"/>
+          <w:szCs w:val="24"/>
+        </w:rPr>
+      </w:pPr>
+      <w:r>
+        <w:rPr>
+          <w:rFonts w:ascii="Times New Roman" w:hAnsi="Times New Roman" w:cs="Times New Roman"/>
+          <w:b/>
+          <w:sz w:val="24"/>
+          <w:szCs w:val="24"/>
+        </w:rPr>
+        <w:t>Gatilho</w:t>
+      </w:r>
+      <w:r>
+        <w:rPr>
+          <w:rFonts w:ascii="Times New Roman" w:hAnsi="Times New Roman" w:cs="Times New Roman"/>
+          <w:sz w:val="24"/>
+          <w:szCs w:val="24"/>
+        </w:rPr>
+        <w:t>: O caso de uso se inicia quando o usuário acessa o sistema de cálculo do IMC.</w:t>
+      </w:r>
+    </w:p>
+    <w:p>
+      <w:pPr>
+        <w:ind w:left="720"/>
+        <w:jc w:val="both"/>
+        <w:rPr>
+          <w:rFonts w:ascii="Times New Roman" w:hAnsi="Times New Roman" w:cs="Times New Roman"/>
+          <w:sz w:val="24"/>
+          <w:szCs w:val="24"/>
+        </w:rPr>
+      </w:pPr>
+      <w:r>
+        <w:rPr>
+          <w:rFonts w:ascii="Times New Roman" w:hAnsi="Times New Roman" w:cs="Times New Roman"/>
+          <w:b/>
+          <w:sz w:val="24"/>
+          <w:szCs w:val="24"/>
+        </w:rPr>
+        <w:t>Pré-condições:</w:t>
+      </w:r>
+      <w:r>
+        <w:rPr>
+          <w:rFonts w:ascii="Times New Roman" w:hAnsi="Times New Roman" w:cs="Times New Roman"/>
+          <w:sz w:val="24"/>
+          <w:szCs w:val="24"/>
+        </w:rPr>
+        <w:t xml:space="preserve"> -</w:t>
+      </w:r>
+    </w:p>
+    <w:p>
+      <w:pPr>
+        <w:ind w:left="720"/>
+        <w:jc w:val="both"/>
+        <w:rPr>
+          <w:rFonts w:ascii="Times New Roman" w:hAnsi="Times New Roman" w:cs="Times New Roman"/>
+          <w:sz w:val="24"/>
+          <w:szCs w:val="24"/>
+        </w:rPr>
+      </w:pPr>
+      <w:r>
+        <w:rPr>
+          <w:rFonts w:ascii="Times New Roman" w:hAnsi="Times New Roman" w:cs="Times New Roman"/>
+          <w:b/>
+          <w:sz w:val="24"/>
+          <w:szCs w:val="24"/>
+        </w:rPr>
+        <w:t>Pós-condições:</w:t>
+      </w:r>
+      <w:r>
+        <w:rPr>
+          <w:rFonts w:ascii="Times New Roman" w:hAnsi="Times New Roman" w:cs="Times New Roman"/>
+          <w:sz w:val="24"/>
+          <w:szCs w:val="24"/>
+        </w:rPr>
+        <w:t xml:space="preserve"> O sistema considera o valor da altura digitado para o cálculo do IMC.</w:t>
+      </w:r>
+    </w:p>
+    <w:p>
+      <w:pPr>
+        <w:ind w:left="720"/>
+        <w:jc w:val="both"/>
+        <w:rPr>
+          <w:rFonts w:ascii="Times New Roman" w:hAnsi="Times New Roman" w:cs="Times New Roman"/>
+          <w:b/>
+          <w:sz w:val="24"/>
+          <w:szCs w:val="24"/>
+        </w:rPr>
+      </w:pPr>
+      <w:r>
+        <w:rPr>
+          <w:rFonts w:ascii="Times New Roman" w:hAnsi="Times New Roman" w:cs="Times New Roman"/>
+          <w:b/>
+          <w:sz w:val="24"/>
+          <w:szCs w:val="24"/>
+        </w:rPr>
+        <w:t xml:space="preserve">Cenário típico: </w:t>
+      </w:r>
+    </w:p>
+    <w:p>
+      <w:pPr>
+        <w:ind w:left="720" w:firstLine="708"/>
+        <w:jc w:val="both"/>
+        <w:rPr>
+          <w:rFonts w:ascii="Times New Roman" w:hAnsi="Times New Roman" w:cs="Times New Roman"/>
+          <w:sz w:val="24"/>
+          <w:szCs w:val="24"/>
+        </w:rPr>
+      </w:pPr>
+      <w:r>
+        <w:rPr>
+          <w:rFonts w:ascii="Times New Roman" w:hAnsi="Times New Roman" w:cs="Times New Roman"/>
+          <w:sz w:val="24"/>
+          <w:szCs w:val="24"/>
+        </w:rPr>
+        <w:t>1. O usuário acessa o sistema de cálculo de IMC.</w:t>
+      </w:r>
+    </w:p>
+    <w:p>
+      <w:pPr>
+        <w:ind w:left="720" w:firstLine="708"/>
+        <w:jc w:val="both"/>
+        <w:rPr>
+          <w:rFonts w:ascii="Times New Roman" w:hAnsi="Times New Roman" w:cs="Times New Roman"/>
+          <w:sz w:val="24"/>
+          <w:szCs w:val="24"/>
+        </w:rPr>
+      </w:pPr>
+      <w:r>
+        <w:rPr>
+          <w:rFonts w:ascii="Times New Roman" w:hAnsi="Times New Roman" w:cs="Times New Roman"/>
+          <w:sz w:val="24"/>
+          <w:szCs w:val="24"/>
+        </w:rPr>
+        <w:t>2. O usuário digita a idade.</w:t>
+      </w:r>
+    </w:p>
+    <w:p>
+      <w:pPr>
+        <w:ind w:left="720" w:firstLine="708"/>
+        <w:jc w:val="both"/>
+        <w:rPr>
+          <w:rFonts w:ascii="Times New Roman" w:hAnsi="Times New Roman" w:cs="Times New Roman"/>
+          <w:sz w:val="24"/>
+          <w:szCs w:val="24"/>
+        </w:rPr>
+      </w:pPr>
+      <w:r>
+        <w:rPr>
+          <w:rFonts w:ascii="Times New Roman" w:hAnsi="Times New Roman" w:cs="Times New Roman"/>
+          <w:sz w:val="24"/>
+          <w:szCs w:val="24"/>
+        </w:rPr>
+        <w:t>3. O usuário confirma a operação.</w:t>
+      </w:r>
+    </w:p>
+    <w:p>
+      <w:pPr>
+        <w:ind w:left="720"/>
+        <w:jc w:val="both"/>
+        <w:rPr>
+          <w:rFonts w:ascii="Times New Roman" w:hAnsi="Times New Roman" w:cs="Times New Roman"/>
+          <w:b/>
+          <w:sz w:val="24"/>
+          <w:szCs w:val="24"/>
+        </w:rPr>
+      </w:pPr>
+      <w:r>
+        <w:rPr>
+          <w:rFonts w:ascii="Times New Roman" w:hAnsi="Times New Roman" w:cs="Times New Roman"/>
+          <w:b/>
+          <w:sz w:val="24"/>
+          <w:szCs w:val="24"/>
+        </w:rPr>
+        <w:t>Cenários alternativos:</w:t>
+      </w:r>
+    </w:p>
+    <w:p>
+      <w:pPr>
+        <w:ind w:left="720"/>
+        <w:jc w:val="both"/>
+        <w:rPr>
+          <w:rFonts w:ascii="Times New Roman" w:hAnsi="Times New Roman" w:cs="Times New Roman"/>
+          <w:sz w:val="24"/>
+          <w:szCs w:val="24"/>
+        </w:rPr>
+      </w:pPr>
+      <w:r>
+        <w:rPr>
+          <w:rFonts w:ascii="Times New Roman" w:hAnsi="Times New Roman" w:cs="Times New Roman"/>
+          <w:sz w:val="24"/>
+          <w:szCs w:val="24"/>
+        </w:rPr>
+        <w:tab/>
+        <w:t xml:space="preserve">2.a: O usuário digita caracteres ao invés de números. </w:t>
+      </w:r>
+    </w:p>
+    <w:p>
+      <w:pPr>
+        <w:ind w:left="720"/>
+        <w:jc w:val="both"/>
+        <w:rPr>
+          <w:rFonts w:ascii="Times New Roman" w:hAnsi="Times New Roman" w:cs="Times New Roman"/>
+          <w:sz w:val="24"/>
+          <w:szCs w:val="24"/>
+        </w:rPr>
+      </w:pPr>
+      <w:r>
+        <w:rPr>
+          <w:rFonts w:ascii="Times New Roman" w:hAnsi="Times New Roman" w:cs="Times New Roman"/>
+          <w:sz w:val="24"/>
+          <w:szCs w:val="24"/>
+        </w:rPr>
+        <w:tab/>
+      </w:r>
+      <w:r>
+        <w:rPr>
+          <w:rFonts w:ascii="Times New Roman" w:hAnsi="Times New Roman" w:cs="Times New Roman"/>
+          <w:sz w:val="24"/>
+          <w:szCs w:val="24"/>
+        </w:rPr>
+        <w:tab/>
+        <w:t>- 1. O sistema desconsidera o que foi digitado.</w:t>
+      </w:r>
+    </w:p>
+    <w:p>
+      <w:pPr>
+        <w:ind w:left="720"/>
+        <w:jc w:val="both"/>
+        <w:rPr>
+          <w:rFonts w:ascii="Times New Roman" w:hAnsi="Times New Roman" w:cs="Times New Roman"/>
+          <w:sz w:val="24"/>
+          <w:szCs w:val="24"/>
+        </w:rPr>
+      </w:pPr>
+      <w:r>
+        <w:rPr>
+          <w:rFonts w:ascii="Times New Roman" w:hAnsi="Times New Roman" w:cs="Times New Roman"/>
+          <w:sz w:val="24"/>
+          <w:szCs w:val="24"/>
+        </w:rPr>
+        <w:tab/>
+      </w:r>
+      <w:r>
+        <w:rPr>
+          <w:rFonts w:ascii="Times New Roman" w:hAnsi="Times New Roman" w:cs="Times New Roman"/>
+          <w:sz w:val="24"/>
+          <w:szCs w:val="24"/>
+        </w:rPr>
+        <w:tab/>
+        <w:t>- 2. O sistema retorna uma mensagem de erro.</w:t>
+      </w:r>
+    </w:p>
+    <w:p>
+      <w:pPr>
+        <w:ind w:left="720"/>
+        <w:jc w:val="both"/>
+        <w:rPr>
+          <w:rFonts w:ascii="Times New Roman" w:hAnsi="Times New Roman" w:cs="Times New Roman"/>
+          <w:sz w:val="24"/>
+          <w:szCs w:val="24"/>
+        </w:rPr>
+      </w:pPr>
+      <w:r>
+        <w:rPr>
+          <w:rFonts w:ascii="Times New Roman" w:hAnsi="Times New Roman" w:cs="Times New Roman"/>
+          <w:sz w:val="24"/>
+          <w:szCs w:val="24"/>
+        </w:rPr>
+        <w:tab/>
+        <w:t xml:space="preserve">3.a: A idade digitada pelo usuário é menor que </w:t>
+      </w:r>
+      <w:proofErr w:type="gramStart"/>
+      <w:r>
+        <w:rPr>
+          <w:rFonts w:ascii="Times New Roman" w:hAnsi="Times New Roman" w:cs="Times New Roman"/>
+          <w:sz w:val="24"/>
+          <w:szCs w:val="24"/>
+        </w:rPr>
+        <w:t>2</w:t>
+      </w:r>
+      <w:proofErr w:type="gramEnd"/>
+      <w:r>
+        <w:rPr>
+          <w:rFonts w:ascii="Times New Roman" w:hAnsi="Times New Roman" w:cs="Times New Roman"/>
+          <w:sz w:val="24"/>
+          <w:szCs w:val="24"/>
+        </w:rPr>
+        <w:t xml:space="preserve"> anos.</w:t>
+      </w:r>
+    </w:p>
+    <w:p>
+      <w:pPr>
+        <w:ind w:left="1428" w:firstLine="708"/>
+        <w:jc w:val="both"/>
+        <w:rPr>
+          <w:rFonts w:ascii="Times New Roman" w:hAnsi="Times New Roman" w:cs="Times New Roman"/>
+          <w:sz w:val="24"/>
+          <w:szCs w:val="24"/>
+        </w:rPr>
+      </w:pPr>
+      <w:r>
+        <w:rPr>
+          <w:rFonts w:ascii="Times New Roman" w:hAnsi="Times New Roman" w:cs="Times New Roman"/>
+          <w:sz w:val="24"/>
+          <w:szCs w:val="24"/>
+        </w:rPr>
+        <w:t>- 1. O sistema retorna uma mensagem de erro.</w:t>
+      </w:r>
+    </w:p>
+    <w:p>
+      <w:pPr>
+        <w:ind w:left="720"/>
+        <w:jc w:val="both"/>
+        <w:rPr>
+          <w:rFonts w:ascii="Times New Roman" w:hAnsi="Times New Roman" w:cs="Times New Roman"/>
+          <w:sz w:val="24"/>
+          <w:szCs w:val="24"/>
+        </w:rPr>
+      </w:pPr>
+      <w:r>
+        <w:rPr>
+          <w:rFonts w:ascii="Times New Roman" w:hAnsi="Times New Roman" w:cs="Times New Roman"/>
+          <w:sz w:val="24"/>
+          <w:szCs w:val="24"/>
+        </w:rPr>
+        <w:tab/>
+        <w:t>(1-3): A qualquer momento o usuário desiste da operação.</w:t>
+      </w:r>
+    </w:p>
+    <w:p>
+      <w:pPr>
+        <w:ind w:left="720"/>
+        <w:jc w:val="both"/>
+        <w:rPr>
+          <w:rFonts w:ascii="Times New Roman" w:hAnsi="Times New Roman" w:cs="Times New Roman"/>
+          <w:sz w:val="24"/>
+          <w:szCs w:val="24"/>
+        </w:rPr>
+      </w:pPr>
+      <w:r>
+        <w:rPr>
+          <w:rFonts w:ascii="Times New Roman" w:hAnsi="Times New Roman" w:cs="Times New Roman"/>
+          <w:sz w:val="24"/>
+          <w:szCs w:val="24"/>
+        </w:rPr>
+        <w:tab/>
+      </w:r>
+      <w:r>
+        <w:rPr>
+          <w:rFonts w:ascii="Times New Roman" w:hAnsi="Times New Roman" w:cs="Times New Roman"/>
+          <w:sz w:val="24"/>
+          <w:szCs w:val="24"/>
+        </w:rPr>
+        <w:tab/>
+        <w:t>- 1. O sistema cancela a operação.</w:t>
+      </w:r>
+    </w:p>
+    <w:p>
+      <w:pPr>
+        <w:ind w:left="1428" w:firstLine="708"/>
+        <w:jc w:val="both"/>
+        <w:rPr>
+          <w:rFonts w:ascii="Times New Roman" w:hAnsi="Times New Roman" w:cs="Times New Roman"/>
+          <w:sz w:val="24"/>
+          <w:szCs w:val="24"/>
+        </w:rPr>
+      </w:pPr>
+      <w:r>
+        <w:rPr>
+          <w:rFonts w:ascii="Times New Roman" w:hAnsi="Times New Roman" w:cs="Times New Roman"/>
+          <w:sz w:val="24"/>
+          <w:szCs w:val="24"/>
+        </w:rPr>
+        <w:t>- 2. O sistema retorna a posição inicial.</w:t>
+      </w:r>
+    </w:p>
+    <w:p>
+      <w:pPr>
+        <w:ind w:left="1428" w:firstLine="708"/>
+        <w:jc w:val="both"/>
+        <w:rPr>
+          <w:rFonts w:ascii="Times New Roman" w:hAnsi="Times New Roman" w:cs="Times New Roman"/>
+          <w:sz w:val="24"/>
+          <w:szCs w:val="24"/>
+        </w:rPr>
+      </w:pPr>
+    </w:p>
+    <w:p>
+      <w:pPr>
+        <w:pStyle w:val="PargrafodaLista"/>
+        <w:numPr>
+          <w:ilvl w:val="0"/>
+          <w:numId w:val="8"/>
+        </w:numPr>
+        <w:rPr>
+          <w:rFonts w:ascii="Times New Roman" w:hAnsi="Times New Roman" w:cs="Times New Roman"/>
+          <w:sz w:val="26"/>
+          <w:szCs w:val="26"/>
+        </w:rPr>
+      </w:pPr>
+      <w:r>
+        <w:rPr>
+          <w:rFonts w:ascii="Times New Roman" w:hAnsi="Times New Roman" w:cs="Times New Roman"/>
+          <w:sz w:val="26"/>
+          <w:szCs w:val="26"/>
+        </w:rPr>
+        <w:t>UC2 - Fornecimento da Altura</w:t>
+      </w:r>
+    </w:p>
+    <w:p>
+      <w:pPr>
+        <w:ind w:left="708"/>
+        <w:rPr>
+          <w:rFonts w:ascii="Times New Roman" w:hAnsi="Times New Roman" w:cs="Times New Roman"/>
+          <w:sz w:val="24"/>
+          <w:szCs w:val="24"/>
+        </w:rPr>
+      </w:pPr>
+      <w:r>
+        <w:rPr>
+          <w:rFonts w:ascii="Times New Roman" w:hAnsi="Times New Roman" w:cs="Times New Roman"/>
+          <w:b/>
+          <w:sz w:val="24"/>
+          <w:szCs w:val="24"/>
+        </w:rPr>
+        <w:t>Autores:</w:t>
+      </w:r>
+      <w:r>
+        <w:rPr>
+          <w:rFonts w:ascii="Times New Roman" w:hAnsi="Times New Roman" w:cs="Times New Roman"/>
+          <w:sz w:val="24"/>
+          <w:szCs w:val="24"/>
+        </w:rPr>
+        <w:t xml:space="preserve"> Juliana Moniz</w:t>
+      </w:r>
+    </w:p>
+    <w:p>
+      <w:pPr>
+        <w:ind w:left="708"/>
+        <w:rPr>
+          <w:rFonts w:ascii="Times New Roman" w:hAnsi="Times New Roman" w:cs="Times New Roman"/>
+          <w:sz w:val="24"/>
+          <w:szCs w:val="24"/>
+        </w:rPr>
+      </w:pPr>
+      <w:r>
+        <w:rPr>
+          <w:rFonts w:ascii="Times New Roman" w:hAnsi="Times New Roman" w:cs="Times New Roman"/>
+          <w:b/>
+          <w:sz w:val="24"/>
+          <w:szCs w:val="24"/>
+        </w:rPr>
+        <w:t>Fonte:</w:t>
+      </w:r>
+      <w:r>
+        <w:rPr>
+          <w:rFonts w:ascii="Times New Roman" w:hAnsi="Times New Roman" w:cs="Times New Roman"/>
+          <w:sz w:val="24"/>
+          <w:szCs w:val="24"/>
+        </w:rPr>
+        <w:t xml:space="preserve"> Lorena </w:t>
+      </w:r>
+      <w:proofErr w:type="spellStart"/>
+      <w:r>
+        <w:rPr>
+          <w:rFonts w:ascii="Times New Roman" w:hAnsi="Times New Roman" w:cs="Times New Roman"/>
+          <w:sz w:val="24"/>
+          <w:szCs w:val="24"/>
+        </w:rPr>
+        <w:t>Zambaldi</w:t>
+      </w:r>
+      <w:proofErr w:type="spellEnd"/>
+    </w:p>
+    <w:p>
+      <w:pPr>
+        <w:ind w:left="708"/>
+        <w:rPr>
+          <w:rFonts w:ascii="Times New Roman" w:hAnsi="Times New Roman" w:cs="Times New Roman"/>
+          <w:sz w:val="24"/>
+          <w:szCs w:val="24"/>
+        </w:rPr>
+      </w:pPr>
+      <w:r>
+        <w:rPr>
+          <w:rFonts w:ascii="Times New Roman" w:hAnsi="Times New Roman" w:cs="Times New Roman"/>
+          <w:b/>
+          <w:sz w:val="24"/>
+          <w:szCs w:val="24"/>
+        </w:rPr>
+        <w:t>Lista de atores:</w:t>
+      </w:r>
+      <w:r>
+        <w:rPr>
+          <w:rFonts w:ascii="Times New Roman" w:hAnsi="Times New Roman" w:cs="Times New Roman"/>
+          <w:sz w:val="24"/>
+          <w:szCs w:val="24"/>
+        </w:rPr>
+        <w:t xml:space="preserve"> Usuário</w:t>
+      </w:r>
+    </w:p>
+    <w:p>
+      <w:pPr>
+        <w:ind w:left="708"/>
+        <w:rPr>
+          <w:rFonts w:ascii="Times New Roman" w:hAnsi="Times New Roman" w:cs="Times New Roman"/>
+          <w:sz w:val="24"/>
+          <w:szCs w:val="24"/>
+        </w:rPr>
+      </w:pPr>
+      <w:r>
+        <w:rPr>
+          <w:rFonts w:ascii="Times New Roman" w:hAnsi="Times New Roman" w:cs="Times New Roman"/>
+          <w:b/>
+          <w:sz w:val="24"/>
+          <w:szCs w:val="24"/>
+        </w:rPr>
+        <w:t xml:space="preserve">Descrição: </w:t>
+      </w:r>
+      <w:r>
+        <w:rPr>
+          <w:rFonts w:ascii="Times New Roman" w:hAnsi="Times New Roman" w:cs="Times New Roman"/>
+          <w:sz w:val="24"/>
+          <w:szCs w:val="24"/>
+        </w:rPr>
+        <w:t>O usuário digita a altura e confirma a operação.</w:t>
+      </w:r>
+    </w:p>
+    <w:p>
+      <w:pPr>
+        <w:ind w:left="708"/>
+        <w:rPr>
+          <w:rFonts w:ascii="Times New Roman" w:hAnsi="Times New Roman" w:cs="Times New Roman"/>
+          <w:b/>
+          <w:sz w:val="24"/>
+          <w:szCs w:val="24"/>
+        </w:rPr>
+      </w:pPr>
+      <w:r>
+        <w:rPr>
+          <w:rFonts w:ascii="Times New Roman" w:hAnsi="Times New Roman" w:cs="Times New Roman"/>
+          <w:b/>
+          <w:sz w:val="24"/>
+          <w:szCs w:val="24"/>
+        </w:rPr>
+        <w:lastRenderedPageBreak/>
+        <w:t>Referências cruzadas:</w:t>
+      </w:r>
+    </w:p>
+    <w:p>
+      <w:pPr>
+        <w:ind w:left="1416"/>
+        <w:rPr>
+          <w:rFonts w:ascii="Times New Roman" w:hAnsi="Times New Roman" w:cs="Times New Roman"/>
+          <w:sz w:val="24"/>
+          <w:szCs w:val="24"/>
+        </w:rPr>
+      </w:pPr>
+      <w:r>
+        <w:rPr>
+          <w:rFonts w:ascii="Times New Roman" w:hAnsi="Times New Roman" w:cs="Times New Roman"/>
+          <w:i/>
+          <w:sz w:val="24"/>
+          <w:szCs w:val="24"/>
+        </w:rPr>
+        <w:t>Outros casos de uso relacionados:</w:t>
+      </w:r>
+      <w:r>
+        <w:rPr>
+          <w:rFonts w:ascii="Times New Roman" w:hAnsi="Times New Roman" w:cs="Times New Roman"/>
+          <w:sz w:val="24"/>
+          <w:szCs w:val="24"/>
+        </w:rPr>
+        <w:t xml:space="preserve"> UC1 – Fornece a Idade</w:t>
+      </w:r>
+    </w:p>
+    <w:p>
+      <w:pPr>
+        <w:ind w:left="708"/>
+        <w:rPr>
+          <w:rFonts w:ascii="Times New Roman" w:hAnsi="Times New Roman" w:cs="Times New Roman"/>
+          <w:sz w:val="24"/>
+          <w:szCs w:val="24"/>
+        </w:rPr>
+      </w:pPr>
+      <w:r>
+        <w:rPr>
+          <w:rFonts w:ascii="Times New Roman" w:hAnsi="Times New Roman" w:cs="Times New Roman"/>
+          <w:b/>
+          <w:sz w:val="24"/>
+          <w:szCs w:val="24"/>
+        </w:rPr>
+        <w:t>Gatilho:</w:t>
+      </w:r>
+      <w:r>
+        <w:rPr>
+          <w:rFonts w:ascii="Times New Roman" w:hAnsi="Times New Roman" w:cs="Times New Roman"/>
+          <w:sz w:val="24"/>
+          <w:szCs w:val="24"/>
+        </w:rPr>
+        <w:t xml:space="preserve"> </w:t>
+      </w:r>
+      <w:r>
+        <w:rPr>
+          <w:rFonts w:ascii="Times New Roman" w:hAnsi="Times New Roman" w:cs="Times New Roman"/>
+          <w:sz w:val="24"/>
+          <w:szCs w:val="24"/>
+        </w:rPr>
+        <w:t xml:space="preserve">O caso de uso se inicia quando o usuário confirma uma idade digitada maior que </w:t>
+      </w:r>
+      <w:proofErr w:type="gramStart"/>
+      <w:r>
+        <w:rPr>
+          <w:rFonts w:ascii="Times New Roman" w:hAnsi="Times New Roman" w:cs="Times New Roman"/>
+          <w:sz w:val="24"/>
+          <w:szCs w:val="24"/>
+        </w:rPr>
+        <w:t>2</w:t>
+      </w:r>
+      <w:proofErr w:type="gramEnd"/>
+      <w:r>
+        <w:rPr>
+          <w:rFonts w:ascii="Times New Roman" w:hAnsi="Times New Roman" w:cs="Times New Roman"/>
+          <w:sz w:val="24"/>
+          <w:szCs w:val="24"/>
+        </w:rPr>
+        <w:t xml:space="preserve"> anos.</w:t>
+      </w:r>
+    </w:p>
+    <w:p>
+      <w:pPr>
+        <w:ind w:left="708"/>
+        <w:rPr>
+          <w:rFonts w:ascii="Times New Roman" w:hAnsi="Times New Roman" w:cs="Times New Roman"/>
+          <w:sz w:val="24"/>
+          <w:szCs w:val="24"/>
+        </w:rPr>
+      </w:pPr>
+      <w:r>
+        <w:rPr>
+          <w:rFonts w:ascii="Times New Roman" w:hAnsi="Times New Roman" w:cs="Times New Roman"/>
+          <w:b/>
+          <w:sz w:val="24"/>
+          <w:szCs w:val="24"/>
+        </w:rPr>
+        <w:t>Pré-condições:</w:t>
+      </w:r>
+      <w:r>
+        <w:rPr>
+          <w:rFonts w:ascii="Times New Roman" w:hAnsi="Times New Roman" w:cs="Times New Roman"/>
+          <w:sz w:val="24"/>
+          <w:szCs w:val="24"/>
+        </w:rPr>
+        <w:t xml:space="preserve"> </w:t>
+      </w:r>
+      <w:r>
+        <w:rPr>
+          <w:rFonts w:ascii="Times New Roman" w:hAnsi="Times New Roman" w:cs="Times New Roman"/>
+          <w:sz w:val="24"/>
+          <w:szCs w:val="24"/>
+        </w:rPr>
+        <w:t>Antes de digitar a altura, o usuário deve digitar a idade. (UC1 - Fornecimento de Idade)</w:t>
+      </w:r>
+    </w:p>
+    <w:p>
+      <w:pPr>
+        <w:ind w:left="708"/>
+        <w:rPr>
+          <w:rFonts w:ascii="Times New Roman" w:hAnsi="Times New Roman" w:cs="Times New Roman"/>
+          <w:sz w:val="24"/>
+          <w:szCs w:val="24"/>
+        </w:rPr>
+      </w:pPr>
+      <w:r>
+        <w:rPr>
+          <w:rFonts w:ascii="Times New Roman" w:hAnsi="Times New Roman" w:cs="Times New Roman"/>
+          <w:b/>
+          <w:sz w:val="24"/>
+          <w:szCs w:val="24"/>
+        </w:rPr>
+        <w:t>Pós-condições:</w:t>
+      </w:r>
+      <w:r>
+        <w:rPr>
+          <w:rFonts w:ascii="Times New Roman" w:hAnsi="Times New Roman" w:cs="Times New Roman"/>
+          <w:sz w:val="24"/>
+          <w:szCs w:val="24"/>
+        </w:rPr>
+        <w:t xml:space="preserve"> </w:t>
+      </w:r>
+      <w:r>
+        <w:rPr>
+          <w:rFonts w:ascii="Times New Roman" w:hAnsi="Times New Roman" w:cs="Times New Roman"/>
+          <w:sz w:val="24"/>
+          <w:szCs w:val="24"/>
+        </w:rPr>
+        <w:t>O sistema considera o valor da altura digitado para o cálculo do IMC.</w:t>
+      </w:r>
+    </w:p>
+    <w:p>
+      <w:pPr>
+        <w:ind w:left="708"/>
+        <w:rPr>
+          <w:rFonts w:ascii="Times New Roman" w:hAnsi="Times New Roman" w:cs="Times New Roman"/>
+          <w:b/>
+          <w:sz w:val="24"/>
+          <w:szCs w:val="24"/>
+        </w:rPr>
+      </w:pPr>
+      <w:r>
+        <w:rPr>
+          <w:rFonts w:ascii="Times New Roman" w:hAnsi="Times New Roman" w:cs="Times New Roman"/>
+          <w:b/>
+          <w:sz w:val="24"/>
+          <w:szCs w:val="24"/>
+        </w:rPr>
+        <w:t xml:space="preserve">Cenário típico: </w:t>
+      </w:r>
+    </w:p>
+    <w:p>
+      <w:pPr>
+        <w:ind w:left="708" w:firstLine="708"/>
+        <w:rPr>
+          <w:rFonts w:ascii="Times New Roman" w:hAnsi="Times New Roman" w:cs="Times New Roman"/>
+          <w:sz w:val="24"/>
+          <w:szCs w:val="24"/>
+        </w:rPr>
+      </w:pPr>
+      <w:r>
+        <w:rPr>
+          <w:rFonts w:ascii="Times New Roman" w:hAnsi="Times New Roman" w:cs="Times New Roman"/>
+          <w:sz w:val="24"/>
+          <w:szCs w:val="24"/>
+        </w:rPr>
+        <w:t>1. O usuário acessa o sistema de cálculo de IMC.</w:t>
+      </w:r>
+    </w:p>
+    <w:p>
+      <w:pPr>
+        <w:ind w:left="708" w:firstLine="708"/>
+        <w:rPr>
+          <w:rFonts w:ascii="Times New Roman" w:hAnsi="Times New Roman" w:cs="Times New Roman"/>
+          <w:sz w:val="24"/>
+          <w:szCs w:val="24"/>
+        </w:rPr>
+      </w:pPr>
+      <w:r>
+        <w:rPr>
+          <w:rFonts w:ascii="Times New Roman" w:hAnsi="Times New Roman" w:cs="Times New Roman"/>
+          <w:sz w:val="24"/>
+          <w:szCs w:val="24"/>
+        </w:rPr>
+        <w:t>2. O usuário digita a altura.</w:t>
+      </w:r>
+    </w:p>
+    <w:p>
+      <w:pPr>
+        <w:ind w:left="708" w:firstLine="708"/>
+        <w:rPr>
+          <w:rFonts w:ascii="Times New Roman" w:hAnsi="Times New Roman" w:cs="Times New Roman"/>
+          <w:sz w:val="24"/>
+          <w:szCs w:val="24"/>
+        </w:rPr>
+      </w:pPr>
+      <w:r>
+        <w:rPr>
+          <w:rFonts w:ascii="Times New Roman" w:hAnsi="Times New Roman" w:cs="Times New Roman"/>
+          <w:sz w:val="24"/>
+          <w:szCs w:val="24"/>
+        </w:rPr>
+        <w:t>3. O usuário confirma a operação.</w:t>
+      </w:r>
+    </w:p>
+    <w:p>
+      <w:pPr>
+        <w:ind w:left="708"/>
+        <w:rPr>
+          <w:rFonts w:ascii="Times New Roman" w:hAnsi="Times New Roman" w:cs="Times New Roman"/>
+          <w:b/>
+          <w:sz w:val="24"/>
+          <w:szCs w:val="24"/>
+        </w:rPr>
+      </w:pPr>
+      <w:r>
+        <w:rPr>
+          <w:rFonts w:ascii="Times New Roman" w:hAnsi="Times New Roman" w:cs="Times New Roman"/>
+          <w:b/>
+          <w:sz w:val="24"/>
+          <w:szCs w:val="24"/>
+        </w:rPr>
+        <w:t>Cenários alternativos:</w:t>
+      </w:r>
+    </w:p>
+    <w:p>
+      <w:pPr>
+        <w:ind w:left="708"/>
+        <w:rPr>
+          <w:rFonts w:ascii="Times New Roman" w:hAnsi="Times New Roman" w:cs="Times New Roman"/>
+          <w:sz w:val="24"/>
+          <w:szCs w:val="24"/>
+        </w:rPr>
+      </w:pPr>
+      <w:r>
+        <w:rPr>
+          <w:rFonts w:ascii="Times New Roman" w:hAnsi="Times New Roman" w:cs="Times New Roman"/>
+          <w:sz w:val="24"/>
+          <w:szCs w:val="24"/>
+        </w:rPr>
+        <w:tab/>
+        <w:t xml:space="preserve">2.a: O usuário digita caracteres ao invés de números. </w:t>
+      </w:r>
+    </w:p>
+    <w:p>
+      <w:pPr>
+        <w:ind w:left="708"/>
+        <w:rPr>
+          <w:rFonts w:ascii="Times New Roman" w:hAnsi="Times New Roman" w:cs="Times New Roman"/>
+          <w:sz w:val="24"/>
+          <w:szCs w:val="24"/>
+        </w:rPr>
+      </w:pPr>
+      <w:r>
+        <w:rPr>
+          <w:rFonts w:ascii="Times New Roman" w:hAnsi="Times New Roman" w:cs="Times New Roman"/>
+          <w:sz w:val="24"/>
+          <w:szCs w:val="24"/>
+        </w:rPr>
+        <w:tab/>
+      </w:r>
+      <w:r>
+        <w:rPr>
+          <w:rFonts w:ascii="Times New Roman" w:hAnsi="Times New Roman" w:cs="Times New Roman"/>
+          <w:sz w:val="24"/>
+          <w:szCs w:val="24"/>
+        </w:rPr>
+        <w:tab/>
+        <w:t>- 1. O sistema desconsidera o que foi digitado.</w:t>
+      </w:r>
+    </w:p>
+    <w:p>
+      <w:pPr>
+        <w:ind w:left="708"/>
+        <w:rPr>
+          <w:rFonts w:ascii="Times New Roman" w:hAnsi="Times New Roman" w:cs="Times New Roman"/>
+          <w:sz w:val="24"/>
+          <w:szCs w:val="24"/>
+        </w:rPr>
+      </w:pPr>
+      <w:r>
+        <w:rPr>
+          <w:rFonts w:ascii="Times New Roman" w:hAnsi="Times New Roman" w:cs="Times New Roman"/>
+          <w:sz w:val="24"/>
+          <w:szCs w:val="24"/>
+        </w:rPr>
+        <w:tab/>
+      </w:r>
+      <w:r>
+        <w:rPr>
+          <w:rFonts w:ascii="Times New Roman" w:hAnsi="Times New Roman" w:cs="Times New Roman"/>
+          <w:sz w:val="24"/>
+          <w:szCs w:val="24"/>
+        </w:rPr>
+        <w:tab/>
+        <w:t>- 2. O sistema retorna uma mensagem de erro.</w:t>
+      </w:r>
+    </w:p>
+    <w:p>
+      <w:pPr>
+        <w:ind w:left="708"/>
+        <w:rPr>
+          <w:rFonts w:ascii="Times New Roman" w:hAnsi="Times New Roman" w:cs="Times New Roman"/>
+          <w:sz w:val="24"/>
+          <w:szCs w:val="24"/>
+        </w:rPr>
+      </w:pPr>
+      <w:r>
+        <w:rPr>
+          <w:rFonts w:ascii="Times New Roman" w:hAnsi="Times New Roman" w:cs="Times New Roman"/>
+          <w:sz w:val="24"/>
+          <w:szCs w:val="24"/>
+        </w:rPr>
+        <w:tab/>
+        <w:t>(1-3): A qualquer momento o usuário desiste da operação.</w:t>
+      </w:r>
+    </w:p>
+    <w:p>
+      <w:pPr>
+        <w:ind w:left="708"/>
+        <w:rPr>
+          <w:rFonts w:ascii="Times New Roman" w:hAnsi="Times New Roman" w:cs="Times New Roman"/>
+          <w:sz w:val="24"/>
+          <w:szCs w:val="24"/>
+        </w:rPr>
+      </w:pPr>
+      <w:r>
+        <w:rPr>
+          <w:rFonts w:ascii="Times New Roman" w:hAnsi="Times New Roman" w:cs="Times New Roman"/>
+          <w:sz w:val="24"/>
+          <w:szCs w:val="24"/>
+        </w:rPr>
+        <w:tab/>
+      </w:r>
+      <w:r>
+        <w:rPr>
+          <w:rFonts w:ascii="Times New Roman" w:hAnsi="Times New Roman" w:cs="Times New Roman"/>
+          <w:sz w:val="24"/>
+          <w:szCs w:val="24"/>
+        </w:rPr>
+        <w:tab/>
+        <w:t>- 1. O sistema cancela a operação.</w:t>
+      </w:r>
+    </w:p>
+    <w:p>
+      <w:pPr>
+        <w:ind w:left="1416" w:firstLine="708"/>
+        <w:rPr>
+          <w:rFonts w:ascii="Times New Roman" w:hAnsi="Times New Roman" w:cs="Times New Roman"/>
+          <w:sz w:val="24"/>
+          <w:szCs w:val="24"/>
+        </w:rPr>
+      </w:pPr>
+      <w:r>
+        <w:rPr>
+          <w:rFonts w:ascii="Times New Roman" w:hAnsi="Times New Roman" w:cs="Times New Roman"/>
+          <w:sz w:val="24"/>
+          <w:szCs w:val="24"/>
+        </w:rPr>
+        <w:t>- 2. O sistema retorna a posição inicial.</w:t>
+      </w:r>
+    </w:p>
+    <w:p>
+      <w:pPr>
+        <w:rPr>
+          <w:rFonts w:ascii="Times New Roman" w:hAnsi="Times New Roman" w:cs="Times New Roman"/>
+          <w:sz w:val="24"/>
+          <w:szCs w:val="24"/>
+        </w:rPr>
+      </w:pPr>
+    </w:p>
+    <w:p>
+      <w:pPr>
+        <w:pStyle w:val="PargrafodaLista"/>
+        <w:numPr>
+          <w:ilvl w:val="0"/>
+          <w:numId w:val="8"/>
+        </w:numPr>
+        <w:rPr>
+          <w:rFonts w:ascii="Times New Roman" w:hAnsi="Times New Roman" w:cs="Times New Roman"/>
+          <w:sz w:val="26"/>
+          <w:szCs w:val="26"/>
+        </w:rPr>
+      </w:pPr>
+      <w:r>
+        <w:rPr>
+          <w:rFonts w:ascii="Times New Roman" w:hAnsi="Times New Roman" w:cs="Times New Roman"/>
+          <w:sz w:val="26"/>
+          <w:szCs w:val="26"/>
+        </w:rPr>
+        <w:t>UC3 - Fornecimento do Peso</w:t>
+      </w:r>
+    </w:p>
+    <w:p>
+      <w:pPr>
+        <w:ind w:left="708"/>
+        <w:rPr>
+          <w:rFonts w:ascii="Times New Roman" w:hAnsi="Times New Roman" w:cs="Times New Roman"/>
+          <w:sz w:val="24"/>
+          <w:szCs w:val="24"/>
+        </w:rPr>
+      </w:pPr>
+      <w:r>
+        <w:rPr>
+          <w:rFonts w:ascii="Times New Roman" w:hAnsi="Times New Roman" w:cs="Times New Roman"/>
+          <w:b/>
+          <w:sz w:val="24"/>
+          <w:szCs w:val="24"/>
+        </w:rPr>
+        <w:t>Autores:</w:t>
+      </w:r>
+      <w:r>
+        <w:rPr>
+          <w:rFonts w:ascii="Times New Roman" w:hAnsi="Times New Roman" w:cs="Times New Roman"/>
+          <w:sz w:val="24"/>
+          <w:szCs w:val="24"/>
+        </w:rPr>
+        <w:t xml:space="preserve"> Juliana Moniz</w:t>
+      </w:r>
+    </w:p>
+    <w:p>
+      <w:pPr>
+        <w:ind w:left="708"/>
+        <w:rPr>
+          <w:rFonts w:ascii="Times New Roman" w:hAnsi="Times New Roman" w:cs="Times New Roman"/>
+          <w:sz w:val="24"/>
+          <w:szCs w:val="24"/>
+        </w:rPr>
+      </w:pPr>
+      <w:r>
+        <w:rPr>
+          <w:rFonts w:ascii="Times New Roman" w:hAnsi="Times New Roman" w:cs="Times New Roman"/>
+          <w:b/>
+          <w:sz w:val="24"/>
+          <w:szCs w:val="24"/>
+        </w:rPr>
+        <w:t>Fonte:</w:t>
+      </w:r>
+      <w:r>
+        <w:rPr>
+          <w:rFonts w:ascii="Times New Roman" w:hAnsi="Times New Roman" w:cs="Times New Roman"/>
+          <w:sz w:val="24"/>
+          <w:szCs w:val="24"/>
+        </w:rPr>
+        <w:t xml:space="preserve"> Lorena </w:t>
+      </w:r>
+      <w:proofErr w:type="spellStart"/>
+      <w:r>
+        <w:rPr>
+          <w:rFonts w:ascii="Times New Roman" w:hAnsi="Times New Roman" w:cs="Times New Roman"/>
+          <w:sz w:val="24"/>
+          <w:szCs w:val="24"/>
+        </w:rPr>
+        <w:t>Zambaldi</w:t>
+      </w:r>
+      <w:proofErr w:type="spellEnd"/>
+    </w:p>
+    <w:p>
+      <w:pPr>
+        <w:ind w:left="708"/>
+        <w:rPr>
+          <w:rFonts w:ascii="Times New Roman" w:hAnsi="Times New Roman" w:cs="Times New Roman"/>
+          <w:sz w:val="24"/>
+          <w:szCs w:val="24"/>
+        </w:rPr>
+      </w:pPr>
+      <w:r>
+        <w:rPr>
+          <w:rFonts w:ascii="Times New Roman" w:hAnsi="Times New Roman" w:cs="Times New Roman"/>
+          <w:b/>
+          <w:sz w:val="24"/>
+          <w:szCs w:val="24"/>
+        </w:rPr>
+        <w:t>Lista de atores:</w:t>
+      </w:r>
+      <w:r>
+        <w:rPr>
+          <w:rFonts w:ascii="Times New Roman" w:hAnsi="Times New Roman" w:cs="Times New Roman"/>
+          <w:sz w:val="24"/>
+          <w:szCs w:val="24"/>
+        </w:rPr>
+        <w:t xml:space="preserve"> Usuário. </w:t>
+      </w:r>
+    </w:p>
+    <w:p>
+      <w:pPr>
+        <w:ind w:left="708"/>
+        <w:rPr>
+          <w:rFonts w:ascii="Times New Roman" w:hAnsi="Times New Roman" w:cs="Times New Roman"/>
+          <w:sz w:val="24"/>
+          <w:szCs w:val="24"/>
+        </w:rPr>
+      </w:pPr>
+      <w:r>
+        <w:rPr>
+          <w:rFonts w:ascii="Times New Roman" w:hAnsi="Times New Roman" w:cs="Times New Roman"/>
+          <w:b/>
+          <w:sz w:val="24"/>
+          <w:szCs w:val="24"/>
+        </w:rPr>
+        <w:t>Descrição:</w:t>
+      </w:r>
+      <w:r>
+        <w:rPr>
+          <w:rFonts w:ascii="Times New Roman" w:hAnsi="Times New Roman" w:cs="Times New Roman"/>
+          <w:sz w:val="24"/>
+          <w:szCs w:val="24"/>
+        </w:rPr>
+        <w:t xml:space="preserve"> </w:t>
+      </w:r>
+      <w:r>
+        <w:rPr>
+          <w:rFonts w:ascii="Times New Roman" w:hAnsi="Times New Roman" w:cs="Times New Roman"/>
+          <w:sz w:val="24"/>
+          <w:szCs w:val="24"/>
+        </w:rPr>
+        <w:t>O usuário digita o peso e confirma a operação.</w:t>
+      </w:r>
+    </w:p>
+    <w:p>
+      <w:pPr>
+        <w:ind w:left="708"/>
+        <w:rPr>
+          <w:rFonts w:ascii="Times New Roman" w:hAnsi="Times New Roman" w:cs="Times New Roman"/>
+          <w:b/>
+          <w:sz w:val="24"/>
+          <w:szCs w:val="24"/>
+        </w:rPr>
+      </w:pPr>
+      <w:r>
+        <w:rPr>
+          <w:rFonts w:ascii="Times New Roman" w:hAnsi="Times New Roman" w:cs="Times New Roman"/>
+          <w:b/>
+          <w:sz w:val="24"/>
+          <w:szCs w:val="24"/>
+        </w:rPr>
+        <w:t>Referências cruzadas:</w:t>
+      </w:r>
+    </w:p>
+    <w:p>
+      <w:pPr>
+        <w:ind w:left="1416"/>
+        <w:rPr>
+          <w:rFonts w:ascii="Times New Roman" w:hAnsi="Times New Roman" w:cs="Times New Roman"/>
+          <w:sz w:val="24"/>
+          <w:szCs w:val="24"/>
+        </w:rPr>
+      </w:pPr>
+      <w:r>
+        <w:rPr>
+          <w:rFonts w:ascii="Times New Roman" w:hAnsi="Times New Roman" w:cs="Times New Roman"/>
+          <w:i/>
+          <w:sz w:val="24"/>
+          <w:szCs w:val="24"/>
+        </w:rPr>
+        <w:t>Outros casos de uso relacionados:</w:t>
+      </w:r>
+      <w:r>
+        <w:rPr>
+          <w:rFonts w:ascii="Times New Roman" w:hAnsi="Times New Roman" w:cs="Times New Roman"/>
+          <w:sz w:val="24"/>
+          <w:szCs w:val="24"/>
+        </w:rPr>
+        <w:t xml:space="preserve"> UC2 – Fornece a Altura </w:t>
+      </w:r>
+    </w:p>
+    <w:p>
+      <w:pPr>
+        <w:ind w:left="708"/>
+        <w:rPr>
+          <w:rFonts w:ascii="Times New Roman" w:hAnsi="Times New Roman" w:cs="Times New Roman"/>
+          <w:sz w:val="24"/>
+          <w:szCs w:val="24"/>
+        </w:rPr>
+      </w:pPr>
+      <w:r>
+        <w:rPr>
+          <w:rFonts w:ascii="Times New Roman" w:hAnsi="Times New Roman" w:cs="Times New Roman"/>
+          <w:b/>
+          <w:sz w:val="24"/>
+          <w:szCs w:val="24"/>
+        </w:rPr>
+        <w:t>Gatilho:</w:t>
+      </w:r>
+      <w:r>
+        <w:rPr>
+          <w:rFonts w:ascii="Times New Roman" w:hAnsi="Times New Roman" w:cs="Times New Roman"/>
+          <w:sz w:val="24"/>
+          <w:szCs w:val="24"/>
+        </w:rPr>
+        <w:t xml:space="preserve"> </w:t>
+      </w:r>
+      <w:r>
+        <w:rPr>
+          <w:rFonts w:ascii="Times New Roman" w:hAnsi="Times New Roman" w:cs="Times New Roman"/>
+          <w:sz w:val="24"/>
+          <w:szCs w:val="24"/>
+        </w:rPr>
+        <w:t>O caso de uso se inicia quando o usuário confirma a altura digitada.</w:t>
+      </w:r>
+    </w:p>
+    <w:p>
+      <w:pPr>
+        <w:ind w:left="708"/>
+        <w:rPr>
+          <w:rFonts w:ascii="Times New Roman" w:hAnsi="Times New Roman" w:cs="Times New Roman"/>
+          <w:sz w:val="24"/>
+          <w:szCs w:val="24"/>
+        </w:rPr>
+      </w:pPr>
+      <w:r>
+        <w:rPr>
+          <w:rFonts w:ascii="Times New Roman" w:hAnsi="Times New Roman" w:cs="Times New Roman"/>
+          <w:b/>
+          <w:sz w:val="24"/>
+          <w:szCs w:val="24"/>
+        </w:rPr>
+        <w:t>Pré-condições:</w:t>
+      </w:r>
+      <w:r>
+        <w:rPr>
+          <w:rFonts w:ascii="Times New Roman" w:hAnsi="Times New Roman" w:cs="Times New Roman"/>
+          <w:sz w:val="24"/>
+          <w:szCs w:val="24"/>
+        </w:rPr>
+        <w:t xml:space="preserve"> </w:t>
+      </w:r>
+      <w:r>
+        <w:rPr>
+          <w:rFonts w:ascii="Times New Roman" w:hAnsi="Times New Roman" w:cs="Times New Roman"/>
+          <w:sz w:val="24"/>
+          <w:szCs w:val="24"/>
+        </w:rPr>
+        <w:t>Antes de digitar o peso, o usuário deve digitar a altura. (UC2 - Fornecimento de Altura)</w:t>
+      </w:r>
+    </w:p>
+    <w:p>
+      <w:pPr>
+        <w:ind w:left="708"/>
+        <w:rPr>
+          <w:rFonts w:ascii="Times New Roman" w:hAnsi="Times New Roman" w:cs="Times New Roman"/>
+          <w:sz w:val="24"/>
+          <w:szCs w:val="24"/>
+        </w:rPr>
+      </w:pPr>
+      <w:r>
+        <w:rPr>
+          <w:rFonts w:ascii="Times New Roman" w:hAnsi="Times New Roman" w:cs="Times New Roman"/>
+          <w:b/>
+          <w:sz w:val="24"/>
+          <w:szCs w:val="24"/>
+        </w:rPr>
+        <w:t>Pós-condições:</w:t>
+      </w:r>
+      <w:r>
+        <w:rPr>
+          <w:rFonts w:ascii="Times New Roman" w:hAnsi="Times New Roman" w:cs="Times New Roman"/>
+          <w:sz w:val="24"/>
+          <w:szCs w:val="24"/>
+        </w:rPr>
+        <w:t xml:space="preserve"> </w:t>
+      </w:r>
+      <w:r>
+        <w:rPr>
+          <w:rFonts w:ascii="Times New Roman" w:hAnsi="Times New Roman" w:cs="Times New Roman"/>
+          <w:sz w:val="24"/>
+          <w:szCs w:val="24"/>
+        </w:rPr>
+        <w:t>O sistema considera o valor da altura digitada para o cálculo do IMC.</w:t>
+      </w:r>
+    </w:p>
+    <w:p>
+      <w:pPr>
+        <w:ind w:left="708"/>
+        <w:rPr>
+          <w:rFonts w:ascii="Times New Roman" w:hAnsi="Times New Roman" w:cs="Times New Roman"/>
+          <w:b/>
+          <w:sz w:val="24"/>
+          <w:szCs w:val="24"/>
+        </w:rPr>
+      </w:pPr>
+      <w:r>
+        <w:rPr>
+          <w:rFonts w:ascii="Times New Roman" w:hAnsi="Times New Roman" w:cs="Times New Roman"/>
+          <w:b/>
+          <w:sz w:val="24"/>
+          <w:szCs w:val="24"/>
+        </w:rPr>
+        <w:lastRenderedPageBreak/>
+        <w:t xml:space="preserve">Cenário típico: </w:t>
+      </w:r>
+    </w:p>
+    <w:p>
+      <w:pPr>
+        <w:ind w:left="708" w:firstLine="708"/>
+        <w:rPr>
+          <w:rFonts w:ascii="Times New Roman" w:hAnsi="Times New Roman" w:cs="Times New Roman"/>
+          <w:sz w:val="24"/>
+          <w:szCs w:val="24"/>
+        </w:rPr>
+      </w:pPr>
+      <w:r>
+        <w:rPr>
+          <w:rFonts w:ascii="Times New Roman" w:hAnsi="Times New Roman" w:cs="Times New Roman"/>
+          <w:sz w:val="24"/>
+          <w:szCs w:val="24"/>
+        </w:rPr>
+        <w:t>1. O usuário acessa o sistema de cálculo de IMC.</w:t>
+      </w:r>
+    </w:p>
+    <w:p>
+      <w:pPr>
+        <w:ind w:left="708" w:firstLine="708"/>
+        <w:rPr>
+          <w:rFonts w:ascii="Times New Roman" w:hAnsi="Times New Roman" w:cs="Times New Roman"/>
+          <w:sz w:val="24"/>
+          <w:szCs w:val="24"/>
+        </w:rPr>
+      </w:pPr>
+      <w:r>
+        <w:rPr>
+          <w:rFonts w:ascii="Times New Roman" w:hAnsi="Times New Roman" w:cs="Times New Roman"/>
+          <w:sz w:val="24"/>
+          <w:szCs w:val="24"/>
+        </w:rPr>
+        <w:t>2. O usuário digita o peso.</w:t>
+      </w:r>
+    </w:p>
+    <w:p>
+      <w:pPr>
+        <w:ind w:left="708" w:firstLine="708"/>
+        <w:rPr>
+          <w:rFonts w:ascii="Times New Roman" w:hAnsi="Times New Roman" w:cs="Times New Roman"/>
+          <w:sz w:val="24"/>
+          <w:szCs w:val="24"/>
+        </w:rPr>
+      </w:pPr>
+      <w:r>
+        <w:rPr>
+          <w:rFonts w:ascii="Times New Roman" w:hAnsi="Times New Roman" w:cs="Times New Roman"/>
+          <w:sz w:val="24"/>
+          <w:szCs w:val="24"/>
+        </w:rPr>
+        <w:t>3. O usuário confirma a operação.</w:t>
+      </w:r>
+    </w:p>
+    <w:p>
+      <w:pPr>
+        <w:ind w:left="708"/>
+        <w:rPr>
+          <w:rFonts w:ascii="Times New Roman" w:hAnsi="Times New Roman" w:cs="Times New Roman"/>
+          <w:b/>
+          <w:sz w:val="24"/>
+          <w:szCs w:val="24"/>
+        </w:rPr>
+      </w:pPr>
+      <w:r>
+        <w:rPr>
+          <w:rFonts w:ascii="Times New Roman" w:hAnsi="Times New Roman" w:cs="Times New Roman"/>
+          <w:b/>
+          <w:sz w:val="24"/>
+          <w:szCs w:val="24"/>
+        </w:rPr>
+        <w:t>Cenários alternativos:</w:t>
+      </w:r>
+    </w:p>
+    <w:p>
+      <w:pPr>
+        <w:ind w:left="708"/>
+        <w:rPr>
+          <w:rFonts w:ascii="Times New Roman" w:hAnsi="Times New Roman" w:cs="Times New Roman"/>
+          <w:sz w:val="24"/>
+          <w:szCs w:val="24"/>
+        </w:rPr>
+      </w:pPr>
+      <w:r>
+        <w:rPr>
+          <w:rFonts w:ascii="Times New Roman" w:hAnsi="Times New Roman" w:cs="Times New Roman"/>
+          <w:sz w:val="24"/>
+          <w:szCs w:val="24"/>
+        </w:rPr>
+        <w:tab/>
+        <w:t xml:space="preserve">2.a: O usuário digita caracteres ao invés de números. </w:t>
+      </w:r>
+    </w:p>
+    <w:p>
+      <w:pPr>
+        <w:ind w:left="708"/>
+        <w:rPr>
+          <w:rFonts w:ascii="Times New Roman" w:hAnsi="Times New Roman" w:cs="Times New Roman"/>
+          <w:sz w:val="24"/>
+          <w:szCs w:val="24"/>
+        </w:rPr>
+      </w:pPr>
+      <w:r>
+        <w:rPr>
+          <w:rFonts w:ascii="Times New Roman" w:hAnsi="Times New Roman" w:cs="Times New Roman"/>
+          <w:sz w:val="24"/>
+          <w:szCs w:val="24"/>
+        </w:rPr>
+        <w:tab/>
+      </w:r>
+      <w:r>
+        <w:rPr>
+          <w:rFonts w:ascii="Times New Roman" w:hAnsi="Times New Roman" w:cs="Times New Roman"/>
+          <w:sz w:val="24"/>
+          <w:szCs w:val="24"/>
+        </w:rPr>
+        <w:tab/>
+        <w:t>- 1. O sistema desconsidera o que foi digitado.</w:t>
+      </w:r>
+    </w:p>
+    <w:p>
+      <w:pPr>
+        <w:ind w:left="708"/>
+        <w:rPr>
+          <w:rFonts w:ascii="Times New Roman" w:hAnsi="Times New Roman" w:cs="Times New Roman"/>
+          <w:sz w:val="24"/>
+          <w:szCs w:val="24"/>
+        </w:rPr>
+      </w:pPr>
+      <w:r>
+        <w:rPr>
+          <w:rFonts w:ascii="Times New Roman" w:hAnsi="Times New Roman" w:cs="Times New Roman"/>
+          <w:sz w:val="24"/>
+          <w:szCs w:val="24"/>
+        </w:rPr>
+        <w:tab/>
+      </w:r>
+      <w:r>
+        <w:rPr>
+          <w:rFonts w:ascii="Times New Roman" w:hAnsi="Times New Roman" w:cs="Times New Roman"/>
+          <w:sz w:val="24"/>
+          <w:szCs w:val="24"/>
+        </w:rPr>
+        <w:tab/>
+        <w:t>- 2. O sistema retorna uma mensagem de erro.</w:t>
+      </w:r>
+    </w:p>
+    <w:p>
+      <w:pPr>
+        <w:ind w:left="708"/>
+        <w:rPr>
+          <w:rFonts w:ascii="Times New Roman" w:hAnsi="Times New Roman" w:cs="Times New Roman"/>
+          <w:sz w:val="24"/>
+          <w:szCs w:val="24"/>
+        </w:rPr>
+      </w:pPr>
+      <w:r>
+        <w:rPr>
+          <w:rFonts w:ascii="Times New Roman" w:hAnsi="Times New Roman" w:cs="Times New Roman"/>
+          <w:sz w:val="24"/>
+          <w:szCs w:val="24"/>
+        </w:rPr>
+        <w:tab/>
+        <w:t>(1-3): A qualquer momento o usuário desiste da operação.</w:t>
+      </w:r>
+    </w:p>
+    <w:p>
+      <w:pPr>
+        <w:ind w:left="708"/>
+        <w:rPr>
+          <w:rFonts w:ascii="Times New Roman" w:hAnsi="Times New Roman" w:cs="Times New Roman"/>
+          <w:sz w:val="24"/>
+          <w:szCs w:val="24"/>
+        </w:rPr>
+      </w:pPr>
+      <w:r>
+        <w:rPr>
+          <w:rFonts w:ascii="Times New Roman" w:hAnsi="Times New Roman" w:cs="Times New Roman"/>
+          <w:sz w:val="24"/>
+          <w:szCs w:val="24"/>
+        </w:rPr>
+        <w:tab/>
+      </w:r>
+      <w:r>
+        <w:rPr>
+          <w:rFonts w:ascii="Times New Roman" w:hAnsi="Times New Roman" w:cs="Times New Roman"/>
+          <w:sz w:val="24"/>
+          <w:szCs w:val="24"/>
+        </w:rPr>
+        <w:tab/>
+        <w:t>- 1. O sistema cancela a operação.</w:t>
+      </w:r>
+    </w:p>
+    <w:p>
+      <w:pPr>
+        <w:ind w:left="1416" w:firstLine="708"/>
+        <w:rPr>
+          <w:rFonts w:ascii="Times New Roman" w:hAnsi="Times New Roman" w:cs="Times New Roman"/>
+          <w:sz w:val="24"/>
+          <w:szCs w:val="24"/>
+        </w:rPr>
+      </w:pPr>
+      <w:r>
+        <w:rPr>
+          <w:rFonts w:ascii="Times New Roman" w:hAnsi="Times New Roman" w:cs="Times New Roman"/>
+          <w:sz w:val="24"/>
+          <w:szCs w:val="24"/>
+        </w:rPr>
+        <w:t>- 2. O sistema retorna a posição inicial.</w:t>
+      </w:r>
+    </w:p>
+    <w:p>
+      <w:pPr>
+        <w:rPr>
+          <w:rFonts w:ascii="Times New Roman" w:hAnsi="Times New Roman" w:cs="Times New Roman"/>
+          <w:sz w:val="26"/>
+          <w:szCs w:val="26"/>
+        </w:rPr>
+      </w:pPr>
+    </w:p>
+    <w:p>
+      <w:pPr>
+        <w:pStyle w:val="PargrafodaLista"/>
+        <w:numPr>
+          <w:ilvl w:val="0"/>
+          <w:numId w:val="8"/>
+        </w:numPr>
+        <w:rPr>
+          <w:rFonts w:ascii="Times New Roman" w:hAnsi="Times New Roman" w:cs="Times New Roman"/>
+          <w:sz w:val="26"/>
+          <w:szCs w:val="26"/>
+        </w:rPr>
+      </w:pPr>
+      <w:r>
+        <w:rPr>
+          <w:rFonts w:ascii="Times New Roman" w:hAnsi="Times New Roman" w:cs="Times New Roman"/>
+          <w:sz w:val="26"/>
+          <w:szCs w:val="26"/>
+        </w:rPr>
+        <w:t>UC4 - Calculo do IMC</w:t>
+      </w:r>
+    </w:p>
+    <w:p>
+      <w:pPr>
+        <w:ind w:left="708"/>
+        <w:rPr>
+          <w:rFonts w:ascii="Times New Roman" w:hAnsi="Times New Roman" w:cs="Times New Roman"/>
+          <w:sz w:val="24"/>
+          <w:szCs w:val="24"/>
+        </w:rPr>
+      </w:pPr>
+      <w:r>
+        <w:rPr>
+          <w:rFonts w:ascii="Times New Roman" w:hAnsi="Times New Roman" w:cs="Times New Roman"/>
+          <w:b/>
+          <w:sz w:val="24"/>
+          <w:szCs w:val="24"/>
+        </w:rPr>
+        <w:t>Autores:</w:t>
+      </w:r>
+      <w:r>
+        <w:rPr>
+          <w:rFonts w:ascii="Times New Roman" w:hAnsi="Times New Roman" w:cs="Times New Roman"/>
+          <w:sz w:val="24"/>
+          <w:szCs w:val="24"/>
+        </w:rPr>
+        <w:t xml:space="preserve"> Juliana Moniz</w:t>
+      </w:r>
+    </w:p>
+    <w:p>
+      <w:pPr>
+        <w:ind w:left="708"/>
+        <w:rPr>
+          <w:rFonts w:ascii="Times New Roman" w:hAnsi="Times New Roman" w:cs="Times New Roman"/>
+          <w:sz w:val="24"/>
+          <w:szCs w:val="24"/>
+        </w:rPr>
+      </w:pPr>
+      <w:r>
+        <w:rPr>
+          <w:rFonts w:ascii="Times New Roman" w:hAnsi="Times New Roman" w:cs="Times New Roman"/>
+          <w:b/>
+          <w:sz w:val="24"/>
+          <w:szCs w:val="24"/>
+        </w:rPr>
+        <w:t>Fonte:</w:t>
+      </w:r>
+      <w:r>
+        <w:rPr>
+          <w:rFonts w:ascii="Times New Roman" w:hAnsi="Times New Roman" w:cs="Times New Roman"/>
+          <w:sz w:val="24"/>
+          <w:szCs w:val="24"/>
+        </w:rPr>
+        <w:t xml:space="preserve"> Lorena </w:t>
+      </w:r>
+      <w:proofErr w:type="spellStart"/>
+      <w:r>
+        <w:rPr>
+          <w:rFonts w:ascii="Times New Roman" w:hAnsi="Times New Roman" w:cs="Times New Roman"/>
+          <w:sz w:val="24"/>
+          <w:szCs w:val="24"/>
+        </w:rPr>
+        <w:t>Zambaldi</w:t>
+      </w:r>
+      <w:proofErr w:type="spellEnd"/>
+    </w:p>
+    <w:p>
+      <w:pPr>
+        <w:ind w:left="708"/>
+        <w:rPr>
+          <w:rFonts w:ascii="Times New Roman" w:hAnsi="Times New Roman" w:cs="Times New Roman"/>
+          <w:sz w:val="24"/>
+          <w:szCs w:val="24"/>
+        </w:rPr>
+      </w:pPr>
+      <w:r>
+        <w:rPr>
+          <w:rFonts w:ascii="Times New Roman" w:hAnsi="Times New Roman" w:cs="Times New Roman"/>
+          <w:b/>
+          <w:sz w:val="24"/>
+          <w:szCs w:val="24"/>
+        </w:rPr>
+        <w:t>Lista de atores:</w:t>
+      </w:r>
+      <w:r>
+        <w:rPr>
+          <w:rFonts w:ascii="Times New Roman" w:hAnsi="Times New Roman" w:cs="Times New Roman"/>
+          <w:sz w:val="24"/>
+          <w:szCs w:val="24"/>
+        </w:rPr>
+        <w:t xml:space="preserve"> Usuário </w:t>
+      </w:r>
+    </w:p>
+    <w:p>
+      <w:pPr>
+        <w:ind w:left="708"/>
+        <w:rPr>
+          <w:rFonts w:ascii="Times New Roman" w:hAnsi="Times New Roman" w:cs="Times New Roman"/>
+          <w:b/>
+          <w:sz w:val="24"/>
+          <w:szCs w:val="24"/>
+        </w:rPr>
+      </w:pPr>
+      <w:r>
+        <w:rPr>
+          <w:rFonts w:ascii="Times New Roman" w:hAnsi="Times New Roman" w:cs="Times New Roman"/>
+          <w:b/>
+          <w:sz w:val="24"/>
+          <w:szCs w:val="24"/>
+        </w:rPr>
+        <w:t>Descrição:</w:t>
+      </w:r>
+      <w:r>
+        <w:rPr>
+          <w:rFonts w:ascii="Times New Roman" w:hAnsi="Times New Roman" w:cs="Times New Roman"/>
+          <w:b/>
+          <w:sz w:val="24"/>
+          <w:szCs w:val="24"/>
+        </w:rPr>
+        <w:t xml:space="preserve"> </w:t>
+      </w:r>
+      <w:r>
+        <w:rPr>
+          <w:rFonts w:ascii="Times New Roman" w:hAnsi="Times New Roman" w:cs="Times New Roman"/>
+          <w:sz w:val="24"/>
+          <w:szCs w:val="24"/>
+        </w:rPr>
+        <w:t xml:space="preserve">O sistema faz o calculo do índice de massa corporal utilizando a altura e o peso, fornecidos anteriormente pelo usuário. </w:t>
+      </w:r>
+    </w:p>
+    <w:p>
+      <w:pPr>
+        <w:ind w:left="708"/>
+        <w:rPr>
+          <w:rFonts w:ascii="Times New Roman" w:hAnsi="Times New Roman" w:cs="Times New Roman"/>
+          <w:b/>
+          <w:sz w:val="24"/>
+          <w:szCs w:val="24"/>
+        </w:rPr>
+      </w:pPr>
+      <w:r>
+        <w:rPr>
+          <w:rFonts w:ascii="Times New Roman" w:hAnsi="Times New Roman" w:cs="Times New Roman"/>
+          <w:b/>
+          <w:sz w:val="24"/>
+          <w:szCs w:val="24"/>
+        </w:rPr>
+        <w:t>Referências cruzadas:</w:t>
+      </w:r>
+    </w:p>
+    <w:p>
+      <w:pPr>
+        <w:ind w:left="708" w:firstLine="708"/>
+        <w:rPr>
+          <w:rFonts w:ascii="Times New Roman" w:hAnsi="Times New Roman" w:cs="Times New Roman"/>
+          <w:sz w:val="24"/>
+          <w:szCs w:val="24"/>
+        </w:rPr>
+      </w:pPr>
+      <w:r>
+        <w:rPr>
+          <w:rFonts w:ascii="Times New Roman" w:hAnsi="Times New Roman" w:cs="Times New Roman"/>
+          <w:i/>
+          <w:sz w:val="24"/>
+          <w:szCs w:val="24"/>
+        </w:rPr>
+        <w:t>Outros casos de uso relacionados:</w:t>
+      </w:r>
+      <w:r>
+        <w:rPr>
+          <w:rFonts w:ascii="Times New Roman" w:hAnsi="Times New Roman" w:cs="Times New Roman"/>
+          <w:sz w:val="24"/>
+          <w:szCs w:val="24"/>
+        </w:rPr>
+        <w:t xml:space="preserve"> UC2 – Fornece a Altura </w:t>
+      </w:r>
+    </w:p>
+    <w:p>
+      <w:pPr>
+        <w:ind w:left="1416"/>
+        <w:rPr>
+          <w:rFonts w:ascii="Times New Roman" w:hAnsi="Times New Roman" w:cs="Times New Roman"/>
+          <w:sz w:val="24"/>
+          <w:szCs w:val="24"/>
+        </w:rPr>
+      </w:pPr>
+      <w:r>
+        <w:rPr>
+          <w:rFonts w:ascii="Times New Roman" w:hAnsi="Times New Roman" w:cs="Times New Roman"/>
+          <w:sz w:val="24"/>
+          <w:szCs w:val="24"/>
+        </w:rPr>
+        <w:tab/>
+      </w:r>
+      <w:r>
+        <w:rPr>
+          <w:rFonts w:ascii="Times New Roman" w:hAnsi="Times New Roman" w:cs="Times New Roman"/>
+          <w:sz w:val="24"/>
+          <w:szCs w:val="24"/>
+        </w:rPr>
+        <w:tab/>
+      </w:r>
+      <w:r>
+        <w:rPr>
+          <w:rFonts w:ascii="Times New Roman" w:hAnsi="Times New Roman" w:cs="Times New Roman"/>
+          <w:sz w:val="24"/>
+          <w:szCs w:val="24"/>
+        </w:rPr>
+        <w:tab/>
+      </w:r>
+      <w:r>
+        <w:rPr>
+          <w:rFonts w:ascii="Times New Roman" w:hAnsi="Times New Roman" w:cs="Times New Roman"/>
+          <w:sz w:val="24"/>
+          <w:szCs w:val="24"/>
+        </w:rPr>
+        <w:tab/>
+      </w:r>
+      <w:r>
+        <w:rPr>
+          <w:rFonts w:ascii="Times New Roman" w:hAnsi="Times New Roman" w:cs="Times New Roman"/>
+          <w:sz w:val="24"/>
+          <w:szCs w:val="24"/>
+        </w:rPr>
+        <w:tab/>
+        <w:t xml:space="preserve">    UC3 – Fornece o Peso</w:t>
+      </w:r>
+    </w:p>
+    <w:p>
+      <w:pPr>
+        <w:ind w:left="708"/>
+        <w:rPr>
+          <w:rFonts w:ascii="Times New Roman" w:hAnsi="Times New Roman" w:cs="Times New Roman"/>
+          <w:b/>
+          <w:sz w:val="24"/>
+          <w:szCs w:val="24"/>
+        </w:rPr>
+      </w:pPr>
+      <w:r>
+        <w:rPr>
+          <w:rFonts w:ascii="Times New Roman" w:hAnsi="Times New Roman" w:cs="Times New Roman"/>
+          <w:b/>
+          <w:sz w:val="24"/>
+          <w:szCs w:val="24"/>
+        </w:rPr>
+        <w:t>Gatilho:</w:t>
+      </w:r>
+      <w:r>
+        <w:rPr>
+          <w:rFonts w:ascii="Times New Roman" w:hAnsi="Times New Roman" w:cs="Times New Roman"/>
+          <w:b/>
+          <w:sz w:val="24"/>
+          <w:szCs w:val="24"/>
+        </w:rPr>
+        <w:t xml:space="preserve"> </w:t>
+      </w:r>
+      <w:r>
+        <w:rPr>
+          <w:rFonts w:ascii="Times New Roman" w:hAnsi="Times New Roman" w:cs="Times New Roman"/>
+          <w:sz w:val="24"/>
+          <w:szCs w:val="24"/>
+        </w:rPr>
+        <w:t>O caso de uso se inicia quando o usuário confirma o peso digitado.</w:t>
+      </w:r>
+    </w:p>
+    <w:p>
+      <w:pPr>
+        <w:ind w:left="708"/>
+        <w:rPr>
+          <w:rFonts w:ascii="Times New Roman" w:hAnsi="Times New Roman" w:cs="Times New Roman"/>
+          <w:b/>
+          <w:sz w:val="24"/>
+          <w:szCs w:val="24"/>
+        </w:rPr>
+      </w:pPr>
+      <w:r>
+        <w:rPr>
+          <w:rFonts w:ascii="Times New Roman" w:hAnsi="Times New Roman" w:cs="Times New Roman"/>
+          <w:b/>
+          <w:sz w:val="24"/>
+          <w:szCs w:val="24"/>
+        </w:rPr>
+        <w:t>Pré-condições:</w:t>
+      </w:r>
+      <w:r>
+        <w:rPr>
+          <w:rFonts w:ascii="Times New Roman" w:hAnsi="Times New Roman" w:cs="Times New Roman"/>
+          <w:b/>
+          <w:sz w:val="24"/>
+          <w:szCs w:val="24"/>
+        </w:rPr>
+        <w:t xml:space="preserve"> </w:t>
+      </w:r>
+      <w:r>
+        <w:rPr>
+          <w:rFonts w:ascii="Times New Roman" w:hAnsi="Times New Roman" w:cs="Times New Roman"/>
+          <w:sz w:val="24"/>
+          <w:szCs w:val="24"/>
+        </w:rPr>
+        <w:t>Antes de calcular o IMC, o usuário deve digitar a altura e o peso (UC2 - Fornecimento de Altura e UC3 - Fornecimento de Peso).</w:t>
+      </w:r>
+    </w:p>
+    <w:p>
+      <w:pPr>
+        <w:ind w:left="708"/>
+        <w:rPr>
+          <w:rFonts w:ascii="Times New Roman" w:hAnsi="Times New Roman" w:cs="Times New Roman"/>
+          <w:b/>
+          <w:sz w:val="24"/>
+          <w:szCs w:val="24"/>
+        </w:rPr>
+      </w:pPr>
+      <w:r>
+        <w:rPr>
+          <w:rFonts w:ascii="Times New Roman" w:hAnsi="Times New Roman" w:cs="Times New Roman"/>
+          <w:b/>
+          <w:sz w:val="24"/>
+          <w:szCs w:val="24"/>
+        </w:rPr>
+        <w:t>Pós-condições:</w:t>
+      </w:r>
+      <w:r>
+        <w:rPr>
+          <w:rFonts w:ascii="Times New Roman" w:hAnsi="Times New Roman" w:cs="Times New Roman"/>
+          <w:b/>
+          <w:sz w:val="24"/>
+          <w:szCs w:val="24"/>
+        </w:rPr>
+        <w:t xml:space="preserve"> </w:t>
+      </w:r>
+      <w:r>
+        <w:rPr>
+          <w:rFonts w:ascii="Times New Roman" w:hAnsi="Times New Roman" w:cs="Times New Roman"/>
+          <w:sz w:val="24"/>
+          <w:szCs w:val="24"/>
+        </w:rPr>
+        <w:t>O sistema considera o valor do IMC calculado e a categoria do usuário.</w:t>
+      </w:r>
+    </w:p>
+    <w:p>
+      <w:pPr>
+        <w:ind w:left="708"/>
+        <w:rPr>
+          <w:rFonts w:ascii="Times New Roman" w:hAnsi="Times New Roman" w:cs="Times New Roman"/>
+          <w:b/>
+          <w:sz w:val="24"/>
+          <w:szCs w:val="24"/>
+        </w:rPr>
+      </w:pPr>
+      <w:r>
+        <w:rPr>
+          <w:rFonts w:ascii="Times New Roman" w:hAnsi="Times New Roman" w:cs="Times New Roman"/>
+          <w:b/>
+          <w:sz w:val="24"/>
+          <w:szCs w:val="24"/>
+        </w:rPr>
+        <w:t xml:space="preserve">Cenário típico: </w:t>
+      </w:r>
+    </w:p>
+    <w:p>
+      <w:pPr>
+        <w:ind w:left="708" w:firstLine="708"/>
+        <w:rPr>
+          <w:rFonts w:ascii="Times New Roman" w:hAnsi="Times New Roman" w:cs="Times New Roman"/>
+          <w:sz w:val="24"/>
+          <w:szCs w:val="24"/>
+        </w:rPr>
+      </w:pPr>
+      <w:r>
+        <w:rPr>
+          <w:rFonts w:ascii="Times New Roman" w:hAnsi="Times New Roman" w:cs="Times New Roman"/>
+          <w:sz w:val="24"/>
+          <w:szCs w:val="24"/>
+        </w:rPr>
+        <w:t>1. O sistema faz o cálculo do IMC</w:t>
+      </w:r>
+    </w:p>
+    <w:p>
+      <w:pPr>
+        <w:ind w:left="708" w:firstLine="708"/>
+        <w:rPr>
+          <w:rFonts w:ascii="Times New Roman" w:hAnsi="Times New Roman" w:cs="Times New Roman"/>
+          <w:sz w:val="24"/>
+          <w:szCs w:val="24"/>
+        </w:rPr>
+      </w:pPr>
+      <w:r>
+        <w:rPr>
+          <w:rFonts w:ascii="Times New Roman" w:hAnsi="Times New Roman" w:cs="Times New Roman"/>
+          <w:sz w:val="24"/>
+          <w:szCs w:val="24"/>
+        </w:rPr>
+        <w:t>2. O sistema verifica a categoria do IMC do calculado.</w:t>
+      </w:r>
+    </w:p>
+    <w:p>
+      <w:pPr>
+        <w:ind w:left="1416"/>
+        <w:rPr>
+          <w:rFonts w:ascii="Times New Roman" w:hAnsi="Times New Roman" w:cs="Times New Roman"/>
+          <w:sz w:val="24"/>
+          <w:szCs w:val="24"/>
+        </w:rPr>
+      </w:pPr>
+      <w:r>
+        <w:rPr>
+          <w:rFonts w:ascii="Times New Roman" w:hAnsi="Times New Roman" w:cs="Times New Roman"/>
+          <w:sz w:val="24"/>
+          <w:szCs w:val="24"/>
+        </w:rPr>
+        <w:t>3. O sistema considera o valor do IMC e a categoria que o usuário se encontra.</w:t>
+      </w:r>
+    </w:p>
+    <w:p>
+      <w:pPr>
+        <w:ind w:left="708"/>
+        <w:rPr>
+          <w:rFonts w:ascii="Times New Roman" w:hAnsi="Times New Roman" w:cs="Times New Roman"/>
+          <w:b/>
+          <w:sz w:val="24"/>
+          <w:szCs w:val="24"/>
+        </w:rPr>
+      </w:pPr>
+      <w:r>
+        <w:rPr>
+          <w:rFonts w:ascii="Times New Roman" w:hAnsi="Times New Roman" w:cs="Times New Roman"/>
+          <w:b/>
+          <w:sz w:val="24"/>
+          <w:szCs w:val="24"/>
+        </w:rPr>
+        <w:t>Cenários alternativos:</w:t>
+      </w:r>
+    </w:p>
+    <w:p>
+      <w:pPr>
+        <w:ind w:left="708"/>
+        <w:rPr>
+          <w:rFonts w:ascii="Times New Roman" w:hAnsi="Times New Roman" w:cs="Times New Roman"/>
+          <w:sz w:val="24"/>
+          <w:szCs w:val="24"/>
+        </w:rPr>
+      </w:pPr>
+      <w:r>
+        <w:rPr>
+          <w:rFonts w:ascii="Times New Roman" w:hAnsi="Times New Roman" w:cs="Times New Roman"/>
+          <w:sz w:val="24"/>
+          <w:szCs w:val="24"/>
+        </w:rPr>
+        <w:lastRenderedPageBreak/>
+        <w:tab/>
+        <w:t>(1-3): A qualquer momento o usuário desiste da operação.</w:t>
+      </w:r>
+    </w:p>
+    <w:p>
+      <w:pPr>
+        <w:ind w:left="708"/>
+        <w:rPr>
+          <w:rFonts w:ascii="Times New Roman" w:hAnsi="Times New Roman" w:cs="Times New Roman"/>
+          <w:sz w:val="24"/>
+          <w:szCs w:val="24"/>
+        </w:rPr>
+      </w:pPr>
+      <w:r>
+        <w:rPr>
+          <w:rFonts w:ascii="Times New Roman" w:hAnsi="Times New Roman" w:cs="Times New Roman"/>
+          <w:sz w:val="24"/>
+          <w:szCs w:val="24"/>
+        </w:rPr>
+        <w:tab/>
+      </w:r>
+      <w:r>
+        <w:rPr>
+          <w:rFonts w:ascii="Times New Roman" w:hAnsi="Times New Roman" w:cs="Times New Roman"/>
+          <w:sz w:val="24"/>
+          <w:szCs w:val="24"/>
+        </w:rPr>
+        <w:tab/>
+        <w:t>- 1. O sistema cancela a operação.</w:t>
+      </w:r>
+    </w:p>
+    <w:p>
+      <w:pPr>
+        <w:ind w:left="1416" w:firstLine="708"/>
+        <w:rPr>
+          <w:rFonts w:ascii="Times New Roman" w:hAnsi="Times New Roman" w:cs="Times New Roman"/>
+          <w:sz w:val="24"/>
+          <w:szCs w:val="24"/>
+        </w:rPr>
+      </w:pPr>
+      <w:r>
+        <w:rPr>
+          <w:rFonts w:ascii="Times New Roman" w:hAnsi="Times New Roman" w:cs="Times New Roman"/>
+          <w:sz w:val="24"/>
+          <w:szCs w:val="24"/>
+        </w:rPr>
+        <w:t>- 2. O sistema retorna a posição inicial.</w:t>
+      </w:r>
+    </w:p>
+    <w:p>
+      <w:pPr>
+        <w:ind w:left="1416" w:firstLine="708"/>
+        <w:rPr>
+          <w:rFonts w:ascii="Times New Roman" w:hAnsi="Times New Roman" w:cs="Times New Roman"/>
+          <w:sz w:val="26"/>
+          <w:szCs w:val="26"/>
+        </w:rPr>
+      </w:pPr>
+    </w:p>
+    <w:p>
+      <w:pPr>
+        <w:pStyle w:val="PargrafodaLista"/>
+        <w:numPr>
+          <w:ilvl w:val="0"/>
+          <w:numId w:val="8"/>
+        </w:numPr>
+        <w:rPr>
+          <w:rFonts w:ascii="Times New Roman" w:hAnsi="Times New Roman" w:cs="Times New Roman"/>
+          <w:sz w:val="26"/>
+          <w:szCs w:val="26"/>
+        </w:rPr>
+      </w:pPr>
+      <w:r>
+        <w:rPr>
+          <w:rFonts w:ascii="Times New Roman" w:hAnsi="Times New Roman" w:cs="Times New Roman"/>
+          <w:sz w:val="26"/>
+          <w:szCs w:val="26"/>
+        </w:rPr>
+        <w:t>UC5 - Exibição dos resultados</w:t>
+      </w:r>
+    </w:p>
+    <w:p>
+      <w:pPr>
+        <w:ind w:left="708"/>
+        <w:rPr>
+          <w:rFonts w:ascii="Times New Roman" w:hAnsi="Times New Roman" w:cs="Times New Roman"/>
+          <w:sz w:val="24"/>
+          <w:szCs w:val="24"/>
+        </w:rPr>
+      </w:pPr>
+      <w:r>
+        <w:rPr>
+          <w:rFonts w:ascii="Times New Roman" w:hAnsi="Times New Roman" w:cs="Times New Roman"/>
+          <w:b/>
+          <w:sz w:val="24"/>
+          <w:szCs w:val="24"/>
+        </w:rPr>
+        <w:t>Autores:</w:t>
+      </w:r>
+      <w:r>
+        <w:rPr>
+          <w:rFonts w:ascii="Times New Roman" w:hAnsi="Times New Roman" w:cs="Times New Roman"/>
+          <w:sz w:val="24"/>
+          <w:szCs w:val="24"/>
+        </w:rPr>
+        <w:t xml:space="preserve"> Juliana Moniz</w:t>
+      </w:r>
+    </w:p>
+    <w:p>
+      <w:pPr>
+        <w:ind w:left="708"/>
+        <w:rPr>
+          <w:rFonts w:ascii="Times New Roman" w:hAnsi="Times New Roman" w:cs="Times New Roman"/>
+          <w:sz w:val="24"/>
+          <w:szCs w:val="24"/>
+        </w:rPr>
+      </w:pPr>
+      <w:r>
+        <w:rPr>
+          <w:rFonts w:ascii="Times New Roman" w:hAnsi="Times New Roman" w:cs="Times New Roman"/>
+          <w:b/>
+          <w:sz w:val="24"/>
+          <w:szCs w:val="24"/>
+        </w:rPr>
+        <w:t>Fonte:</w:t>
+      </w:r>
+      <w:r>
+        <w:rPr>
+          <w:rFonts w:ascii="Times New Roman" w:hAnsi="Times New Roman" w:cs="Times New Roman"/>
+          <w:sz w:val="24"/>
+          <w:szCs w:val="24"/>
+        </w:rPr>
+        <w:t xml:space="preserve"> Lorena </w:t>
+      </w:r>
+      <w:proofErr w:type="spellStart"/>
+      <w:r>
+        <w:rPr>
+          <w:rFonts w:ascii="Times New Roman" w:hAnsi="Times New Roman" w:cs="Times New Roman"/>
+          <w:sz w:val="24"/>
+          <w:szCs w:val="24"/>
+        </w:rPr>
+        <w:t>Zambaldi</w:t>
+      </w:r>
+      <w:proofErr w:type="spellEnd"/>
+    </w:p>
+    <w:p>
+      <w:pPr>
+        <w:ind w:left="708"/>
+        <w:rPr>
+          <w:rFonts w:ascii="Times New Roman" w:hAnsi="Times New Roman" w:cs="Times New Roman"/>
+          <w:sz w:val="24"/>
+          <w:szCs w:val="24"/>
+        </w:rPr>
+      </w:pPr>
+      <w:r>
+        <w:rPr>
+          <w:rFonts w:ascii="Times New Roman" w:hAnsi="Times New Roman" w:cs="Times New Roman"/>
+          <w:b/>
+          <w:sz w:val="24"/>
+          <w:szCs w:val="24"/>
+        </w:rPr>
+        <w:t>Lista de atores:</w:t>
+      </w:r>
+      <w:r>
+        <w:rPr>
+          <w:rFonts w:ascii="Times New Roman" w:hAnsi="Times New Roman" w:cs="Times New Roman"/>
+          <w:sz w:val="24"/>
+          <w:szCs w:val="24"/>
+        </w:rPr>
+        <w:t xml:space="preserve"> Usuário </w:t>
+      </w:r>
+    </w:p>
+    <w:p>
+      <w:pPr>
+        <w:ind w:left="708"/>
+        <w:rPr>
+          <w:rFonts w:ascii="Times New Roman" w:hAnsi="Times New Roman" w:cs="Times New Roman"/>
+          <w:sz w:val="24"/>
+          <w:szCs w:val="24"/>
+        </w:rPr>
+      </w:pPr>
+      <w:r>
+        <w:rPr>
+          <w:rFonts w:ascii="Times New Roman" w:hAnsi="Times New Roman" w:cs="Times New Roman"/>
+          <w:b/>
+          <w:sz w:val="24"/>
+          <w:szCs w:val="24"/>
+        </w:rPr>
+        <w:t>Descrição:</w:t>
+      </w:r>
+      <w:r>
+        <w:rPr>
+          <w:rFonts w:ascii="Times New Roman" w:hAnsi="Times New Roman" w:cs="Times New Roman"/>
+          <w:sz w:val="24"/>
+          <w:szCs w:val="24"/>
+        </w:rPr>
+        <w:t xml:space="preserve"> </w:t>
+      </w:r>
+      <w:r>
+        <w:rPr>
+          <w:rFonts w:ascii="Times New Roman" w:hAnsi="Times New Roman" w:cs="Times New Roman"/>
+          <w:sz w:val="24"/>
+          <w:szCs w:val="24"/>
+        </w:rPr>
+        <w:t>O sistema exibe na tela os resultados obtidos através do calculo do IMC.</w:t>
+      </w:r>
+    </w:p>
+    <w:p>
+      <w:pPr>
+        <w:ind w:left="708"/>
+        <w:rPr>
+          <w:rFonts w:ascii="Times New Roman" w:hAnsi="Times New Roman" w:cs="Times New Roman"/>
+          <w:b/>
+          <w:sz w:val="24"/>
+          <w:szCs w:val="24"/>
+        </w:rPr>
+      </w:pPr>
+      <w:r>
+        <w:rPr>
+          <w:rFonts w:ascii="Times New Roman" w:hAnsi="Times New Roman" w:cs="Times New Roman"/>
+          <w:b/>
+          <w:sz w:val="24"/>
+          <w:szCs w:val="24"/>
+        </w:rPr>
+        <w:t>Referências cruzadas:</w:t>
+      </w:r>
+    </w:p>
+    <w:p>
+      <w:pPr>
+        <w:ind w:left="1416"/>
+        <w:rPr>
+          <w:rFonts w:ascii="Times New Roman" w:hAnsi="Times New Roman" w:cs="Times New Roman"/>
+          <w:sz w:val="24"/>
+          <w:szCs w:val="24"/>
+        </w:rPr>
+      </w:pPr>
+      <w:r>
+        <w:rPr>
+          <w:rFonts w:ascii="Times New Roman" w:hAnsi="Times New Roman" w:cs="Times New Roman"/>
+          <w:sz w:val="24"/>
+          <w:szCs w:val="24"/>
+        </w:rPr>
+        <w:t xml:space="preserve">– </w:t>
+      </w:r>
+      <w:r>
+        <w:rPr>
+          <w:rFonts w:ascii="Times New Roman" w:hAnsi="Times New Roman" w:cs="Times New Roman"/>
+          <w:i/>
+          <w:sz w:val="24"/>
+          <w:szCs w:val="24"/>
+        </w:rPr>
+        <w:t>Outros casos de uso relacionados:</w:t>
+      </w:r>
+      <w:r>
+        <w:rPr>
+          <w:rFonts w:ascii="Times New Roman" w:hAnsi="Times New Roman" w:cs="Times New Roman"/>
+          <w:sz w:val="24"/>
+          <w:szCs w:val="24"/>
+        </w:rPr>
+        <w:t xml:space="preserve"> UC4 – Calcula o IMC </w:t>
+      </w:r>
+    </w:p>
+    <w:p>
+      <w:pPr>
+        <w:ind w:left="708"/>
+        <w:rPr>
+          <w:rFonts w:ascii="Times New Roman" w:hAnsi="Times New Roman" w:cs="Times New Roman"/>
+          <w:sz w:val="24"/>
+          <w:szCs w:val="24"/>
+        </w:rPr>
+      </w:pPr>
+      <w:r>
+        <w:rPr>
+          <w:rFonts w:ascii="Times New Roman" w:hAnsi="Times New Roman" w:cs="Times New Roman"/>
+          <w:b/>
+          <w:sz w:val="24"/>
+          <w:szCs w:val="24"/>
+        </w:rPr>
+        <w:t>Gatilho:</w:t>
+      </w:r>
+      <w:r>
+        <w:rPr>
+          <w:rFonts w:ascii="Times New Roman" w:hAnsi="Times New Roman" w:cs="Times New Roman"/>
+          <w:sz w:val="24"/>
+          <w:szCs w:val="24"/>
+        </w:rPr>
+        <w:t xml:space="preserve"> </w:t>
+      </w:r>
+      <w:r>
+        <w:rPr>
+          <w:rFonts w:ascii="Times New Roman" w:hAnsi="Times New Roman" w:cs="Times New Roman"/>
+          <w:sz w:val="24"/>
+          <w:szCs w:val="24"/>
+        </w:rPr>
+        <w:t>O caso de uso se inicia quando o sistema termina de calcular o IMC.</w:t>
+      </w:r>
+    </w:p>
+    <w:p>
+      <w:pPr>
+        <w:ind w:left="708"/>
+        <w:rPr>
+          <w:rFonts w:ascii="Times New Roman" w:hAnsi="Times New Roman" w:cs="Times New Roman"/>
+          <w:sz w:val="24"/>
+          <w:szCs w:val="24"/>
+        </w:rPr>
+      </w:pPr>
+      <w:r>
+        <w:rPr>
+          <w:rFonts w:ascii="Times New Roman" w:hAnsi="Times New Roman" w:cs="Times New Roman"/>
+          <w:b/>
+          <w:sz w:val="24"/>
+          <w:szCs w:val="24"/>
+        </w:rPr>
+        <w:t>Pré-condições:</w:t>
+      </w:r>
+      <w:r>
+        <w:rPr>
+          <w:rFonts w:ascii="Times New Roman" w:hAnsi="Times New Roman" w:cs="Times New Roman"/>
+          <w:sz w:val="24"/>
+          <w:szCs w:val="24"/>
+        </w:rPr>
+        <w:t xml:space="preserve"> </w:t>
+      </w:r>
+      <w:r>
+        <w:rPr>
+          <w:rFonts w:ascii="Times New Roman" w:hAnsi="Times New Roman" w:cs="Times New Roman"/>
+          <w:sz w:val="24"/>
+          <w:szCs w:val="24"/>
+        </w:rPr>
+        <w:t>Antes de mostrar o resultado, o sistema deve calcular o IMC (UC4 – Calculo do IMC).</w:t>
+      </w:r>
+    </w:p>
+    <w:p>
+      <w:pPr>
+        <w:ind w:left="708"/>
+        <w:rPr>
+          <w:rFonts w:ascii="Times New Roman" w:hAnsi="Times New Roman" w:cs="Times New Roman"/>
+          <w:sz w:val="24"/>
+          <w:szCs w:val="24"/>
+        </w:rPr>
+      </w:pPr>
+      <w:r>
+        <w:rPr>
+          <w:rFonts w:ascii="Times New Roman" w:hAnsi="Times New Roman" w:cs="Times New Roman"/>
+          <w:b/>
+          <w:sz w:val="24"/>
+          <w:szCs w:val="24"/>
+        </w:rPr>
+        <w:t>Pós-condições:</w:t>
+      </w:r>
+      <w:r>
+        <w:rPr>
+          <w:rFonts w:ascii="Times New Roman" w:hAnsi="Times New Roman" w:cs="Times New Roman"/>
+          <w:sz w:val="24"/>
+          <w:szCs w:val="24"/>
+        </w:rPr>
+        <w:t xml:space="preserve"> </w:t>
+      </w:r>
+      <w:r>
+        <w:rPr>
+          <w:rFonts w:ascii="Times New Roman" w:hAnsi="Times New Roman" w:cs="Times New Roman"/>
+          <w:sz w:val="24"/>
+          <w:szCs w:val="24"/>
+        </w:rPr>
+        <w:t>O sistema mostra o valor do IMC e a categoria do usuário.</w:t>
+      </w:r>
+    </w:p>
+    <w:p>
+      <w:pPr>
+        <w:ind w:left="708"/>
+        <w:rPr>
+          <w:rFonts w:ascii="Times New Roman" w:hAnsi="Times New Roman" w:cs="Times New Roman"/>
+          <w:b/>
+          <w:sz w:val="24"/>
+          <w:szCs w:val="24"/>
+        </w:rPr>
+      </w:pPr>
+      <w:r>
+        <w:rPr>
+          <w:rFonts w:ascii="Times New Roman" w:hAnsi="Times New Roman" w:cs="Times New Roman"/>
+          <w:b/>
+          <w:sz w:val="24"/>
+          <w:szCs w:val="24"/>
+        </w:rPr>
+        <w:t xml:space="preserve">Cenário típico: </w:t>
+      </w:r>
+    </w:p>
+    <w:p>
+      <w:pPr>
+        <w:ind w:left="708" w:firstLine="708"/>
+        <w:rPr>
+          <w:rFonts w:ascii="Times New Roman" w:hAnsi="Times New Roman" w:cs="Times New Roman"/>
+          <w:sz w:val="24"/>
+          <w:szCs w:val="24"/>
+        </w:rPr>
+      </w:pPr>
+      <w:r>
+        <w:rPr>
+          <w:rFonts w:ascii="Times New Roman" w:hAnsi="Times New Roman" w:cs="Times New Roman"/>
+          <w:sz w:val="24"/>
+          <w:szCs w:val="24"/>
+        </w:rPr>
+        <w:t>1. O sistema mostra na tela o valor do IMC, categoria que o usuário se encontra, e se obeso, mostra o nível de obesidade.</w:t>
+      </w:r>
+    </w:p>
+    <w:p>
+      <w:pPr>
+        <w:ind w:left="708"/>
+        <w:rPr>
+          <w:rFonts w:ascii="Times New Roman" w:hAnsi="Times New Roman" w:cs="Times New Roman"/>
+          <w:b/>
+          <w:sz w:val="24"/>
+          <w:szCs w:val="24"/>
+        </w:rPr>
+      </w:pPr>
+      <w:r>
+        <w:rPr>
+          <w:rFonts w:ascii="Times New Roman" w:hAnsi="Times New Roman" w:cs="Times New Roman"/>
+          <w:b/>
+          <w:sz w:val="24"/>
+          <w:szCs w:val="24"/>
+        </w:rPr>
+        <w:t>Cenários alternativos:</w:t>
+      </w:r>
+    </w:p>
+    <w:p>
+      <w:pPr>
+        <w:ind w:left="708"/>
+        <w:rPr>
+          <w:rFonts w:ascii="Times New Roman" w:hAnsi="Times New Roman" w:cs="Times New Roman"/>
+          <w:sz w:val="24"/>
+          <w:szCs w:val="24"/>
+        </w:rPr>
+      </w:pPr>
+      <w:r>
+        <w:rPr>
+          <w:rFonts w:ascii="Times New Roman" w:hAnsi="Times New Roman" w:cs="Times New Roman"/>
+          <w:sz w:val="24"/>
+          <w:szCs w:val="24"/>
+        </w:rPr>
+        <w:tab/>
+        <w:t>1.a: O usuário desiste da operação.</w:t>
+      </w:r>
+    </w:p>
+    <w:p>
+      <w:pPr>
+        <w:ind w:left="708"/>
+        <w:rPr>
+          <w:rFonts w:ascii="Times New Roman" w:hAnsi="Times New Roman" w:cs="Times New Roman"/>
+          <w:sz w:val="24"/>
+          <w:szCs w:val="24"/>
+        </w:rPr>
+      </w:pPr>
+      <w:r>
+        <w:rPr>
+          <w:rFonts w:ascii="Times New Roman" w:hAnsi="Times New Roman" w:cs="Times New Roman"/>
+          <w:sz w:val="24"/>
+          <w:szCs w:val="24"/>
+        </w:rPr>
+        <w:tab/>
+      </w:r>
+      <w:r>
+        <w:rPr>
+          <w:rFonts w:ascii="Times New Roman" w:hAnsi="Times New Roman" w:cs="Times New Roman"/>
+          <w:sz w:val="24"/>
+          <w:szCs w:val="24"/>
+        </w:rPr>
+        <w:tab/>
+        <w:t>- 1. O sistema cancela a operação.</w:t>
+      </w:r>
+    </w:p>
+    <w:p>
+      <w:pPr>
+        <w:ind w:left="1416" w:firstLine="708"/>
+        <w:rPr>
+          <w:rFonts w:ascii="Times New Roman" w:hAnsi="Times New Roman" w:cs="Times New Roman"/>
+          <w:sz w:val="24"/>
+          <w:szCs w:val="24"/>
+        </w:rPr>
+      </w:pPr>
+      <w:r>
+        <w:rPr>
+          <w:rFonts w:ascii="Times New Roman" w:hAnsi="Times New Roman" w:cs="Times New Roman"/>
+          <w:sz w:val="24"/>
+          <w:szCs w:val="24"/>
+        </w:rPr>
+        <w:t>- 2. O sistema retorna a posição inicial.</w:t>
+      </w:r>
+    </w:p>
+    <w:p>
+      <w:pPr>
+        <w:pStyle w:val="PargrafodaLista"/>
+        <w:ind w:left="780"/>
+        <w:jc w:val="both"/>
+        <w:rPr>
+          <w:rFonts w:ascii="Times New Roman" w:hAnsi="Times New Roman" w:cs="Times New Roman"/>
+          <w:sz w:val="28"/>
+          <w:szCs w:val="28"/>
+        </w:rPr>
+      </w:pPr>
+    </w:p>
+    <w:p>
+      <w:pPr>
+        <w:jc w:val="both"/>
+        <w:rPr>
+          <w:rFonts w:ascii="Times New Roman" w:hAnsi="Times New Roman" w:cs="Times New Roman"/>
+          <w:sz w:val="28"/>
+          <w:szCs w:val="28"/>
+        </w:rPr>
+      </w:pPr>
+    </w:p>
+    <w:p>
+      <w:pPr>
+        <w:ind w:firstLine="420"/>
+        <w:jc w:val="both"/>
+        <w:rPr>
+          <w:rFonts w:ascii="Times New Roman" w:hAnsi="Times New Roman" w:cs="Times New Roman"/>
+          <w:sz w:val="28"/>
+          <w:szCs w:val="28"/>
+        </w:rPr>
+      </w:pPr>
+    </w:p>
+    <w:p>
+      <w:pPr>
+        <w:ind w:firstLine="420"/>
+        <w:jc w:val="both"/>
+        <w:rPr>
+          <w:rFonts w:ascii="Times New Roman" w:hAnsi="Times New Roman" w:cs="Times New Roman"/>
+          <w:sz w:val="28"/>
+          <w:szCs w:val="28"/>
+        </w:rPr>
+      </w:pPr>
+    </w:p>
+    <w:p>
+      <w:pPr>
+        <w:ind w:firstLine="420"/>
+        <w:jc w:val="both"/>
+        <w:rPr>
+          <w:rFonts w:ascii="Times New Roman" w:hAnsi="Times New Roman" w:cs="Times New Roman"/>
+          <w:sz w:val="28"/>
+          <w:szCs w:val="28"/>
+        </w:rPr>
+      </w:pPr>
+    </w:p>
+    <w:p>
+      <w:pPr>
+        <w:jc w:val="both"/>
+        <w:rPr>
+          <w:rFonts w:ascii="Times New Roman" w:hAnsi="Times New Roman" w:cs="Times New Roman"/>
+          <w:sz w:val="28"/>
+          <w:szCs w:val="28"/>
+        </w:rPr>
+      </w:pPr>
+    </w:p>
+    <w:p>
+      <w:pPr>
+        <w:jc w:val="both"/>
+        <w:rPr>
+          <w:rFonts w:ascii="Times New Roman" w:hAnsi="Times New Roman" w:cs="Times New Roman"/>
+          <w:sz w:val="24"/>
+          <w:szCs w:val="28"/>
+        </w:rPr>
+      </w:pPr>
+    </w:p>
+    <w:p>
+      <w:pPr>
+        <w:jc w:val="both"/>
+        <w:rPr>
+          <w:rFonts w:ascii="Times New Roman" w:hAnsi="Times New Roman" w:cs="Times New Roman"/>
+          <w:sz w:val="24"/>
+          <w:szCs w:val="28"/>
+        </w:rPr>
+      </w:pPr>
     </w:p>
     <w:p>
       <w:pPr>
@@ -3681,6 +6681,9 @@
         <w:gridCol w:w="4392"/>
       </w:tblGrid>
       <w:tr>
+        <w:trPr>
+          <w:trHeight w:val="333"/>
+        </w:trPr>
         <w:tc>
           <w:tcPr>
             <w:tcW w:w="3546" w:type="dxa"/>
@@ -3691,6 +6694,7 @@
               <w:jc w:val="center"/>
               <w:rPr>
                 <w:rFonts w:ascii="Times New Roman" w:hAnsi="Times New Roman" w:cs="Times New Roman"/>
+                <w:b/>
                 <w:sz w:val="24"/>
                 <w:szCs w:val="24"/>
               </w:rPr>
@@ -3698,6 +6702,7 @@
             <w:r>
               <w:rPr>
                 <w:rFonts w:ascii="Times New Roman" w:hAnsi="Times New Roman" w:cs="Times New Roman"/>
+                <w:b/>
                 <w:sz w:val="24"/>
                 <w:szCs w:val="24"/>
               </w:rPr>
@@ -3715,6 +6720,7 @@
               <w:jc w:val="center"/>
               <w:rPr>
                 <w:rFonts w:ascii="Times New Roman" w:hAnsi="Times New Roman" w:cs="Times New Roman"/>
+                <w:b/>
                 <w:sz w:val="24"/>
                 <w:szCs w:val="24"/>
               </w:rPr>
@@ -3722,6 +6728,7 @@
             <w:r>
               <w:rPr>
                 <w:rFonts w:ascii="Times New Roman" w:hAnsi="Times New Roman" w:cs="Times New Roman"/>
+                <w:b/>
                 <w:sz w:val="24"/>
                 <w:szCs w:val="24"/>
               </w:rPr>
@@ -3763,7 +6770,7 @@
           </w:tcPr>
           <w:p>
             <w:pPr>
-              <w:jc w:val="both"/>
+              <w:jc w:val="center"/>
               <w:rPr>
                 <w:rFonts w:ascii="Times New Roman" w:hAnsi="Times New Roman" w:cs="Times New Roman"/>
                 <w:sz w:val="24"/>
@@ -3807,6 +6814,14 @@
               </w:rPr>
               <w:t>S.C.I</w:t>
             </w:r>
+            <w:r>
+              <w:rPr>
+                <w:rFonts w:ascii="Times New Roman" w:hAnsi="Times New Roman" w:cs="Times New Roman"/>
+                <w:sz w:val="24"/>
+                <w:szCs w:val="24"/>
+              </w:rPr>
+              <w:t>.</w:t>
+            </w:r>
           </w:p>
         </w:tc>
         <w:tc>
@@ -3816,7 +6831,7 @@
           </w:tcPr>
           <w:p>
             <w:pPr>
-              <w:jc w:val="both"/>
+              <w:jc w:val="center"/>
               <w:rPr>
                 <w:rFonts w:ascii="Times New Roman" w:hAnsi="Times New Roman" w:cs="Times New Roman"/>
                 <w:sz w:val="24"/>
@@ -3865,7 +6880,7 @@
           </w:tcPr>
           <w:p>
             <w:pPr>
-              <w:jc w:val="both"/>
+              <w:jc w:val="center"/>
               <w:rPr>
                 <w:rFonts w:ascii="Times New Roman" w:hAnsi="Times New Roman" w:cs="Times New Roman"/>
                 <w:sz w:val="24"/>
@@ -3917,7 +6932,7 @@
           </w:tcPr>
           <w:p>
             <w:pPr>
-              <w:jc w:val="both"/>
+              <w:jc w:val="center"/>
               <w:rPr>
                 <w:rFonts w:ascii="Times New Roman" w:hAnsi="Times New Roman" w:cs="Times New Roman"/>
                 <w:sz w:val="24"/>
@@ -3955,6 +6970,8 @@
         </w:rPr>
         <w:t xml:space="preserve"> </w:t>
       </w:r>
+      <w:bookmarkStart w:id="0" w:name="_GoBack"/>
+      <w:bookmarkEnd w:id="0"/>
     </w:p>
     <w:p>
       <w:pPr>
@@ -4526,9 +7543,9 @@
     </w:lvl>
   </w:abstractNum>
   <w:abstractNum w:abstractNumId="4">
-    <w:nsid w:val="6C2051B1"/>
+    <w:nsid w:val="58EA48AA"/>
     <w:multiLevelType w:val="hybridMultilevel"/>
-    <w:tmpl w:val="9418FA34"/>
+    <w:tmpl w:val="DAD236A0"/>
     <w:lvl w:ilvl="0" w:tplc="04160001">
       <w:start w:val="1"/>
       <w:numFmt w:val="bullet"/>
@@ -4639,6 +7656,232 @@
     </w:lvl>
   </w:abstractNum>
   <w:abstractNum w:abstractNumId="5">
+    <w:nsid w:val="664B17A7"/>
+    <w:multiLevelType w:val="hybridMultilevel"/>
+    <w:tmpl w:val="8FD205A6"/>
+    <w:lvl w:ilvl="0" w:tplc="3FB8F4B6">
+      <w:start w:val="1"/>
+      <w:numFmt w:val="bullet"/>
+      <w:lvlText w:val=""/>
+      <w:lvlJc w:val="left"/>
+      <w:pPr>
+        <w:ind w:left="1140" w:hanging="360"/>
+      </w:pPr>
+      <w:rPr>
+        <w:rFonts w:ascii="Wingdings" w:eastAsiaTheme="minorHAnsi" w:hAnsi="Wingdings" w:cs="Times New Roman" w:hint="default"/>
+      </w:rPr>
+    </w:lvl>
+    <w:lvl w:ilvl="1" w:tplc="04160003" w:tentative="1">
+      <w:start w:val="1"/>
+      <w:numFmt w:val="bullet"/>
+      <w:lvlText w:val="o"/>
+      <w:lvlJc w:val="left"/>
+      <w:pPr>
+        <w:ind w:left="1860" w:hanging="360"/>
+      </w:pPr>
+      <w:rPr>
+        <w:rFonts w:ascii="Courier New" w:hAnsi="Courier New" w:cs="Courier New" w:hint="default"/>
+      </w:rPr>
+    </w:lvl>
+    <w:lvl w:ilvl="2" w:tplc="04160005" w:tentative="1">
+      <w:start w:val="1"/>
+      <w:numFmt w:val="bullet"/>
+      <w:lvlText w:val=""/>
+      <w:lvlJc w:val="left"/>
+      <w:pPr>
+        <w:ind w:left="2580" w:hanging="360"/>
+      </w:pPr>
+      <w:rPr>
+        <w:rFonts w:ascii="Wingdings" w:hAnsi="Wingdings" w:hint="default"/>
+      </w:rPr>
+    </w:lvl>
+    <w:lvl w:ilvl="3" w:tplc="04160001" w:tentative="1">
+      <w:start w:val="1"/>
+      <w:numFmt w:val="bullet"/>
+      <w:lvlText w:val=""/>
+      <w:lvlJc w:val="left"/>
+      <w:pPr>
+        <w:ind w:left="3300" w:hanging="360"/>
+      </w:pPr>
+      <w:rPr>
+        <w:rFonts w:ascii="Symbol" w:hAnsi="Symbol" w:hint="default"/>
+      </w:rPr>
+    </w:lvl>
+    <w:lvl w:ilvl="4" w:tplc="04160003" w:tentative="1">
+      <w:start w:val="1"/>
+      <w:numFmt w:val="bullet"/>
+      <w:lvlText w:val="o"/>
+      <w:lvlJc w:val="left"/>
+      <w:pPr>
+        <w:ind w:left="4020" w:hanging="360"/>
+      </w:pPr>
+      <w:rPr>
+        <w:rFonts w:ascii="Courier New" w:hAnsi="Courier New" w:cs="Courier New" w:hint="default"/>
+      </w:rPr>
+    </w:lvl>
+    <w:lvl w:ilvl="5" w:tplc="04160005" w:tentative="1">
+      <w:start w:val="1"/>
+      <w:numFmt w:val="bullet"/>
+      <w:lvlText w:val=""/>
+      <w:lvlJc w:val="left"/>
+      <w:pPr>
+        <w:ind w:left="4740" w:hanging="360"/>
+      </w:pPr>
+      <w:rPr>
+        <w:rFonts w:ascii="Wingdings" w:hAnsi="Wingdings" w:hint="default"/>
+      </w:rPr>
+    </w:lvl>
+    <w:lvl w:ilvl="6" w:tplc="04160001" w:tentative="1">
+      <w:start w:val="1"/>
+      <w:numFmt w:val="bullet"/>
+      <w:lvlText w:val=""/>
+      <w:lvlJc w:val="left"/>
+      <w:pPr>
+        <w:ind w:left="5460" w:hanging="360"/>
+      </w:pPr>
+      <w:rPr>
+        <w:rFonts w:ascii="Symbol" w:hAnsi="Symbol" w:hint="default"/>
+      </w:rPr>
+    </w:lvl>
+    <w:lvl w:ilvl="7" w:tplc="04160003" w:tentative="1">
+      <w:start w:val="1"/>
+      <w:numFmt w:val="bullet"/>
+      <w:lvlText w:val="o"/>
+      <w:lvlJc w:val="left"/>
+      <w:pPr>
+        <w:ind w:left="6180" w:hanging="360"/>
+      </w:pPr>
+      <w:rPr>
+        <w:rFonts w:ascii="Courier New" w:hAnsi="Courier New" w:cs="Courier New" w:hint="default"/>
+      </w:rPr>
+    </w:lvl>
+    <w:lvl w:ilvl="8" w:tplc="04160005" w:tentative="1">
+      <w:start w:val="1"/>
+      <w:numFmt w:val="bullet"/>
+      <w:lvlText w:val=""/>
+      <w:lvlJc w:val="left"/>
+      <w:pPr>
+        <w:ind w:left="6900" w:hanging="360"/>
+      </w:pPr>
+      <w:rPr>
+        <w:rFonts w:ascii="Wingdings" w:hAnsi="Wingdings" w:hint="default"/>
+      </w:rPr>
+    </w:lvl>
+  </w:abstractNum>
+  <w:abstractNum w:abstractNumId="6">
+    <w:nsid w:val="6C2051B1"/>
+    <w:multiLevelType w:val="hybridMultilevel"/>
+    <w:tmpl w:val="9418FA34"/>
+    <w:lvl w:ilvl="0" w:tplc="04160001">
+      <w:start w:val="1"/>
+      <w:numFmt w:val="bullet"/>
+      <w:lvlText w:val=""/>
+      <w:lvlJc w:val="left"/>
+      <w:pPr>
+        <w:ind w:left="720" w:hanging="360"/>
+      </w:pPr>
+      <w:rPr>
+        <w:rFonts w:ascii="Symbol" w:hAnsi="Symbol" w:hint="default"/>
+      </w:rPr>
+    </w:lvl>
+    <w:lvl w:ilvl="1" w:tplc="04160003" w:tentative="1">
+      <w:start w:val="1"/>
+      <w:numFmt w:val="bullet"/>
+      <w:lvlText w:val="o"/>
+      <w:lvlJc w:val="left"/>
+      <w:pPr>
+        <w:ind w:left="1440" w:hanging="360"/>
+      </w:pPr>
+      <w:rPr>
+        <w:rFonts w:ascii="Courier New" w:hAnsi="Courier New" w:cs="Courier New" w:hint="default"/>
+      </w:rPr>
+    </w:lvl>
+    <w:lvl w:ilvl="2" w:tplc="04160005" w:tentative="1">
+      <w:start w:val="1"/>
+      <w:numFmt w:val="bullet"/>
+      <w:lvlText w:val=""/>
+      <w:lvlJc w:val="left"/>
+      <w:pPr>
+        <w:ind w:left="2160" w:hanging="360"/>
+      </w:pPr>
+      <w:rPr>
+        <w:rFonts w:ascii="Wingdings" w:hAnsi="Wingdings" w:hint="default"/>
+      </w:rPr>
+    </w:lvl>
+    <w:lvl w:ilvl="3" w:tplc="04160001" w:tentative="1">
+      <w:start w:val="1"/>
+      <w:numFmt w:val="bullet"/>
+      <w:lvlText w:val=""/>
+      <w:lvlJc w:val="left"/>
+      <w:pPr>
+        <w:ind w:left="2880" w:hanging="360"/>
+      </w:pPr>
+      <w:rPr>
+        <w:rFonts w:ascii="Symbol" w:hAnsi="Symbol" w:hint="default"/>
+      </w:rPr>
+    </w:lvl>
+    <w:lvl w:ilvl="4" w:tplc="04160003" w:tentative="1">
+      <w:start w:val="1"/>
+      <w:numFmt w:val="bullet"/>
+      <w:lvlText w:val="o"/>
+      <w:lvlJc w:val="left"/>
+      <w:pPr>
+        <w:ind w:left="3600" w:hanging="360"/>
+      </w:pPr>
+      <w:rPr>
+        <w:rFonts w:ascii="Courier New" w:hAnsi="Courier New" w:cs="Courier New" w:hint="default"/>
+      </w:rPr>
+    </w:lvl>
+    <w:lvl w:ilvl="5" w:tplc="04160005" w:tentative="1">
+      <w:start w:val="1"/>
+      <w:numFmt w:val="bullet"/>
+      <w:lvlText w:val=""/>
+      <w:lvlJc w:val="left"/>
+      <w:pPr>
+        <w:ind w:left="4320" w:hanging="360"/>
+      </w:pPr>
+      <w:rPr>
+        <w:rFonts w:ascii="Wingdings" w:hAnsi="Wingdings" w:hint="default"/>
+      </w:rPr>
+    </w:lvl>
+    <w:lvl w:ilvl="6" w:tplc="04160001" w:tentative="1">
+      <w:start w:val="1"/>
+      <w:numFmt w:val="bullet"/>
+      <w:lvlText w:val=""/>
+      <w:lvlJc w:val="left"/>
+      <w:pPr>
+        <w:ind w:left="5040" w:hanging="360"/>
+      </w:pPr>
+      <w:rPr>
+        <w:rFonts w:ascii="Symbol" w:hAnsi="Symbol" w:hint="default"/>
+      </w:rPr>
+    </w:lvl>
+    <w:lvl w:ilvl="7" w:tplc="04160003" w:tentative="1">
+      <w:start w:val="1"/>
+      <w:numFmt w:val="bullet"/>
+      <w:lvlText w:val="o"/>
+      <w:lvlJc w:val="left"/>
+      <w:pPr>
+        <w:ind w:left="5760" w:hanging="360"/>
+      </w:pPr>
+      <w:rPr>
+        <w:rFonts w:ascii="Courier New" w:hAnsi="Courier New" w:cs="Courier New" w:hint="default"/>
+      </w:rPr>
+    </w:lvl>
+    <w:lvl w:ilvl="8" w:tplc="04160005" w:tentative="1">
+      <w:start w:val="1"/>
+      <w:numFmt w:val="bullet"/>
+      <w:lvlText w:val=""/>
+      <w:lvlJc w:val="left"/>
+      <w:pPr>
+        <w:ind w:left="6480" w:hanging="360"/>
+      </w:pPr>
+      <w:rPr>
+        <w:rFonts w:ascii="Wingdings" w:hAnsi="Wingdings" w:hint="default"/>
+      </w:rPr>
+    </w:lvl>
+  </w:abstractNum>
+  <w:abstractNum w:abstractNumId="7">
     <w:nsid w:val="6FDD3951"/>
     <w:multiLevelType w:val="hybridMultilevel"/>
     <w:tmpl w:val="4DF8B5FE"/>
@@ -4761,13 +8004,19 @@
     <w:abstractNumId w:val="0"/>
   </w:num>
   <w:num w:numId="4">
-    <w:abstractNumId w:val="5"/>
+    <w:abstractNumId w:val="7"/>
   </w:num>
   <w:num w:numId="5">
-    <w:abstractNumId w:val="4"/>
+    <w:abstractNumId w:val="6"/>
   </w:num>
   <w:num w:numId="6">
     <w:abstractNumId w:val="1"/>
+  </w:num>
+  <w:num w:numId="7">
+    <w:abstractNumId w:val="4"/>
+  </w:num>
+  <w:num w:numId="8">
+    <w:abstractNumId w:val="5"/>
   </w:num>
 </w:numbering>
 </file>
@@ -5649,7 +8898,7 @@
   <a:extraClrSchemeLst/>
   <a:extLst>
     <a:ext uri="{05A4C25C-085E-4340-85A3-A5531E510DB2}">
-      <thm15:themeFamily xmlns:thm15="http://schemas.microsoft.com/office/thememl/2012/main" xmlns="" name="Office Theme" id="{62F939B6-93AF-4DB8-9C6B-D6C7DFDC589F}" vid="{4A3C46E8-61CC-4603-A589-7422A47A8E4A}"/>
+      <thm15:themeFamily xmlns="" xmlns:thm15="http://schemas.microsoft.com/office/thememl/2012/main" name="Office Theme" id="{62F939B6-93AF-4DB8-9C6B-D6C7DFDC589F}" vid="{4A3C46E8-61CC-4603-A589-7422A47A8E4A}"/>
     </a:ext>
   </a:extLst>
 </a:theme>

</xml_diff>

<commit_message>
Documento de Especificação IMC - Versão 0.7
Numeração de páginas.
</commit_message>
<xml_diff>
--- a/Documento de Especificação - IMC.docx
+++ b/Documento de Especificação - IMC.docx
@@ -690,18 +690,8 @@
           <w:sz w:val="24"/>
           <w:szCs w:val="24"/>
         </w:rPr>
-        <w:t xml:space="preserve">maio de </w:t>
-      </w:r>
-      <w:proofErr w:type="gramStart"/>
-      <w:r>
-        <w:rPr>
-          <w:rFonts w:ascii="Times New Roman" w:hAnsi="Times New Roman" w:cs="Times New Roman"/>
-          <w:sz w:val="24"/>
-          <w:szCs w:val="24"/>
-        </w:rPr>
-        <w:t>2016</w:t>
-      </w:r>
-      <w:proofErr w:type="gramEnd"/>
+        <w:t>maio de 2016</w:t>
+      </w:r>
     </w:p>
     <w:p>
       <w:pPr>
@@ -1375,6 +1365,96 @@
           </w:p>
         </w:tc>
       </w:tr>
+      <w:tr>
+        <w:tc>
+          <w:tcPr>
+            <w:tcW w:w="2123" w:type="dxa"/>
+          </w:tcPr>
+          <w:p>
+            <w:pPr>
+              <w:rPr>
+                <w:rFonts w:ascii="Times New Roman" w:hAnsi="Times New Roman" w:cs="Times New Roman"/>
+                <w:sz w:val="24"/>
+                <w:szCs w:val="24"/>
+              </w:rPr>
+            </w:pPr>
+            <w:r>
+              <w:rPr>
+                <w:rFonts w:ascii="Times New Roman" w:hAnsi="Times New Roman" w:cs="Times New Roman"/>
+                <w:sz w:val="24"/>
+                <w:szCs w:val="24"/>
+              </w:rPr>
+              <w:t>19/05/2016</w:t>
+            </w:r>
+          </w:p>
+        </w:tc>
+        <w:tc>
+          <w:tcPr>
+            <w:tcW w:w="2123" w:type="dxa"/>
+          </w:tcPr>
+          <w:p>
+            <w:pPr>
+              <w:rPr>
+                <w:rFonts w:ascii="Times New Roman" w:hAnsi="Times New Roman" w:cs="Times New Roman"/>
+                <w:sz w:val="24"/>
+                <w:szCs w:val="24"/>
+              </w:rPr>
+            </w:pPr>
+            <w:r>
+              <w:rPr>
+                <w:rFonts w:ascii="Times New Roman" w:hAnsi="Times New Roman" w:cs="Times New Roman"/>
+                <w:sz w:val="24"/>
+                <w:szCs w:val="24"/>
+              </w:rPr>
+              <w:t>0.7</w:t>
+            </w:r>
+          </w:p>
+        </w:tc>
+        <w:tc>
+          <w:tcPr>
+            <w:tcW w:w="2124" w:type="dxa"/>
+          </w:tcPr>
+          <w:p>
+            <w:pPr>
+              <w:rPr>
+                <w:rFonts w:ascii="Times New Roman" w:hAnsi="Times New Roman" w:cs="Times New Roman"/>
+                <w:sz w:val="24"/>
+                <w:szCs w:val="24"/>
+              </w:rPr>
+            </w:pPr>
+            <w:r>
+              <w:rPr>
+                <w:rFonts w:ascii="Times New Roman" w:hAnsi="Times New Roman" w:cs="Times New Roman"/>
+                <w:sz w:val="24"/>
+                <w:szCs w:val="24"/>
+              </w:rPr>
+              <w:t>Numeração de páginas</w:t>
+            </w:r>
+          </w:p>
+        </w:tc>
+        <w:tc>
+          <w:tcPr>
+            <w:tcW w:w="2124" w:type="dxa"/>
+          </w:tcPr>
+          <w:p>
+            <w:pPr>
+              <w:rPr>
+                <w:rFonts w:ascii="Times New Roman" w:hAnsi="Times New Roman" w:cs="Times New Roman"/>
+                <w:sz w:val="24"/>
+                <w:szCs w:val="28"/>
+              </w:rPr>
+            </w:pPr>
+            <w:r>
+              <w:rPr>
+                <w:rFonts w:ascii="Times New Roman" w:hAnsi="Times New Roman" w:cs="Times New Roman"/>
+                <w:sz w:val="24"/>
+                <w:szCs w:val="28"/>
+              </w:rPr>
+              <w:t>Juliana Moniz</w:t>
+            </w:r>
+          </w:p>
+        </w:tc>
+      </w:tr>
     </w:tbl>
     <w:p>
       <w:pPr>
@@ -1528,33 +1608,27 @@
           <w:szCs w:val="28"/>
         </w:rPr>
       </w:pPr>
-    </w:p>
-    <w:p>
-      <w:pPr>
-        <w:rPr>
-          <w:rFonts w:ascii="Times New Roman" w:hAnsi="Times New Roman" w:cs="Times New Roman"/>
-          <w:sz w:val="28"/>
-          <w:szCs w:val="28"/>
-        </w:rPr>
-      </w:pPr>
+      <w:bookmarkStart w:id="0" w:name="_GoBack"/>
+      <w:bookmarkEnd w:id="0"/>
     </w:p>
     <w:sdt>
       <w:sdtPr>
+        <w:rPr>
+          <w:rFonts w:asciiTheme="minorHAnsi" w:eastAsiaTheme="minorHAnsi" w:hAnsiTheme="minorHAnsi" w:cstheme="minorBidi"/>
+          <w:b w:val="0"/>
+          <w:bCs w:val="0"/>
+          <w:color w:val="auto"/>
+          <w:sz w:val="22"/>
+          <w:szCs w:val="22"/>
+          <w:lang w:eastAsia="en-US"/>
+        </w:rPr>
         <w:id w:val="89438436"/>
         <w:docPartObj>
           <w:docPartGallery w:val="Table of Contents"/>
           <w:docPartUnique/>
         </w:docPartObj>
       </w:sdtPr>
-      <w:sdtEndPr>
-        <w:rPr>
-          <w:rFonts w:asciiTheme="minorHAnsi" w:eastAsiaTheme="minorHAnsi" w:hAnsiTheme="minorHAnsi" w:cstheme="minorBidi"/>
-          <w:color w:val="auto"/>
-          <w:sz w:val="22"/>
-          <w:szCs w:val="22"/>
-          <w:lang w:eastAsia="en-US"/>
-        </w:rPr>
-      </w:sdtEndPr>
+      <w:sdtEndPr/>
       <w:sdtContent>
         <w:p>
           <w:pPr>
@@ -3097,7 +3171,7 @@
           <w:color w:val="auto"/>
         </w:rPr>
       </w:pPr>
-      <w:bookmarkStart w:id="0" w:name="_Toc451372046"/>
+      <w:bookmarkStart w:id="1" w:name="_Toc451372046"/>
       <w:r>
         <w:rPr>
           <w:rFonts w:ascii="Times New Roman" w:hAnsi="Times New Roman" w:cs="Times New Roman"/>
@@ -3106,7 +3180,7 @@
         <w:lastRenderedPageBreak/>
         <w:t>Introdução</w:t>
       </w:r>
-      <w:bookmarkEnd w:id="0"/>
+      <w:bookmarkEnd w:id="1"/>
     </w:p>
     <w:p>
       <w:pPr>
@@ -3116,7 +3190,7 @@
           <w:color w:val="auto"/>
         </w:rPr>
       </w:pPr>
-      <w:bookmarkStart w:id="1" w:name="_Toc451372047"/>
+      <w:bookmarkStart w:id="2" w:name="_Toc451372047"/>
       <w:r>
         <w:rPr>
           <w:rFonts w:ascii="Times New Roman" w:hAnsi="Times New Roman" w:cs="Times New Roman"/>
@@ -3124,7 +3198,7 @@
         </w:rPr>
         <w:t>Escopo</w:t>
       </w:r>
-      <w:bookmarkEnd w:id="1"/>
+      <w:bookmarkEnd w:id="2"/>
     </w:p>
     <w:p>
       <w:pPr>
@@ -3386,25 +3460,7 @@
           <w:sz w:val="24"/>
           <w:szCs w:val="24"/>
         </w:rPr>
-        <w:t xml:space="preserve"> obesidade nível </w:t>
-      </w:r>
-      <w:proofErr w:type="gramStart"/>
-      <w:r>
-        <w:rPr>
-          <w:rFonts w:ascii="Times New Roman" w:hAnsi="Times New Roman" w:cs="Times New Roman"/>
-          <w:sz w:val="24"/>
-          <w:szCs w:val="24"/>
-        </w:rPr>
-        <w:t>1</w:t>
-      </w:r>
-      <w:proofErr w:type="gramEnd"/>
-      <w:r>
-        <w:rPr>
-          <w:rFonts w:ascii="Times New Roman" w:hAnsi="Times New Roman" w:cs="Times New Roman"/>
-          <w:sz w:val="24"/>
-          <w:szCs w:val="24"/>
-        </w:rPr>
-        <w:t>, nível</w:t>
+        <w:t xml:space="preserve"> obesidade nível 1, nível</w:t>
       </w:r>
       <w:r>
         <w:rPr>
@@ -3443,24 +3499,15 @@
           <w:color w:val="auto"/>
         </w:rPr>
       </w:pPr>
-      <w:bookmarkStart w:id="2" w:name="_Toc451372048"/>
+      <w:bookmarkStart w:id="3" w:name="_Toc451372048"/>
       <w:r>
         <w:rPr>
           <w:rFonts w:ascii="Times New Roman" w:hAnsi="Times New Roman" w:cs="Times New Roman"/>
           <w:color w:val="auto"/>
         </w:rPr>
-        <w:t xml:space="preserve">Descrição dos </w:t>
-      </w:r>
-      <w:proofErr w:type="spellStart"/>
-      <w:r>
-        <w:rPr>
-          <w:rFonts w:ascii="Times New Roman" w:hAnsi="Times New Roman" w:cs="Times New Roman"/>
-          <w:color w:val="auto"/>
-        </w:rPr>
-        <w:t>Stakeholders</w:t>
-      </w:r>
-      <w:bookmarkEnd w:id="2"/>
-      <w:proofErr w:type="spellEnd"/>
+        <w:t>Descrição dos Stakeholders</w:t>
+      </w:r>
+      <w:bookmarkEnd w:id="3"/>
     </w:p>
     <w:p>
       <w:pPr>
@@ -3478,25 +3525,7 @@
           <w:sz w:val="24"/>
           <w:szCs w:val="24"/>
         </w:rPr>
-        <w:t xml:space="preserve">Os </w:t>
-      </w:r>
-      <w:proofErr w:type="spellStart"/>
-      <w:r>
-        <w:rPr>
-          <w:rFonts w:ascii="Times New Roman" w:hAnsi="Times New Roman" w:cs="Times New Roman"/>
-          <w:sz w:val="24"/>
-          <w:szCs w:val="24"/>
-        </w:rPr>
-        <w:t>stakeholders</w:t>
-      </w:r>
-      <w:proofErr w:type="spellEnd"/>
-      <w:r>
-        <w:rPr>
-          <w:rFonts w:ascii="Times New Roman" w:hAnsi="Times New Roman" w:cs="Times New Roman"/>
-          <w:sz w:val="24"/>
-          <w:szCs w:val="24"/>
-        </w:rPr>
-        <w:t xml:space="preserve"> do projeto são divididos em </w:t>
+        <w:t xml:space="preserve">Os stakeholders do projeto são divididos em </w:t>
       </w:r>
       <w:r>
         <w:rPr>
@@ -3806,7 +3835,7 @@
           <w:color w:val="auto"/>
         </w:rPr>
       </w:pPr>
-      <w:bookmarkStart w:id="3" w:name="_Toc451372049"/>
+      <w:bookmarkStart w:id="4" w:name="_Toc451372049"/>
       <w:r>
         <w:rPr>
           <w:rFonts w:ascii="Times New Roman" w:hAnsi="Times New Roman" w:cs="Times New Roman"/>
@@ -3814,7 +3843,7 @@
         </w:rPr>
         <w:t>Descrição Geral</w:t>
       </w:r>
-      <w:bookmarkEnd w:id="3"/>
+      <w:bookmarkEnd w:id="4"/>
     </w:p>
     <w:p>
       <w:pPr>
@@ -3833,7 +3862,7 @@
           <w:color w:val="auto"/>
         </w:rPr>
       </w:pPr>
-      <w:bookmarkStart w:id="4" w:name="_Toc451372050"/>
+      <w:bookmarkStart w:id="5" w:name="_Toc451372050"/>
       <w:r>
         <w:rPr>
           <w:rFonts w:ascii="Times New Roman" w:hAnsi="Times New Roman" w:cs="Times New Roman"/>
@@ -3848,7 +3877,7 @@
         </w:rPr>
         <w:t>úblico Alvo</w:t>
       </w:r>
-      <w:bookmarkEnd w:id="4"/>
+      <w:bookmarkEnd w:id="5"/>
     </w:p>
     <w:p>
       <w:pPr>
@@ -3974,7 +4003,7 @@
           <w:color w:val="auto"/>
         </w:rPr>
       </w:pPr>
-      <w:bookmarkStart w:id="5" w:name="_Toc451372051"/>
+      <w:bookmarkStart w:id="6" w:name="_Toc451372051"/>
       <w:r>
         <w:rPr>
           <w:rFonts w:ascii="Times New Roman" w:hAnsi="Times New Roman" w:cs="Times New Roman"/>
@@ -3982,7 +4011,7 @@
         </w:rPr>
         <w:t>Restrições</w:t>
       </w:r>
-      <w:bookmarkEnd w:id="5"/>
+      <w:bookmarkEnd w:id="6"/>
     </w:p>
     <w:p>
       <w:pPr>
@@ -4079,25 +4108,7 @@
           <w:sz w:val="24"/>
           <w:szCs w:val="24"/>
         </w:rPr>
-        <w:t xml:space="preserve"> deve ser feito em pessoas maiores de </w:t>
-      </w:r>
-      <w:proofErr w:type="gramStart"/>
-      <w:r>
-        <w:rPr>
-          <w:rFonts w:ascii="Times New Roman" w:hAnsi="Times New Roman" w:cs="Times New Roman"/>
-          <w:sz w:val="24"/>
-          <w:szCs w:val="24"/>
-        </w:rPr>
-        <w:t>2</w:t>
-      </w:r>
-      <w:proofErr w:type="gramEnd"/>
-      <w:r>
-        <w:rPr>
-          <w:rFonts w:ascii="Times New Roman" w:hAnsi="Times New Roman" w:cs="Times New Roman"/>
-          <w:sz w:val="24"/>
-          <w:szCs w:val="24"/>
-        </w:rPr>
-        <w:t xml:space="preserve"> anos para que seja</w:t>
+        <w:t xml:space="preserve"> deve ser feito em pessoas maiores de 2 anos para que seja</w:t>
       </w:r>
       <w:r>
         <w:rPr>
@@ -4220,7 +4231,7 @@
           <w:color w:val="auto"/>
         </w:rPr>
       </w:pPr>
-      <w:bookmarkStart w:id="6" w:name="_Toc451372052"/>
+      <w:bookmarkStart w:id="7" w:name="_Toc451372052"/>
       <w:r>
         <w:rPr>
           <w:rFonts w:ascii="Times New Roman" w:hAnsi="Times New Roman" w:cs="Times New Roman"/>
@@ -4229,7 +4240,7 @@
         <w:lastRenderedPageBreak/>
         <w:t>Requisitos</w:t>
       </w:r>
-      <w:bookmarkEnd w:id="6"/>
+      <w:bookmarkEnd w:id="7"/>
       <w:r>
         <w:rPr>
           <w:rFonts w:ascii="Times New Roman" w:hAnsi="Times New Roman" w:cs="Times New Roman"/>
@@ -4271,7 +4282,7 @@
           <w:color w:val="auto"/>
         </w:rPr>
       </w:pPr>
-      <w:bookmarkStart w:id="7" w:name="_Toc451372053"/>
+      <w:bookmarkStart w:id="8" w:name="_Toc451372053"/>
       <w:r>
         <w:rPr>
           <w:rFonts w:ascii="Times New Roman" w:hAnsi="Times New Roman" w:cs="Times New Roman"/>
@@ -4307,7 +4318,7 @@
         </w:rPr>
         <w:t xml:space="preserve"> Funcionais</w:t>
       </w:r>
-      <w:bookmarkEnd w:id="7"/>
+      <w:bookmarkEnd w:id="8"/>
     </w:p>
     <w:p>
       <w:pPr>
@@ -5064,7 +5075,7 @@
           <w:color w:val="auto"/>
         </w:rPr>
       </w:pPr>
-      <w:bookmarkStart w:id="8" w:name="_Toc451372054"/>
+      <w:bookmarkStart w:id="9" w:name="_Toc451372054"/>
       <w:r>
         <w:rPr>
           <w:rFonts w:ascii="Times New Roman" w:hAnsi="Times New Roman" w:cs="Times New Roman"/>
@@ -5100,7 +5111,7 @@
         </w:rPr>
         <w:t xml:space="preserve"> de Qualidade</w:t>
       </w:r>
-      <w:bookmarkEnd w:id="8"/>
+      <w:bookmarkEnd w:id="9"/>
     </w:p>
     <w:p>
       <w:pPr>
@@ -5169,27 +5180,7 @@
           <w:sz w:val="24"/>
           <w:szCs w:val="24"/>
         </w:rPr>
-        <w:t xml:space="preserve">. Execução no Linux - O sistema deve executar no </w:t>
-      </w:r>
-      <w:proofErr w:type="spellStart"/>
-      <w:proofErr w:type="gramStart"/>
-      <w:r>
-        <w:rPr>
-          <w:rFonts w:ascii="Times New Roman" w:hAnsi="Times New Roman" w:cs="Times New Roman"/>
-          <w:sz w:val="24"/>
-          <w:szCs w:val="24"/>
-        </w:rPr>
-        <w:t>shell</w:t>
-      </w:r>
-      <w:proofErr w:type="spellEnd"/>
-      <w:proofErr w:type="gramEnd"/>
-      <w:r>
-        <w:rPr>
-          <w:rFonts w:ascii="Times New Roman" w:hAnsi="Times New Roman" w:cs="Times New Roman"/>
-          <w:sz w:val="24"/>
-          <w:szCs w:val="24"/>
-        </w:rPr>
-        <w:t xml:space="preserve"> do Linux. </w:t>
+        <w:t xml:space="preserve">. Execução no Linux - O sistema deve executar no shell do Linux. </w:t>
       </w:r>
     </w:p>
     <w:p>
@@ -5321,7 +5312,7 @@
           <w:color w:val="auto"/>
         </w:rPr>
       </w:pPr>
-      <w:bookmarkStart w:id="9" w:name="_Toc451372055"/>
+      <w:bookmarkStart w:id="10" w:name="_Toc451372055"/>
       <w:r>
         <w:rPr>
           <w:rFonts w:ascii="Times New Roman" w:hAnsi="Times New Roman" w:cs="Times New Roman"/>
@@ -5330,7 +5321,7 @@
         <w:lastRenderedPageBreak/>
         <w:t>Apêndices</w:t>
       </w:r>
-      <w:bookmarkEnd w:id="9"/>
+      <w:bookmarkEnd w:id="10"/>
     </w:p>
     <w:p>
       <w:pPr>
@@ -5352,7 +5343,7 @@
           <w:color w:val="auto"/>
         </w:rPr>
       </w:pPr>
-      <w:bookmarkStart w:id="10" w:name="_Toc451372056"/>
+      <w:bookmarkStart w:id="11" w:name="_Toc451372056"/>
       <w:r>
         <w:rPr>
           <w:rFonts w:ascii="Times New Roman" w:hAnsi="Times New Roman" w:cs="Times New Roman"/>
@@ -5388,7 +5379,7 @@
         </w:rPr>
         <w:t xml:space="preserve"> de Fluxo de Dados</w:t>
       </w:r>
-      <w:bookmarkEnd w:id="10"/>
+      <w:bookmarkEnd w:id="11"/>
     </w:p>
     <w:p>
       <w:pPr>
@@ -5538,19 +5529,8 @@
           <w:sz w:val="24"/>
           <w:szCs w:val="28"/>
         </w:rPr>
-        <w:t xml:space="preserve"> Nível </w:t>
-      </w:r>
-      <w:proofErr w:type="gramStart"/>
-      <w:r>
-        <w:rPr>
-          <w:rFonts w:ascii="Times New Roman" w:hAnsi="Times New Roman" w:cs="Times New Roman"/>
-          <w:i/>
-          <w:sz w:val="24"/>
-          <w:szCs w:val="28"/>
-        </w:rPr>
-        <w:t>0</w:t>
-      </w:r>
-      <w:proofErr w:type="gramEnd"/>
+        <w:t xml:space="preserve"> Nível 0</w:t>
+      </w:r>
     </w:p>
     <w:p>
       <w:pPr>
@@ -5687,9 +5667,8 @@
           <w:sz w:val="24"/>
           <w:szCs w:val="28"/>
         </w:rPr>
-        <w:t xml:space="preserve">Nivelamento do processo </w:t>
-      </w:r>
-      <w:proofErr w:type="gramStart"/>
+        <w:t>Nivelamento do processo 9</w:t>
+      </w:r>
       <w:r>
         <w:rPr>
           <w:rFonts w:ascii="Times New Roman" w:hAnsi="Times New Roman" w:cs="Times New Roman"/>
@@ -5697,27 +5676,17 @@
           <w:sz w:val="24"/>
           <w:szCs w:val="28"/>
         </w:rPr>
-        <w:t>9</w:t>
-      </w:r>
-      <w:proofErr w:type="gramEnd"/>
-      <w:r>
-        <w:rPr>
-          <w:rFonts w:ascii="Times New Roman" w:hAnsi="Times New Roman" w:cs="Times New Roman"/>
-          <w:i/>
+        <w:t xml:space="preserve"> </w:t>
+      </w:r>
+    </w:p>
+    <w:p>
+      <w:pPr>
+        <w:jc w:val="both"/>
+        <w:rPr>
+          <w:rFonts w:ascii="Times New Roman" w:hAnsi="Times New Roman" w:cs="Times New Roman"/>
           <w:sz w:val="24"/>
           <w:szCs w:val="28"/>
         </w:rPr>
-        <w:t xml:space="preserve"> </w:t>
-      </w:r>
-    </w:p>
-    <w:p>
-      <w:pPr>
-        <w:jc w:val="both"/>
-        <w:rPr>
-          <w:rFonts w:ascii="Times New Roman" w:hAnsi="Times New Roman" w:cs="Times New Roman"/>
-          <w:sz w:val="24"/>
-          <w:szCs w:val="28"/>
-        </w:rPr>
       </w:pPr>
     </w:p>
     <w:p>
@@ -5728,7 +5697,7 @@
           <w:color w:val="auto"/>
         </w:rPr>
       </w:pPr>
-      <w:bookmarkStart w:id="11" w:name="_Toc451372057"/>
+      <w:bookmarkStart w:id="12" w:name="_Toc451372057"/>
       <w:r>
         <w:rPr>
           <w:rFonts w:ascii="Times New Roman" w:hAnsi="Times New Roman" w:cs="Times New Roman"/>
@@ -5764,7 +5733,7 @@
         </w:rPr>
         <w:t xml:space="preserve"> de Casos de Uso</w:t>
       </w:r>
-      <w:bookmarkEnd w:id="11"/>
+      <w:bookmarkEnd w:id="12"/>
       <w:r>
         <w:rPr>
           <w:rFonts w:ascii="Times New Roman" w:hAnsi="Times New Roman" w:cs="Times New Roman"/>
@@ -5921,7 +5890,7 @@
           <w:color w:val="auto"/>
         </w:rPr>
       </w:pPr>
-      <w:bookmarkStart w:id="12" w:name="_Toc451372058"/>
+      <w:bookmarkStart w:id="13" w:name="_Toc451372058"/>
       <w:r>
         <w:rPr>
           <w:rFonts w:ascii="Times New Roman" w:hAnsi="Times New Roman" w:cs="Times New Roman"/>
@@ -5930,12 +5899,9 @@
         <w:lastRenderedPageBreak/>
         <w:t>Casos de Uso Textuais</w:t>
       </w:r>
-      <w:bookmarkEnd w:id="12"/>
-    </w:p>
-    <w:p>
-      <w:bookmarkStart w:id="13" w:name="_GoBack"/>
-    </w:p>
-    <w:bookmarkEnd w:id="13"/>
+      <w:bookmarkEnd w:id="13"/>
+    </w:p>
+    <w:p/>
     <w:p>
       <w:pPr>
         <w:ind w:left="720"/>
@@ -6047,18 +6013,8 @@
           <w:sz w:val="24"/>
           <w:szCs w:val="24"/>
         </w:rPr>
-        <w:t xml:space="preserve"> Lorena </w:t>
-      </w:r>
-      <w:proofErr w:type="spellStart"/>
-      <w:r>
-        <w:rPr>
-          <w:rFonts w:ascii="Times New Roman" w:hAnsi="Times New Roman" w:cs="Times New Roman"/>
-          <w:sz w:val="24"/>
-          <w:szCs w:val="24"/>
-        </w:rPr>
-        <w:t>Zambaldi</w:t>
-      </w:r>
-      <w:proofErr w:type="spellEnd"/>
+        <w:t xml:space="preserve"> Lorena Zambaldi</w:t>
+      </w:r>
     </w:p>
     <w:p>
       <w:pPr>
@@ -6619,25 +6575,7 @@
           <w:szCs w:val="24"/>
         </w:rPr>
         <w:tab/>
-        <w:t xml:space="preserve">3.a: A idade digitada pelo usuário é menor que </w:t>
-      </w:r>
-      <w:proofErr w:type="gramStart"/>
-      <w:r>
-        <w:rPr>
-          <w:rFonts w:ascii="Times New Roman" w:hAnsi="Times New Roman" w:cs="Times New Roman"/>
-          <w:sz w:val="24"/>
-          <w:szCs w:val="24"/>
-        </w:rPr>
-        <w:t>2</w:t>
-      </w:r>
-      <w:proofErr w:type="gramEnd"/>
-      <w:r>
-        <w:rPr>
-          <w:rFonts w:ascii="Times New Roman" w:hAnsi="Times New Roman" w:cs="Times New Roman"/>
-          <w:sz w:val="24"/>
-          <w:szCs w:val="24"/>
-        </w:rPr>
-        <w:t xml:space="preserve"> anos.</w:t>
+        <w:t>3.a: A idade digitada pelo usuário é menor que 2 anos.</w:t>
       </w:r>
     </w:p>
     <w:p>
@@ -6845,18 +6783,8 @@
           <w:sz w:val="24"/>
           <w:szCs w:val="24"/>
         </w:rPr>
-        <w:t xml:space="preserve"> Lorena </w:t>
-      </w:r>
-      <w:proofErr w:type="spellStart"/>
-      <w:r>
-        <w:rPr>
-          <w:rFonts w:ascii="Times New Roman" w:hAnsi="Times New Roman" w:cs="Times New Roman"/>
-          <w:sz w:val="24"/>
-          <w:szCs w:val="24"/>
-        </w:rPr>
-        <w:t>Zambaldi</w:t>
-      </w:r>
-      <w:proofErr w:type="spellEnd"/>
+        <w:t xml:space="preserve"> Lorena Zambaldi</w:t>
+      </w:r>
     </w:p>
     <w:p>
       <w:pPr>
@@ -7059,25 +6987,7 @@
           <w:sz w:val="24"/>
           <w:szCs w:val="24"/>
         </w:rPr>
-        <w:t xml:space="preserve"> se inicia quando o usuário confirma uma idade digitada maior que </w:t>
-      </w:r>
-      <w:proofErr w:type="gramStart"/>
-      <w:r>
-        <w:rPr>
-          <w:rFonts w:ascii="Times New Roman" w:hAnsi="Times New Roman" w:cs="Times New Roman"/>
-          <w:sz w:val="24"/>
-          <w:szCs w:val="24"/>
-        </w:rPr>
-        <w:t>2</w:t>
-      </w:r>
-      <w:proofErr w:type="gramEnd"/>
-      <w:r>
-        <w:rPr>
-          <w:rFonts w:ascii="Times New Roman" w:hAnsi="Times New Roman" w:cs="Times New Roman"/>
-          <w:sz w:val="24"/>
-          <w:szCs w:val="24"/>
-        </w:rPr>
-        <w:t xml:space="preserve"> anos.</w:t>
+        <w:t xml:space="preserve"> se inicia quando o usuário confirma uma idade digitada maior que 2 anos.</w:t>
       </w:r>
     </w:p>
     <w:p>
@@ -7573,18 +7483,8 @@
           <w:sz w:val="24"/>
           <w:szCs w:val="24"/>
         </w:rPr>
-        <w:t xml:space="preserve"> Lorena </w:t>
-      </w:r>
-      <w:proofErr w:type="spellStart"/>
-      <w:r>
-        <w:rPr>
-          <w:rFonts w:ascii="Times New Roman" w:hAnsi="Times New Roman" w:cs="Times New Roman"/>
-          <w:sz w:val="24"/>
-          <w:szCs w:val="24"/>
-        </w:rPr>
-        <w:t>Zambaldi</w:t>
-      </w:r>
-      <w:proofErr w:type="spellEnd"/>
+        <w:t xml:space="preserve"> Lorena Zambaldi</w:t>
+      </w:r>
     </w:p>
     <w:p>
       <w:pPr>
@@ -8300,18 +8200,8 @@
           <w:sz w:val="24"/>
           <w:szCs w:val="24"/>
         </w:rPr>
-        <w:t xml:space="preserve"> Lorena </w:t>
-      </w:r>
-      <w:proofErr w:type="spellStart"/>
-      <w:r>
-        <w:rPr>
-          <w:rFonts w:ascii="Times New Roman" w:hAnsi="Times New Roman" w:cs="Times New Roman"/>
-          <w:sz w:val="24"/>
-          <w:szCs w:val="24"/>
-        </w:rPr>
-        <w:t>Zambaldi</w:t>
-      </w:r>
-      <w:proofErr w:type="spellEnd"/>
+        <w:t xml:space="preserve"> Lorena Zambaldi</w:t>
+      </w:r>
     </w:p>
     <w:p>
       <w:pPr>
@@ -9140,18 +9030,8 @@
           <w:sz w:val="24"/>
           <w:szCs w:val="24"/>
         </w:rPr>
-        <w:t xml:space="preserve"> Lorena </w:t>
-      </w:r>
-      <w:proofErr w:type="spellStart"/>
-      <w:r>
-        <w:rPr>
-          <w:rFonts w:ascii="Times New Roman" w:hAnsi="Times New Roman" w:cs="Times New Roman"/>
-          <w:sz w:val="24"/>
-          <w:szCs w:val="24"/>
-        </w:rPr>
-        <w:t>Zambaldi</w:t>
-      </w:r>
-      <w:proofErr w:type="spellEnd"/>
+        <w:t xml:space="preserve"> Lorena Zambaldi</w:t>
+      </w:r>
     </w:p>
     <w:p>
       <w:pPr>
@@ -10184,7 +10064,6 @@
                 <w:szCs w:val="24"/>
               </w:rPr>
             </w:pPr>
-            <w:proofErr w:type="spellStart"/>
             <w:r>
               <w:rPr>
                 <w:rFonts w:ascii="Times New Roman" w:hAnsi="Times New Roman" w:cs="Times New Roman"/>
@@ -10193,7 +10072,6 @@
               </w:rPr>
               <w:t>Stakeholders</w:t>
             </w:r>
-            <w:proofErr w:type="spellEnd"/>
           </w:p>
         </w:tc>
         <w:tc>
@@ -10343,10 +10221,12 @@
           <w:szCs w:val="24"/>
         </w:rPr>
         <w:sectPr>
+          <w:footerReference w:type="default" r:id="rId14"/>
           <w:type w:val="continuous"/>
           <w:pgSz w:w="11906" w:h="16838"/>
           <w:pgMar w:top="1417" w:right="1701" w:bottom="1417" w:left="1701" w:header="708" w:footer="708" w:gutter="0"/>
           <w:cols w:space="708"/>
+          <w:titlePg/>
           <w:docGrid w:linePitch="360"/>
         </w:sectPr>
       </w:pPr>
@@ -10831,6 +10711,51 @@
     </w:p>
   </w:endnote>
 </w:endnotes>
+</file>
+
+<file path=word/footer1.xml><?xml version="1.0" encoding="utf-8"?>
+<w:ftr xmlns:wpc="http://schemas.microsoft.com/office/word/2010/wordprocessingCanvas" xmlns:mc="http://schemas.openxmlformats.org/markup-compatibility/2006" xmlns:o="urn:schemas-microsoft-com:office:office" xmlns:r="http://schemas.openxmlformats.org/officeDocument/2006/relationships" xmlns:m="http://schemas.openxmlformats.org/officeDocument/2006/math" xmlns:v="urn:schemas-microsoft-com:vml" xmlns:wp14="http://schemas.microsoft.com/office/word/2010/wordprocessingDrawing" xmlns:wp="http://schemas.openxmlformats.org/drawingml/2006/wordprocessingDrawing" xmlns:w10="urn:schemas-microsoft-com:office:word" xmlns:w="http://schemas.openxmlformats.org/wordprocessingml/2006/main" xmlns:w14="http://schemas.microsoft.com/office/word/2010/wordml" xmlns:wpg="http://schemas.microsoft.com/office/word/2010/wordprocessingGroup" xmlns:wpi="http://schemas.microsoft.com/office/word/2010/wordprocessingInk" xmlns:wne="http://schemas.microsoft.com/office/word/2006/wordml" xmlns:wps="http://schemas.microsoft.com/office/word/2010/wordprocessingShape" mc:Ignorable="w14 wp14">
+  <w:sdt>
+    <w:sdtPr>
+      <w:id w:val="1754236222"/>
+      <w:docPartObj>
+        <w:docPartGallery w:val="Page Numbers (Bottom of Page)"/>
+        <w:docPartUnique/>
+      </w:docPartObj>
+    </w:sdtPr>
+    <w:sdtContent>
+      <w:p>
+        <w:pPr>
+          <w:pStyle w:val="Rodap"/>
+          <w:jc w:val="center"/>
+        </w:pPr>
+        <w:r>
+          <w:fldChar w:fldCharType="begin"/>
+        </w:r>
+        <w:r>
+          <w:instrText>PAGE   \* MERGEFORMAT</w:instrText>
+        </w:r>
+        <w:r>
+          <w:fldChar w:fldCharType="separate"/>
+        </w:r>
+        <w:r>
+          <w:rPr>
+            <w:noProof/>
+          </w:rPr>
+          <w:t>2</w:t>
+        </w:r>
+        <w:r>
+          <w:fldChar w:fldCharType="end"/>
+        </w:r>
+      </w:p>
+    </w:sdtContent>
+  </w:sdt>
+  <w:p>
+    <w:pPr>
+      <w:pStyle w:val="Rodap"/>
+    </w:pPr>
+  </w:p>
+</w:ftr>
 </file>
 
 <file path=word/footnotes.xml><?xml version="1.0" encoding="utf-8"?>
@@ -13222,543 +13147,6 @@
 </w:styles>
 </file>
 
-<file path=word/glossary/document.xml><?xml version="1.0" encoding="utf-8"?>
-<w:glossaryDocument xmlns:wpc="http://schemas.microsoft.com/office/word/2010/wordprocessingCanvas" xmlns:mc="http://schemas.openxmlformats.org/markup-compatibility/2006" xmlns:o="urn:schemas-microsoft-com:office:office" xmlns:r="http://schemas.openxmlformats.org/officeDocument/2006/relationships" xmlns:m="http://schemas.openxmlformats.org/officeDocument/2006/math" xmlns:v="urn:schemas-microsoft-com:vml" xmlns:wp14="http://schemas.microsoft.com/office/word/2010/wordprocessingDrawing" xmlns:wp="http://schemas.openxmlformats.org/drawingml/2006/wordprocessingDrawing" xmlns:w10="urn:schemas-microsoft-com:office:word" xmlns:w="http://schemas.openxmlformats.org/wordprocessingml/2006/main" xmlns:w14="http://schemas.microsoft.com/office/word/2010/wordml" xmlns:wpg="http://schemas.microsoft.com/office/word/2010/wordprocessingGroup" xmlns:wpi="http://schemas.microsoft.com/office/word/2010/wordprocessingInk" xmlns:wne="http://schemas.microsoft.com/office/word/2006/wordml" xmlns:wps="http://schemas.microsoft.com/office/word/2010/wordprocessingShape" mc:Ignorable="w14 wp14"/>
-</file>
-
-<file path=word/glossary/fontTable.xml><?xml version="1.0" encoding="utf-8"?>
-<w:fonts xmlns:mc="http://schemas.openxmlformats.org/markup-compatibility/2006" xmlns:r="http://schemas.openxmlformats.org/officeDocument/2006/relationships" xmlns:w="http://schemas.openxmlformats.org/wordprocessingml/2006/main" xmlns:w14="http://schemas.microsoft.com/office/word/2010/wordml" mc:Ignorable="w14">
-  <w:font w:name="Symbol">
-    <w:panose1 w:val="05050102010706020507"/>
-    <w:charset w:val="02"/>
-    <w:family w:val="roman"/>
-    <w:pitch w:val="variable"/>
-    <w:sig w:usb0="00000000" w:usb1="10000000" w:usb2="00000000" w:usb3="00000000" w:csb0="80000000" w:csb1="00000000"/>
-  </w:font>
-  <w:font w:name="Times New Roman">
-    <w:panose1 w:val="02020603050405020304"/>
-    <w:charset w:val="00"/>
-    <w:family w:val="roman"/>
-    <w:pitch w:val="variable"/>
-    <w:sig w:usb0="E0002EFF" w:usb1="C0007843" w:usb2="00000009" w:usb3="00000000" w:csb0="000001FF" w:csb1="00000000"/>
-  </w:font>
-  <w:font w:name="Courier New">
-    <w:panose1 w:val="02070309020205020404"/>
-    <w:charset w:val="00"/>
-    <w:family w:val="modern"/>
-    <w:pitch w:val="fixed"/>
-    <w:sig w:usb0="E0002AFF" w:usb1="C0007843" w:usb2="00000009" w:usb3="00000000" w:csb0="000001FF" w:csb1="00000000"/>
-  </w:font>
-  <w:font w:name="Wingdings">
-    <w:panose1 w:val="05000000000000000000"/>
-    <w:charset w:val="02"/>
-    <w:family w:val="auto"/>
-    <w:pitch w:val="variable"/>
-    <w:sig w:usb0="00000000" w:usb1="10000000" w:usb2="00000000" w:usb3="00000000" w:csb0="80000000" w:csb1="00000000"/>
-  </w:font>
-  <w:font w:name="Calibri">
-    <w:panose1 w:val="020F0502020204030204"/>
-    <w:charset w:val="00"/>
-    <w:family w:val="swiss"/>
-    <w:pitch w:val="variable"/>
-    <w:sig w:usb0="E00002FF" w:usb1="4000ACFF" w:usb2="00000001" w:usb3="00000000" w:csb0="0000019F" w:csb1="00000000"/>
-  </w:font>
-  <w:font w:name="Calibri Light">
-    <w:panose1 w:val="020F0302020204030204"/>
-    <w:charset w:val="00"/>
-    <w:family w:val="swiss"/>
-    <w:pitch w:val="variable"/>
-    <w:sig w:usb0="A00002EF" w:usb1="4000207B" w:usb2="00000000" w:usb3="00000000" w:csb0="0000019F" w:csb1="00000000"/>
-  </w:font>
-  <w:font w:name="Tahoma">
-    <w:panose1 w:val="020B0604030504040204"/>
-    <w:charset w:val="00"/>
-    <w:family w:val="swiss"/>
-    <w:pitch w:val="variable"/>
-    <w:sig w:usb0="E1002EFF" w:usb1="C000605B" w:usb2="00000029" w:usb3="00000000" w:csb0="000101FF" w:csb1="00000000"/>
-  </w:font>
-  <w:font w:name="Cambria">
-    <w:panose1 w:val="02040503050406030204"/>
-    <w:charset w:val="00"/>
-    <w:family w:val="roman"/>
-    <w:pitch w:val="variable"/>
-    <w:sig w:usb0="E00002FF" w:usb1="400004FF" w:usb2="00000000" w:usb3="00000000" w:csb0="0000019F" w:csb1="00000000"/>
-  </w:font>
-</w:fonts>
-</file>
-
-<file path=word/glossary/settings.xml><?xml version="1.0" encoding="utf-8"?>
-<w:settings xmlns:mc="http://schemas.openxmlformats.org/markup-compatibility/2006" xmlns:o="urn:schemas-microsoft-com:office:office" xmlns:r="http://schemas.openxmlformats.org/officeDocument/2006/relationships" xmlns:m="http://schemas.openxmlformats.org/officeDocument/2006/math" xmlns:v="urn:schemas-microsoft-com:vml" xmlns:w10="urn:schemas-microsoft-com:office:word" xmlns:w="http://schemas.openxmlformats.org/wordprocessingml/2006/main" xmlns:w14="http://schemas.microsoft.com/office/word/2010/wordml" xmlns:sl="http://schemas.openxmlformats.org/schemaLibrary/2006/main" mc:Ignorable="w14">
-  <w:view w:val="normal"/>
-  <w:defaultTabStop w:val="708"/>
-  <w:hyphenationZone w:val="425"/>
-  <w:characterSpacingControl w:val="doNotCompress"/>
-  <w:compat>
-    <w:useFELayout/>
-    <w:compatSetting w:name="compatibilityMode" w:uri="http://schemas.microsoft.com/office/word" w:val="14"/>
-    <w:compatSetting w:name="overrideTableStyleFontSizeAndJustification" w:uri="http://schemas.microsoft.com/office/word" w:val="1"/>
-    <w:compatSetting w:name="enableOpenTypeFeatures" w:uri="http://schemas.microsoft.com/office/word" w:val="1"/>
-    <w:compatSetting w:name="doNotFlipMirrorIndents" w:uri="http://schemas.microsoft.com/office/word" w:val="1"/>
-  </w:compat>
-  <w:rsids>
-    <w:rsidRoot w:val="00A64929"/>
-    <w:rsid w:val="00A64929"/>
-  </w:rsids>
-  <m:mathPr>
-    <m:mathFont m:val="Cambria Math"/>
-    <m:brkBin m:val="before"/>
-    <m:brkBinSub m:val="--"/>
-    <m:smallFrac m:val="0"/>
-    <m:dispDef/>
-    <m:lMargin m:val="0"/>
-    <m:rMargin m:val="0"/>
-    <m:defJc m:val="centerGroup"/>
-    <m:wrapIndent m:val="1440"/>
-    <m:intLim m:val="subSup"/>
-    <m:naryLim m:val="undOvr"/>
-  </m:mathPr>
-  <w:themeFontLang w:val="pt-BR"/>
-  <w:clrSchemeMapping w:bg1="light1" w:t1="dark1" w:bg2="light2" w:t2="dark2" w:accent1="accent1" w:accent2="accent2" w:accent3="accent3" w:accent4="accent4" w:accent5="accent5" w:accent6="accent6" w:hyperlink="hyperlink" w:followedHyperlink="followedHyperlink"/>
-  <w:decimalSymbol w:val=","/>
-  <w:listSeparator w:val=";"/>
-</w:settings>
-</file>
-
-<file path=word/glossary/styles.xml><?xml version="1.0" encoding="utf-8"?>
-<w:styles xmlns:mc="http://schemas.openxmlformats.org/markup-compatibility/2006" xmlns:r="http://schemas.openxmlformats.org/officeDocument/2006/relationships" xmlns:w="http://schemas.openxmlformats.org/wordprocessingml/2006/main" xmlns:w14="http://schemas.microsoft.com/office/word/2010/wordml" mc:Ignorable="w14">
-  <w:docDefaults>
-    <w:rPrDefault>
-      <w:rPr>
-        <w:rFonts w:asciiTheme="minorHAnsi" w:eastAsiaTheme="minorEastAsia" w:hAnsiTheme="minorHAnsi" w:cstheme="minorBidi"/>
-        <w:sz w:val="22"/>
-        <w:szCs w:val="22"/>
-        <w:lang w:val="pt-BR" w:eastAsia="pt-BR" w:bidi="ar-SA"/>
-      </w:rPr>
-    </w:rPrDefault>
-    <w:pPrDefault>
-      <w:pPr>
-        <w:spacing w:after="200" w:line="276" w:lineRule="auto"/>
-      </w:pPr>
-    </w:pPrDefault>
-  </w:docDefaults>
-  <w:latentStyles w:defLockedState="0" w:defUIPriority="99" w:defSemiHidden="1" w:defUnhideWhenUsed="1" w:defQFormat="0" w:count="267">
-    <w:lsdException w:name="Normal" w:semiHidden="0" w:uiPriority="0" w:unhideWhenUsed="0" w:qFormat="1"/>
-    <w:lsdException w:name="heading 1" w:semiHidden="0" w:uiPriority="9" w:unhideWhenUsed="0" w:qFormat="1"/>
-    <w:lsdException w:name="heading 2" w:uiPriority="9" w:qFormat="1"/>
-    <w:lsdException w:name="heading 3" w:uiPriority="9" w:qFormat="1"/>
-    <w:lsdException w:name="heading 4" w:uiPriority="9" w:qFormat="1"/>
-    <w:lsdException w:name="heading 5" w:uiPriority="9" w:qFormat="1"/>
-    <w:lsdException w:name="heading 6" w:uiPriority="9" w:qFormat="1"/>
-    <w:lsdException w:name="heading 7" w:uiPriority="9" w:qFormat="1"/>
-    <w:lsdException w:name="heading 8" w:uiPriority="9" w:qFormat="1"/>
-    <w:lsdException w:name="heading 9" w:uiPriority="9" w:qFormat="1"/>
-    <w:lsdException w:name="toc 1" w:uiPriority="39"/>
-    <w:lsdException w:name="toc 2" w:uiPriority="39"/>
-    <w:lsdException w:name="toc 3" w:uiPriority="39"/>
-    <w:lsdException w:name="toc 4" w:uiPriority="39"/>
-    <w:lsdException w:name="toc 5" w:uiPriority="39"/>
-    <w:lsdException w:name="toc 6" w:uiPriority="39"/>
-    <w:lsdException w:name="toc 7" w:uiPriority="39"/>
-    <w:lsdException w:name="toc 8" w:uiPriority="39"/>
-    <w:lsdException w:name="toc 9" w:uiPriority="39"/>
-    <w:lsdException w:name="caption" w:uiPriority="35" w:qFormat="1"/>
-    <w:lsdException w:name="Title" w:semiHidden="0" w:uiPriority="10" w:unhideWhenUsed="0" w:qFormat="1"/>
-    <w:lsdException w:name="Default Paragraph Font" w:uiPriority="1"/>
-    <w:lsdException w:name="Subtitle" w:semiHidden="0" w:uiPriority="11" w:unhideWhenUsed="0" w:qFormat="1"/>
-    <w:lsdException w:name="Strong" w:semiHidden="0" w:uiPriority="22" w:unhideWhenUsed="0" w:qFormat="1"/>
-    <w:lsdException w:name="Emphasis" w:semiHidden="0" w:uiPriority="20" w:unhideWhenUsed="0" w:qFormat="1"/>
-    <w:lsdException w:name="Table Grid" w:semiHidden="0" w:uiPriority="59" w:unhideWhenUsed="0"/>
-    <w:lsdException w:name="Placeholder Text" w:unhideWhenUsed="0"/>
-    <w:lsdException w:name="No Spacing" w:semiHidden="0" w:uiPriority="1" w:unhideWhenUsed="0" w:qFormat="1"/>
-    <w:lsdException w:name="Light Shading" w:semiHidden="0" w:uiPriority="60" w:unhideWhenUsed="0"/>
-    <w:lsdException w:name="Light List" w:semiHidden="0" w:uiPriority="61" w:unhideWhenUsed="0"/>
-    <w:lsdException w:name="Light Grid" w:semiHidden="0" w:uiPriority="62" w:unhideWhenUsed="0"/>
-    <w:lsdException w:name="Medium Shading 1" w:semiHidden="0" w:uiPriority="63" w:unhideWhenUsed="0"/>
-    <w:lsdException w:name="Medium Shading 2" w:semiHidden="0" w:uiPriority="64" w:unhideWhenUsed="0"/>
-    <w:lsdException w:name="Medium List 1" w:semiHidden="0" w:uiPriority="65" w:unhideWhenUsed="0"/>
-    <w:lsdException w:name="Medium List 2" w:semiHidden="0" w:uiPriority="66" w:unhideWhenUsed="0"/>
-    <w:lsdException w:name="Medium Grid 1" w:semiHidden="0" w:uiPriority="67" w:unhideWhenUsed="0"/>
-    <w:lsdException w:name="Medium Grid 2" w:semiHidden="0" w:uiPriority="68" w:unhideWhenUsed="0"/>
-    <w:lsdException w:name="Medium Grid 3" w:semiHidden="0" w:uiPriority="69" w:unhideWhenUsed="0"/>
-    <w:lsdException w:name="Dark List" w:semiHidden="0" w:uiPriority="70" w:unhideWhenUsed="0"/>
-    <w:lsdException w:name="Colorful Shading" w:semiHidden="0" w:uiPriority="71" w:unhideWhenUsed="0"/>
-    <w:lsdException w:name="Colorful List" w:semiHidden="0" w:uiPriority="72" w:unhideWhenUsed="0"/>
-    <w:lsdException w:name="Colorful Grid" w:semiHidden="0" w:uiPriority="73" w:unhideWhenUsed="0"/>
-    <w:lsdException w:name="Light Shading Accent 1" w:semiHidden="0" w:uiPriority="60" w:unhideWhenUsed="0"/>
-    <w:lsdException w:name="Light List Accent 1" w:semiHidden="0" w:uiPriority="61" w:unhideWhenUsed="0"/>
-    <w:lsdException w:name="Light Grid Accent 1" w:semiHidden="0" w:uiPriority="62" w:unhideWhenUsed="0"/>
-    <w:lsdException w:name="Medium Shading 1 Accent 1" w:semiHidden="0" w:uiPriority="63" w:unhideWhenUsed="0"/>
-    <w:lsdException w:name="Medium Shading 2 Accent 1" w:semiHidden="0" w:uiPriority="64" w:unhideWhenUsed="0"/>
-    <w:lsdException w:name="Medium List 1 Accent 1" w:semiHidden="0" w:uiPriority="65" w:unhideWhenUsed="0"/>
-    <w:lsdException w:name="Revision" w:unhideWhenUsed="0"/>
-    <w:lsdException w:name="List Paragraph" w:semiHidden="0" w:uiPriority="34" w:unhideWhenUsed="0" w:qFormat="1"/>
-    <w:lsdException w:name="Quote" w:semiHidden="0" w:uiPriority="29" w:unhideWhenUsed="0" w:qFormat="1"/>
-    <w:lsdException w:name="Intense Quote" w:semiHidden="0" w:uiPriority="30" w:unhideWhenUsed="0" w:qFormat="1"/>
-    <w:lsdException w:name="Medium List 2 Accent 1" w:semiHidden="0" w:uiPriority="66" w:unhideWhenUsed="0"/>
-    <w:lsdException w:name="Medium Grid 1 Accent 1" w:semiHidden="0" w:uiPriority="67" w:unhideWhenUsed="0"/>
-    <w:lsdException w:name="Medium Grid 2 Accent 1" w:semiHidden="0" w:uiPriority="68" w:unhideWhenUsed="0"/>
-    <w:lsdException w:name="Medium Grid 3 Accent 1" w:semiHidden="0" w:uiPriority="69" w:unhideWhenUsed="0"/>
-    <w:lsdException w:name="Dark List Accent 1" w:semiHidden="0" w:uiPriority="70" w:unhideWhenUsed="0"/>
-    <w:lsdException w:name="Colorful Shading Accent 1" w:semiHidden="0" w:uiPriority="71" w:unhideWhenUsed="0"/>
-    <w:lsdException w:name="Colorful List Accent 1" w:semiHidden="0" w:uiPriority="72" w:unhideWhenUsed="0"/>
-    <w:lsdException w:name="Colorful Grid Accent 1" w:semiHidden="0" w:uiPriority="73" w:unhideWhenUsed="0"/>
-    <w:lsdException w:name="Light Shading Accent 2" w:semiHidden="0" w:uiPriority="60" w:unhideWhenUsed="0"/>
-    <w:lsdException w:name="Light List Accent 2" w:semiHidden="0" w:uiPriority="61" w:unhideWhenUsed="0"/>
-    <w:lsdException w:name="Light Grid Accent 2" w:semiHidden="0" w:uiPriority="62" w:unhideWhenUsed="0"/>
-    <w:lsdException w:name="Medium Shading 1 Accent 2" w:semiHidden="0" w:uiPriority="63" w:unhideWhenUsed="0"/>
-    <w:lsdException w:name="Medium Shading 2 Accent 2" w:semiHidden="0" w:uiPriority="64" w:unhideWhenUsed="0"/>
-    <w:lsdException w:name="Medium List 1 Accent 2" w:semiHidden="0" w:uiPriority="65" w:unhideWhenUsed="0"/>
-    <w:lsdException w:name="Medium List 2 Accent 2" w:semiHidden="0" w:uiPriority="66" w:unhideWhenUsed="0"/>
-    <w:lsdException w:name="Medium Grid 1 Accent 2" w:semiHidden="0" w:uiPriority="67" w:unhideWhenUsed="0"/>
-    <w:lsdException w:name="Medium Grid 2 Accent 2" w:semiHidden="0" w:uiPriority="68" w:unhideWhenUsed="0"/>
-    <w:lsdException w:name="Medium Grid 3 Accent 2" w:semiHidden="0" w:uiPriority="69" w:unhideWhenUsed="0"/>
-    <w:lsdException w:name="Dark List Accent 2" w:semiHidden="0" w:uiPriority="70" w:unhideWhenUsed="0"/>
-    <w:lsdException w:name="Colorful Shading Accent 2" w:semiHidden="0" w:uiPriority="71" w:unhideWhenUsed="0"/>
-    <w:lsdException w:name="Colorful List Accent 2" w:semiHidden="0" w:uiPriority="72" w:unhideWhenUsed="0"/>
-    <w:lsdException w:name="Colorful Grid Accent 2" w:semiHidden="0" w:uiPriority="73" w:unhideWhenUsed="0"/>
-    <w:lsdException w:name="Light Shading Accent 3" w:semiHidden="0" w:uiPriority="60" w:unhideWhenUsed="0"/>
-    <w:lsdException w:name="Light List Accent 3" w:semiHidden="0" w:uiPriority="61" w:unhideWhenUsed="0"/>
-    <w:lsdException w:name="Light Grid Accent 3" w:semiHidden="0" w:uiPriority="62" w:unhideWhenUsed="0"/>
-    <w:lsdException w:name="Medium Shading 1 Accent 3" w:semiHidden="0" w:uiPriority="63" w:unhideWhenUsed="0"/>
-    <w:lsdException w:name="Medium Shading 2 Accent 3" w:semiHidden="0" w:uiPriority="64" w:unhideWhenUsed="0"/>
-    <w:lsdException w:name="Medium List 1 Accent 3" w:semiHidden="0" w:uiPriority="65" w:unhideWhenUsed="0"/>
-    <w:lsdException w:name="Medium List 2 Accent 3" w:semiHidden="0" w:uiPriority="66" w:unhideWhenUsed="0"/>
-    <w:lsdException w:name="Medium Grid 1 Accent 3" w:semiHidden="0" w:uiPriority="67" w:unhideWhenUsed="0"/>
-    <w:lsdException w:name="Medium Grid 2 Accent 3" w:semiHidden="0" w:uiPriority="68" w:unhideWhenUsed="0"/>
-    <w:lsdException w:name="Medium Grid 3 Accent 3" w:semiHidden="0" w:uiPriority="69" w:unhideWhenUsed="0"/>
-    <w:lsdException w:name="Dark List Accent 3" w:semiHidden="0" w:uiPriority="70" w:unhideWhenUsed="0"/>
-    <w:lsdException w:name="Colorful Shading Accent 3" w:semiHidden="0" w:uiPriority="71" w:unhideWhenUsed="0"/>
-    <w:lsdException w:name="Colorful List Accent 3" w:semiHidden="0" w:uiPriority="72" w:unhideWhenUsed="0"/>
-    <w:lsdException w:name="Colorful Grid Accent 3" w:semiHidden="0" w:uiPriority="73" w:unhideWhenUsed="0"/>
-    <w:lsdException w:name="Light Shading Accent 4" w:semiHidden="0" w:uiPriority="60" w:unhideWhenUsed="0"/>
-    <w:lsdException w:name="Light List Accent 4" w:semiHidden="0" w:uiPriority="61" w:unhideWhenUsed="0"/>
-    <w:lsdException w:name="Light Grid Accent 4" w:semiHidden="0" w:uiPriority="62" w:unhideWhenUsed="0"/>
-    <w:lsdException w:name="Medium Shading 1 Accent 4" w:semiHidden="0" w:uiPriority="63" w:unhideWhenUsed="0"/>
-    <w:lsdException w:name="Medium Shading 2 Accent 4" w:semiHidden="0" w:uiPriority="64" w:unhideWhenUsed="0"/>
-    <w:lsdException w:name="Medium List 1 Accent 4" w:semiHidden="0" w:uiPriority="65" w:unhideWhenUsed="0"/>
-    <w:lsdException w:name="Medium List 2 Accent 4" w:semiHidden="0" w:uiPriority="66" w:unhideWhenUsed="0"/>
-    <w:lsdException w:name="Medium Grid 1 Accent 4" w:semiHidden="0" w:uiPriority="67" w:unhideWhenUsed="0"/>
-    <w:lsdException w:name="Medium Grid 2 Accent 4" w:semiHidden="0" w:uiPriority="68" w:unhideWhenUsed="0"/>
-    <w:lsdException w:name="Medium Grid 3 Accent 4" w:semiHidden="0" w:uiPriority="69" w:unhideWhenUsed="0"/>
-    <w:lsdException w:name="Dark List Accent 4" w:semiHidden="0" w:uiPriority="70" w:unhideWhenUsed="0"/>
-    <w:lsdException w:name="Colorful Shading Accent 4" w:semiHidden="0" w:uiPriority="71" w:unhideWhenUsed="0"/>
-    <w:lsdException w:name="Colorful List Accent 4" w:semiHidden="0" w:uiPriority="72" w:unhideWhenUsed="0"/>
-    <w:lsdException w:name="Colorful Grid Accent 4" w:semiHidden="0" w:uiPriority="73" w:unhideWhenUsed="0"/>
-    <w:lsdException w:name="Light Shading Accent 5" w:semiHidden="0" w:uiPriority="60" w:unhideWhenUsed="0"/>
-    <w:lsdException w:name="Light List Accent 5" w:semiHidden="0" w:uiPriority="61" w:unhideWhenUsed="0"/>
-    <w:lsdException w:name="Light Grid Accent 5" w:semiHidden="0" w:uiPriority="62" w:unhideWhenUsed="0"/>
-    <w:lsdException w:name="Medium Shading 1 Accent 5" w:semiHidden="0" w:uiPriority="63" w:unhideWhenUsed="0"/>
-    <w:lsdException w:name="Medium Shading 2 Accent 5" w:semiHidden="0" w:uiPriority="64" w:unhideWhenUsed="0"/>
-    <w:lsdException w:name="Medium List 1 Accent 5" w:semiHidden="0" w:uiPriority="65" w:unhideWhenUsed="0"/>
-    <w:lsdException w:name="Medium List 2 Accent 5" w:semiHidden="0" w:uiPriority="66" w:unhideWhenUsed="0"/>
-    <w:lsdException w:name="Medium Grid 1 Accent 5" w:semiHidden="0" w:uiPriority="67" w:unhideWhenUsed="0"/>
-    <w:lsdException w:name="Medium Grid 2 Accent 5" w:semiHidden="0" w:uiPriority="68" w:unhideWhenUsed="0"/>
-    <w:lsdException w:name="Medium Grid 3 Accent 5" w:semiHidden="0" w:uiPriority="69" w:unhideWhenUsed="0"/>
-    <w:lsdException w:name="Dark List Accent 5" w:semiHidden="0" w:uiPriority="70" w:unhideWhenUsed="0"/>
-    <w:lsdException w:name="Colorful Shading Accent 5" w:semiHidden="0" w:uiPriority="71" w:unhideWhenUsed="0"/>
-    <w:lsdException w:name="Colorful List Accent 5" w:semiHidden="0" w:uiPriority="72" w:unhideWhenUsed="0"/>
-    <w:lsdException w:name="Colorful Grid Accent 5" w:semiHidden="0" w:uiPriority="73" w:unhideWhenUsed="0"/>
-    <w:lsdException w:name="Light Shading Accent 6" w:semiHidden="0" w:uiPriority="60" w:unhideWhenUsed="0"/>
-    <w:lsdException w:name="Light List Accent 6" w:semiHidden="0" w:uiPriority="61" w:unhideWhenUsed="0"/>
-    <w:lsdException w:name="Light Grid Accent 6" w:semiHidden="0" w:uiPriority="62" w:unhideWhenUsed="0"/>
-    <w:lsdException w:name="Medium Shading 1 Accent 6" w:semiHidden="0" w:uiPriority="63" w:unhideWhenUsed="0"/>
-    <w:lsdException w:name="Medium Shading 2 Accent 6" w:semiHidden="0" w:uiPriority="64" w:unhideWhenUsed="0"/>
-    <w:lsdException w:name="Medium List 1 Accent 6" w:semiHidden="0" w:uiPriority="65" w:unhideWhenUsed="0"/>
-    <w:lsdException w:name="Medium List 2 Accent 6" w:semiHidden="0" w:uiPriority="66" w:unhideWhenUsed="0"/>
-    <w:lsdException w:name="Medium Grid 1 Accent 6" w:semiHidden="0" w:uiPriority="67" w:unhideWhenUsed="0"/>
-    <w:lsdException w:name="Medium Grid 2 Accent 6" w:semiHidden="0" w:uiPriority="68" w:unhideWhenUsed="0"/>
-    <w:lsdException w:name="Medium Grid 3 Accent 6" w:semiHidden="0" w:uiPriority="69" w:unhideWhenUsed="0"/>
-    <w:lsdException w:name="Dark List Accent 6" w:semiHidden="0" w:uiPriority="70" w:unhideWhenUsed="0"/>
-    <w:lsdException w:name="Colorful Shading Accent 6" w:semiHidden="0" w:uiPriority="71" w:unhideWhenUsed="0"/>
-    <w:lsdException w:name="Colorful List Accent 6" w:semiHidden="0" w:uiPriority="72" w:unhideWhenUsed="0"/>
-    <w:lsdException w:name="Colorful Grid Accent 6" w:semiHidden="0" w:uiPriority="73" w:unhideWhenUsed="0"/>
-    <w:lsdException w:name="Subtle Emphasis" w:semiHidden="0" w:uiPriority="19" w:unhideWhenUsed="0" w:qFormat="1"/>
-    <w:lsdException w:name="Intense Emphasis" w:semiHidden="0" w:uiPriority="21" w:unhideWhenUsed="0" w:qFormat="1"/>
-    <w:lsdException w:name="Subtle Reference" w:semiHidden="0" w:uiPriority="31" w:unhideWhenUsed="0" w:qFormat="1"/>
-    <w:lsdException w:name="Intense Reference" w:semiHidden="0" w:uiPriority="32" w:unhideWhenUsed="0" w:qFormat="1"/>
-    <w:lsdException w:name="Book Title" w:semiHidden="0" w:uiPriority="33" w:unhideWhenUsed="0" w:qFormat="1"/>
-    <w:lsdException w:name="Bibliography" w:uiPriority="37"/>
-    <w:lsdException w:name="TOC Heading" w:uiPriority="39" w:qFormat="1"/>
-  </w:latentStyles>
-  <w:style w:type="paragraph" w:default="1" w:styleId="Normal">
-    <w:name w:val="Normal"/>
-    <w:qFormat/>
-  </w:style>
-  <w:style w:type="character" w:default="1" w:styleId="Fontepargpadro">
-    <w:name w:val="Default Paragraph Font"/>
-    <w:uiPriority w:val="1"/>
-    <w:semiHidden/>
-    <w:unhideWhenUsed/>
-  </w:style>
-  <w:style w:type="table" w:default="1" w:styleId="Tabelanormal">
-    <w:name w:val="Normal Table"/>
-    <w:uiPriority w:val="99"/>
-    <w:semiHidden/>
-    <w:unhideWhenUsed/>
-    <w:tblPr>
-      <w:tblInd w:w="0" w:type="dxa"/>
-      <w:tblCellMar>
-        <w:top w:w="0" w:type="dxa"/>
-        <w:left w:w="108" w:type="dxa"/>
-        <w:bottom w:w="0" w:type="dxa"/>
-        <w:right w:w="108" w:type="dxa"/>
-      </w:tblCellMar>
-    </w:tblPr>
-  </w:style>
-  <w:style w:type="numbering" w:default="1" w:styleId="Semlista">
-    <w:name w:val="No List"/>
-    <w:uiPriority w:val="99"/>
-    <w:semiHidden/>
-    <w:unhideWhenUsed/>
-  </w:style>
-  <w:style w:type="paragraph" w:customStyle="1" w:styleId="7A125ACBF4D84DA8BC04B1F20C5C1215">
-    <w:name w:val="7A125ACBF4D84DA8BC04B1F20C5C1215"/>
-    <w:rsid w:val="00A64929"/>
-  </w:style>
-  <w:style w:type="paragraph" w:customStyle="1" w:styleId="7BFA6058EA5E4797AE8EF3A287C6DEFA">
-    <w:name w:val="7BFA6058EA5E4797AE8EF3A287C6DEFA"/>
-    <w:rsid w:val="00A64929"/>
-  </w:style>
-  <w:style w:type="paragraph" w:customStyle="1" w:styleId="6F95D7A4F28A405381E8FAF80EFE342F">
-    <w:name w:val="6F95D7A4F28A405381E8FAF80EFE342F"/>
-    <w:rsid w:val="00A64929"/>
-  </w:style>
-  <w:style w:type="paragraph" w:customStyle="1" w:styleId="1243F8160B0941BDB537B7E60CC340E1">
-    <w:name w:val="1243F8160B0941BDB537B7E60CC340E1"/>
-    <w:rsid w:val="00A64929"/>
-  </w:style>
-  <w:style w:type="paragraph" w:customStyle="1" w:styleId="6CAE744F6AFB4A6DB22BB88AE67D0BDF">
-    <w:name w:val="6CAE744F6AFB4A6DB22BB88AE67D0BDF"/>
-    <w:rsid w:val="00A64929"/>
-  </w:style>
-  <w:style w:type="paragraph" w:customStyle="1" w:styleId="915CBEADEACD4C24997AF1A751750A9F">
-    <w:name w:val="915CBEADEACD4C24997AF1A751750A9F"/>
-    <w:rsid w:val="00A64929"/>
-  </w:style>
-</w:styles>
-</file>
-
-<file path=word/glossary/stylesWithEffects.xml><?xml version="1.0" encoding="utf-8"?>
-<w:styles xmlns:wpc="http://schemas.microsoft.com/office/word/2010/wordprocessingCanvas" xmlns:mc="http://schemas.openxmlformats.org/markup-compatibility/2006" xmlns:o="urn:schemas-microsoft-com:office:office" xmlns:r="http://schemas.openxmlformats.org/officeDocument/2006/relationships" xmlns:m="http://schemas.openxmlformats.org/officeDocument/2006/math" xmlns:v="urn:schemas-microsoft-com:vml" xmlns:wp14="http://schemas.microsoft.com/office/word/2010/wordprocessingDrawing" xmlns:wp="http://schemas.openxmlformats.org/drawingml/2006/wordprocessingDrawing" xmlns:w10="urn:schemas-microsoft-com:office:word" xmlns:w="http://schemas.openxmlformats.org/wordprocessingml/2006/main" xmlns:w14="http://schemas.microsoft.com/office/word/2010/wordml" xmlns:wpg="http://schemas.microsoft.com/office/word/2010/wordprocessingGroup" xmlns:wpi="http://schemas.microsoft.com/office/word/2010/wordprocessingInk" xmlns:wne="http://schemas.microsoft.com/office/word/2006/wordml" xmlns:wps="http://schemas.microsoft.com/office/word/2010/wordprocessingShape" mc:Ignorable="w14 wp14">
-  <w:docDefaults>
-    <w:rPrDefault>
-      <w:rPr>
-        <w:rFonts w:asciiTheme="minorHAnsi" w:eastAsiaTheme="minorEastAsia" w:hAnsiTheme="minorHAnsi" w:cstheme="minorBidi"/>
-        <w:sz w:val="22"/>
-        <w:szCs w:val="22"/>
-        <w:lang w:val="pt-BR" w:eastAsia="pt-BR" w:bidi="ar-SA"/>
-      </w:rPr>
-    </w:rPrDefault>
-    <w:pPrDefault>
-      <w:pPr>
-        <w:spacing w:after="200" w:line="276" w:lineRule="auto"/>
-      </w:pPr>
-    </w:pPrDefault>
-  </w:docDefaults>
-  <w:latentStyles w:defLockedState="0" w:defUIPriority="99" w:defSemiHidden="1" w:defUnhideWhenUsed="1" w:defQFormat="0" w:count="267">
-    <w:lsdException w:name="Normal" w:semiHidden="0" w:uiPriority="0" w:unhideWhenUsed="0" w:qFormat="1"/>
-    <w:lsdException w:name="heading 1" w:semiHidden="0" w:uiPriority="9" w:unhideWhenUsed="0" w:qFormat="1"/>
-    <w:lsdException w:name="heading 2" w:uiPriority="9" w:qFormat="1"/>
-    <w:lsdException w:name="heading 3" w:uiPriority="9" w:qFormat="1"/>
-    <w:lsdException w:name="heading 4" w:uiPriority="9" w:qFormat="1"/>
-    <w:lsdException w:name="heading 5" w:uiPriority="9" w:qFormat="1"/>
-    <w:lsdException w:name="heading 6" w:uiPriority="9" w:qFormat="1"/>
-    <w:lsdException w:name="heading 7" w:uiPriority="9" w:qFormat="1"/>
-    <w:lsdException w:name="heading 8" w:uiPriority="9" w:qFormat="1"/>
-    <w:lsdException w:name="heading 9" w:uiPriority="9" w:qFormat="1"/>
-    <w:lsdException w:name="toc 1" w:uiPriority="39"/>
-    <w:lsdException w:name="toc 2" w:uiPriority="39"/>
-    <w:lsdException w:name="toc 3" w:uiPriority="39"/>
-    <w:lsdException w:name="toc 4" w:uiPriority="39"/>
-    <w:lsdException w:name="toc 5" w:uiPriority="39"/>
-    <w:lsdException w:name="toc 6" w:uiPriority="39"/>
-    <w:lsdException w:name="toc 7" w:uiPriority="39"/>
-    <w:lsdException w:name="toc 8" w:uiPriority="39"/>
-    <w:lsdException w:name="toc 9" w:uiPriority="39"/>
-    <w:lsdException w:name="caption" w:uiPriority="35" w:qFormat="1"/>
-    <w:lsdException w:name="Title" w:semiHidden="0" w:uiPriority="10" w:unhideWhenUsed="0" w:qFormat="1"/>
-    <w:lsdException w:name="Default Paragraph Font" w:uiPriority="1"/>
-    <w:lsdException w:name="Subtitle" w:semiHidden="0" w:uiPriority="11" w:unhideWhenUsed="0" w:qFormat="1"/>
-    <w:lsdException w:name="Strong" w:semiHidden="0" w:uiPriority="22" w:unhideWhenUsed="0" w:qFormat="1"/>
-    <w:lsdException w:name="Emphasis" w:semiHidden="0" w:uiPriority="20" w:unhideWhenUsed="0" w:qFormat="1"/>
-    <w:lsdException w:name="Table Grid" w:semiHidden="0" w:uiPriority="59" w:unhideWhenUsed="0"/>
-    <w:lsdException w:name="Placeholder Text" w:unhideWhenUsed="0"/>
-    <w:lsdException w:name="No Spacing" w:semiHidden="0" w:uiPriority="1" w:unhideWhenUsed="0" w:qFormat="1"/>
-    <w:lsdException w:name="Light Shading" w:semiHidden="0" w:uiPriority="60" w:unhideWhenUsed="0"/>
-    <w:lsdException w:name="Light List" w:semiHidden="0" w:uiPriority="61" w:unhideWhenUsed="0"/>
-    <w:lsdException w:name="Light Grid" w:semiHidden="0" w:uiPriority="62" w:unhideWhenUsed="0"/>
-    <w:lsdException w:name="Medium Shading 1" w:semiHidden="0" w:uiPriority="63" w:unhideWhenUsed="0"/>
-    <w:lsdException w:name="Medium Shading 2" w:semiHidden="0" w:uiPriority="64" w:unhideWhenUsed="0"/>
-    <w:lsdException w:name="Medium List 1" w:semiHidden="0" w:uiPriority="65" w:unhideWhenUsed="0"/>
-    <w:lsdException w:name="Medium List 2" w:semiHidden="0" w:uiPriority="66" w:unhideWhenUsed="0"/>
-    <w:lsdException w:name="Medium Grid 1" w:semiHidden="0" w:uiPriority="67" w:unhideWhenUsed="0"/>
-    <w:lsdException w:name="Medium Grid 2" w:semiHidden="0" w:uiPriority="68" w:unhideWhenUsed="0"/>
-    <w:lsdException w:name="Medium Grid 3" w:semiHidden="0" w:uiPriority="69" w:unhideWhenUsed="0"/>
-    <w:lsdException w:name="Dark List" w:semiHidden="0" w:uiPriority="70" w:unhideWhenUsed="0"/>
-    <w:lsdException w:name="Colorful Shading" w:semiHidden="0" w:uiPriority="71" w:unhideWhenUsed="0"/>
-    <w:lsdException w:name="Colorful List" w:semiHidden="0" w:uiPriority="72" w:unhideWhenUsed="0"/>
-    <w:lsdException w:name="Colorful Grid" w:semiHidden="0" w:uiPriority="73" w:unhideWhenUsed="0"/>
-    <w:lsdException w:name="Light Shading Accent 1" w:semiHidden="0" w:uiPriority="60" w:unhideWhenUsed="0"/>
-    <w:lsdException w:name="Light List Accent 1" w:semiHidden="0" w:uiPriority="61" w:unhideWhenUsed="0"/>
-    <w:lsdException w:name="Light Grid Accent 1" w:semiHidden="0" w:uiPriority="62" w:unhideWhenUsed="0"/>
-    <w:lsdException w:name="Medium Shading 1 Accent 1" w:semiHidden="0" w:uiPriority="63" w:unhideWhenUsed="0"/>
-    <w:lsdException w:name="Medium Shading 2 Accent 1" w:semiHidden="0" w:uiPriority="64" w:unhideWhenUsed="0"/>
-    <w:lsdException w:name="Medium List 1 Accent 1" w:semiHidden="0" w:uiPriority="65" w:unhideWhenUsed="0"/>
-    <w:lsdException w:name="Revision" w:unhideWhenUsed="0"/>
-    <w:lsdException w:name="List Paragraph" w:semiHidden="0" w:uiPriority="34" w:unhideWhenUsed="0" w:qFormat="1"/>
-    <w:lsdException w:name="Quote" w:semiHidden="0" w:uiPriority="29" w:unhideWhenUsed="0" w:qFormat="1"/>
-    <w:lsdException w:name="Intense Quote" w:semiHidden="0" w:uiPriority="30" w:unhideWhenUsed="0" w:qFormat="1"/>
-    <w:lsdException w:name="Medium List 2 Accent 1" w:semiHidden="0" w:uiPriority="66" w:unhideWhenUsed="0"/>
-    <w:lsdException w:name="Medium Grid 1 Accent 1" w:semiHidden="0" w:uiPriority="67" w:unhideWhenUsed="0"/>
-    <w:lsdException w:name="Medium Grid 2 Accent 1" w:semiHidden="0" w:uiPriority="68" w:unhideWhenUsed="0"/>
-    <w:lsdException w:name="Medium Grid 3 Accent 1" w:semiHidden="0" w:uiPriority="69" w:unhideWhenUsed="0"/>
-    <w:lsdException w:name="Dark List Accent 1" w:semiHidden="0" w:uiPriority="70" w:unhideWhenUsed="0"/>
-    <w:lsdException w:name="Colorful Shading Accent 1" w:semiHidden="0" w:uiPriority="71" w:unhideWhenUsed="0"/>
-    <w:lsdException w:name="Colorful List Accent 1" w:semiHidden="0" w:uiPriority="72" w:unhideWhenUsed="0"/>
-    <w:lsdException w:name="Colorful Grid Accent 1" w:semiHidden="0" w:uiPriority="73" w:unhideWhenUsed="0"/>
-    <w:lsdException w:name="Light Shading Accent 2" w:semiHidden="0" w:uiPriority="60" w:unhideWhenUsed="0"/>
-    <w:lsdException w:name="Light List Accent 2" w:semiHidden="0" w:uiPriority="61" w:unhideWhenUsed="0"/>
-    <w:lsdException w:name="Light Grid Accent 2" w:semiHidden="0" w:uiPriority="62" w:unhideWhenUsed="0"/>
-    <w:lsdException w:name="Medium Shading 1 Accent 2" w:semiHidden="0" w:uiPriority="63" w:unhideWhenUsed="0"/>
-    <w:lsdException w:name="Medium Shading 2 Accent 2" w:semiHidden="0" w:uiPriority="64" w:unhideWhenUsed="0"/>
-    <w:lsdException w:name="Medium List 1 Accent 2" w:semiHidden="0" w:uiPriority="65" w:unhideWhenUsed="0"/>
-    <w:lsdException w:name="Medium List 2 Accent 2" w:semiHidden="0" w:uiPriority="66" w:unhideWhenUsed="0"/>
-    <w:lsdException w:name="Medium Grid 1 Accent 2" w:semiHidden="0" w:uiPriority="67" w:unhideWhenUsed="0"/>
-    <w:lsdException w:name="Medium Grid 2 Accent 2" w:semiHidden="0" w:uiPriority="68" w:unhideWhenUsed="0"/>
-    <w:lsdException w:name="Medium Grid 3 Accent 2" w:semiHidden="0" w:uiPriority="69" w:unhideWhenUsed="0"/>
-    <w:lsdException w:name="Dark List Accent 2" w:semiHidden="0" w:uiPriority="70" w:unhideWhenUsed="0"/>
-    <w:lsdException w:name="Colorful Shading Accent 2" w:semiHidden="0" w:uiPriority="71" w:unhideWhenUsed="0"/>
-    <w:lsdException w:name="Colorful List Accent 2" w:semiHidden="0" w:uiPriority="72" w:unhideWhenUsed="0"/>
-    <w:lsdException w:name="Colorful Grid Accent 2" w:semiHidden="0" w:uiPriority="73" w:unhideWhenUsed="0"/>
-    <w:lsdException w:name="Light Shading Accent 3" w:semiHidden="0" w:uiPriority="60" w:unhideWhenUsed="0"/>
-    <w:lsdException w:name="Light List Accent 3" w:semiHidden="0" w:uiPriority="61" w:unhideWhenUsed="0"/>
-    <w:lsdException w:name="Light Grid Accent 3" w:semiHidden="0" w:uiPriority="62" w:unhideWhenUsed="0"/>
-    <w:lsdException w:name="Medium Shading 1 Accent 3" w:semiHidden="0" w:uiPriority="63" w:unhideWhenUsed="0"/>
-    <w:lsdException w:name="Medium Shading 2 Accent 3" w:semiHidden="0" w:uiPriority="64" w:unhideWhenUsed="0"/>
-    <w:lsdException w:name="Medium List 1 Accent 3" w:semiHidden="0" w:uiPriority="65" w:unhideWhenUsed="0"/>
-    <w:lsdException w:name="Medium List 2 Accent 3" w:semiHidden="0" w:uiPriority="66" w:unhideWhenUsed="0"/>
-    <w:lsdException w:name="Medium Grid 1 Accent 3" w:semiHidden="0" w:uiPriority="67" w:unhideWhenUsed="0"/>
-    <w:lsdException w:name="Medium Grid 2 Accent 3" w:semiHidden="0" w:uiPriority="68" w:unhideWhenUsed="0"/>
-    <w:lsdException w:name="Medium Grid 3 Accent 3" w:semiHidden="0" w:uiPriority="69" w:unhideWhenUsed="0"/>
-    <w:lsdException w:name="Dark List Accent 3" w:semiHidden="0" w:uiPriority="70" w:unhideWhenUsed="0"/>
-    <w:lsdException w:name="Colorful Shading Accent 3" w:semiHidden="0" w:uiPriority="71" w:unhideWhenUsed="0"/>
-    <w:lsdException w:name="Colorful List Accent 3" w:semiHidden="0" w:uiPriority="72" w:unhideWhenUsed="0"/>
-    <w:lsdException w:name="Colorful Grid Accent 3" w:semiHidden="0" w:uiPriority="73" w:unhideWhenUsed="0"/>
-    <w:lsdException w:name="Light Shading Accent 4" w:semiHidden="0" w:uiPriority="60" w:unhideWhenUsed="0"/>
-    <w:lsdException w:name="Light List Accent 4" w:semiHidden="0" w:uiPriority="61" w:unhideWhenUsed="0"/>
-    <w:lsdException w:name="Light Grid Accent 4" w:semiHidden="0" w:uiPriority="62" w:unhideWhenUsed="0"/>
-    <w:lsdException w:name="Medium Shading 1 Accent 4" w:semiHidden="0" w:uiPriority="63" w:unhideWhenUsed="0"/>
-    <w:lsdException w:name="Medium Shading 2 Accent 4" w:semiHidden="0" w:uiPriority="64" w:unhideWhenUsed="0"/>
-    <w:lsdException w:name="Medium List 1 Accent 4" w:semiHidden="0" w:uiPriority="65" w:unhideWhenUsed="0"/>
-    <w:lsdException w:name="Medium List 2 Accent 4" w:semiHidden="0" w:uiPriority="66" w:unhideWhenUsed="0"/>
-    <w:lsdException w:name="Medium Grid 1 Accent 4" w:semiHidden="0" w:uiPriority="67" w:unhideWhenUsed="0"/>
-    <w:lsdException w:name="Medium Grid 2 Accent 4" w:semiHidden="0" w:uiPriority="68" w:unhideWhenUsed="0"/>
-    <w:lsdException w:name="Medium Grid 3 Accent 4" w:semiHidden="0" w:uiPriority="69" w:unhideWhenUsed="0"/>
-    <w:lsdException w:name="Dark List Accent 4" w:semiHidden="0" w:uiPriority="70" w:unhideWhenUsed="0"/>
-    <w:lsdException w:name="Colorful Shading Accent 4" w:semiHidden="0" w:uiPriority="71" w:unhideWhenUsed="0"/>
-    <w:lsdException w:name="Colorful List Accent 4" w:semiHidden="0" w:uiPriority="72" w:unhideWhenUsed="0"/>
-    <w:lsdException w:name="Colorful Grid Accent 4" w:semiHidden="0" w:uiPriority="73" w:unhideWhenUsed="0"/>
-    <w:lsdException w:name="Light Shading Accent 5" w:semiHidden="0" w:uiPriority="60" w:unhideWhenUsed="0"/>
-    <w:lsdException w:name="Light List Accent 5" w:semiHidden="0" w:uiPriority="61" w:unhideWhenUsed="0"/>
-    <w:lsdException w:name="Light Grid Accent 5" w:semiHidden="0" w:uiPriority="62" w:unhideWhenUsed="0"/>
-    <w:lsdException w:name="Medium Shading 1 Accent 5" w:semiHidden="0" w:uiPriority="63" w:unhideWhenUsed="0"/>
-    <w:lsdException w:name="Medium Shading 2 Accent 5" w:semiHidden="0" w:uiPriority="64" w:unhideWhenUsed="0"/>
-    <w:lsdException w:name="Medium List 1 Accent 5" w:semiHidden="0" w:uiPriority="65" w:unhideWhenUsed="0"/>
-    <w:lsdException w:name="Medium List 2 Accent 5" w:semiHidden="0" w:uiPriority="66" w:unhideWhenUsed="0"/>
-    <w:lsdException w:name="Medium Grid 1 Accent 5" w:semiHidden="0" w:uiPriority="67" w:unhideWhenUsed="0"/>
-    <w:lsdException w:name="Medium Grid 2 Accent 5" w:semiHidden="0" w:uiPriority="68" w:unhideWhenUsed="0"/>
-    <w:lsdException w:name="Medium Grid 3 Accent 5" w:semiHidden="0" w:uiPriority="69" w:unhideWhenUsed="0"/>
-    <w:lsdException w:name="Dark List Accent 5" w:semiHidden="0" w:uiPriority="70" w:unhideWhenUsed="0"/>
-    <w:lsdException w:name="Colorful Shading Accent 5" w:semiHidden="0" w:uiPriority="71" w:unhideWhenUsed="0"/>
-    <w:lsdException w:name="Colorful List Accent 5" w:semiHidden="0" w:uiPriority="72" w:unhideWhenUsed="0"/>
-    <w:lsdException w:name="Colorful Grid Accent 5" w:semiHidden="0" w:uiPriority="73" w:unhideWhenUsed="0"/>
-    <w:lsdException w:name="Light Shading Accent 6" w:semiHidden="0" w:uiPriority="60" w:unhideWhenUsed="0"/>
-    <w:lsdException w:name="Light List Accent 6" w:semiHidden="0" w:uiPriority="61" w:unhideWhenUsed="0"/>
-    <w:lsdException w:name="Light Grid Accent 6" w:semiHidden="0" w:uiPriority="62" w:unhideWhenUsed="0"/>
-    <w:lsdException w:name="Medium Shading 1 Accent 6" w:semiHidden="0" w:uiPriority="63" w:unhideWhenUsed="0"/>
-    <w:lsdException w:name="Medium Shading 2 Accent 6" w:semiHidden="0" w:uiPriority="64" w:unhideWhenUsed="0"/>
-    <w:lsdException w:name="Medium List 1 Accent 6" w:semiHidden="0" w:uiPriority="65" w:unhideWhenUsed="0"/>
-    <w:lsdException w:name="Medium List 2 Accent 6" w:semiHidden="0" w:uiPriority="66" w:unhideWhenUsed="0"/>
-    <w:lsdException w:name="Medium Grid 1 Accent 6" w:semiHidden="0" w:uiPriority="67" w:unhideWhenUsed="0"/>
-    <w:lsdException w:name="Medium Grid 2 Accent 6" w:semiHidden="0" w:uiPriority="68" w:unhideWhenUsed="0"/>
-    <w:lsdException w:name="Medium Grid 3 Accent 6" w:semiHidden="0" w:uiPriority="69" w:unhideWhenUsed="0"/>
-    <w:lsdException w:name="Dark List Accent 6" w:semiHidden="0" w:uiPriority="70" w:unhideWhenUsed="0"/>
-    <w:lsdException w:name="Colorful Shading Accent 6" w:semiHidden="0" w:uiPriority="71" w:unhideWhenUsed="0"/>
-    <w:lsdException w:name="Colorful List Accent 6" w:semiHidden="0" w:uiPriority="72" w:unhideWhenUsed="0"/>
-    <w:lsdException w:name="Colorful Grid Accent 6" w:semiHidden="0" w:uiPriority="73" w:unhideWhenUsed="0"/>
-    <w:lsdException w:name="Subtle Emphasis" w:semiHidden="0" w:uiPriority="19" w:unhideWhenUsed="0" w:qFormat="1"/>
-    <w:lsdException w:name="Intense Emphasis" w:semiHidden="0" w:uiPriority="21" w:unhideWhenUsed="0" w:qFormat="1"/>
-    <w:lsdException w:name="Subtle Reference" w:semiHidden="0" w:uiPriority="31" w:unhideWhenUsed="0" w:qFormat="1"/>
-    <w:lsdException w:name="Intense Reference" w:semiHidden="0" w:uiPriority="32" w:unhideWhenUsed="0" w:qFormat="1"/>
-    <w:lsdException w:name="Book Title" w:semiHidden="0" w:uiPriority="33" w:unhideWhenUsed="0" w:qFormat="1"/>
-    <w:lsdException w:name="Bibliography" w:uiPriority="37"/>
-    <w:lsdException w:name="TOC Heading" w:uiPriority="39" w:qFormat="1"/>
-  </w:latentStyles>
-  <w:style w:type="paragraph" w:default="1" w:styleId="Normal">
-    <w:name w:val="Normal"/>
-    <w:qFormat/>
-  </w:style>
-  <w:style w:type="character" w:default="1" w:styleId="Fontepargpadro">
-    <w:name w:val="Default Paragraph Font"/>
-    <w:uiPriority w:val="1"/>
-    <w:semiHidden/>
-    <w:unhideWhenUsed/>
-  </w:style>
-  <w:style w:type="table" w:default="1" w:styleId="Tabelanormal">
-    <w:name w:val="Normal Table"/>
-    <w:uiPriority w:val="99"/>
-    <w:semiHidden/>
-    <w:unhideWhenUsed/>
-    <w:tblPr>
-      <w:tblInd w:w="0" w:type="dxa"/>
-      <w:tblCellMar>
-        <w:top w:w="0" w:type="dxa"/>
-        <w:left w:w="108" w:type="dxa"/>
-        <w:bottom w:w="0" w:type="dxa"/>
-        <w:right w:w="108" w:type="dxa"/>
-      </w:tblCellMar>
-    </w:tblPr>
-  </w:style>
-  <w:style w:type="numbering" w:default="1" w:styleId="Semlista">
-    <w:name w:val="No List"/>
-    <w:uiPriority w:val="99"/>
-    <w:semiHidden/>
-    <w:unhideWhenUsed/>
-  </w:style>
-  <w:style w:type="paragraph" w:customStyle="1" w:styleId="7A125ACBF4D84DA8BC04B1F20C5C1215">
-    <w:name w:val="7A125ACBF4D84DA8BC04B1F20C5C1215"/>
-    <w:rsid w:val="00A64929"/>
-  </w:style>
-  <w:style w:type="paragraph" w:customStyle="1" w:styleId="7BFA6058EA5E4797AE8EF3A287C6DEFA">
-    <w:name w:val="7BFA6058EA5E4797AE8EF3A287C6DEFA"/>
-    <w:rsid w:val="00A64929"/>
-  </w:style>
-  <w:style w:type="paragraph" w:customStyle="1" w:styleId="6F95D7A4F28A405381E8FAF80EFE342F">
-    <w:name w:val="6F95D7A4F28A405381E8FAF80EFE342F"/>
-    <w:rsid w:val="00A64929"/>
-  </w:style>
-  <w:style w:type="paragraph" w:customStyle="1" w:styleId="1243F8160B0941BDB537B7E60CC340E1">
-    <w:name w:val="1243F8160B0941BDB537B7E60CC340E1"/>
-    <w:rsid w:val="00A64929"/>
-  </w:style>
-  <w:style w:type="paragraph" w:customStyle="1" w:styleId="6CAE744F6AFB4A6DB22BB88AE67D0BDF">
-    <w:name w:val="6CAE744F6AFB4A6DB22BB88AE67D0BDF"/>
-    <w:rsid w:val="00A64929"/>
-  </w:style>
-  <w:style w:type="paragraph" w:customStyle="1" w:styleId="915CBEADEACD4C24997AF1A751750A9F">
-    <w:name w:val="915CBEADEACD4C24997AF1A751750A9F"/>
-    <w:rsid w:val="00A64929"/>
-  </w:style>
-</w:styles>
-</file>
-
-<file path=word/glossary/webSettings.xml><?xml version="1.0" encoding="utf-8"?>
-<w:webSettings xmlns:mc="http://schemas.openxmlformats.org/markup-compatibility/2006" xmlns:r="http://schemas.openxmlformats.org/officeDocument/2006/relationships" xmlns:w="http://schemas.openxmlformats.org/wordprocessingml/2006/main" xmlns:w14="http://schemas.microsoft.com/office/word/2010/wordml" mc:Ignorable="w14">
-  <w:optimizeForBrowser/>
-  <w:allowPNG/>
-</w:webSettings>
-</file>
-
 <file path=word/theme/theme1.xml><?xml version="1.0" encoding="utf-8"?>
 <a:theme xmlns:a="http://schemas.openxmlformats.org/drawingml/2006/main" name="Tema do Office">
   <a:themeElements>
@@ -14014,7 +13402,7 @@
   <a:extraClrSchemeLst/>
   <a:extLst>
     <a:ext uri="{05A4C25C-085E-4340-85A3-A5531E510DB2}">
-      <thm15:themeFamily xmlns="" xmlns:thm15="http://schemas.microsoft.com/office/thememl/2012/main" name="Office Theme" id="{62F939B6-93AF-4DB8-9C6B-D6C7DFDC589F}" vid="{4A3C46E8-61CC-4603-A589-7422A47A8E4A}"/>
+      <thm15:themeFamily xmlns:thm15="http://schemas.microsoft.com/office/thememl/2012/main" xmlns="" name="Office Theme" id="{62F939B6-93AF-4DB8-9C6B-D6C7DFDC589F}" vid="{4A3C46E8-61CC-4603-A589-7422A47A8E4A}"/>
     </a:ext>
   </a:extLst>
 </a:theme>
@@ -14025,7 +13413,7 @@
 </file>
 
 <file path=customXml/itemProps1.xml><?xml version="1.0" encoding="utf-8"?>
-<ds:datastoreItem xmlns:ds="http://schemas.openxmlformats.org/officeDocument/2006/customXml" ds:itemID="{6DC62EB5-4D1D-4C82-9A0B-410D9D02EE71}">
+<ds:datastoreItem xmlns:ds="http://schemas.openxmlformats.org/officeDocument/2006/customXml" ds:itemID="{B2A0BED5-8D0B-4055-BAA6-965B1E412977}">
   <ds:schemaRefs>
     <ds:schemaRef ds:uri="http://schemas.openxmlformats.org/officeDocument/2006/bibliography"/>
   </ds:schemaRefs>

</xml_diff>

<commit_message>
Documento de Especificação IMC - Versão 0.8
Alteração de Requisitos.
</commit_message>
<xml_diff>
--- a/Documento de Especificação - IMC.docx
+++ b/Documento de Especificação - IMC.docx
@@ -690,8 +690,18 @@
           <w:sz w:val="24"/>
           <w:szCs w:val="24"/>
         </w:rPr>
-        <w:t>maio de 2016</w:t>
-      </w:r>
+        <w:t xml:space="preserve">maio de </w:t>
+      </w:r>
+      <w:proofErr w:type="gramStart"/>
+      <w:r>
+        <w:rPr>
+          <w:rFonts w:ascii="Times New Roman" w:hAnsi="Times New Roman" w:cs="Times New Roman"/>
+          <w:sz w:val="24"/>
+          <w:szCs w:val="24"/>
+        </w:rPr>
+        <w:t>2016</w:t>
+      </w:r>
+      <w:proofErr w:type="gramEnd"/>
     </w:p>
     <w:p>
       <w:pPr>
@@ -1455,6 +1465,106 @@
           </w:p>
         </w:tc>
       </w:tr>
+      <w:tr>
+        <w:tc>
+          <w:tcPr>
+            <w:tcW w:w="2123" w:type="dxa"/>
+          </w:tcPr>
+          <w:p>
+            <w:pPr>
+              <w:rPr>
+                <w:rFonts w:ascii="Times New Roman" w:hAnsi="Times New Roman" w:cs="Times New Roman"/>
+                <w:sz w:val="24"/>
+                <w:szCs w:val="24"/>
+              </w:rPr>
+            </w:pPr>
+            <w:r>
+              <w:rPr>
+                <w:rFonts w:ascii="Times New Roman" w:hAnsi="Times New Roman" w:cs="Times New Roman"/>
+                <w:sz w:val="24"/>
+                <w:szCs w:val="24"/>
+              </w:rPr>
+              <w:t>22/05/2016</w:t>
+            </w:r>
+            <w:bookmarkStart w:id="0" w:name="_GoBack"/>
+            <w:bookmarkEnd w:id="0"/>
+          </w:p>
+        </w:tc>
+        <w:tc>
+          <w:tcPr>
+            <w:tcW w:w="2123" w:type="dxa"/>
+          </w:tcPr>
+          <w:p>
+            <w:pPr>
+              <w:rPr>
+                <w:rFonts w:ascii="Times New Roman" w:hAnsi="Times New Roman" w:cs="Times New Roman"/>
+                <w:sz w:val="24"/>
+                <w:szCs w:val="24"/>
+              </w:rPr>
+            </w:pPr>
+            <w:r>
+              <w:rPr>
+                <w:rFonts w:ascii="Times New Roman" w:hAnsi="Times New Roman" w:cs="Times New Roman"/>
+                <w:sz w:val="24"/>
+                <w:szCs w:val="24"/>
+              </w:rPr>
+              <w:t>0.8</w:t>
+            </w:r>
+          </w:p>
+        </w:tc>
+        <w:tc>
+          <w:tcPr>
+            <w:tcW w:w="2124" w:type="dxa"/>
+          </w:tcPr>
+          <w:p>
+            <w:pPr>
+              <w:rPr>
+                <w:rFonts w:ascii="Times New Roman" w:hAnsi="Times New Roman" w:cs="Times New Roman"/>
+                <w:sz w:val="24"/>
+                <w:szCs w:val="24"/>
+              </w:rPr>
+            </w:pPr>
+            <w:r>
+              <w:rPr>
+                <w:rFonts w:ascii="Times New Roman" w:hAnsi="Times New Roman" w:cs="Times New Roman"/>
+                <w:sz w:val="24"/>
+                <w:szCs w:val="24"/>
+              </w:rPr>
+              <w:t>Alteração de Requisitos</w:t>
+            </w:r>
+            <w:r>
+              <w:rPr>
+                <w:rFonts w:ascii="Times New Roman" w:hAnsi="Times New Roman" w:cs="Times New Roman"/>
+                <w:sz w:val="24"/>
+                <w:szCs w:val="24"/>
+              </w:rPr>
+              <w:t>.</w:t>
+            </w:r>
+          </w:p>
+        </w:tc>
+        <w:tc>
+          <w:tcPr>
+            <w:tcW w:w="2124" w:type="dxa"/>
+          </w:tcPr>
+          <w:p>
+            <w:pPr>
+              <w:rPr>
+                <w:rFonts w:ascii="Times New Roman" w:hAnsi="Times New Roman" w:cs="Times New Roman"/>
+                <w:sz w:val="24"/>
+                <w:szCs w:val="28"/>
+              </w:rPr>
+            </w:pPr>
+            <w:r>
+              <w:rPr>
+                <w:rFonts w:ascii="Times New Roman" w:hAnsi="Times New Roman" w:cs="Times New Roman"/>
+                <w:sz w:val="24"/>
+                <w:szCs w:val="28"/>
+              </w:rPr>
+              <w:t>Juliana Moniz</w:t>
+            </w:r>
+          </w:p>
+        </w:tc>
+      </w:tr>
     </w:tbl>
     <w:p>
       <w:pPr>
@@ -1599,17 +1709,6 @@
           <w:szCs w:val="28"/>
         </w:rPr>
       </w:pPr>
-    </w:p>
-    <w:p>
-      <w:pPr>
-        <w:rPr>
-          <w:rFonts w:ascii="Times New Roman" w:hAnsi="Times New Roman" w:cs="Times New Roman"/>
-          <w:sz w:val="28"/>
-          <w:szCs w:val="28"/>
-        </w:rPr>
-      </w:pPr>
-      <w:bookmarkStart w:id="0" w:name="_GoBack"/>
-      <w:bookmarkEnd w:id="0"/>
     </w:p>
     <w:sdt>
       <w:sdtPr>
@@ -3460,7 +3559,25 @@
           <w:sz w:val="24"/>
           <w:szCs w:val="24"/>
         </w:rPr>
-        <w:t xml:space="preserve"> obesidade nível 1, nível</w:t>
+        <w:t xml:space="preserve"> obesidade nível </w:t>
+      </w:r>
+      <w:proofErr w:type="gramStart"/>
+      <w:r>
+        <w:rPr>
+          <w:rFonts w:ascii="Times New Roman" w:hAnsi="Times New Roman" w:cs="Times New Roman"/>
+          <w:sz w:val="24"/>
+          <w:szCs w:val="24"/>
+        </w:rPr>
+        <w:t>1</w:t>
+      </w:r>
+      <w:proofErr w:type="gramEnd"/>
+      <w:r>
+        <w:rPr>
+          <w:rFonts w:ascii="Times New Roman" w:hAnsi="Times New Roman" w:cs="Times New Roman"/>
+          <w:sz w:val="24"/>
+          <w:szCs w:val="24"/>
+        </w:rPr>
+        <w:t>, nível</w:t>
       </w:r>
       <w:r>
         <w:rPr>
@@ -3505,9 +3622,18 @@
           <w:rFonts w:ascii="Times New Roman" w:hAnsi="Times New Roman" w:cs="Times New Roman"/>
           <w:color w:val="auto"/>
         </w:rPr>
-        <w:t>Descrição dos Stakeholders</w:t>
+        <w:t xml:space="preserve">Descrição dos </w:t>
+      </w:r>
+      <w:proofErr w:type="spellStart"/>
+      <w:r>
+        <w:rPr>
+          <w:rFonts w:ascii="Times New Roman" w:hAnsi="Times New Roman" w:cs="Times New Roman"/>
+          <w:color w:val="auto"/>
+        </w:rPr>
+        <w:t>Stakeholders</w:t>
       </w:r>
       <w:bookmarkEnd w:id="3"/>
+      <w:proofErr w:type="spellEnd"/>
     </w:p>
     <w:p>
       <w:pPr>
@@ -3525,7 +3651,25 @@
           <w:sz w:val="24"/>
           <w:szCs w:val="24"/>
         </w:rPr>
-        <w:t xml:space="preserve">Os stakeholders do projeto são divididos em </w:t>
+        <w:t xml:space="preserve">Os </w:t>
+      </w:r>
+      <w:proofErr w:type="spellStart"/>
+      <w:r>
+        <w:rPr>
+          <w:rFonts w:ascii="Times New Roman" w:hAnsi="Times New Roman" w:cs="Times New Roman"/>
+          <w:sz w:val="24"/>
+          <w:szCs w:val="24"/>
+        </w:rPr>
+        <w:t>stakeholders</w:t>
+      </w:r>
+      <w:proofErr w:type="spellEnd"/>
+      <w:r>
+        <w:rPr>
+          <w:rFonts w:ascii="Times New Roman" w:hAnsi="Times New Roman" w:cs="Times New Roman"/>
+          <w:sz w:val="24"/>
+          <w:szCs w:val="24"/>
+        </w:rPr>
+        <w:t xml:space="preserve"> do projeto são divididos em </w:t>
       </w:r>
       <w:r>
         <w:rPr>
@@ -4108,7 +4252,25 @@
           <w:sz w:val="24"/>
           <w:szCs w:val="24"/>
         </w:rPr>
-        <w:t xml:space="preserve"> deve ser feito em pessoas maiores de 2 anos para que seja</w:t>
+        <w:t xml:space="preserve"> deve ser feito em pessoas maiores de </w:t>
+      </w:r>
+      <w:proofErr w:type="gramStart"/>
+      <w:r>
+        <w:rPr>
+          <w:rFonts w:ascii="Times New Roman" w:hAnsi="Times New Roman" w:cs="Times New Roman"/>
+          <w:sz w:val="24"/>
+          <w:szCs w:val="24"/>
+        </w:rPr>
+        <w:t>2</w:t>
+      </w:r>
+      <w:proofErr w:type="gramEnd"/>
+      <w:r>
+        <w:rPr>
+          <w:rFonts w:ascii="Times New Roman" w:hAnsi="Times New Roman" w:cs="Times New Roman"/>
+          <w:sz w:val="24"/>
+          <w:szCs w:val="24"/>
+        </w:rPr>
+        <w:t xml:space="preserve"> anos para que seja</w:t>
       </w:r>
       <w:r>
         <w:rPr>
@@ -5058,63 +5220,6 @@
     </w:p>
     <w:p>
       <w:pPr>
-        <w:ind w:left="708"/>
-        <w:jc w:val="both"/>
-        <w:rPr>
-          <w:rFonts w:ascii="Times New Roman" w:hAnsi="Times New Roman" w:cs="Times New Roman"/>
-          <w:sz w:val="24"/>
-          <w:szCs w:val="24"/>
-        </w:rPr>
-      </w:pPr>
-    </w:p>
-    <w:p>
-      <w:pPr>
-        <w:pStyle w:val="Ttulo2"/>
-        <w:rPr>
-          <w:rFonts w:ascii="Times New Roman" w:hAnsi="Times New Roman" w:cs="Times New Roman"/>
-          <w:color w:val="auto"/>
-        </w:rPr>
-      </w:pPr>
-      <w:bookmarkStart w:id="9" w:name="_Toc451372054"/>
-      <w:r>
-        <w:rPr>
-          <w:rFonts w:ascii="Times New Roman" w:hAnsi="Times New Roman" w:cs="Times New Roman"/>
-          <w:color w:val="auto"/>
-        </w:rPr>
-        <w:t>Requisitos</w:t>
-      </w:r>
-      <w:r>
-        <w:rPr>
-          <w:rFonts w:ascii="Times New Roman" w:hAnsi="Times New Roman" w:cs="Times New Roman"/>
-          <w:color w:val="auto"/>
-        </w:rPr>
-        <w:fldChar w:fldCharType="begin"/>
-      </w:r>
-      <w:r>
-        <w:rPr>
-          <w:rFonts w:ascii="Times New Roman" w:hAnsi="Times New Roman" w:cs="Times New Roman"/>
-          <w:color w:val="auto"/>
-        </w:rPr>
-        <w:instrText xml:space="preserve"> XE "Requisitos" </w:instrText>
-      </w:r>
-      <w:r>
-        <w:rPr>
-          <w:rFonts w:ascii="Times New Roman" w:hAnsi="Times New Roman" w:cs="Times New Roman"/>
-          <w:color w:val="auto"/>
-        </w:rPr>
-        <w:fldChar w:fldCharType="end"/>
-      </w:r>
-      <w:r>
-        <w:rPr>
-          <w:rFonts w:ascii="Times New Roman" w:hAnsi="Times New Roman" w:cs="Times New Roman"/>
-          <w:color w:val="auto"/>
-        </w:rPr>
-        <w:t xml:space="preserve"> de Qualidade</w:t>
-      </w:r>
-      <w:bookmarkEnd w:id="9"/>
-    </w:p>
-    <w:p>
-      <w:pPr>
         <w:ind w:firstLine="420"/>
         <w:jc w:val="both"/>
         <w:rPr>
@@ -5129,24 +5234,78 @@
           <w:sz w:val="24"/>
           <w:szCs w:val="24"/>
         </w:rPr>
-        <w:t>R</w:t>
-      </w:r>
-      <w:r>
-        <w:rPr>
-          <w:rFonts w:ascii="Times New Roman" w:hAnsi="Times New Roman" w:cs="Times New Roman"/>
-          <w:sz w:val="24"/>
-          <w:szCs w:val="24"/>
-        </w:rPr>
-        <w:t>Q1</w:t>
-      </w:r>
-      <w:r>
-        <w:rPr>
-          <w:rFonts w:ascii="Times New Roman" w:hAnsi="Times New Roman" w:cs="Times New Roman"/>
-          <w:sz w:val="24"/>
-          <w:szCs w:val="24"/>
-        </w:rPr>
-        <w:t xml:space="preserve">. Linguagem de programação C - O sistema deve ser desenvolvido na linguagem de programação C. </w:t>
-      </w:r>
+        <w:t xml:space="preserve">RF7. </w:t>
+      </w:r>
+      <w:r>
+        <w:rPr>
+          <w:rFonts w:ascii="Times New Roman" w:hAnsi="Times New Roman" w:cs="Times New Roman"/>
+          <w:sz w:val="24"/>
+          <w:szCs w:val="24"/>
+        </w:rPr>
+        <w:t>Sinalização</w:t>
+      </w:r>
+      <w:r>
+        <w:rPr>
+          <w:rFonts w:ascii="Times New Roman" w:hAnsi="Times New Roman" w:cs="Times New Roman"/>
+          <w:sz w:val="24"/>
+          <w:szCs w:val="24"/>
+        </w:rPr>
+        <w:t xml:space="preserve"> - </w:t>
+      </w:r>
+      <w:r>
+        <w:rPr>
+          <w:rFonts w:ascii="Times New Roman" w:hAnsi="Times New Roman" w:cs="Times New Roman"/>
+          <w:sz w:val="24"/>
+          <w:szCs w:val="24"/>
+        </w:rPr>
+        <w:t xml:space="preserve">No sistema deve existir uma sinalização para identificar possíveis erros do usuário, como por exemplo, digitar caracteres inválidos. A cor verde deve ser utilizada para sinalizar que a operação foi aceita, e a cor vermelha o oposto. </w:t>
+      </w:r>
+    </w:p>
+    <w:p>
+      <w:pPr>
+        <w:pStyle w:val="Ttulo2"/>
+        <w:rPr>
+          <w:rFonts w:ascii="Times New Roman" w:hAnsi="Times New Roman" w:cs="Times New Roman"/>
+          <w:color w:val="auto"/>
+        </w:rPr>
+      </w:pPr>
+      <w:bookmarkStart w:id="9" w:name="_Toc451372054"/>
+      <w:r>
+        <w:rPr>
+          <w:rFonts w:ascii="Times New Roman" w:hAnsi="Times New Roman" w:cs="Times New Roman"/>
+          <w:color w:val="auto"/>
+        </w:rPr>
+        <w:t>Requisitos</w:t>
+      </w:r>
+      <w:r>
+        <w:rPr>
+          <w:rFonts w:ascii="Times New Roman" w:hAnsi="Times New Roman" w:cs="Times New Roman"/>
+          <w:color w:val="auto"/>
+        </w:rPr>
+        <w:fldChar w:fldCharType="begin"/>
+      </w:r>
+      <w:r>
+        <w:rPr>
+          <w:rFonts w:ascii="Times New Roman" w:hAnsi="Times New Roman" w:cs="Times New Roman"/>
+          <w:color w:val="auto"/>
+        </w:rPr>
+        <w:instrText xml:space="preserve"> XE "Requisitos" </w:instrText>
+      </w:r>
+      <w:r>
+        <w:rPr>
+          <w:rFonts w:ascii="Times New Roman" w:hAnsi="Times New Roman" w:cs="Times New Roman"/>
+          <w:color w:val="auto"/>
+        </w:rPr>
+        <w:fldChar w:fldCharType="end"/>
+      </w:r>
+      <w:r>
+        <w:rPr>
+          <w:rFonts w:ascii="Times New Roman" w:hAnsi="Times New Roman" w:cs="Times New Roman"/>
+          <w:color w:val="auto"/>
+        </w:rPr>
+        <w:t xml:space="preserve"> de Qualidade</w:t>
+      </w:r>
+      <w:bookmarkEnd w:id="9"/>
     </w:p>
     <w:p>
       <w:pPr>
@@ -5172,6 +5331,41 @@
           <w:sz w:val="24"/>
           <w:szCs w:val="24"/>
         </w:rPr>
+        <w:t>Q1</w:t>
+      </w:r>
+      <w:r>
+        <w:rPr>
+          <w:rFonts w:ascii="Times New Roman" w:hAnsi="Times New Roman" w:cs="Times New Roman"/>
+          <w:sz w:val="24"/>
+          <w:szCs w:val="24"/>
+        </w:rPr>
+        <w:t xml:space="preserve">. Linguagem de programação C - O sistema deve ser desenvolvido na linguagem de programação C. </w:t>
+      </w:r>
+    </w:p>
+    <w:p>
+      <w:pPr>
+        <w:ind w:firstLine="420"/>
+        <w:jc w:val="both"/>
+        <w:rPr>
+          <w:rFonts w:ascii="Times New Roman" w:hAnsi="Times New Roman" w:cs="Times New Roman"/>
+          <w:sz w:val="24"/>
+          <w:szCs w:val="24"/>
+        </w:rPr>
+      </w:pPr>
+      <w:r>
+        <w:rPr>
+          <w:rFonts w:ascii="Times New Roman" w:hAnsi="Times New Roman" w:cs="Times New Roman"/>
+          <w:sz w:val="24"/>
+          <w:szCs w:val="24"/>
+        </w:rPr>
+        <w:t>R</w:t>
+      </w:r>
+      <w:r>
+        <w:rPr>
+          <w:rFonts w:ascii="Times New Roman" w:hAnsi="Times New Roman" w:cs="Times New Roman"/>
+          <w:sz w:val="24"/>
+          <w:szCs w:val="24"/>
+        </w:rPr>
         <w:t>Q2</w:t>
       </w:r>
       <w:r>
@@ -5180,7 +5374,27 @@
           <w:sz w:val="24"/>
           <w:szCs w:val="24"/>
         </w:rPr>
-        <w:t xml:space="preserve">. Execução no Linux - O sistema deve executar no shell do Linux. </w:t>
+        <w:t xml:space="preserve">. Execução no Linux - O sistema deve executar no </w:t>
+      </w:r>
+      <w:proofErr w:type="spellStart"/>
+      <w:proofErr w:type="gramStart"/>
+      <w:r>
+        <w:rPr>
+          <w:rFonts w:ascii="Times New Roman" w:hAnsi="Times New Roman" w:cs="Times New Roman"/>
+          <w:sz w:val="24"/>
+          <w:szCs w:val="24"/>
+        </w:rPr>
+        <w:t>shell</w:t>
+      </w:r>
+      <w:proofErr w:type="spellEnd"/>
+      <w:proofErr w:type="gramEnd"/>
+      <w:r>
+        <w:rPr>
+          <w:rFonts w:ascii="Times New Roman" w:hAnsi="Times New Roman" w:cs="Times New Roman"/>
+          <w:sz w:val="24"/>
+          <w:szCs w:val="24"/>
+        </w:rPr>
+        <w:t xml:space="preserve"> do Linux. </w:t>
       </w:r>
     </w:p>
     <w:p>
@@ -5529,8 +5743,19 @@
           <w:sz w:val="24"/>
           <w:szCs w:val="28"/>
         </w:rPr>
-        <w:t xml:space="preserve"> Nível 0</w:t>
-      </w:r>
+        <w:t xml:space="preserve"> Nível </w:t>
+      </w:r>
+      <w:proofErr w:type="gramStart"/>
+      <w:r>
+        <w:rPr>
+          <w:rFonts w:ascii="Times New Roman" w:hAnsi="Times New Roman" w:cs="Times New Roman"/>
+          <w:i/>
+          <w:sz w:val="24"/>
+          <w:szCs w:val="28"/>
+        </w:rPr>
+        <w:t>0</w:t>
+      </w:r>
+      <w:proofErr w:type="gramEnd"/>
     </w:p>
     <w:p>
       <w:pPr>
@@ -5667,8 +5892,19 @@
           <w:sz w:val="24"/>
           <w:szCs w:val="28"/>
         </w:rPr>
-        <w:t>Nivelamento do processo 9</w:t>
-      </w:r>
+        <w:t xml:space="preserve">Nivelamento do processo </w:t>
+      </w:r>
+      <w:proofErr w:type="gramStart"/>
+      <w:r>
+        <w:rPr>
+          <w:rFonts w:ascii="Times New Roman" w:hAnsi="Times New Roman" w:cs="Times New Roman"/>
+          <w:i/>
+          <w:sz w:val="24"/>
+          <w:szCs w:val="28"/>
+        </w:rPr>
+        <w:t>9</w:t>
+      </w:r>
+      <w:proofErr w:type="gramEnd"/>
       <w:r>
         <w:rPr>
           <w:rFonts w:ascii="Times New Roman" w:hAnsi="Times New Roman" w:cs="Times New Roman"/>
@@ -6575,7 +6811,25 @@
           <w:szCs w:val="24"/>
         </w:rPr>
         <w:tab/>
-        <w:t>3.a: A idade digitada pelo usuário é menor que 2 anos.</w:t>
+        <w:t xml:space="preserve">3.a: A idade digitada pelo usuário é menor que </w:t>
+      </w:r>
+      <w:proofErr w:type="gramStart"/>
+      <w:r>
+        <w:rPr>
+          <w:rFonts w:ascii="Times New Roman" w:hAnsi="Times New Roman" w:cs="Times New Roman"/>
+          <w:sz w:val="24"/>
+          <w:szCs w:val="24"/>
+        </w:rPr>
+        <w:t>2</w:t>
+      </w:r>
+      <w:proofErr w:type="gramEnd"/>
+      <w:r>
+        <w:rPr>
+          <w:rFonts w:ascii="Times New Roman" w:hAnsi="Times New Roman" w:cs="Times New Roman"/>
+          <w:sz w:val="24"/>
+          <w:szCs w:val="24"/>
+        </w:rPr>
+        <w:t xml:space="preserve"> anos.</w:t>
       </w:r>
     </w:p>
     <w:p>
@@ -6987,7 +7241,25 @@
           <w:sz w:val="24"/>
           <w:szCs w:val="24"/>
         </w:rPr>
-        <w:t xml:space="preserve"> se inicia quando o usuário confirma uma idade digitada maior que 2 anos.</w:t>
+        <w:t xml:space="preserve"> se inicia quando o usuário confirma uma idade digitada maior que </w:t>
+      </w:r>
+      <w:proofErr w:type="gramStart"/>
+      <w:r>
+        <w:rPr>
+          <w:rFonts w:ascii="Times New Roman" w:hAnsi="Times New Roman" w:cs="Times New Roman"/>
+          <w:sz w:val="24"/>
+          <w:szCs w:val="24"/>
+        </w:rPr>
+        <w:t>2</w:t>
+      </w:r>
+      <w:proofErr w:type="gramEnd"/>
+      <w:r>
+        <w:rPr>
+          <w:rFonts w:ascii="Times New Roman" w:hAnsi="Times New Roman" w:cs="Times New Roman"/>
+          <w:sz w:val="24"/>
+          <w:szCs w:val="24"/>
+        </w:rPr>
+        <w:t xml:space="preserve"> anos.</w:t>
       </w:r>
     </w:p>
     <w:p>
@@ -10064,6 +10336,7 @@
                 <w:szCs w:val="24"/>
               </w:rPr>
             </w:pPr>
+            <w:proofErr w:type="spellStart"/>
             <w:r>
               <w:rPr>
                 <w:rFonts w:ascii="Times New Roman" w:hAnsi="Times New Roman" w:cs="Times New Roman"/>
@@ -10072,6 +10345,7 @@
               </w:rPr>
               <w:t>Stakeholders</w:t>
             </w:r>
+            <w:proofErr w:type="spellEnd"/>
           </w:p>
         </w:tc>
         <w:tc>
@@ -10723,6 +10997,7 @@
         <w:docPartUnique/>
       </w:docPartObj>
     </w:sdtPr>
+    <w:sdtEndPr/>
     <w:sdtContent>
       <w:p>
         <w:pPr>
@@ -10742,7 +11017,7 @@
           <w:rPr>
             <w:noProof/>
           </w:rPr>
-          <w:t>2</w:t>
+          <w:t>12</w:t>
         </w:r>
         <w:r>
           <w:fldChar w:fldCharType="end"/>
@@ -13413,7 +13688,7 @@
 </file>
 
 <file path=customXml/itemProps1.xml><?xml version="1.0" encoding="utf-8"?>
-<ds:datastoreItem xmlns:ds="http://schemas.openxmlformats.org/officeDocument/2006/customXml" ds:itemID="{B2A0BED5-8D0B-4055-BAA6-965B1E412977}">
+<ds:datastoreItem xmlns:ds="http://schemas.openxmlformats.org/officeDocument/2006/customXml" ds:itemID="{C411C575-EA65-4757-97DF-F402A88F26DA}">
   <ds:schemaRefs>
     <ds:schemaRef ds:uri="http://schemas.openxmlformats.org/officeDocument/2006/bibliography"/>
   </ds:schemaRefs>

</xml_diff>